<commit_message>
Changes since 4/23, including final tables.
</commit_message>
<xml_diff>
--- a/AudreyRenson_Intro_Methods_edits3.30.17.docx
+++ b/AudreyRenson_Intro_Methods_edits3.30.17.docx
@@ -1851,375 +1851,659 @@
       <w:r>
         <w:t>,</w:t>
       </w:r>
+      <w:r>
+        <w:t xml:space="preserve"> obesity (body mass index (BMI) &gt;= 30 kg/m2, measured in the physical exam), psychosocial stress (number of days in the past 30 when mental health was not good), use of birth control pills or hormone replacement therapy, and use of sleep medications often or almost always (5 or more times per month). </w:t>
+      </w:r>
+    </w:p>
+    <w:p>
+      <w:r>
+        <w:t>We separately considered potential confounders of the r</w:t>
+      </w:r>
+      <w:r>
+        <w:t>elationship between SES and CRP,</w:t>
+      </w:r>
+      <w:r>
+        <w:t xml:space="preserve"> </w:t>
+      </w:r>
+      <w:r>
+        <w:t>which included only age</w:t>
+      </w:r>
+      <w:r>
+        <w:t>.  Although previous studies of this relationship have adjusted for serious chronic conditions,</w:t>
+      </w:r>
+      <w:r>
+        <w:fldChar w:fldCharType="begin"/>
+      </w:r>
+      <w:r>
+        <w:instrText xml:space="preserve"> ADDIN EN.CITE &lt;EndNote&gt;&lt;Cite&gt;&lt;Author&gt;Kershaw&lt;/Author&gt;&lt;Year&gt;2010&lt;/Year&gt;&lt;RecNum&gt;97&lt;/RecNum&gt;&lt;DisplayText&gt;&lt;style face="superscript"&gt;31,32&lt;/style&gt;&lt;/DisplayText&gt;&lt;record&gt;&lt;rec-number&gt;97&lt;/rec-number&gt;&lt;foreign-keys&gt;&lt;key app="EN" db-id="2s5fsavwbav05ue99avps9aiwwasstve9w0x" timestamp="1490314635"&gt;97&lt;/key&gt;&lt;/foreign-keys&gt;&lt;ref-type name="Journal Article"&gt;17&lt;/ref-type&gt;&lt;contributors&gt;&lt;authors&gt;&lt;author&gt;Kershaw, Kiarri N&lt;/author&gt;&lt;author&gt;Mezuk, Briana&lt;/author&gt;&lt;author&gt;Abdou, Cleopatra M&lt;/author&gt;&lt;author&gt;Rafferty, Jane A&lt;/author&gt;&lt;author&gt;Jackson, James S&lt;/author&gt;&lt;/authors&gt;&lt;/contributors&gt;&lt;titles&gt;&lt;title&gt;Socioeconomic position, health behaviors, and C-reactive protein: a moderated-mediation analysis&lt;/title&gt;&lt;secondary-title&gt;Health Psychology&lt;/secondary-title&gt;&lt;/titles&gt;&lt;periodical&gt;&lt;full-title&gt;Health Psychology&lt;/full-title&gt;&lt;/periodical&gt;&lt;pages&gt;307&lt;/pages&gt;&lt;volume&gt;29&lt;/volume&gt;&lt;number&gt;3&lt;/number&gt;&lt;dates&gt;&lt;year&gt;2010&lt;/year&gt;&lt;/dates&gt;&lt;isbn&gt;1930-7810&lt;/isbn&gt;&lt;urls&gt;&lt;/urls&gt;&lt;/record&gt;&lt;/Cite&gt;&lt;Cite&gt;&lt;Author&gt;Matthews&lt;/Author&gt;&lt;Year&gt;2016&lt;/Year&gt;&lt;RecNum&gt;82&lt;/RecNum&gt;&lt;record&gt;&lt;rec-number&gt;82&lt;/rec-number&gt;&lt;foreign-keys&gt;&lt;key app="EN" db-id="2s5fsavwbav05ue99avps9aiwwasstve9w0x" timestamp="1490314606"&gt;82&lt;/key&gt;&lt;/foreign-keys&gt;&lt;ref-type name="Journal Article"&gt;17&lt;/ref-type&gt;&lt;contributors&gt;&lt;authors&gt;&lt;author&gt;Matthews, Karen A&lt;/author&gt;&lt;author&gt;Chang, Yuefang&lt;/author&gt;&lt;author&gt;Bromberger, Joyce T&lt;/author&gt;&lt;author&gt;Karvonen-Gutierrez, Carrie A&lt;/author&gt;&lt;author&gt;Kravitz, Howard M&lt;/author&gt;&lt;author&gt;Thurston, Rebecca C&lt;/author&gt;&lt;author&gt;Montez, Jennifer Karas&lt;/author&gt;&lt;/authors&gt;&lt;/contributors&gt;&lt;titles&gt;&lt;title&gt;Childhood Socioeconomic Circumstances, Inflammation, and Hemostasis Among Midlife Women: Study of Women&amp;apos;s Health Across the Nation&lt;/title&gt;&lt;secondary-title&gt;Psychosomatic medicine&lt;/secondary-title&gt;&lt;/titles&gt;&lt;periodical&gt;&lt;full-title&gt;Psychosomatic Medicine&lt;/full-title&gt;&lt;/periodical&gt;&lt;pages&gt;311-318&lt;/pages&gt;&lt;volume&gt;78&lt;/volume&gt;&lt;number&gt;3&lt;/number&gt;&lt;dates&gt;&lt;year&gt;2016&lt;/year&gt;&lt;/dates&gt;&lt;isbn&gt;0033-3174&lt;/isbn&gt;&lt;urls&gt;&lt;/urls&gt;&lt;/record&gt;&lt;/Cite&gt;&lt;/EndNote&gt;</w:instrText>
+      </w:r>
+      <w:r>
+        <w:fldChar w:fldCharType="separate"/>
+      </w:r>
+      <w:r>
+        <w:rPr>
+          <w:noProof/>
+          <w:vertAlign w:val="superscript"/>
+        </w:rPr>
+        <w:t>31,32</w:t>
+      </w:r>
+      <w:r>
+        <w:fldChar w:fldCharType="end"/>
+      </w:r>
+      <w:r>
+        <w:t xml:space="preserve"> we chose to consider this variable a potential collider and not adjust for it. Final models were adjusted for all variables considered confounders of the SES → CRP and/or sleep → CRP relationships.</w:t>
+      </w:r>
+    </w:p>
+    <w:p/>
+    <w:p>
+      <w:pPr>
+        <w:pStyle w:val="Heading2"/>
+      </w:pPr>
+      <w:r>
+        <w:t>Data Analysis</w:t>
+      </w:r>
+    </w:p>
+    <w:p>
+      <w:r>
+        <w:t>We summarized al</w:t>
+      </w:r>
+      <w:r>
+        <w:t>l variables</w:t>
+      </w:r>
+      <w:r>
+        <w:t xml:space="preserve"> in total as well as stratified by sleep duration and sleep quality. All variables are presented as unweighted n, as well as weighted percent for categorical variables, and weighted </w:t>
+      </w:r>
+      <w:r>
+        <w:lastRenderedPageBreak/>
+        <w:t>mean</w:t>
+      </w:r>
+      <w:r>
+        <w:t xml:space="preserve"> </w:t>
+      </w:r>
+      <w:r>
+        <w:rPr>
+          <w:rFonts w:cstheme="minorHAnsi"/>
+        </w:rPr>
+        <w:t>±</w:t>
+      </w:r>
+      <w:r>
+        <w:rPr>
+          <w:rFonts w:cstheme="minorHAnsi"/>
+        </w:rPr>
+        <w:t xml:space="preserve"> </w:t>
+      </w:r>
+      <w:proofErr w:type="spellStart"/>
+      <w:r>
+        <w:t>sd</w:t>
+      </w:r>
+      <w:proofErr w:type="spellEnd"/>
+      <w:r>
+        <w:t xml:space="preserve"> for continuous variables that are approximately normally distributed, or median [interquartile range (IQR)] for non-normally distributed variables. Crude associations were tested using chi-square tests for categorical variables and t-tests or ANOVA for continuous variables. </w:t>
+      </w:r>
+    </w:p>
+    <w:p>
+      <w:pPr>
+        <w:pStyle w:val="Heading3"/>
+      </w:pPr>
+      <w:r>
+        <w:t>Assessment of Mediation</w:t>
+      </w:r>
+    </w:p>
+    <w:p>
+      <w:r>
+        <w:t>We sought to assess whether sleep duration and quality were intermediate variables in the causal pathway between SES and inflammation. Therefore, data analysis focused on assessment of total indirect effect (TIE),</w:t>
+      </w:r>
+      <w:r>
+        <w:fldChar w:fldCharType="begin"/>
+      </w:r>
+      <w:r>
+        <w:instrText xml:space="preserve"> ADDIN EN.CITE &lt;EndNote&gt;&lt;Cite&gt;&lt;Author&gt;Hafeman&lt;/Author&gt;&lt;Year&gt;2009&lt;/Year&gt;&lt;RecNum&gt;111&lt;/RecNum&gt;&lt;DisplayText&gt;&lt;style face="superscript"&gt;43&lt;/style&gt;&lt;/DisplayText&gt;&lt;record&gt;&lt;rec-number&gt;111&lt;/rec-number&gt;&lt;foreign-keys&gt;&lt;key app="EN" db-id="2s5fsavwbav05ue99avps9aiwwasstve9w0x" timestamp="1490316119"&gt;111&lt;/key&gt;&lt;/foreign-keys&gt;&lt;ref-type name="Journal Article"&gt;17&lt;/ref-type&gt;&lt;contributors&gt;&lt;authors&gt;&lt;author&gt;Hafeman, Danella M&lt;/author&gt;&lt;author&gt;Schwartz, Sharon&lt;/author&gt;&lt;/authors&gt;&lt;/contributors&gt;&lt;titles&gt;&lt;title&gt;Opening the Black Box: a motivation for the assessment of mediation&lt;/title&gt;&lt;secondary-title&gt;International Journal of Epidemiology&lt;/secondary-title&gt;&lt;/titles&gt;&lt;periodical&gt;&lt;full-title&gt;International journal of epidemiology&lt;/full-title&gt;&lt;/periodical&gt;&lt;pages&gt;dyn372&lt;/pages&gt;&lt;dates&gt;&lt;year&gt;2009&lt;/year&gt;&lt;/dates&gt;&lt;isbn&gt;0300-5771&lt;/isbn&gt;&lt;urls&gt;&lt;/urls&gt;&lt;/record&gt;&lt;/Cite&gt;&lt;/EndNote&gt;</w:instrText>
+      </w:r>
+      <w:r>
+        <w:fldChar w:fldCharType="separate"/>
+      </w:r>
+      <w:r>
+        <w:rPr>
+          <w:noProof/>
+          <w:vertAlign w:val="superscript"/>
+        </w:rPr>
+        <w:t>43</w:t>
+      </w:r>
+      <w:r>
+        <w:fldChar w:fldCharType="end"/>
+      </w:r>
+      <w:r>
+        <w:t xml:space="preserve"> or </w:t>
+      </w:r>
+      <w:r>
+        <w:t>the proportion of inflammation that would be prevented if SES did not c</w:t>
+      </w:r>
+      <w:r>
+        <w:t>ause poor sleep.</w:t>
+      </w:r>
+      <w:r>
+        <w:fldChar w:fldCharType="begin"/>
+      </w:r>
+      <w:r>
+        <w:instrText xml:space="preserve"> ADDIN EN.CITE &lt;EndNote&gt;&lt;Cite&gt;&lt;Author&gt;Hafeman&lt;/Author&gt;&lt;Year&gt;2009&lt;/Year&gt;&lt;RecNum&gt;111&lt;/RecNum&gt;&lt;DisplayText&gt;&lt;style face="superscript"&gt;43&lt;/style&gt;&lt;/DisplayText&gt;&lt;record&gt;&lt;rec-number&gt;111&lt;/rec-number&gt;&lt;foreign-keys&gt;&lt;key app="EN" db-id="2s5fsavwbav05ue99avps9aiwwasstve9w0x" timestamp="1490316119"&gt;111&lt;/key&gt;&lt;/foreign-keys&gt;&lt;ref-type name="Journal Article"&gt;17&lt;/ref-type&gt;&lt;contributors&gt;&lt;authors&gt;&lt;author&gt;Hafeman, Danella M&lt;/author&gt;&lt;author&gt;Schwartz, Sharon&lt;/author&gt;&lt;/authors&gt;&lt;/contributors&gt;&lt;titles&gt;&lt;title&gt;Opening the Black Box: a motivation for the assessment of mediation&lt;/title&gt;&lt;secondary-title&gt;International Journal of Epidemiology&lt;/secondary-title&gt;&lt;/titles&gt;&lt;periodical&gt;&lt;full-title&gt;International journal of epidemiology&lt;/full-title&gt;&lt;/periodical&gt;&lt;pages&gt;dyn372&lt;/pages&gt;&lt;dates&gt;&lt;year&gt;2009&lt;/year&gt;&lt;/dates&gt;&lt;isbn&gt;0300-5771&lt;/isbn&gt;&lt;urls&gt;&lt;/urls&gt;&lt;/record&gt;&lt;/Cite&gt;&lt;/EndNote&gt;</w:instrText>
+      </w:r>
+      <w:r>
+        <w:fldChar w:fldCharType="separate"/>
+      </w:r>
+      <w:r>
+        <w:rPr>
+          <w:noProof/>
+          <w:vertAlign w:val="superscript"/>
+        </w:rPr>
+        <w:t>43</w:t>
+      </w:r>
+      <w:r>
+        <w:fldChar w:fldCharType="end"/>
+      </w:r>
+      <w:r>
+        <w:t xml:space="preserve"> </w:t>
+      </w:r>
+      <w:r>
+        <w:t>W</w:t>
+      </w:r>
+      <w:r>
+        <w:t>e used the counterfactual appr</w:t>
+      </w:r>
+      <w:r>
+        <w:t xml:space="preserve">oach detailed by </w:t>
+      </w:r>
+      <w:proofErr w:type="spellStart"/>
+      <w:r>
+        <w:t>Hafemen</w:t>
+      </w:r>
+      <w:proofErr w:type="spellEnd"/>
+      <w:r>
+        <w:t xml:space="preserve"> et al.</w:t>
+      </w:r>
+      <w:r>
+        <w:t>,</w:t>
+      </w:r>
+      <w:r>
+        <w:fldChar w:fldCharType="begin"/>
+      </w:r>
+      <w:r>
+        <w:instrText xml:space="preserve"> ADDIN EN.CITE &lt;EndNote&gt;&lt;Cite&gt;&lt;Author&gt;Hafeman&lt;/Author&gt;&lt;Year&gt;2009&lt;/Year&gt;&lt;RecNum&gt;111&lt;/RecNum&gt;&lt;DisplayText&gt;&lt;style face="superscript"&gt;43&lt;/style&gt;&lt;/DisplayText&gt;&lt;record&gt;&lt;rec-number&gt;111&lt;/rec-number&gt;&lt;foreign-keys&gt;&lt;key app="EN" db-id="2s5fsavwbav05ue99avps9aiwwasstve9w0x" timestamp="1490316119"&gt;111&lt;/key&gt;&lt;/foreign-keys&gt;&lt;ref-type name="Journal Article"&gt;17&lt;/ref-type&gt;&lt;contributors&gt;&lt;authors&gt;&lt;author&gt;Hafeman, Danella M&lt;/author&gt;&lt;author&gt;Schwartz, Sharon&lt;/author&gt;&lt;/authors&gt;&lt;/contributors&gt;&lt;titles&gt;&lt;title&gt;Opening the Black Box: a motivation for the assessment of mediation&lt;/title&gt;&lt;secondary-title&gt;International Journal of Epidemiology&lt;/secondary-title&gt;&lt;/titles&gt;&lt;periodical&gt;&lt;full-title&gt;International journal of epidemiology&lt;/full-title&gt;&lt;/periodical&gt;&lt;pages&gt;dyn372&lt;/pages&gt;&lt;dates&gt;&lt;year&gt;2009&lt;/year&gt;&lt;/dates&gt;&lt;isbn&gt;0300-5771&lt;/isbn&gt;&lt;urls&gt;&lt;/urls&gt;&lt;/record&gt;&lt;/Cite&gt;&lt;/EndNote&gt;</w:instrText>
+      </w:r>
+      <w:r>
+        <w:fldChar w:fldCharType="separate"/>
+      </w:r>
+      <w:r>
+        <w:rPr>
+          <w:noProof/>
+          <w:vertAlign w:val="superscript"/>
+        </w:rPr>
+        <w:t>43</w:t>
+      </w:r>
+      <w:r>
+        <w:fldChar w:fldCharType="end"/>
+      </w:r>
+      <w:r>
+        <w:t xml:space="preserve"> with</w:t>
+      </w:r>
+      <w:r>
+        <w:t xml:space="preserve"> adjusted</w:t>
+      </w:r>
+      <w:r>
+        <w:t xml:space="preserve"> risk differences based on predicted probabilities from logistic regression using marginal standardization, a straightforward extension of simple standardization.</w:t>
+      </w:r>
+      <w:r>
+        <w:fldChar w:fldCharType="begin"/>
+      </w:r>
+      <w:r>
+        <w:instrText xml:space="preserve"> ADDIN EN.CITE &lt;EndNote&gt;&lt;Cite&gt;&lt;Author&gt;Muller&lt;/Author&gt;&lt;Year&gt;2014&lt;/Year&gt;&lt;RecNum&gt;112&lt;/RecNum&gt;&lt;DisplayText&gt;&lt;style face="superscript"&gt;44&lt;/style&gt;&lt;/DisplayText&gt;&lt;record&gt;&lt;rec-number&gt;112&lt;/rec-number&gt;&lt;foreign-keys&gt;&lt;key app="EN" db-id="2s5fsavwbav05ue99avps9aiwwasstve9w0x" timestamp="1490316229"&gt;112&lt;/key&gt;&lt;/foreign-keys&gt;&lt;ref-type name="Journal Article"&gt;17&lt;/ref-type&gt;&lt;contributors&gt;&lt;authors&gt;&lt;author&gt;Muller, Clemma J&lt;/author&gt;&lt;author&gt;MacLehose, Richard F&lt;/author&gt;&lt;/authors&gt;&lt;/contributors&gt;&lt;titles&gt;&lt;title&gt;Estimating predicted probabilities from logistic regression: different methods correspond to different target populations&lt;/title&gt;&lt;secondary-title&gt;International journal of epidemiology&lt;/secondary-title&gt;&lt;/titles&gt;&lt;periodical&gt;&lt;full-title&gt;International journal of epidemiology&lt;/full-title&gt;&lt;/periodical&gt;&lt;pages&gt;962-970&lt;/pages&gt;&lt;volume&gt;43&lt;/volume&gt;&lt;number&gt;3&lt;/number&gt;&lt;dates&gt;&lt;year&gt;2014&lt;/year&gt;&lt;/dates&gt;&lt;isbn&gt;0300-5771&lt;/isbn&gt;&lt;urls&gt;&lt;/urls&gt;&lt;/record&gt;&lt;/Cite&gt;&lt;/EndNote&gt;</w:instrText>
+      </w:r>
+      <w:r>
+        <w:fldChar w:fldCharType="separate"/>
+      </w:r>
+      <w:r>
+        <w:rPr>
+          <w:noProof/>
+          <w:vertAlign w:val="superscript"/>
+        </w:rPr>
+        <w:t>44</w:t>
+      </w:r>
+      <w:r>
+        <w:fldChar w:fldCharType="end"/>
+      </w:r>
+      <w:r>
+        <w:t xml:space="preserve">  </w:t>
+      </w:r>
+      <w:r>
+        <w:t xml:space="preserve">First, </w:t>
+      </w:r>
+      <w:r>
+        <w:t>a</w:t>
+      </w:r>
+      <w:r>
+        <w:t xml:space="preserve"> survey-weighted</w:t>
+      </w:r>
+      <w:r>
+        <w:t xml:space="preserve"> regression model</w:t>
+      </w:r>
+      <w:r>
+        <w:t xml:space="preserve"> was fit</w:t>
+      </w:r>
+      <w:r>
+        <w:t xml:space="preserve"> </w:t>
+      </w:r>
+      <w:r>
+        <w:t xml:space="preserve">with CRP as the response variable and contained terms for education or income, and sleep duration or quality. These models also contained all potential confounders of the SES </w:t>
+      </w:r>
+      <w:r>
+        <w:sym w:font="Wingdings" w:char="F0E0"/>
+      </w:r>
+      <w:r>
+        <w:t xml:space="preserve"> inflammation relationship, as well as the sleep </w:t>
+      </w:r>
+      <w:r>
+        <w:sym w:font="Wingdings" w:char="F0E0"/>
+      </w:r>
+      <w:r>
+        <w:t xml:space="preserve"> inflammation relationship. Next, the adjusted models were used to</w:t>
+      </w:r>
+      <w:r>
+        <w:t xml:space="preserve"> </w:t>
+      </w:r>
+      <w:r>
+        <w:t>co</w:t>
+      </w:r>
+      <w:r>
+        <w:t>mpute predicted probabilities of elevated CRP</w:t>
+      </w:r>
+      <w:r>
+        <w:t xml:space="preserve"> based on artificial data sets with the exposure, SES, set to each category other than the reference level, and for each SES value, dataset</w:t>
+      </w:r>
+      <w:r>
+        <w:t>s</w:t>
+      </w:r>
+      <w:r>
+        <w:t xml:space="preserve"> set to</w:t>
+      </w:r>
+      <w:r>
+        <w:t xml:space="preserve"> (a) the predicted distribution of the mediator in the exposed and on</w:t>
+      </w:r>
+      <w:r>
+        <w:t>e</w:t>
+      </w:r>
+      <w:r>
+        <w:t xml:space="preserve"> dataset set to (b) the</w:t>
+      </w:r>
+      <w:r>
+        <w:t xml:space="preserve"> predicted</w:t>
+      </w:r>
+      <w:r>
+        <w:t xml:space="preserve"> distribution of the mediator in the unexposed</w:t>
+      </w:r>
+      <w:r>
+        <w:t>.</w:t>
+      </w:r>
+      <w:r>
+        <w:t xml:space="preserve"> The adjusted risk difference for the total indirect effect is computed as the difference between (a) and (b).</w:t>
+      </w:r>
+      <w:r>
+        <w:t xml:space="preserve"> All artificial datasets were generated to represent the predicted population distribution of the included covariates based on the survey weights.</w:t>
+      </w:r>
+      <w:r>
+        <w:t xml:space="preserve"> </w:t>
+      </w:r>
+      <w:r>
+        <w:t>Ninety-five percent c</w:t>
+      </w:r>
+      <w:r>
+        <w:t xml:space="preserve">onfidence intervals for </w:t>
+      </w:r>
+      <w:r>
+        <w:t>indirect effects</w:t>
+      </w:r>
+      <w:r>
+        <w:t xml:space="preserve"> were calculated </w:t>
+      </w:r>
+      <w:r>
+        <w:t>via bootstrap with</w:t>
+      </w:r>
+      <w:r>
+        <w:t xml:space="preserve"> 1000 replications</w:t>
+      </w:r>
+      <w:r>
+        <w:t>.</w:t>
+      </w:r>
+      <w:r>
+        <w:fldChar w:fldCharType="begin"/>
+      </w:r>
+      <w:r>
+        <w:instrText xml:space="preserve"> ADDIN EN.CITE &lt;EndNote&gt;&lt;Cite&gt;&lt;Author&gt;Localio&lt;/Author&gt;&lt;Year&gt;2007&lt;/Year&gt;&lt;RecNum&gt;70&lt;/RecNum&gt;&lt;DisplayText&gt;&lt;style face="superscript"&gt;45&lt;/style&gt;&lt;/DisplayText&gt;&lt;record&gt;&lt;rec-number&gt;70&lt;/rec-number&gt;&lt;foreign-keys&gt;&lt;key app="EN" db-id="2s5fsavwbav05ue99avps9aiwwasstve9w0x" timestamp="1490314572"&gt;70&lt;/key&gt;&lt;/foreign-keys&gt;&lt;ref-type name="Journal Article"&gt;17&lt;/ref-type&gt;&lt;contributors&gt;&lt;authors&gt;&lt;author&gt;Localio, A Russell&lt;/author&gt;&lt;author&gt;Margolis, David J&lt;/author&gt;&lt;author&gt;Berlin, Jesse A&lt;/author&gt;&lt;/authors&gt;&lt;/contributors&gt;&lt;titles&gt;&lt;title&gt;Relative risks and confidence intervals were easily computed indirectly from multivariable logistic regression&lt;/title&gt;&lt;secondary-title&gt;Journal of clinical epidemiology&lt;/secondary-title&gt;&lt;/titles&gt;&lt;periodical&gt;&lt;full-title&gt;Journal of clinical epidemiology&lt;/full-title&gt;&lt;/periodical&gt;&lt;pages&gt;874-882&lt;/pages&gt;&lt;volume&gt;60&lt;/volume&gt;&lt;number&gt;9&lt;/number&gt;&lt;dates&gt;&lt;year&gt;2007&lt;/year&gt;&lt;/dates&gt;&lt;isbn&gt;0895-4356&lt;/isbn&gt;&lt;urls&gt;&lt;/urls&gt;&lt;/record&gt;&lt;/Cite&gt;&lt;/EndNote&gt;</w:instrText>
+      </w:r>
+      <w:r>
+        <w:fldChar w:fldCharType="separate"/>
+      </w:r>
+      <w:r>
+        <w:rPr>
+          <w:noProof/>
+          <w:vertAlign w:val="superscript"/>
+        </w:rPr>
+        <w:t>45</w:t>
+      </w:r>
+      <w:r>
+        <w:fldChar w:fldCharType="end"/>
+      </w:r>
+      <w:r>
+        <w:t xml:space="preserve">  </w:t>
+      </w:r>
+      <w:r>
+        <w:t>Two-sided s</w:t>
+      </w:r>
+      <w:r>
+        <w:t xml:space="preserve">tatistical significance was determined for all tests at </w:t>
+      </w:r>
+      <w:r>
+        <w:rPr>
+          <w:rFonts w:cstheme="minorHAnsi"/>
+        </w:rPr>
+        <w:t>α</w:t>
+      </w:r>
+      <w:r>
+        <w:t>&lt;</w:t>
+      </w:r>
+      <w:r>
+        <w:t>0.05.  All analyses were conducted in SAS v. 9.4 and adjusted for the complex survey design.</w:t>
+      </w:r>
+    </w:p>
+    <w:p>
+      <w:pPr>
+        <w:pStyle w:val="Heading1"/>
+      </w:pPr>
+      <w:r>
+        <w:t>Results</w:t>
+      </w:r>
+    </w:p>
+    <w:p>
+      <w:r>
+        <w:t xml:space="preserve">Key characteristics of sample participants are displayed in table 1. The median (range) age in years was 45.4 (20—85). The sample was just over half male (51.2%) and 70% Non-Hispanic White, 11.3% Non-Hispanic Black, 8.1% Mexican American, 4.4% other Hispanic, and 6.1% other race including multi-racial. </w:t>
+      </w:r>
+    </w:p>
+    <w:p>
+      <w:r>
+        <w:t>The median (IQR) plasma CRP for the entire sample was 0.17 (0.06--0.41).</w:t>
+      </w:r>
+      <w:r>
+        <w:t xml:space="preserve"> Approximately half the sample reported sleeping less than 6 hours per night, and 13.8% reported poor quality sleep represented by 5 or more sleep disturbances in the past month. In SES measures, 19% of the sample reported income 0-100% and 100-199% of the federal poverty level, and 26.3% had a college degree, 30.2% had completed some college or an associate’s degree, 24.5% had a high school diploma, GED, or equivalent, 12.5% had completed 9-11</w:t>
+      </w:r>
+      <w:r>
+        <w:rPr>
+          <w:vertAlign w:val="superscript"/>
+        </w:rPr>
+        <w:t>th</w:t>
+      </w:r>
+      <w:r>
+        <w:t xml:space="preserve"> grade, and 6.6% had less than 9</w:t>
+      </w:r>
+      <w:r>
+        <w:rPr>
+          <w:vertAlign w:val="superscript"/>
+        </w:rPr>
+        <w:t>th</w:t>
+      </w:r>
+      <w:r>
+        <w:t xml:space="preserve"> grade education. </w:t>
+      </w:r>
+    </w:p>
+    <w:p>
+      <w:r>
+        <w:t>Table 2 provides one-way ANOVA comparisons in mean CRP by each covariate entered into final models. Higher CRP was related to lower education, lower income, poor sleep, short sleep (&lt;</w:t>
+      </w:r>
+      <w:proofErr w:type="gramStart"/>
+      <w:r>
+        <w:t>6  hours</w:t>
+      </w:r>
+      <w:proofErr w:type="gramEnd"/>
+      <w:r>
+        <w:t xml:space="preserve">), not being physically active, female gender, Non-Hispanic Black or Mexican American race/ethnicity, older age, currently being on hormonal birth control, tobacco exposure reflected by serum cotinine 3 or more ng/mL, currently using hormone replacement therapy, and using a sleep medication (p &lt; 0.0001 for all comparisons). </w:t>
+      </w:r>
+    </w:p>
+    <w:p>
+      <w:r>
+        <w:t xml:space="preserve">Table 3 provides estimates of the crude and adjusted total effects, estimated with least squares linear regression. In unadjusted models estimating total effects, the arithmetic mean ratio (AMR) for 100-199% FPL was X.X (95% CI, X.X—X.X), X.X (95% CI, X.X-X.X) for 0-100% FPL, </w:t>
+      </w:r>
+      <w:r>
+        <w:t>X.X (95% CI, X.X-X.X)</w:t>
+      </w:r>
+      <w:r>
+        <w:t xml:space="preserve"> for some </w:t>
+      </w:r>
+      <w:r>
+        <w:lastRenderedPageBreak/>
+        <w:t xml:space="preserve">college or AA degree, </w:t>
+      </w:r>
+      <w:r>
+        <w:t>X.X (95% CI, X.X-X.X)</w:t>
+      </w:r>
+      <w:r>
+        <w:t xml:space="preserve"> for high school diploma or GED, </w:t>
+      </w:r>
+      <w:r>
+        <w:t>X.X (95% CI, X.X-X.X)</w:t>
+      </w:r>
+      <w:r>
+        <w:t xml:space="preserve"> for 9-11</w:t>
+      </w:r>
+      <w:r>
+        <w:rPr>
+          <w:vertAlign w:val="superscript"/>
+        </w:rPr>
+        <w:t>th</w:t>
+      </w:r>
+      <w:r>
+        <w:t xml:space="preserve"> grade, and </w:t>
+      </w:r>
+      <w:r>
+        <w:t>X.X (95% CI, X.X-X.X)</w:t>
+      </w:r>
+      <w:r>
+        <w:t xml:space="preserve"> for 9</w:t>
+      </w:r>
+      <w:r>
+        <w:rPr>
+          <w:vertAlign w:val="superscript"/>
+        </w:rPr>
+        <w:t>th</w:t>
+      </w:r>
+      <w:r>
+        <w:t xml:space="preserve"> grade. After adjusting the total effect models for age, gender, race/ethnicity, physical activity, birth control use, HRT use, sleep mediation use, plasma cotinine, and obesity, </w:t>
+      </w:r>
+      <w:r>
+        <w:t xml:space="preserve">the </w:t>
+      </w:r>
+      <w:r>
+        <w:t>AMR</w:t>
+      </w:r>
+      <w:r>
+        <w:t xml:space="preserve"> for 100-199% FPL was X.X (95% CI, X.X—X.X), X.X (95% CI, X.X-X.X) for 0-100% FPL, X.X (95% CI, X.X-X.X) for some college or AA degree, X.X (95% CI, X.X-X.X) for high school diploma or GED, X.X (95% CI, X.X-X.X) for 9-11</w:t>
+      </w:r>
+      <w:r>
+        <w:rPr>
+          <w:vertAlign w:val="superscript"/>
+        </w:rPr>
+        <w:t>th</w:t>
+      </w:r>
+      <w:r>
+        <w:t xml:space="preserve"> grade, and X.X (95% CI, X.X-X.X) for 9</w:t>
+      </w:r>
+      <w:r>
+        <w:rPr>
+          <w:vertAlign w:val="superscript"/>
+        </w:rPr>
+        <w:t>th</w:t>
+      </w:r>
+      <w:r>
+        <w:t xml:space="preserve"> grade.</w:t>
+      </w:r>
+    </w:p>
+    <w:p>
+      <w:r>
+        <w:t>Total indirect effect</w:t>
+      </w:r>
+      <w:r>
+        <w:t xml:space="preserve"> (TIE)</w:t>
+      </w:r>
+      <w:r>
+        <w:t xml:space="preserve"> estimate</w:t>
+      </w:r>
+      <w:r>
+        <w:t>s</w:t>
+      </w:r>
+      <w:r>
+        <w:t xml:space="preserve"> a</w:t>
+      </w:r>
+      <w:r>
+        <w:t xml:space="preserve">re also presented in table 3, adjusted for </w:t>
+      </w:r>
+      <w:r>
+        <w:t>age, gender, race/ethnicity, physical activity, birth control use, HRT use, sleep mediation use, plasma cotinine, and obesity</w:t>
+      </w:r>
+      <w:r>
+        <w:t xml:space="preserve">. The AMR for the TIE via poor sleep was 0.99 (95% CI, 0.99-1) for 100-199% FPL, </w:t>
+      </w:r>
+      <w:r>
+        <w:t>0.99 (95% CI, 0.98-1)</w:t>
+      </w:r>
+      <w:r>
+        <w:t xml:space="preserve"> for 0-100% FPL, and </w:t>
+      </w:r>
+      <w:r>
+        <w:t>0.99 (95% CI, 0.98-1)</w:t>
+      </w:r>
+      <w:r>
+        <w:t xml:space="preserve"> for all TIEs of education via poor sleep. </w:t>
+      </w:r>
+      <w:r>
+        <w:t xml:space="preserve">The AMR for the TIE via </w:t>
+      </w:r>
+      <w:r>
+        <w:t>short sleep</w:t>
+      </w:r>
+      <w:r>
+        <w:t xml:space="preserve"> was </w:t>
+      </w:r>
+      <w:r>
+        <w:t>1.0</w:t>
+      </w:r>
+      <w:r>
+        <w:t xml:space="preserve"> (95% CI, </w:t>
+      </w:r>
+      <w:r>
+        <w:t>1—1.01)</w:t>
+      </w:r>
+      <w:r>
+        <w:t xml:space="preserve"> for 100-199% FPL, </w:t>
+      </w:r>
+      <w:r>
+        <w:t>and 1.01 (</w:t>
+      </w:r>
+      <w:r>
+        <w:t xml:space="preserve">95% CI, </w:t>
+      </w:r>
+      <w:r>
+        <w:t>1</w:t>
+      </w:r>
+      <w:r>
+        <w:t>-1</w:t>
+      </w:r>
+      <w:r>
+        <w:t>.01</w:t>
+      </w:r>
+      <w:r>
+        <w:t>)</w:t>
+      </w:r>
+      <w:r>
+        <w:t xml:space="preserve"> for 0-100% FPL. TIEs were not estimated for education via short sleep as education was not associated with short sleep in the adjusted model. </w:t>
+      </w:r>
+    </w:p>
+    <w:p>
+      <w:pPr>
+        <w:pStyle w:val="Heading1"/>
+      </w:pPr>
+      <w:r>
+        <w:t>Discussion</w:t>
+      </w:r>
+    </w:p>
+    <w:p>
+      <w:r>
+        <w:t>Similarly to other studies, our study found that both lower income and lower education are associated cross-</w:t>
+      </w:r>
+      <w:proofErr w:type="spellStart"/>
+      <w:r>
+        <w:t>sectionally</w:t>
+      </w:r>
+      <w:proofErr w:type="spellEnd"/>
+      <w:r>
+        <w:t xml:space="preserve"> with higher </w:t>
+      </w:r>
+      <w:proofErr w:type="gramStart"/>
+      <w:r>
+        <w:t>c-reactive</w:t>
+      </w:r>
+      <w:proofErr w:type="gramEnd"/>
+      <w:r>
+        <w:t xml:space="preserve"> protein, indicating higher inflammatory burden in lower SES groups. Additionally, we found that poor quality sleep and short duration of sleep are associated with higher CRP, reflecting experimental evidence showing that sleep disturbance and restriction lead to increased systemic inflammation. </w:t>
+      </w:r>
+    </w:p>
+    <w:p>
+      <w:r>
+        <w:t xml:space="preserve">This study adds to the literature by being the first, to our knowledge, to formally test whether socioeconomic disparities in CRP-marked inflammatory burden are mediated by sleep duration or quality. </w:t>
+      </w:r>
+      <w:r>
+        <w:t xml:space="preserve">We were not, however, able to demonstrate that any portion of the effect of SES on inflammation is </w:t>
+      </w:r>
+      <w:r>
+        <w:t xml:space="preserve">attributable to SES-related differences in sleep parameters. </w:t>
+      </w:r>
+    </w:p>
+    <w:p>
+      <w:r>
+        <w:t>Our findings are potentially attributable to a number of factors. First, it is possible that the connection between SES and CRP is entirely mediated by other causal pathways, such as BMI and physical activity as identified by previous literature. Another possibility is that the null results could be explained by misclassification of the mediator. Self-reported sleep duration and quality are limited by poor recall</w:t>
+      </w:r>
+      <w:r>
+        <w:t xml:space="preserve">. A recent simulation study showed that non-differential misclassification of a mediator biases the indirect effect towards the null more quickly than misclassification of the exposure biases a total effect. Future studies examining mediation of SES health disparities by sleep parameters should include objective measurements. </w:t>
+      </w:r>
+      <w:r>
+        <w:t xml:space="preserve"> </w:t>
+      </w:r>
+    </w:p>
+    <w:p>
+      <w:r>
+        <w:t xml:space="preserve">Our study has a number of limitations. First, it is cross-sectional, and therefore unable to assess temporal order. For instance, it is possible that the effect of early life SES on inflammation is mediated through sleep, but not current SES. This also makes it impossible to rule out reverse causality; i.e. that sleep problems </w:t>
+      </w:r>
+      <w:proofErr w:type="gramStart"/>
+      <w:r>
+        <w:t>cause</w:t>
+      </w:r>
+      <w:proofErr w:type="gramEnd"/>
+      <w:r>
+        <w:t xml:space="preserve"> socioeconomic difficulties, or that inflammation causes health problems which negatively impact SES. </w:t>
+      </w:r>
+    </w:p>
+    <w:p>
+      <w:r>
+        <w:t>Secondly, by nature of being an o</w:t>
+      </w:r>
       <w:bookmarkStart w:id="0" w:name="_GoBack"/>
       <w:bookmarkEnd w:id="0"/>
       <w:r>
-        <w:t xml:space="preserve"> obesity (body mass index (BMI) &gt;= 30 kg/m2, measured in the physical exam), psychosocial stress (number of days in the past 30 when mental health was not good), use of birth control pills or hormone replacement therapy, and use of sleep medications often or almost always (5 or more times per month). </w:t>
-      </w:r>
-    </w:p>
-    <w:p>
-      <w:r>
-        <w:t>We separately considered potential confounders of the r</w:t>
-      </w:r>
-      <w:r>
-        <w:t>elationship between SES and CRP,</w:t>
-      </w:r>
-      <w:r>
-        <w:t xml:space="preserve"> </w:t>
-      </w:r>
-      <w:r>
-        <w:t>which included only age</w:t>
-      </w:r>
-      <w:r>
-        <w:t>.  Although previous studies of this relationship have adjusted for serious chronic conditions,</w:t>
-      </w:r>
-      <w:r>
-        <w:fldChar w:fldCharType="begin"/>
-      </w:r>
-      <w:r>
-        <w:instrText xml:space="preserve"> ADDIN EN.CITE &lt;EndNote&gt;&lt;Cite&gt;&lt;Author&gt;Kershaw&lt;/Author&gt;&lt;Year&gt;2010&lt;/Year&gt;&lt;RecNum&gt;97&lt;/RecNum&gt;&lt;DisplayText&gt;&lt;style face="superscript"&gt;31,32&lt;/style&gt;&lt;/DisplayText&gt;&lt;record&gt;&lt;rec-number&gt;97&lt;/rec-number&gt;&lt;foreign-keys&gt;&lt;key app="EN" db-id="2s5fsavwbav05ue99avps9aiwwasstve9w0x" timestamp="1490314635"&gt;97&lt;/key&gt;&lt;/foreign-keys&gt;&lt;ref-type name="Journal Article"&gt;17&lt;/ref-type&gt;&lt;contributors&gt;&lt;authors&gt;&lt;author&gt;Kershaw, Kiarri N&lt;/author&gt;&lt;author&gt;Mezuk, Briana&lt;/author&gt;&lt;author&gt;Abdou, Cleopatra M&lt;/author&gt;&lt;author&gt;Rafferty, Jane A&lt;/author&gt;&lt;author&gt;Jackson, James S&lt;/author&gt;&lt;/authors&gt;&lt;/contributors&gt;&lt;titles&gt;&lt;title&gt;Socioeconomic position, health behaviors, and C-reactive protein: a moderated-mediation analysis&lt;/title&gt;&lt;secondary-title&gt;Health Psychology&lt;/secondary-title&gt;&lt;/titles&gt;&lt;periodical&gt;&lt;full-title&gt;Health Psychology&lt;/full-title&gt;&lt;/periodical&gt;&lt;pages&gt;307&lt;/pages&gt;&lt;volume&gt;29&lt;/volume&gt;&lt;number&gt;3&lt;/number&gt;&lt;dates&gt;&lt;year&gt;2010&lt;/year&gt;&lt;/dates&gt;&lt;isbn&gt;1930-7810&lt;/isbn&gt;&lt;urls&gt;&lt;/urls&gt;&lt;/record&gt;&lt;/Cite&gt;&lt;Cite&gt;&lt;Author&gt;Matthews&lt;/Author&gt;&lt;Year&gt;2016&lt;/Year&gt;&lt;RecNum&gt;82&lt;/RecNum&gt;&lt;record&gt;&lt;rec-number&gt;82&lt;/rec-number&gt;&lt;foreign-keys&gt;&lt;key app="EN" db-id="2s5fsavwbav05ue99avps9aiwwasstve9w0x" timestamp="1490314606"&gt;82&lt;/key&gt;&lt;/foreign-keys&gt;&lt;ref-type name="Journal Article"&gt;17&lt;/ref-type&gt;&lt;contributors&gt;&lt;authors&gt;&lt;author&gt;Matthews, Karen A&lt;/author&gt;&lt;author&gt;Chang, Yuefang&lt;/author&gt;&lt;author&gt;Bromberger, Joyce T&lt;/author&gt;&lt;author&gt;Karvonen-Gutierrez, Carrie A&lt;/author&gt;&lt;author&gt;Kravitz, Howard M&lt;/author&gt;&lt;author&gt;Thurston, Rebecca C&lt;/author&gt;&lt;author&gt;Montez, Jennifer Karas&lt;/author&gt;&lt;/authors&gt;&lt;/contributors&gt;&lt;titles&gt;&lt;title&gt;Childhood Socioeconomic Circumstances, Inflammation, and Hemostasis Among Midlife Women: Study of Women&amp;apos;s Health Across the Nation&lt;/title&gt;&lt;secondary-title&gt;Psychosomatic medicine&lt;/secondary-title&gt;&lt;/titles&gt;&lt;periodical&gt;&lt;full-title&gt;Psychosomatic Medicine&lt;/full-title&gt;&lt;/periodical&gt;&lt;pages&gt;311-318&lt;/pages&gt;&lt;volume&gt;78&lt;/volume&gt;&lt;number&gt;3&lt;/number&gt;&lt;dates&gt;&lt;year&gt;2016&lt;/year&gt;&lt;/dates&gt;&lt;isbn&gt;0033-3174&lt;/isbn&gt;&lt;urls&gt;&lt;/urls&gt;&lt;/record&gt;&lt;/Cite&gt;&lt;/EndNote&gt;</w:instrText>
-      </w:r>
-      <w:r>
-        <w:fldChar w:fldCharType="separate"/>
-      </w:r>
-      <w:r>
-        <w:rPr>
-          <w:noProof/>
-          <w:vertAlign w:val="superscript"/>
-        </w:rPr>
-        <w:t>31,32</w:t>
-      </w:r>
-      <w:r>
-        <w:fldChar w:fldCharType="end"/>
-      </w:r>
-      <w:r>
-        <w:t xml:space="preserve"> we chose to consider this variable a potential collider and not adjust for it. Final models were adjusted for all variables considered confounders of the SES → CRP and/or sleep → CRP relationships.</w:t>
+        <w:t xml:space="preserve">bservational study, it is plausible that unmeasured confounding could have affected the results. </w:t>
       </w:r>
     </w:p>
     <w:p/>
     <w:p>
       <w:pPr>
-        <w:pStyle w:val="Heading2"/>
-      </w:pPr>
-      <w:r>
-        <w:t>Data Analysis</w:t>
-      </w:r>
-    </w:p>
-    <w:p>
-      <w:r>
-        <w:t>We summarized al</w:t>
-      </w:r>
-      <w:r>
-        <w:t>l variables</w:t>
-      </w:r>
-      <w:r>
-        <w:t xml:space="preserve"> in total as well as stratified by sleep duration and sleep quality. All variables are presented as unweighted n, as well as weighted percent for categorical variables, and weighted </w:t>
-      </w:r>
+        <w:pStyle w:val="Heading1"/>
+      </w:pPr>
       <w:r>
         <w:lastRenderedPageBreak/>
-        <w:t>mean</w:t>
-      </w:r>
-      <w:r>
-        <w:t xml:space="preserve"> </w:t>
-      </w:r>
-      <w:r>
-        <w:rPr>
-          <w:rFonts w:cstheme="minorHAnsi"/>
-        </w:rPr>
-        <w:t>±</w:t>
-      </w:r>
-      <w:r>
-        <w:rPr>
-          <w:rFonts w:cstheme="minorHAnsi"/>
-        </w:rPr>
-        <w:t xml:space="preserve"> </w:t>
-      </w:r>
-      <w:proofErr w:type="spellStart"/>
-      <w:r>
-        <w:t>sd</w:t>
-      </w:r>
-      <w:proofErr w:type="spellEnd"/>
-      <w:r>
-        <w:t xml:space="preserve"> for continuous variables that are approximately normally distributed, or median [interquartile range (IQR)] for non-normally distributed variables. Crude associations were tested using chi-square tests for categorical variables and t-tests or ANOVA for continuous variables. </w:t>
-      </w:r>
-    </w:p>
-    <w:p>
-      <w:pPr>
-        <w:pStyle w:val="Heading3"/>
-      </w:pPr>
-      <w:r>
-        <w:t>Assessment of Mediation</w:t>
-      </w:r>
-    </w:p>
-    <w:p>
-      <w:r>
-        <w:t>We sought to assess whether sleep duration and quality were intermediate variables in the causal pathway between SES and inflammation. Therefore, data analysis focused on assessment of total indirect effect (TIE),</w:t>
-      </w:r>
-      <w:r>
-        <w:fldChar w:fldCharType="begin"/>
-      </w:r>
-      <w:r>
-        <w:instrText xml:space="preserve"> ADDIN EN.CITE &lt;EndNote&gt;&lt;Cite&gt;&lt;Author&gt;Hafeman&lt;/Author&gt;&lt;Year&gt;2009&lt;/Year&gt;&lt;RecNum&gt;111&lt;/RecNum&gt;&lt;DisplayText&gt;&lt;style face="superscript"&gt;43&lt;/style&gt;&lt;/DisplayText&gt;&lt;record&gt;&lt;rec-number&gt;111&lt;/rec-number&gt;&lt;foreign-keys&gt;&lt;key app="EN" db-id="2s5fsavwbav05ue99avps9aiwwasstve9w0x" timestamp="1490316119"&gt;111&lt;/key&gt;&lt;/foreign-keys&gt;&lt;ref-type name="Journal Article"&gt;17&lt;/ref-type&gt;&lt;contributors&gt;&lt;authors&gt;&lt;author&gt;Hafeman, Danella M&lt;/author&gt;&lt;author&gt;Schwartz, Sharon&lt;/author&gt;&lt;/authors&gt;&lt;/contributors&gt;&lt;titles&gt;&lt;title&gt;Opening the Black Box: a motivation for the assessment of mediation&lt;/title&gt;&lt;secondary-title&gt;International Journal of Epidemiology&lt;/secondary-title&gt;&lt;/titles&gt;&lt;periodical&gt;&lt;full-title&gt;International journal of epidemiology&lt;/full-title&gt;&lt;/periodical&gt;&lt;pages&gt;dyn372&lt;/pages&gt;&lt;dates&gt;&lt;year&gt;2009&lt;/year&gt;&lt;/dates&gt;&lt;isbn&gt;0300-5771&lt;/isbn&gt;&lt;urls&gt;&lt;/urls&gt;&lt;/record&gt;&lt;/Cite&gt;&lt;/EndNote&gt;</w:instrText>
-      </w:r>
-      <w:r>
-        <w:fldChar w:fldCharType="separate"/>
-      </w:r>
-      <w:r>
-        <w:rPr>
-          <w:noProof/>
-          <w:vertAlign w:val="superscript"/>
-        </w:rPr>
-        <w:t>43</w:t>
-      </w:r>
-      <w:r>
-        <w:fldChar w:fldCharType="end"/>
-      </w:r>
-      <w:r>
-        <w:t xml:space="preserve"> or </w:t>
-      </w:r>
-      <w:r>
-        <w:t>the proportion of inflammation that would be prevented if SES did not c</w:t>
-      </w:r>
-      <w:r>
-        <w:t>ause poor sleep.</w:t>
-      </w:r>
-      <w:r>
-        <w:fldChar w:fldCharType="begin"/>
-      </w:r>
-      <w:r>
-        <w:instrText xml:space="preserve"> ADDIN EN.CITE &lt;EndNote&gt;&lt;Cite&gt;&lt;Author&gt;Hafeman&lt;/Author&gt;&lt;Year&gt;2009&lt;/Year&gt;&lt;RecNum&gt;111&lt;/RecNum&gt;&lt;DisplayText&gt;&lt;style face="superscript"&gt;43&lt;/style&gt;&lt;/DisplayText&gt;&lt;record&gt;&lt;rec-number&gt;111&lt;/rec-number&gt;&lt;foreign-keys&gt;&lt;key app="EN" db-id="2s5fsavwbav05ue99avps9aiwwasstve9w0x" timestamp="1490316119"&gt;111&lt;/key&gt;&lt;/foreign-keys&gt;&lt;ref-type name="Journal Article"&gt;17&lt;/ref-type&gt;&lt;contributors&gt;&lt;authors&gt;&lt;author&gt;Hafeman, Danella M&lt;/author&gt;&lt;author&gt;Schwartz, Sharon&lt;/author&gt;&lt;/authors&gt;&lt;/contributors&gt;&lt;titles&gt;&lt;title&gt;Opening the Black Box: a motivation for the assessment of mediation&lt;/title&gt;&lt;secondary-title&gt;International Journal of Epidemiology&lt;/secondary-title&gt;&lt;/titles&gt;&lt;periodical&gt;&lt;full-title&gt;International journal of epidemiology&lt;/full-title&gt;&lt;/periodical&gt;&lt;pages&gt;dyn372&lt;/pages&gt;&lt;dates&gt;&lt;year&gt;2009&lt;/year&gt;&lt;/dates&gt;&lt;isbn&gt;0300-5771&lt;/isbn&gt;&lt;urls&gt;&lt;/urls&gt;&lt;/record&gt;&lt;/Cite&gt;&lt;/EndNote&gt;</w:instrText>
-      </w:r>
-      <w:r>
-        <w:fldChar w:fldCharType="separate"/>
-      </w:r>
-      <w:r>
-        <w:rPr>
-          <w:noProof/>
-          <w:vertAlign w:val="superscript"/>
-        </w:rPr>
-        <w:t>43</w:t>
-      </w:r>
-      <w:r>
-        <w:fldChar w:fldCharType="end"/>
-      </w:r>
-      <w:r>
-        <w:t xml:space="preserve"> </w:t>
-      </w:r>
-      <w:r>
-        <w:t>W</w:t>
-      </w:r>
-      <w:r>
-        <w:t>e used the counterfactual appr</w:t>
-      </w:r>
-      <w:r>
-        <w:t xml:space="preserve">oach detailed by </w:t>
-      </w:r>
-      <w:proofErr w:type="spellStart"/>
-      <w:r>
-        <w:t>Hafemen</w:t>
-      </w:r>
-      <w:proofErr w:type="spellEnd"/>
-      <w:r>
-        <w:t xml:space="preserve"> et al.</w:t>
-      </w:r>
-      <w:r>
-        <w:t>,</w:t>
-      </w:r>
-      <w:r>
-        <w:fldChar w:fldCharType="begin"/>
-      </w:r>
-      <w:r>
-        <w:instrText xml:space="preserve"> ADDIN EN.CITE &lt;EndNote&gt;&lt;Cite&gt;&lt;Author&gt;Hafeman&lt;/Author&gt;&lt;Year&gt;2009&lt;/Year&gt;&lt;RecNum&gt;111&lt;/RecNum&gt;&lt;DisplayText&gt;&lt;style face="superscript"&gt;43&lt;/style&gt;&lt;/DisplayText&gt;&lt;record&gt;&lt;rec-number&gt;111&lt;/rec-number&gt;&lt;foreign-keys&gt;&lt;key app="EN" db-id="2s5fsavwbav05ue99avps9aiwwasstve9w0x" timestamp="1490316119"&gt;111&lt;/key&gt;&lt;/foreign-keys&gt;&lt;ref-type name="Journal Article"&gt;17&lt;/ref-type&gt;&lt;contributors&gt;&lt;authors&gt;&lt;author&gt;Hafeman, Danella M&lt;/author&gt;&lt;author&gt;Schwartz, Sharon&lt;/author&gt;&lt;/authors&gt;&lt;/contributors&gt;&lt;titles&gt;&lt;title&gt;Opening the Black Box: a motivation for the assessment of mediation&lt;/title&gt;&lt;secondary-title&gt;International Journal of Epidemiology&lt;/secondary-title&gt;&lt;/titles&gt;&lt;periodical&gt;&lt;full-title&gt;International journal of epidemiology&lt;/full-title&gt;&lt;/periodical&gt;&lt;pages&gt;dyn372&lt;/pages&gt;&lt;dates&gt;&lt;year&gt;2009&lt;/year&gt;&lt;/dates&gt;&lt;isbn&gt;0300-5771&lt;/isbn&gt;&lt;urls&gt;&lt;/urls&gt;&lt;/record&gt;&lt;/Cite&gt;&lt;/EndNote&gt;</w:instrText>
-      </w:r>
-      <w:r>
-        <w:fldChar w:fldCharType="separate"/>
-      </w:r>
-      <w:r>
-        <w:rPr>
-          <w:noProof/>
-          <w:vertAlign w:val="superscript"/>
-        </w:rPr>
-        <w:t>43</w:t>
-      </w:r>
-      <w:r>
-        <w:fldChar w:fldCharType="end"/>
-      </w:r>
-      <w:r>
-        <w:t xml:space="preserve"> with</w:t>
-      </w:r>
-      <w:r>
-        <w:t xml:space="preserve"> adjusted</w:t>
-      </w:r>
-      <w:r>
-        <w:t xml:space="preserve"> risk differences based on predicted probabilities from logistic regression using marginal standardization, a straightforward extension of simple standardization.</w:t>
-      </w:r>
-      <w:r>
-        <w:fldChar w:fldCharType="begin"/>
-      </w:r>
-      <w:r>
-        <w:instrText xml:space="preserve"> ADDIN EN.CITE &lt;EndNote&gt;&lt;Cite&gt;&lt;Author&gt;Muller&lt;/Author&gt;&lt;Year&gt;2014&lt;/Year&gt;&lt;RecNum&gt;112&lt;/RecNum&gt;&lt;DisplayText&gt;&lt;style face="superscript"&gt;44&lt;/style&gt;&lt;/DisplayText&gt;&lt;record&gt;&lt;rec-number&gt;112&lt;/rec-number&gt;&lt;foreign-keys&gt;&lt;key app="EN" db-id="2s5fsavwbav05ue99avps9aiwwasstve9w0x" timestamp="1490316229"&gt;112&lt;/key&gt;&lt;/foreign-keys&gt;&lt;ref-type name="Journal Article"&gt;17&lt;/ref-type&gt;&lt;contributors&gt;&lt;authors&gt;&lt;author&gt;Muller, Clemma J&lt;/author&gt;&lt;author&gt;MacLehose, Richard F&lt;/author&gt;&lt;/authors&gt;&lt;/contributors&gt;&lt;titles&gt;&lt;title&gt;Estimating predicted probabilities from logistic regression: different methods correspond to different target populations&lt;/title&gt;&lt;secondary-title&gt;International journal of epidemiology&lt;/secondary-title&gt;&lt;/titles&gt;&lt;periodical&gt;&lt;full-title&gt;International journal of epidemiology&lt;/full-title&gt;&lt;/periodical&gt;&lt;pages&gt;962-970&lt;/pages&gt;&lt;volume&gt;43&lt;/volume&gt;&lt;number&gt;3&lt;/number&gt;&lt;dates&gt;&lt;year&gt;2014&lt;/year&gt;&lt;/dates&gt;&lt;isbn&gt;0300-5771&lt;/isbn&gt;&lt;urls&gt;&lt;/urls&gt;&lt;/record&gt;&lt;/Cite&gt;&lt;/EndNote&gt;</w:instrText>
-      </w:r>
-      <w:r>
-        <w:fldChar w:fldCharType="separate"/>
-      </w:r>
-      <w:r>
-        <w:rPr>
-          <w:noProof/>
-          <w:vertAlign w:val="superscript"/>
-        </w:rPr>
-        <w:t>44</w:t>
-      </w:r>
-      <w:r>
-        <w:fldChar w:fldCharType="end"/>
-      </w:r>
-      <w:r>
-        <w:t xml:space="preserve">  </w:t>
-      </w:r>
-      <w:r>
-        <w:t xml:space="preserve">First, </w:t>
-      </w:r>
-      <w:r>
-        <w:t>a</w:t>
-      </w:r>
-      <w:r>
-        <w:t xml:space="preserve"> survey-weighted</w:t>
-      </w:r>
-      <w:r>
-        <w:t xml:space="preserve"> regression model</w:t>
-      </w:r>
-      <w:r>
-        <w:t xml:space="preserve"> was fit</w:t>
-      </w:r>
-      <w:r>
-        <w:t xml:space="preserve"> </w:t>
-      </w:r>
-      <w:r>
-        <w:t xml:space="preserve">with CRP as the response variable and contained terms for education or income, and sleep duration or quality. These models also contained all potential confounders of the SES </w:t>
-      </w:r>
-      <w:r>
-        <w:sym w:font="Wingdings" w:char="F0E0"/>
-      </w:r>
-      <w:r>
-        <w:t xml:space="preserve"> inflammation relationship, as well as the sleep </w:t>
-      </w:r>
-      <w:r>
-        <w:sym w:font="Wingdings" w:char="F0E0"/>
-      </w:r>
-      <w:r>
-        <w:t xml:space="preserve"> inflammation relationship. Next, the adjusted models were used to</w:t>
-      </w:r>
-      <w:r>
-        <w:t xml:space="preserve"> </w:t>
-      </w:r>
-      <w:r>
-        <w:t>co</w:t>
-      </w:r>
-      <w:r>
-        <w:t>mpute predicted probabilities of elevated CRP</w:t>
-      </w:r>
-      <w:r>
-        <w:t xml:space="preserve"> based on artificial data sets with the exposure, SES, set to each category other than the reference level, and for each SES value, dataset</w:t>
-      </w:r>
-      <w:r>
-        <w:t>s</w:t>
-      </w:r>
-      <w:r>
-        <w:t xml:space="preserve"> set to</w:t>
-      </w:r>
-      <w:r>
-        <w:t xml:space="preserve"> (a) the predicted distribution of the mediator in the exposed and on</w:t>
-      </w:r>
-      <w:r>
-        <w:t>e</w:t>
-      </w:r>
-      <w:r>
-        <w:t xml:space="preserve"> dataset set to (b) the</w:t>
-      </w:r>
-      <w:r>
-        <w:t xml:space="preserve"> predicted</w:t>
-      </w:r>
-      <w:r>
-        <w:t xml:space="preserve"> distribution of the mediator in the unexposed</w:t>
-      </w:r>
-      <w:r>
-        <w:t>.</w:t>
-      </w:r>
-      <w:r>
-        <w:t xml:space="preserve"> The adjusted risk difference for the total indirect effect is computed as the difference between (a) and (b).</w:t>
-      </w:r>
-      <w:r>
-        <w:t xml:space="preserve"> All artificial datasets were generated to represent the predicted population distribution of the included covariates based on the survey weights.</w:t>
-      </w:r>
-      <w:r>
-        <w:t xml:space="preserve"> </w:t>
-      </w:r>
-      <w:r>
-        <w:t>Ninety-five percent c</w:t>
-      </w:r>
-      <w:r>
-        <w:t xml:space="preserve">onfidence intervals for </w:t>
-      </w:r>
-      <w:r>
-        <w:t>indirect effects</w:t>
-      </w:r>
-      <w:r>
-        <w:t xml:space="preserve"> were calculated </w:t>
-      </w:r>
-      <w:r>
-        <w:t>via bootstrap with</w:t>
-      </w:r>
-      <w:r>
-        <w:t xml:space="preserve"> 1000 replications</w:t>
-      </w:r>
-      <w:r>
-        <w:t>.</w:t>
-      </w:r>
-      <w:r>
-        <w:fldChar w:fldCharType="begin"/>
-      </w:r>
-      <w:r>
-        <w:instrText xml:space="preserve"> ADDIN EN.CITE &lt;EndNote&gt;&lt;Cite&gt;&lt;Author&gt;Localio&lt;/Author&gt;&lt;Year&gt;2007&lt;/Year&gt;&lt;RecNum&gt;70&lt;/RecNum&gt;&lt;DisplayText&gt;&lt;style face="superscript"&gt;45&lt;/style&gt;&lt;/DisplayText&gt;&lt;record&gt;&lt;rec-number&gt;70&lt;/rec-number&gt;&lt;foreign-keys&gt;&lt;key app="EN" db-id="2s5fsavwbav05ue99avps9aiwwasstve9w0x" timestamp="1490314572"&gt;70&lt;/key&gt;&lt;/foreign-keys&gt;&lt;ref-type name="Journal Article"&gt;17&lt;/ref-type&gt;&lt;contributors&gt;&lt;authors&gt;&lt;author&gt;Localio, A Russell&lt;/author&gt;&lt;author&gt;Margolis, David J&lt;/author&gt;&lt;author&gt;Berlin, Jesse A&lt;/author&gt;&lt;/authors&gt;&lt;/contributors&gt;&lt;titles&gt;&lt;title&gt;Relative risks and confidence intervals were easily computed indirectly from multivariable logistic regression&lt;/title&gt;&lt;secondary-title&gt;Journal of clinical epidemiology&lt;/secondary-title&gt;&lt;/titles&gt;&lt;periodical&gt;&lt;full-title&gt;Journal of clinical epidemiology&lt;/full-title&gt;&lt;/periodical&gt;&lt;pages&gt;874-882&lt;/pages&gt;&lt;volume&gt;60&lt;/volume&gt;&lt;number&gt;9&lt;/number&gt;&lt;dates&gt;&lt;year&gt;2007&lt;/year&gt;&lt;/dates&gt;&lt;isbn&gt;0895-4356&lt;/isbn&gt;&lt;urls&gt;&lt;/urls&gt;&lt;/record&gt;&lt;/Cite&gt;&lt;/EndNote&gt;</w:instrText>
-      </w:r>
-      <w:r>
-        <w:fldChar w:fldCharType="separate"/>
-      </w:r>
-      <w:r>
-        <w:rPr>
-          <w:noProof/>
-          <w:vertAlign w:val="superscript"/>
-        </w:rPr>
-        <w:t>45</w:t>
-      </w:r>
-      <w:r>
-        <w:fldChar w:fldCharType="end"/>
-      </w:r>
-      <w:r>
-        <w:t xml:space="preserve">  </w:t>
-      </w:r>
-      <w:r>
-        <w:t>Two-sided s</w:t>
-      </w:r>
-      <w:r>
-        <w:t xml:space="preserve">tatistical significance was determined for all tests at </w:t>
-      </w:r>
-      <w:r>
-        <w:rPr>
-          <w:rFonts w:cstheme="minorHAnsi"/>
-        </w:rPr>
-        <w:t>α</w:t>
-      </w:r>
-      <w:r>
-        <w:t>&lt;</w:t>
-      </w:r>
-      <w:r>
-        <w:t>0.05.  All analyses were conducted in SAS v. 9.4 and adjusted for the complex survey design.</w:t>
-      </w:r>
-    </w:p>
-    <w:p>
-      <w:pPr>
-        <w:pStyle w:val="Heading1"/>
-      </w:pPr>
-      <w:r>
         <w:t>References</w:t>
       </w:r>
     </w:p>
@@ -2446,7 +2730,6 @@
         <w:ind w:left="720" w:hanging="720"/>
       </w:pPr>
       <w:r>
-        <w:lastRenderedPageBreak/>
         <w:t>10.</w:t>
       </w:r>
       <w:r>
@@ -2700,6 +2983,7 @@
         <w:ind w:left="720" w:hanging="720"/>
       </w:pPr>
       <w:r>
+        <w:lastRenderedPageBreak/>
         <w:t>21.</w:t>
       </w:r>
       <w:r>
@@ -2884,7 +3168,6 @@
         <w:ind w:left="720" w:hanging="720"/>
       </w:pPr>
       <w:r>
-        <w:lastRenderedPageBreak/>
         <w:t>29.</w:t>
       </w:r>
       <w:r>
@@ -3069,6 +3352,7 @@
         <w:ind w:left="720" w:hanging="720"/>
       </w:pPr>
       <w:r>
+        <w:lastRenderedPageBreak/>
         <w:t>37.</w:t>
       </w:r>
       <w:r>
@@ -3270,7 +3554,6 @@
     </w:p>
     <w:p>
       <w:r>
-        <w:lastRenderedPageBreak/>
         <w:fldChar w:fldCharType="end"/>
       </w:r>
     </w:p>
@@ -4454,7 +4737,7 @@
 </file>
 
 <file path=customXml/itemProps1.xml><?xml version="1.0" encoding="utf-8"?>
-<ds:datastoreItem xmlns:ds="http://schemas.openxmlformats.org/officeDocument/2006/customXml" ds:itemID="{B1EAC36B-8EA9-4CB5-B120-CF05F0EE4330}">
+<ds:datastoreItem xmlns:ds="http://schemas.openxmlformats.org/officeDocument/2006/customXml" ds:itemID="{F1882B94-2FE3-40FC-B3D9-7C9DB7AE394F}">
   <ds:schemaRefs>
     <ds:schemaRef ds:uri="http://schemas.openxmlformats.org/officeDocument/2006/bibliography"/>
   </ds:schemaRefs>

</xml_diff>

<commit_message>
Updated statistical analysis in the methods to describe product of coefficients method.
</commit_message>
<xml_diff>
--- a/AudreyRenson_Intro_Methods_edits3.30.17.docx
+++ b/AudreyRenson_Intro_Methods_edits3.30.17.docx
@@ -2004,30 +2004,59 @@
         <w:t xml:space="preserve"> </w:t>
       </w:r>
       <w:r>
-        <w:t>W</w:t>
-      </w:r>
-      <w:r>
-        <w:t>e used the counterfactual appr</w:t>
-      </w:r>
-      <w:r>
-        <w:t xml:space="preserve">oach detailed by </w:t>
+        <w:t xml:space="preserve">We used the product-of-coefficients method that allows for interaction between the exposure and the mediator, detailed by </w:t>
       </w:r>
       <w:proofErr w:type="spellStart"/>
       <w:r>
-        <w:t>Hafemen</w:t>
+        <w:t>VanderWheel</w:t>
       </w:r>
       <w:proofErr w:type="spellEnd"/>
       <w:r>
-        <w:t xml:space="preserve"> et al.</w:t>
-      </w:r>
-      <w:r>
-        <w:t>,</w:t>
+        <w:t xml:space="preserve"> (2016). We determined that potential mediation existed if (a) the exposure was associated with the outcome, (b) the exposure was associated with the mediator, and (c) the mediator was associated with the outcome. If these conditions were met, we then fit two survey-weighted linear regression models: (1) we </w:t>
+      </w:r>
+      <w:proofErr w:type="gramStart"/>
+      <w:r>
+        <w:t>regressed</w:t>
+      </w:r>
+      <w:proofErr w:type="gramEnd"/>
+      <w:r>
+        <w:t xml:space="preserve"> the mediator on the exposure and all potential confounders, and (2) we regressed the outcome on the exposure, mediator, exposure-mediator product, and all potential confounders.  We estimated the TIE by the formula (β1θ2 + β1θ3), where </w:t>
+      </w:r>
+      <w:r>
+        <w:t>β1</w:t>
+      </w:r>
+      <w:r>
+        <w:t xml:space="preserve"> is the exposure term in (1), </w:t>
+      </w:r>
+      <w:r>
+        <w:t>θ2</w:t>
+      </w:r>
+      <w:r>
+        <w:t xml:space="preserve"> i</w:t>
+      </w:r>
+      <w:r>
+        <w:t>s the</w:t>
+      </w:r>
+      <w:r>
+        <w:t xml:space="preserve"> mediator term in (2), and</w:t>
+      </w:r>
+      <w:r>
+        <w:t xml:space="preserve"> </w:t>
+      </w:r>
+      <w:r>
+        <w:t>θ3</w:t>
+      </w:r>
+      <w:r>
+        <w:t xml:space="preserve"> is the exposure-mediator product in (2). </w:t>
+      </w:r>
+      <w:r>
+        <w:t>Ninety-five percent confidence intervals for indirect effects were calculated via bootstrap with 1000 replications.</w:t>
       </w:r>
       <w:r>
         <w:fldChar w:fldCharType="begin"/>
       </w:r>
       <w:r>
-        <w:instrText xml:space="preserve"> ADDIN EN.CITE &lt;EndNote&gt;&lt;Cite&gt;&lt;Author&gt;Hafeman&lt;/Author&gt;&lt;Year&gt;2009&lt;/Year&gt;&lt;RecNum&gt;111&lt;/RecNum&gt;&lt;DisplayText&gt;&lt;style face="superscript"&gt;43&lt;/style&gt;&lt;/DisplayText&gt;&lt;record&gt;&lt;rec-number&gt;111&lt;/rec-number&gt;&lt;foreign-keys&gt;&lt;key app="EN" db-id="2s5fsavwbav05ue99avps9aiwwasstve9w0x" timestamp="1490316119"&gt;111&lt;/key&gt;&lt;/foreign-keys&gt;&lt;ref-type name="Journal Article"&gt;17&lt;/ref-type&gt;&lt;contributors&gt;&lt;authors&gt;&lt;author&gt;Hafeman, Danella M&lt;/author&gt;&lt;author&gt;Schwartz, Sharon&lt;/author&gt;&lt;/authors&gt;&lt;/contributors&gt;&lt;titles&gt;&lt;title&gt;Opening the Black Box: a motivation for the assessment of mediation&lt;/title&gt;&lt;secondary-title&gt;International Journal of Epidemiology&lt;/secondary-title&gt;&lt;/titles&gt;&lt;periodical&gt;&lt;full-title&gt;International journal of epidemiology&lt;/full-title&gt;&lt;/periodical&gt;&lt;pages&gt;dyn372&lt;/pages&gt;&lt;dates&gt;&lt;year&gt;2009&lt;/year&gt;&lt;/dates&gt;&lt;isbn&gt;0300-5771&lt;/isbn&gt;&lt;urls&gt;&lt;/urls&gt;&lt;/record&gt;&lt;/Cite&gt;&lt;/EndNote&gt;</w:instrText>
+        <w:instrText xml:space="preserve"> ADDIN EN.CITE &lt;EndNote&gt;&lt;Cite&gt;&lt;Author&gt;Localio&lt;/Author&gt;&lt;Year&gt;2007&lt;/Year&gt;&lt;RecNum&gt;70&lt;/RecNum&gt;&lt;DisplayText&gt;&lt;style face="superscript"&gt;44&lt;/style&gt;&lt;/DisplayText&gt;&lt;record&gt;&lt;rec-number&gt;70&lt;/rec-number&gt;&lt;foreign-keys&gt;&lt;key app="EN" db-id="2s5fsavwbav05ue99avps9aiwwasstve9w0x" timestamp="1490314572"&gt;70&lt;/key&gt;&lt;/foreign-keys&gt;&lt;ref-type name="Journal Article"&gt;17&lt;/ref-type&gt;&lt;contributors&gt;&lt;authors&gt;&lt;author&gt;Localio, A Russell&lt;/author&gt;&lt;author&gt;Margolis, David J&lt;/author&gt;&lt;author&gt;Berlin, Jesse A&lt;/author&gt;&lt;/authors&gt;&lt;/contributors&gt;&lt;titles&gt;&lt;title&gt;Relative risks and confidence intervals were easily computed indirectly from multivariable logistic regression&lt;/title&gt;&lt;secondary-title&gt;Journal of clinical epidemiology&lt;/secondary-title&gt;&lt;/titles&gt;&lt;periodical&gt;&lt;full-title&gt;Journal of clinical epidemiology&lt;/full-title&gt;&lt;/periodical&gt;&lt;pages&gt;874-882&lt;/pages&gt;&lt;volume&gt;60&lt;/volume&gt;&lt;number&gt;9&lt;/number&gt;&lt;dates&gt;&lt;year&gt;2007&lt;/year&gt;&lt;/dates&gt;&lt;isbn&gt;0895-4356&lt;/isbn&gt;&lt;urls&gt;&lt;/urls&gt;&lt;/record&gt;&lt;/Cite&gt;&lt;/EndNote&gt;</w:instrText>
       </w:r>
       <w:r>
         <w:fldChar w:fldCharType="separate"/>
@@ -2037,168 +2066,13 @@
           <w:noProof/>
           <w:vertAlign w:val="superscript"/>
         </w:rPr>
-        <w:t>43</w:t>
+        <w:t>44</w:t>
       </w:r>
       <w:r>
         <w:fldChar w:fldCharType="end"/>
       </w:r>
       <w:r>
-        <w:t xml:space="preserve"> with</w:t>
-      </w:r>
-      <w:r>
-        <w:t xml:space="preserve"> adjusted</w:t>
-      </w:r>
-      <w:r>
-        <w:t xml:space="preserve"> risk differences based on predicted probabilities from logistic regression using marginal standardization, a straightforward extension of simple standardization.</w:t>
-      </w:r>
-      <w:r>
-        <w:fldChar w:fldCharType="begin"/>
-      </w:r>
-      <w:r>
-        <w:instrText xml:space="preserve"> ADDIN EN.CITE &lt;EndNote&gt;&lt;Cite&gt;&lt;Author&gt;Muller&lt;/Author&gt;&lt;Year&gt;2014&lt;/Year&gt;&lt;RecNum&gt;112&lt;/RecNum&gt;&lt;DisplayText&gt;&lt;style face="superscript"&gt;44&lt;/style&gt;&lt;/DisplayText&gt;&lt;record&gt;&lt;rec-number&gt;112&lt;/rec-number&gt;&lt;foreign-keys&gt;&lt;key app="EN" db-id="2s5fsavwbav05ue99avps9aiwwasstve9w0x" timestamp="1490316229"&gt;112&lt;/key&gt;&lt;/foreign-keys&gt;&lt;ref-type name="Journal Article"&gt;17&lt;/ref-type&gt;&lt;contributors&gt;&lt;authors&gt;&lt;author&gt;Muller, Clemma J&lt;/author&gt;&lt;author&gt;MacLehose, Richard F&lt;/author&gt;&lt;/authors&gt;&lt;/contributors&gt;&lt;titles&gt;&lt;title&gt;Estimating predicted probabilities from logistic regression: different methods correspond to different target populations&lt;/title&gt;&lt;secondary-title&gt;International journal of epidemiology&lt;/secondary-title&gt;&lt;/titles&gt;&lt;periodical&gt;&lt;full-title&gt;International journal of epidemiology&lt;/full-title&gt;&lt;/periodical&gt;&lt;pages&gt;962-970&lt;/pages&gt;&lt;volume&gt;43&lt;/volume&gt;&lt;number&gt;3&lt;/number&gt;&lt;dates&gt;&lt;year&gt;2014&lt;/year&gt;&lt;/dates&gt;&lt;isbn&gt;0300-5771&lt;/isbn&gt;&lt;urls&gt;&lt;/urls&gt;&lt;/record&gt;&lt;/Cite&gt;&lt;/EndNote&gt;</w:instrText>
-      </w:r>
-      <w:r>
-        <w:fldChar w:fldCharType="separate"/>
-      </w:r>
-      <w:r>
-        <w:rPr>
-          <w:noProof/>
-          <w:vertAlign w:val="superscript"/>
-        </w:rPr>
-        <w:t>44</w:t>
-      </w:r>
-      <w:r>
-        <w:fldChar w:fldCharType="end"/>
-      </w:r>
-      <w:r>
-        <w:t xml:space="preserve">  </w:t>
-      </w:r>
-      <w:r>
-        <w:t xml:space="preserve">First, </w:t>
-      </w:r>
-      <w:r>
-        <w:t>a</w:t>
-      </w:r>
-      <w:r>
-        <w:t xml:space="preserve"> survey-weighted</w:t>
-      </w:r>
-      <w:r>
-        <w:t xml:space="preserve"> regression model</w:t>
-      </w:r>
-      <w:r>
-        <w:t xml:space="preserve"> was fit</w:t>
-      </w:r>
-      <w:r>
-        <w:t xml:space="preserve"> </w:t>
-      </w:r>
-      <w:r>
-        <w:t xml:space="preserve">with CRP as the response variable and contained terms for education or income, and sleep duration or quality. These models also contained all potential confounders of the SES </w:t>
-      </w:r>
-      <w:r>
-        <w:sym w:font="Wingdings" w:char="F0E0"/>
-      </w:r>
-      <w:r>
-        <w:t xml:space="preserve"> inflammation relationship, as well as the sleep </w:t>
-      </w:r>
-      <w:r>
-        <w:sym w:font="Wingdings" w:char="F0E0"/>
-      </w:r>
-      <w:r>
-        <w:t xml:space="preserve"> inflammation relationship. Next, the adjusted models were used to</w:t>
-      </w:r>
-      <w:r>
-        <w:t xml:space="preserve"> </w:t>
-      </w:r>
-      <w:r>
-        <w:t>co</w:t>
-      </w:r>
-      <w:r>
-        <w:t>mpute predicted probabilities of elevated CRP</w:t>
-      </w:r>
-      <w:r>
-        <w:t xml:space="preserve"> based on artificial data sets with the exposure, SES, set to each category other than the reference level, and for each SES value, dataset</w:t>
-      </w:r>
-      <w:r>
-        <w:t>s</w:t>
-      </w:r>
-      <w:r>
-        <w:t xml:space="preserve"> set to</w:t>
-      </w:r>
-      <w:r>
-        <w:t xml:space="preserve"> (a) the predicted distribution of the mediator in the exposed and on</w:t>
-      </w:r>
-      <w:r>
-        <w:t>e</w:t>
-      </w:r>
-      <w:r>
-        <w:t xml:space="preserve"> dataset set to (b) the</w:t>
-      </w:r>
-      <w:r>
-        <w:t xml:space="preserve"> predicted</w:t>
-      </w:r>
-      <w:r>
-        <w:t xml:space="preserve"> distribution of the mediator in the unexposed</w:t>
-      </w:r>
-      <w:r>
-        <w:t>.</w:t>
-      </w:r>
-      <w:r>
-        <w:t xml:space="preserve"> The adjusted risk difference for the total indirect effect is computed as the difference between (a) and (b).</w:t>
-      </w:r>
-      <w:r>
-        <w:t xml:space="preserve"> All artificial datasets were generated to represent the predicted population distribution of the included covariates based on the survey weights.</w:t>
-      </w:r>
-      <w:r>
-        <w:t xml:space="preserve"> </w:t>
-      </w:r>
-      <w:r>
-        <w:t>Ninety-five percent c</w:t>
-      </w:r>
-      <w:r>
-        <w:t xml:space="preserve">onfidence intervals for </w:t>
-      </w:r>
-      <w:r>
-        <w:t>indirect effects</w:t>
-      </w:r>
-      <w:r>
-        <w:t xml:space="preserve"> were calculated </w:t>
-      </w:r>
-      <w:r>
-        <w:t>via bootstrap with</w:t>
-      </w:r>
-      <w:r>
-        <w:t xml:space="preserve"> 1000 replications</w:t>
-      </w:r>
-      <w:r>
-        <w:t>.</w:t>
-      </w:r>
-      <w:r>
-        <w:fldChar w:fldCharType="begin"/>
-      </w:r>
-      <w:r>
-        <w:instrText xml:space="preserve"> ADDIN EN.CITE &lt;EndNote&gt;&lt;Cite&gt;&lt;Author&gt;Localio&lt;/Author&gt;&lt;Year&gt;2007&lt;/Year&gt;&lt;RecNum&gt;70&lt;/RecNum&gt;&lt;DisplayText&gt;&lt;style face="superscript"&gt;45&lt;/style&gt;&lt;/DisplayText&gt;&lt;record&gt;&lt;rec-number&gt;70&lt;/rec-number&gt;&lt;foreign-keys&gt;&lt;key app="EN" db-id="2s5fsavwbav05ue99avps9aiwwasstve9w0x" timestamp="1490314572"&gt;70&lt;/key&gt;&lt;/foreign-keys&gt;&lt;ref-type name="Journal Article"&gt;17&lt;/ref-type&gt;&lt;contributors&gt;&lt;authors&gt;&lt;author&gt;Localio, A Russell&lt;/author&gt;&lt;author&gt;Margolis, David J&lt;/author&gt;&lt;author&gt;Berlin, Jesse A&lt;/author&gt;&lt;/authors&gt;&lt;/contributors&gt;&lt;titles&gt;&lt;title&gt;Relative risks and confidence intervals were easily computed indirectly from multivariable logistic regression&lt;/title&gt;&lt;secondary-title&gt;Journal of clinical epidemiology&lt;/secondary-title&gt;&lt;/titles&gt;&lt;periodical&gt;&lt;full-title&gt;Journal of clinical epidemiology&lt;/full-title&gt;&lt;/periodical&gt;&lt;pages&gt;874-882&lt;/pages&gt;&lt;volume&gt;60&lt;/volume&gt;&lt;number&gt;9&lt;/number&gt;&lt;dates&gt;&lt;year&gt;2007&lt;/year&gt;&lt;/dates&gt;&lt;isbn&gt;0895-4356&lt;/isbn&gt;&lt;urls&gt;&lt;/urls&gt;&lt;/record&gt;&lt;/Cite&gt;&lt;/EndNote&gt;</w:instrText>
-      </w:r>
-      <w:r>
-        <w:fldChar w:fldCharType="separate"/>
-      </w:r>
-      <w:r>
-        <w:rPr>
-          <w:noProof/>
-          <w:vertAlign w:val="superscript"/>
-        </w:rPr>
-        <w:t>45</w:t>
-      </w:r>
-      <w:r>
-        <w:fldChar w:fldCharType="end"/>
-      </w:r>
-      <w:r>
-        <w:t xml:space="preserve">  </w:t>
-      </w:r>
-      <w:r>
-        <w:t>Two-sided s</w:t>
-      </w:r>
-      <w:r>
-        <w:t xml:space="preserve">tatistical significance was determined for all tests at </w:t>
+        <w:t xml:space="preserve">  Two-sided statistical significance was determined for all tests at </w:t>
       </w:r>
       <w:r>
         <w:rPr>
@@ -2207,384 +2081,381 @@
         <w:t>α</w:t>
       </w:r>
       <w:r>
-        <w:t>&lt;</w:t>
-      </w:r>
-      <w:r>
-        <w:t>0.05.  All analyses were conducted in SAS v. 9.4 and adjusted for the complex survey design.</w:t>
+        <w:t>&lt;0.05.  All analyses were conducted in SAS v. 9.4 and adjusted for the complex survey design.</w:t>
       </w:r>
     </w:p>
     <w:p>
       <w:pPr>
         <w:pStyle w:val="Heading1"/>
       </w:pPr>
-      <w:r>
-        <w:t>Results</w:t>
-      </w:r>
-    </w:p>
-    <w:p>
-      <w:r>
-        <w:t xml:space="preserve">Key characteristics of sample participants are displayed in table 1. The median (range) age in years was 45.4 (20—85). The sample was just over half male (51.2%) and 70% Non-Hispanic White, 11.3% Non-Hispanic Black, 8.1% Mexican American, 4.4% other Hispanic, and 6.1% other race including multi-racial. </w:t>
-      </w:r>
-    </w:p>
-    <w:p>
-      <w:r>
-        <w:t>The median (IQR) plasma CRP for the entire sample was 0.17 (0.06--0.41). Approximately half the sample reported sleeping less than 6 hours per night, and 13.8% reported poor quality sleep represented by 5 or more sleep disturbances in the past month. In SES measures, 19% of the sample reported income 0-100% and 100-199% of the federal poverty level, and 26.3% had a college degree, 30.2% had completed some college or an associate’s degree, 24.5% had a high school diploma, GED, or equivalent, 12.5% had completed 9-11</w:t>
-      </w:r>
-      <w:r>
-        <w:rPr>
-          <w:vertAlign w:val="superscript"/>
-        </w:rPr>
-        <w:t>th</w:t>
-      </w:r>
-      <w:r>
-        <w:t xml:space="preserve"> grade, and 6.6% had less than 9</w:t>
-      </w:r>
-      <w:r>
-        <w:rPr>
-          <w:vertAlign w:val="superscript"/>
-        </w:rPr>
-        <w:t>th</w:t>
-      </w:r>
-      <w:r>
-        <w:t xml:space="preserve"> grade education. </w:t>
-      </w:r>
-    </w:p>
-    <w:p>
-      <w:r>
-        <w:t>Table 2 provides one-way ANOVA comparisons in mean CRP by each covariate entered into final models. Higher CRP was related to lower education, lower income, poor sleep, short sleep (&lt;</w:t>
-      </w:r>
-      <w:proofErr w:type="gramStart"/>
-      <w:r>
-        <w:t>6  hours</w:t>
-      </w:r>
-      <w:proofErr w:type="gramEnd"/>
-      <w:r>
-        <w:t xml:space="preserve">), not being physically active, female gender, Non-Hispanic Black or Mexican American race/ethnicity, older age, currently being on hormonal birth control, tobacco exposure reflected by serum cotinine 3 or more ng/mL, currently using hormone replacement therapy, and using a sleep medication (p &lt; 0.0001 for all comparisons). </w:t>
-      </w:r>
-    </w:p>
-    <w:p>
-      <w:r>
-        <w:t xml:space="preserve">Table 3 provides estimates of the crude and adjusted total effects, estimated with least squares linear regression. In unadjusted models estimating total effects, the arithmetic mean ratio (AMR) for 100-199% FPL was </w:t>
-      </w:r>
-      <w:r>
-        <w:t>1.21</w:t>
-      </w:r>
-      <w:r>
-        <w:t xml:space="preserve"> (95% CI, </w:t>
-      </w:r>
-      <w:r>
-        <w:t>1</w:t>
-      </w:r>
-      <w:r>
-        <w:t>.12—1.30</w:t>
-      </w:r>
-      <w:r>
-        <w:t xml:space="preserve">), </w:t>
-      </w:r>
-      <w:r>
-        <w:t>1.2</w:t>
-      </w:r>
-      <w:r>
-        <w:t>1</w:t>
-      </w:r>
-      <w:r>
-        <w:t xml:space="preserve"> (95% CI,</w:t>
-      </w:r>
-      <w:r>
-        <w:t xml:space="preserve"> 1.14—1.24</w:t>
-      </w:r>
-      <w:r>
-        <w:t xml:space="preserve">) for 0-100% FPL, </w:t>
-      </w:r>
-      <w:r>
-        <w:t>1.17</w:t>
-      </w:r>
-      <w:r>
-        <w:t xml:space="preserve"> (95% CI, </w:t>
-      </w:r>
-      <w:r>
-        <w:t>1.07</w:t>
-      </w:r>
-      <w:r>
-        <w:t>-</w:t>
-      </w:r>
-      <w:r>
-        <w:t>1.</w:t>
-      </w:r>
-      <w:r>
-        <w:t>27</w:t>
-      </w:r>
-      <w:r>
-        <w:t xml:space="preserve">) for </w:t>
-      </w:r>
-      <w:r>
-        <w:lastRenderedPageBreak/>
-        <w:t xml:space="preserve">some </w:t>
-      </w:r>
-      <w:r>
-        <w:t>college or AA degree, 1.</w:t>
-      </w:r>
-      <w:r>
-        <w:t>1</w:t>
-      </w:r>
-      <w:r>
-        <w:t>1</w:t>
-      </w:r>
-      <w:r>
-        <w:t xml:space="preserve"> (9</w:t>
-      </w:r>
-      <w:r>
-        <w:t>5</w:t>
-      </w:r>
-      <w:r>
-        <w:t xml:space="preserve">% CI, </w:t>
-      </w:r>
-      <w:r>
-        <w:t>1.0</w:t>
-      </w:r>
-      <w:r>
-        <w:t>3</w:t>
-      </w:r>
-      <w:r>
-        <w:t>—1.</w:t>
-      </w:r>
-      <w:r>
-        <w:t>19</w:t>
-      </w:r>
-      <w:r>
-        <w:t xml:space="preserve">) for high school diploma or GED, </w:t>
-      </w:r>
-      <w:r>
-        <w:t>1.18</w:t>
-      </w:r>
-      <w:r>
-        <w:t xml:space="preserve"> (95% CI, </w:t>
-      </w:r>
-      <w:r>
-        <w:t>1.07</w:t>
-      </w:r>
-      <w:r>
-        <w:t>—1.</w:t>
-      </w:r>
-      <w:r>
-        <w:t>29</w:t>
-      </w:r>
-      <w:r>
-        <w:t>) for 9-11</w:t>
-      </w:r>
-      <w:r>
-        <w:rPr>
-          <w:vertAlign w:val="superscript"/>
-        </w:rPr>
-        <w:t>th</w:t>
-      </w:r>
-      <w:r>
-        <w:t xml:space="preserve"> grade, and </w:t>
-      </w:r>
-      <w:r>
-        <w:t>1.17</w:t>
-      </w:r>
-      <w:r>
-        <w:t xml:space="preserve"> (95% CI, </w:t>
-      </w:r>
-      <w:r>
-        <w:t>1.07</w:t>
-      </w:r>
-      <w:r>
-        <w:t>—1.</w:t>
-      </w:r>
-      <w:r>
-        <w:t>27</w:t>
-      </w:r>
-      <w:r>
-        <w:t>) for 9</w:t>
-      </w:r>
-      <w:r>
-        <w:rPr>
-          <w:vertAlign w:val="superscript"/>
-        </w:rPr>
-        <w:t>th</w:t>
-      </w:r>
-      <w:r>
-        <w:t xml:space="preserve"> grade. After adjusting the total effect models for age, gender, race/ethnicity, physical activity, birth control use, HRT use, sleep mediation use, plasma cotinine, and obesity, the AMR for 100-199% FPL was </w:t>
-      </w:r>
-      <w:r>
-        <w:t>1.11</w:t>
-      </w:r>
-      <w:r>
-        <w:t xml:space="preserve"> (95% CI, </w:t>
-      </w:r>
-      <w:r>
-        <w:t>1.05</w:t>
-      </w:r>
-      <w:r>
-        <w:t>—</w:t>
-      </w:r>
-      <w:r>
-        <w:t>1.18</w:t>
-      </w:r>
-      <w:r>
-        <w:t xml:space="preserve">), </w:t>
-      </w:r>
-      <w:r>
-        <w:t>1.17 (95% CI, 1.10—1.24</w:t>
-      </w:r>
-      <w:r>
-        <w:t xml:space="preserve">) for 0-100% FPL, </w:t>
-      </w:r>
-      <w:r>
-        <w:t>1.2</w:t>
-      </w:r>
-      <w:r>
-        <w:t xml:space="preserve"> (95% CI</w:t>
-      </w:r>
-      <w:r>
-        <w:t>. 1.1—1.31</w:t>
-      </w:r>
-      <w:r>
-        <w:t xml:space="preserve">) for some college or AA degree, </w:t>
-      </w:r>
-      <w:r>
-        <w:t>1.24</w:t>
-      </w:r>
-      <w:r>
-        <w:t xml:space="preserve"> (95% CI, </w:t>
-      </w:r>
-      <w:r>
-        <w:t>1.16—1.32</w:t>
-      </w:r>
-      <w:r>
-        <w:t xml:space="preserve">) for high school diploma or GED, </w:t>
-      </w:r>
-      <w:r>
-        <w:t>1.27</w:t>
-      </w:r>
-      <w:r>
-        <w:t xml:space="preserve"> (95% CI, </w:t>
-      </w:r>
-      <w:r>
-        <w:t>1.17—1.39</w:t>
-      </w:r>
-      <w:r>
-        <w:t>) for 9-11</w:t>
-      </w:r>
-      <w:r>
-        <w:rPr>
-          <w:vertAlign w:val="superscript"/>
-        </w:rPr>
-        <w:t>th</w:t>
-      </w:r>
-      <w:r>
-        <w:t xml:space="preserve"> grade, and </w:t>
-      </w:r>
-      <w:r>
-        <w:t>1.2</w:t>
-      </w:r>
-      <w:r>
-        <w:t xml:space="preserve"> (95% CI, </w:t>
-      </w:r>
-      <w:r>
-        <w:t>1.1—1.31</w:t>
-      </w:r>
-      <w:r>
-        <w:t>) for 9</w:t>
-      </w:r>
-      <w:r>
-        <w:rPr>
-          <w:vertAlign w:val="superscript"/>
-        </w:rPr>
-        <w:t>th</w:t>
-      </w:r>
-      <w:r>
-        <w:t xml:space="preserve"> grade.</w:t>
-      </w:r>
-    </w:p>
-    <w:p>
-      <w:r>
-        <w:t>Total indirect effect</w:t>
-      </w:r>
-      <w:r>
-        <w:t xml:space="preserve"> (TIE)</w:t>
-      </w:r>
-      <w:r>
-        <w:t xml:space="preserve"> estimate</w:t>
-      </w:r>
-      <w:r>
-        <w:t>s</w:t>
-      </w:r>
-      <w:r>
-        <w:t xml:space="preserve"> a</w:t>
-      </w:r>
-      <w:r>
-        <w:t xml:space="preserve">re also presented in table 3, adjusted for age, gender, race/ethnicity, physical activity, birth control use, HRT use, sleep mediation use, plasma cotinine, and obesity. The AMR for the TIE via poor sleep was 0.99 (95% CI, 0.99-1) for 100-199% FPL, 0.99 (95% CI, 0.98-1) for 0-100% FPL, and 0.99 (95% CI, 0.98-1) for all TIEs of education via poor sleep. The AMR for the TIE via short sleep was 1.0 (95% CI, 1—1.01) for 100-199% FPL, and 1.01 (95% CI, 1-1.01) for 0-100% FPL. TIEs were not estimated for education via short sleep as education was not associated with short sleep in the adjusted model. </w:t>
-      </w:r>
-    </w:p>
-    <w:p>
-      <w:pPr>
-        <w:pStyle w:val="Heading1"/>
-      </w:pPr>
-      <w:r>
-        <w:t>Discussion</w:t>
-      </w:r>
-    </w:p>
-    <w:p>
-      <w:r>
-        <w:t>Similarly to other studies, our study found that both lower income and lower education are associated cross-</w:t>
-      </w:r>
-      <w:proofErr w:type="spellStart"/>
-      <w:r>
-        <w:t>sectionally</w:t>
-      </w:r>
-      <w:proofErr w:type="spellEnd"/>
-      <w:r>
-        <w:t xml:space="preserve"> with higher </w:t>
-      </w:r>
-      <w:proofErr w:type="gramStart"/>
-      <w:r>
-        <w:t>c-reactive</w:t>
-      </w:r>
-      <w:proofErr w:type="gramEnd"/>
-      <w:r>
-        <w:t xml:space="preserve"> protein, indicating higher inflammatory burden in lower SES groups. Additionally, we found that poor quality sleep and short duration of sleep are associated with higher CRP, reflecting experimental evidence showing that sleep disturbance and restriction lead to increased systemic inflammation. </w:t>
-      </w:r>
-    </w:p>
-    <w:p>
-      <w:r>
-        <w:t>This study adds to the literature by being the first, to our knowledge, to formally test whether socioeconomic disparities in CRP-marked inflammatory burden are mediated by sleep duration or quality</w:t>
-      </w:r>
-      <w:r>
-        <w:t xml:space="preserve"> by generating indirect effect estimates</w:t>
-      </w:r>
-      <w:r>
-        <w:t xml:space="preserve">. We were not, however, able to demonstrate that any </w:t>
-      </w:r>
-      <w:proofErr w:type="gramStart"/>
-      <w:r>
-        <w:t>portion of the effect</w:t>
-      </w:r>
-      <w:r>
-        <w:t>s</w:t>
-      </w:r>
-      <w:r>
-        <w:t xml:space="preserve"> of</w:t>
-      </w:r>
-      <w:r>
-        <w:t xml:space="preserve"> either education or income on plasma CRP are</w:t>
-      </w:r>
-      <w:proofErr w:type="gramEnd"/>
-      <w:r>
-        <w:t xml:space="preserve"> mediated by poor sleep quality or short sleep</w:t>
-      </w:r>
-      <w:r>
-        <w:t xml:space="preserve">. </w:t>
-      </w:r>
-    </w:p>
-    <w:p>
-      <w:r>
-        <w:t xml:space="preserve">Our findings are potentially attributable to a number of factors. First, it is possible that the connection between SES and CRP is entirely mediated by other causal pathways, such as BMI and physical activity as identified by previous literature. </w:t>
-      </w:r>
       <w:bookmarkStart w:id="0" w:name="_GoBack"/>
       <w:bookmarkEnd w:id="0"/>
+      <w:r>
+        <w:t>Results</w:t>
+      </w:r>
+    </w:p>
+    <w:p>
+      <w:r>
+        <w:t xml:space="preserve">Key characteristics of sample participants are displayed in table 1. The median (range) age in years was 45.4 (20—85). The sample was just over half male (51.2%) and 70% Non-Hispanic White, 11.3% Non-Hispanic Black, 8.1% Mexican American, 4.4% other Hispanic, and 6.1% other race including multi-racial. </w:t>
+      </w:r>
+    </w:p>
+    <w:p>
+      <w:r>
+        <w:t>The median (IQR) plasma CRP for the entire sample was 0.17 (0.06--0.41). Approximately half the sample reported sleeping less than 6 hours per night, and 13.8% reported poor quality sleep represented by 5 or more sleep disturbances in the past month. In SES measures, 19% of the sample reported income 0-100% and 100-199% of the federal poverty level, and 26.3% had a college degree, 30.2% had completed some college or an associate’s degree, 24.5% had a high school diploma, GED, or equivalent, 12.5% had completed 9-11</w:t>
+      </w:r>
+      <w:r>
+        <w:rPr>
+          <w:vertAlign w:val="superscript"/>
+        </w:rPr>
+        <w:t>th</w:t>
+      </w:r>
+      <w:r>
+        <w:t xml:space="preserve"> grade, and 6.6% had less than 9</w:t>
+      </w:r>
+      <w:r>
+        <w:rPr>
+          <w:vertAlign w:val="superscript"/>
+        </w:rPr>
+        <w:t>th</w:t>
+      </w:r>
+      <w:r>
+        <w:t xml:space="preserve"> grade education. </w:t>
+      </w:r>
+    </w:p>
+    <w:p>
+      <w:r>
+        <w:t>Table 2 provides one-way ANOVA comparisons in mean CRP by each covariate entered into final models. Higher CRP was related to lower education, lower income, poor sleep, short sleep (&lt;</w:t>
+      </w:r>
+      <w:proofErr w:type="gramStart"/>
+      <w:r>
+        <w:t>6  hours</w:t>
+      </w:r>
+      <w:proofErr w:type="gramEnd"/>
+      <w:r>
+        <w:t xml:space="preserve">), not being physically active, female gender, Non-Hispanic Black or Mexican American race/ethnicity, older age, currently being on hormonal birth control, tobacco exposure reflected by serum cotinine 3 or more ng/mL, currently using hormone replacement therapy, and using a sleep medication (p &lt; 0.0001 for all comparisons). </w:t>
+      </w:r>
+    </w:p>
+    <w:p>
+      <w:r>
+        <w:t xml:space="preserve">Table 3 provides estimates of the crude and adjusted total effects, estimated with least squares linear regression. In unadjusted models estimating total effects, the arithmetic mean ratio (AMR) for 100-199% FPL was </w:t>
+      </w:r>
+      <w:r>
+        <w:t>1.21</w:t>
+      </w:r>
+      <w:r>
+        <w:t xml:space="preserve"> (95% CI, </w:t>
+      </w:r>
+      <w:r>
+        <w:t>1</w:t>
+      </w:r>
+      <w:r>
+        <w:t>.12—1.30</w:t>
+      </w:r>
+      <w:r>
+        <w:t xml:space="preserve">), </w:t>
+      </w:r>
+      <w:r>
+        <w:t>1.2</w:t>
+      </w:r>
+      <w:r>
+        <w:t>1</w:t>
+      </w:r>
+      <w:r>
+        <w:t xml:space="preserve"> (95% CI,</w:t>
+      </w:r>
+      <w:r>
+        <w:t xml:space="preserve"> 1.14—1.24</w:t>
+      </w:r>
+      <w:r>
+        <w:t xml:space="preserve">) for 0-100% FPL, </w:t>
+      </w:r>
+      <w:r>
+        <w:t>1.17</w:t>
+      </w:r>
+      <w:r>
+        <w:t xml:space="preserve"> (95% CI, </w:t>
+      </w:r>
+      <w:r>
+        <w:t>1.07</w:t>
+      </w:r>
+      <w:r>
+        <w:t>-</w:t>
+      </w:r>
+      <w:r>
+        <w:t>1.</w:t>
+      </w:r>
+      <w:r>
+        <w:t>27</w:t>
+      </w:r>
+      <w:r>
+        <w:t xml:space="preserve">) for some </w:t>
+      </w:r>
+      <w:r>
+        <w:t>college or AA degree, 1.</w:t>
+      </w:r>
+      <w:r>
+        <w:t>1</w:t>
+      </w:r>
+      <w:r>
+        <w:t>1</w:t>
+      </w:r>
+      <w:r>
+        <w:t xml:space="preserve"> (9</w:t>
+      </w:r>
+      <w:r>
+        <w:t>5</w:t>
+      </w:r>
+      <w:r>
+        <w:t xml:space="preserve">% CI, </w:t>
+      </w:r>
+      <w:r>
+        <w:t>1.0</w:t>
+      </w:r>
+      <w:r>
+        <w:t>3</w:t>
+      </w:r>
+      <w:r>
+        <w:t>—1.</w:t>
+      </w:r>
+      <w:r>
+        <w:t>19</w:t>
+      </w:r>
+      <w:r>
+        <w:t xml:space="preserve">) for high school diploma or GED, </w:t>
+      </w:r>
+      <w:r>
+        <w:t>1.18</w:t>
+      </w:r>
+      <w:r>
+        <w:t xml:space="preserve"> (95% CI, </w:t>
+      </w:r>
+      <w:r>
+        <w:t>1.07</w:t>
+      </w:r>
+      <w:r>
+        <w:t>—1.</w:t>
+      </w:r>
+      <w:r>
+        <w:t>29</w:t>
+      </w:r>
+      <w:r>
+        <w:t>) for 9-11</w:t>
+      </w:r>
+      <w:r>
+        <w:rPr>
+          <w:vertAlign w:val="superscript"/>
+        </w:rPr>
+        <w:t>th</w:t>
+      </w:r>
+      <w:r>
+        <w:t xml:space="preserve"> grade, and </w:t>
+      </w:r>
+      <w:r>
+        <w:t>1.17</w:t>
+      </w:r>
+      <w:r>
+        <w:t xml:space="preserve"> (95% CI, </w:t>
+      </w:r>
+      <w:r>
+        <w:t>1.07</w:t>
+      </w:r>
+      <w:r>
+        <w:t>—1.</w:t>
+      </w:r>
+      <w:r>
+        <w:t>27</w:t>
+      </w:r>
+      <w:r>
+        <w:t>) for 9</w:t>
+      </w:r>
+      <w:r>
+        <w:rPr>
+          <w:vertAlign w:val="superscript"/>
+        </w:rPr>
+        <w:t>th</w:t>
+      </w:r>
+      <w:r>
+        <w:t xml:space="preserve"> grade. After adjusting the total effect models for age, gender, race/ethnicity, physical activity, birth control use, HRT use, sleep mediation use, plasma cotinine, and obesity, the AMR for 100-199% FPL was </w:t>
+      </w:r>
+      <w:r>
+        <w:t>1.11</w:t>
+      </w:r>
+      <w:r>
+        <w:t xml:space="preserve"> (95% CI, </w:t>
+      </w:r>
+      <w:r>
+        <w:t>1.05</w:t>
+      </w:r>
+      <w:r>
+        <w:t>—</w:t>
+      </w:r>
+      <w:r>
+        <w:t>1.18</w:t>
+      </w:r>
+      <w:r>
+        <w:t xml:space="preserve">), </w:t>
+      </w:r>
+      <w:r>
+        <w:t xml:space="preserve">1.17 (95% CI, </w:t>
+      </w:r>
+      <w:r>
+        <w:lastRenderedPageBreak/>
+        <w:t>1.10—1.24</w:t>
+      </w:r>
+      <w:r>
+        <w:t xml:space="preserve">) for 0-100% FPL, </w:t>
+      </w:r>
+      <w:r>
+        <w:t>1.2</w:t>
+      </w:r>
+      <w:r>
+        <w:t xml:space="preserve"> (95% CI</w:t>
+      </w:r>
+      <w:r>
+        <w:t>. 1.1—1.31</w:t>
+      </w:r>
+      <w:r>
+        <w:t xml:space="preserve">) for some college or AA degree, </w:t>
+      </w:r>
+      <w:r>
+        <w:t>1.24</w:t>
+      </w:r>
+      <w:r>
+        <w:t xml:space="preserve"> (95% CI, </w:t>
+      </w:r>
+      <w:r>
+        <w:t>1.16—1.32</w:t>
+      </w:r>
+      <w:r>
+        <w:t xml:space="preserve">) for high school diploma or GED, </w:t>
+      </w:r>
+      <w:r>
+        <w:t>1.27</w:t>
+      </w:r>
+      <w:r>
+        <w:t xml:space="preserve"> (95% CI, </w:t>
+      </w:r>
+      <w:r>
+        <w:t>1.17—1.39</w:t>
+      </w:r>
+      <w:r>
+        <w:t>) for 9-11</w:t>
+      </w:r>
+      <w:r>
+        <w:rPr>
+          <w:vertAlign w:val="superscript"/>
+        </w:rPr>
+        <w:t>th</w:t>
+      </w:r>
+      <w:r>
+        <w:t xml:space="preserve"> grade, and </w:t>
+      </w:r>
+      <w:r>
+        <w:t>1.2</w:t>
+      </w:r>
+      <w:r>
+        <w:t xml:space="preserve"> (95% CI, </w:t>
+      </w:r>
+      <w:r>
+        <w:t>1.1—1.31</w:t>
+      </w:r>
+      <w:r>
+        <w:t>) for 9</w:t>
+      </w:r>
+      <w:r>
+        <w:rPr>
+          <w:vertAlign w:val="superscript"/>
+        </w:rPr>
+        <w:t>th</w:t>
+      </w:r>
+      <w:r>
+        <w:t xml:space="preserve"> grade.</w:t>
+      </w:r>
+    </w:p>
+    <w:p>
+      <w:r>
+        <w:t>Total indirect effect</w:t>
+      </w:r>
+      <w:r>
+        <w:t xml:space="preserve"> (TIE)</w:t>
+      </w:r>
+      <w:r>
+        <w:t xml:space="preserve"> estimate</w:t>
+      </w:r>
+      <w:r>
+        <w:t>s</w:t>
+      </w:r>
+      <w:r>
+        <w:t xml:space="preserve"> a</w:t>
+      </w:r>
+      <w:r>
+        <w:t xml:space="preserve">re also presented in table 3, adjusted for age, gender, race/ethnicity, physical activity, birth control use, HRT use, sleep mediation use, plasma cotinine, and obesity. The AMR for the TIE via poor sleep was 0.99 (95% CI, 0.99-1) for 100-199% FPL, 0.99 (95% CI, 0.98-1) for 0-100% FPL, and 0.99 (95% CI, 0.98-1) for all TIEs of education via poor sleep. The AMR for the TIE via short sleep was 1.0 (95% CI, 1—1.01) for 100-199% FPL, and 1.01 (95% CI, 1-1.01) for 0-100% FPL. TIEs were not estimated for education via short sleep as education was not associated with short sleep in the adjusted model. </w:t>
+      </w:r>
+    </w:p>
+    <w:p>
+      <w:pPr>
+        <w:pStyle w:val="Heading1"/>
+      </w:pPr>
+      <w:r>
+        <w:t>Discussion</w:t>
+      </w:r>
+    </w:p>
+    <w:p>
+      <w:r>
+        <w:t>Similarly to other studies, our study found that both lower income and lower education are associated cross-</w:t>
+      </w:r>
+      <w:proofErr w:type="spellStart"/>
+      <w:r>
+        <w:t>sectionally</w:t>
+      </w:r>
+      <w:proofErr w:type="spellEnd"/>
+      <w:r>
+        <w:t xml:space="preserve"> with higher </w:t>
+      </w:r>
+      <w:proofErr w:type="gramStart"/>
+      <w:r>
+        <w:t>c-reactive</w:t>
+      </w:r>
+      <w:proofErr w:type="gramEnd"/>
+      <w:r>
+        <w:t xml:space="preserve"> protein, indicating higher inflammatory burden in lower SES groups. Additionally, we found that poor quality sleep and short duration of sleep are associated with higher CRP, reflecting experimental evidence showing that sleep disturbance and restriction lead to increased systemic inflammation. </w:t>
+      </w:r>
+    </w:p>
+    <w:p>
+      <w:r>
+        <w:t>This study adds to the literature by being the first, to our knowledge, to formally test whether socioeconomic disparities in CRP-marked inflammatory burden are mediated by sleep duration or quality</w:t>
+      </w:r>
+      <w:r>
+        <w:t xml:space="preserve"> by generating indirect effect estimates</w:t>
+      </w:r>
+      <w:r>
+        <w:t xml:space="preserve">. We were not, however, able to demonstrate that any </w:t>
+      </w:r>
+      <w:proofErr w:type="gramStart"/>
+      <w:r>
+        <w:t>portion of the effect</w:t>
+      </w:r>
+      <w:r>
+        <w:t>s</w:t>
+      </w:r>
+      <w:r>
+        <w:t xml:space="preserve"> of</w:t>
+      </w:r>
+      <w:r>
+        <w:t xml:space="preserve"> either education or income on plasma CRP are</w:t>
+      </w:r>
+      <w:proofErr w:type="gramEnd"/>
+      <w:r>
+        <w:t xml:space="preserve"> mediated by poor sleep quality or short sleep</w:t>
+      </w:r>
+      <w:r>
+        <w:t xml:space="preserve">. </w:t>
+      </w:r>
+    </w:p>
+    <w:p>
+      <w:r>
+        <w:t xml:space="preserve">Our findings are potentially attributable to a number of factors. First, it is possible that the connection between SES and CRP is entirely mediated by other causal pathways, such as BMI and physical activity as identified by previous literature. </w:t>
+      </w:r>
     </w:p>
     <w:p>
       <w:r>
@@ -2666,20 +2537,20 @@
     </w:p>
     <w:p>
       <w:r>
+        <w:t xml:space="preserve">Our study has a number of limitations. First, it is cross-sectional, and therefore unable to assess temporal order. For instance, it is possible that the effect of early life SES on inflammation is mediated through sleep, but not current SES. This also makes it impossible to rule out reverse causality; i.e. that sleep problems </w:t>
+      </w:r>
+      <w:proofErr w:type="gramStart"/>
+      <w:r>
+        <w:t>cause</w:t>
+      </w:r>
+      <w:proofErr w:type="gramEnd"/>
+      <w:r>
+        <w:t xml:space="preserve"> socioeconomic difficulties, or that inflammation causes health problems which negatively impact SES. </w:t>
+      </w:r>
+    </w:p>
+    <w:p>
+      <w:r>
         <w:lastRenderedPageBreak/>
-        <w:t xml:space="preserve">Our study has a number of limitations. First, it is cross-sectional, and therefore unable to assess temporal order. For instance, it is possible that the effect of early life SES on inflammation is mediated through sleep, but not current SES. This also makes it impossible to rule out reverse causality; i.e. that sleep problems </w:t>
-      </w:r>
-      <w:proofErr w:type="gramStart"/>
-      <w:r>
-        <w:t>cause</w:t>
-      </w:r>
-      <w:proofErr w:type="gramEnd"/>
-      <w:r>
-        <w:t xml:space="preserve"> socioeconomic difficulties, or that inflammation causes health problems which negatively impact SES. </w:t>
-      </w:r>
-    </w:p>
-    <w:p>
-      <w:r>
         <w:t xml:space="preserve">Secondly, by nature of being an observational study, it is plausible that unmeasured confounding could have affected the results. </w:t>
       </w:r>
     </w:p>
@@ -3053,7 +2924,6 @@
         <w:ind w:left="720" w:hanging="720"/>
       </w:pPr>
       <w:r>
-        <w:lastRenderedPageBreak/>
         <w:t>16.</w:t>
       </w:r>
       <w:r>
@@ -3123,6 +2993,7 @@
         <w:ind w:left="720" w:hanging="720"/>
       </w:pPr>
       <w:r>
+        <w:lastRenderedPageBreak/>
         <w:t>19.</w:t>
       </w:r>
       <w:r>
@@ -3363,7 +3234,7 @@
         <w:rPr>
           <w:i/>
         </w:rPr>
-        <w:t xml:space="preserve">Vital and health statistics. Series 10, Data from the National Health Survey. </w:t>
+        <w:t xml:space="preserve">Vital and health statistics Series 10, Data from the National Health Survey. </w:t>
       </w:r>
       <w:r>
         <w:t>2014(260):1-161.</w:t>
@@ -3468,7 +3339,6 @@
         <w:ind w:left="720" w:hanging="720"/>
       </w:pPr>
       <w:r>
-        <w:lastRenderedPageBreak/>
         <w:t>34.</w:t>
       </w:r>
       <w:r>
@@ -3515,6 +3385,7 @@
         <w:ind w:left="720" w:hanging="720"/>
       </w:pPr>
       <w:r>
+        <w:lastRenderedPageBreak/>
         <w:t>36.</w:t>
       </w:r>
       <w:r>
@@ -3640,7 +3511,7 @@
         <w:rPr>
           <w:i/>
         </w:rPr>
-        <w:t xml:space="preserve">Vital and health statistics. Ser. 1, Programs and collection procedures. </w:t>
+        <w:t xml:space="preserve">Vital and health statistics Ser 1, Programs and collection procedures. </w:t>
       </w:r>
       <w:r>
         <w:t>2013(56):1-37.</w:t>
@@ -3663,7 +3534,7 @@
         <w:rPr>
           <w:i/>
         </w:rPr>
-        <w:t xml:space="preserve">Int. J. Environ. Res. Public Health. </w:t>
+        <w:t xml:space="preserve">Int J Environ Res Public Health. </w:t>
       </w:r>
       <w:r>
         <w:t>2015;13:0042.</w:t>
@@ -3695,33 +3566,10 @@
     <w:p>
       <w:pPr>
         <w:pStyle w:val="EndNoteBibliography"/>
-        <w:spacing w:after="0"/>
         <w:ind w:left="720" w:hanging="720"/>
       </w:pPr>
       <w:r>
         <w:t>44.</w:t>
-      </w:r>
-      <w:r>
-        <w:tab/>
-        <w:t xml:space="preserve">Muller CJ, MacLehose RF. Estimating predicted probabilities from logistic regression: different methods correspond to different target populations. </w:t>
-      </w:r>
-      <w:r>
-        <w:rPr>
-          <w:i/>
-        </w:rPr>
-        <w:t xml:space="preserve">International journal of epidemiology. </w:t>
-      </w:r>
-      <w:r>
-        <w:t>2014;43(3):962-970.</w:t>
-      </w:r>
-    </w:p>
-    <w:p>
-      <w:pPr>
-        <w:pStyle w:val="EndNoteBibliography"/>
-        <w:ind w:left="720" w:hanging="720"/>
-      </w:pPr>
-      <w:r>
-        <w:t>45.</w:t>
       </w:r>
       <w:r>
         <w:tab/>
@@ -4180,7 +4028,6 @@
   <w:style w:type="character" w:default="1" w:styleId="DefaultParagraphFont">
     <w:name w:val="Default Paragraph Font"/>
     <w:uiPriority w:val="1"/>
-    <w:semiHidden/>
     <w:unhideWhenUsed/>
   </w:style>
   <w:style w:type="table" w:default="1" w:styleId="TableNormal">
@@ -4650,7 +4497,6 @@
   <w:style w:type="character" w:default="1" w:styleId="DefaultParagraphFont">
     <w:name w:val="Default Paragraph Font"/>
     <w:uiPriority w:val="1"/>
-    <w:semiHidden/>
     <w:unhideWhenUsed/>
   </w:style>
   <w:style w:type="table" w:default="1" w:styleId="TableNormal">
@@ -5147,7 +4993,7 @@
   <a:extraClrSchemeLst/>
   <a:extLst>
     <a:ext uri="{05A4C25C-085E-4340-85A3-A5531E510DB2}">
-      <thm15:themeFamily xmlns:thm15="http://schemas.microsoft.com/office/thememl/2012/main" xmlns="" name="Office Theme" id="{62F939B6-93AF-4DB8-9C6B-D6C7DFDC589F}" vid="{4A3C46E8-61CC-4603-A589-7422A47A8E4A}"/>
+      <thm15:themeFamily xmlns="" xmlns:thm15="http://schemas.microsoft.com/office/thememl/2012/main" name="Office Theme" id="{62F939B6-93AF-4DB8-9C6B-D6C7DFDC589F}" vid="{4A3C46E8-61CC-4603-A589-7422A47A8E4A}"/>
     </a:ext>
   </a:extLst>
 </a:theme>
@@ -5158,7 +5004,7 @@
 </file>
 
 <file path=customXml/itemProps1.xml><?xml version="1.0" encoding="utf-8"?>
-<ds:datastoreItem xmlns:ds="http://schemas.openxmlformats.org/officeDocument/2006/customXml" ds:itemID="{D065E54D-95AA-4998-9D2B-044BA0C63722}">
+<ds:datastoreItem xmlns:ds="http://schemas.openxmlformats.org/officeDocument/2006/customXml" ds:itemID="{63216867-5AAC-4D02-8C75-0A9E49915C87}">
   <ds:schemaRefs>
     <ds:schemaRef ds:uri="http://schemas.openxmlformats.org/officeDocument/2006/bibliography"/>
   </ds:schemaRefs>

</xml_diff>

<commit_message>
I don't know, lots of things.
</commit_message>
<xml_diff>
--- a/AudreyRenson_Intro_Methods_edits3.30.17.docx
+++ b/AudreyRenson_Intro_Methods_edits3.30.17.docx
@@ -1793,19 +1793,75 @@
         <w:fldChar w:fldCharType="end"/>
       </w:r>
       <w:r>
-        <w:t xml:space="preserve"> We categorized CRP into two clinically relevant categories: &lt;3 and ≥3mg/L, representing normal and elevated inflammation, </w:t>
-      </w:r>
-      <w:r>
-        <w:t>respectively</w:t>
-      </w:r>
-      <w:r>
-        <w:t>.</w:t>
+        <w:t xml:space="preserve"> We </w:t>
+      </w:r>
+      <w:r>
+        <w:t xml:space="preserve">transformed </w:t>
+      </w:r>
+      <w:proofErr w:type="gramStart"/>
+      <w:r>
+        <w:t>c-reactive</w:t>
+      </w:r>
+      <w:proofErr w:type="gramEnd"/>
+      <w:r>
+        <w:t xml:space="preserve"> protein using the natural logarithm, as CRP values have been observed to be right skewed and heteroskedastic with a mean-variance relationship (Pollitt 2008, Phillips 2009, Matthews 2016).</w:t>
+      </w:r>
+      <w:r>
+        <w:t xml:space="preserve"> </w:t>
+      </w:r>
+    </w:p>
+    <w:p>
+      <w:pPr>
+        <w:pStyle w:val="Heading3"/>
+      </w:pPr>
+      <w:r>
+        <w:t>Confounding Variables</w:t>
+      </w:r>
+    </w:p>
+    <w:p>
+      <w:r>
+        <w:t>We considered a number of potential confounders of the relationship between sleep and CRP, based on being a potential common cause (or proxy to a common cause) of both sleep and CRP. Analyses were adjusted for age (in 5-year categories), sex (male or female), race/ethnicity (non-Hispanic White, non-Hispanic Black, Mexican American, Other Hispanic, and Other Race including Multi-Racial), physical activity (number of times per week exercising enough to sweat or breathe hard), smoking in the past 30 days,</w:t>
+      </w:r>
+      <w:r>
+        <w:t xml:space="preserve"> serum cotinine cutoff at </w:t>
+      </w:r>
+      <w:r>
+        <w:t>3 ng/mL</w:t>
+      </w:r>
+      <w:r>
+        <w:rPr>
+          <w:rStyle w:val="FootnoteReference"/>
+        </w:rPr>
+        <w:footnoteReference w:id="1"/>
+      </w:r>
+      <w:r>
+        <w:t>,</w:t>
+      </w:r>
+      <w:r>
+        <w:t xml:space="preserve"> obesity (body mass index (BMI) &gt;= 30 kg/m2, measured in the physical exam), psychosocial stress (number of days in the past 30 when mental health was not good), use of birth control pills or hormone replacement therapy, and use of sleep medications often or almost always (5 or more times per month). </w:t>
+      </w:r>
+    </w:p>
+    <w:p>
+      <w:r>
+        <w:t>We separately considered potential confounders of the r</w:t>
+      </w:r>
+      <w:r>
+        <w:t>elationship between SES and CRP,</w:t>
+      </w:r>
+      <w:r>
+        <w:t xml:space="preserve"> </w:t>
+      </w:r>
+      <w:r>
+        <w:t>which included only age</w:t>
+      </w:r>
+      <w:r>
+        <w:t>.  Although previous studies of this relationship have adjusted for serious chronic conditions,</w:t>
       </w:r>
       <w:r>
         <w:fldChar w:fldCharType="begin"/>
       </w:r>
       <w:r>
-        <w:instrText xml:space="preserve"> ADDIN EN.CITE &lt;EndNote&gt;&lt;Cite&gt;&lt;Author&gt;Ridker&lt;/Author&gt;&lt;Year&gt;2003&lt;/Year&gt;&lt;RecNum&gt;92&lt;/RecNum&gt;&lt;DisplayText&gt;&lt;style face="superscript"&gt;17&lt;/style&gt;&lt;/DisplayText&gt;&lt;record&gt;&lt;rec-number&gt;92&lt;/rec-number&gt;&lt;foreign-keys&gt;&lt;key app="EN" db-id="2s5fsavwbav05ue99avps9aiwwasstve9w0x" timestamp="1490314627"&gt;92&lt;/key&gt;&lt;/foreign-keys&gt;&lt;ref-type name="Journal Article"&gt;17&lt;/ref-type&gt;&lt;contributors&gt;&lt;authors&gt;&lt;author&gt;Ridker, Paul M&lt;/author&gt;&lt;/authors&gt;&lt;/contributors&gt;&lt;titles&gt;&lt;title&gt;Clinical application of C-reactive protein for cardiovascular disease detection and prevention&lt;/title&gt;&lt;secondary-title&gt;Circulation&lt;/secondary-title&gt;&lt;/titles&gt;&lt;periodical&gt;&lt;full-title&gt;Circulation&lt;/full-title&gt;&lt;/periodical&gt;&lt;pages&gt;363-369&lt;/pages&gt;&lt;volume&gt;107&lt;/volume&gt;&lt;number&gt;3&lt;/number&gt;&lt;dates&gt;&lt;year&gt;2003&lt;/year&gt;&lt;/dates&gt;&lt;isbn&gt;0009-7322&lt;/isbn&gt;&lt;urls&gt;&lt;/urls&gt;&lt;/record&gt;&lt;/Cite&gt;&lt;/EndNote&gt;</w:instrText>
+        <w:instrText xml:space="preserve"> ADDIN EN.CITE &lt;EndNote&gt;&lt;Cite&gt;&lt;Author&gt;Kershaw&lt;/Author&gt;&lt;Year&gt;2010&lt;/Year&gt;&lt;RecNum&gt;97&lt;/RecNum&gt;&lt;DisplayText&gt;&lt;style face="superscript"&gt;31,32&lt;/style&gt;&lt;/DisplayText&gt;&lt;record&gt;&lt;rec-number&gt;97&lt;/rec-number&gt;&lt;foreign-keys&gt;&lt;key app="EN" db-id="2s5fsavwbav05ue99avps9aiwwasstve9w0x" timestamp="1490314635"&gt;97&lt;/key&gt;&lt;/foreign-keys&gt;&lt;ref-type name="Journal Article"&gt;17&lt;/ref-type&gt;&lt;contributors&gt;&lt;authors&gt;&lt;author&gt;Kershaw, Kiarri N&lt;/author&gt;&lt;author&gt;Mezuk, Briana&lt;/author&gt;&lt;author&gt;Abdou, Cleopatra M&lt;/author&gt;&lt;author&gt;Rafferty, Jane A&lt;/author&gt;&lt;author&gt;Jackson, James S&lt;/author&gt;&lt;/authors&gt;&lt;/contributors&gt;&lt;titles&gt;&lt;title&gt;Socioeconomic position, health behaviors, and C-reactive protein: a moderated-mediation analysis&lt;/title&gt;&lt;secondary-title&gt;Health Psychology&lt;/secondary-title&gt;&lt;/titles&gt;&lt;periodical&gt;&lt;full-title&gt;Health Psychology&lt;/full-title&gt;&lt;/periodical&gt;&lt;pages&gt;307&lt;/pages&gt;&lt;volume&gt;29&lt;/volume&gt;&lt;number&gt;3&lt;/number&gt;&lt;dates&gt;&lt;year&gt;2010&lt;/year&gt;&lt;/dates&gt;&lt;isbn&gt;1930-7810&lt;/isbn&gt;&lt;urls&gt;&lt;/urls&gt;&lt;/record&gt;&lt;/Cite&gt;&lt;Cite&gt;&lt;Author&gt;Matthews&lt;/Author&gt;&lt;Year&gt;2016&lt;/Year&gt;&lt;RecNum&gt;82&lt;/RecNum&gt;&lt;record&gt;&lt;rec-number&gt;82&lt;/rec-number&gt;&lt;foreign-keys&gt;&lt;key app="EN" db-id="2s5fsavwbav05ue99avps9aiwwasstve9w0x" timestamp="1490314606"&gt;82&lt;/key&gt;&lt;/foreign-keys&gt;&lt;ref-type name="Journal Article"&gt;17&lt;/ref-type&gt;&lt;contributors&gt;&lt;authors&gt;&lt;author&gt;Matthews, Karen A&lt;/author&gt;&lt;author&gt;Chang, Yuefang&lt;/author&gt;&lt;author&gt;Bromberger, Joyce T&lt;/author&gt;&lt;author&gt;Karvonen-Gutierrez, Carrie A&lt;/author&gt;&lt;author&gt;Kravitz, Howard M&lt;/author&gt;&lt;author&gt;Thurston, Rebecca C&lt;/author&gt;&lt;author&gt;Montez, Jennifer Karas&lt;/author&gt;&lt;/authors&gt;&lt;/contributors&gt;&lt;titles&gt;&lt;title&gt;Childhood Socioeconomic Circumstances, Inflammation, and Hemostasis Among Midlife Women: Study of Women&amp;apos;s Health Across the Nation&lt;/title&gt;&lt;secondary-title&gt;Psychosomatic medicine&lt;/secondary-title&gt;&lt;/titles&gt;&lt;periodical&gt;&lt;full-title&gt;Psychosomatic Medicine&lt;/full-title&gt;&lt;/periodical&gt;&lt;pages&gt;311-318&lt;/pages&gt;&lt;volume&gt;78&lt;/volume&gt;&lt;number&gt;3&lt;/number&gt;&lt;dates&gt;&lt;year&gt;2016&lt;/year&gt;&lt;/dates&gt;&lt;isbn&gt;0033-3174&lt;/isbn&gt;&lt;urls&gt;&lt;/urls&gt;&lt;/record&gt;&lt;/Cite&gt;&lt;/EndNote&gt;</w:instrText>
       </w:r>
       <w:r>
         <w:fldChar w:fldCharType="separate"/>
@@ -1815,67 +1871,76 @@
           <w:noProof/>
           <w:vertAlign w:val="superscript"/>
         </w:rPr>
-        <w:t>17</w:t>
+        <w:t>31,32</w:t>
       </w:r>
       <w:r>
         <w:fldChar w:fldCharType="end"/>
       </w:r>
       <w:r>
+        <w:t xml:space="preserve"> we chose to consider this variable a potential collider and not adjust for it. Final models were adjusted for all variables considered confounders of the SES → CRP and/or sleep → CRP relationships.</w:t>
+      </w:r>
+    </w:p>
+    <w:p/>
+    <w:p>
+      <w:pPr>
+        <w:pStyle w:val="Heading2"/>
+      </w:pPr>
+      <w:r>
+        <w:lastRenderedPageBreak/>
+        <w:t>Data Analysis</w:t>
+      </w:r>
+    </w:p>
+    <w:p>
+      <w:r>
+        <w:t>We summarized al</w:t>
+      </w:r>
+      <w:r>
+        <w:t>l variables</w:t>
+      </w:r>
+      <w:r>
+        <w:t xml:space="preserve"> in total as well as stratified by sleep duration and sleep quality. All variables are presented as unweighted n, as well as weighted percent for categorical variables, and weighted mean</w:t>
+      </w:r>
+      <w:r>
         <w:t xml:space="preserve"> </w:t>
       </w:r>
+      <w:r>
+        <w:rPr>
+          <w:rFonts w:cstheme="minorHAnsi"/>
+        </w:rPr>
+        <w:t>±</w:t>
+      </w:r>
+      <w:r>
+        <w:rPr>
+          <w:rFonts w:cstheme="minorHAnsi"/>
+        </w:rPr>
+        <w:t xml:space="preserve"> </w:t>
+      </w:r>
+      <w:proofErr w:type="spellStart"/>
+      <w:r>
+        <w:t>sd</w:t>
+      </w:r>
+      <w:proofErr w:type="spellEnd"/>
+      <w:r>
+        <w:t xml:space="preserve"> for continuous variables that are approximately normally distributed, or median [interquartile range (IQR)] for non-normally distributed variables. Crude associations were tested using chi-square tests for categorical variables and t-tests or ANOVA for continuous variables. </w:t>
+      </w:r>
     </w:p>
     <w:p>
       <w:pPr>
         <w:pStyle w:val="Heading3"/>
       </w:pPr>
       <w:r>
-        <w:t>Confounding Variables</w:t>
-      </w:r>
-    </w:p>
-    <w:p>
-      <w:r>
-        <w:t>We considered a number of potential confounders of the relationship between sleep and CRP, based on being a potential common cause (or proxy to a common cause) of both sleep and CRP. Analyses were adjusted for age (in 5-year categories), sex (male or female), race/ethnicity (non-Hispanic White, non-Hispanic Black, Mexican American, Other Hispanic, and Other Race including Multi-Racial), physical activity (number of times per week exercising enough to sweat or breathe hard), smoking in the past 30 days,</w:t>
-      </w:r>
-      <w:r>
-        <w:t xml:space="preserve"> serum cotinine cutoff at </w:t>
-      </w:r>
-      <w:r>
-        <w:t>3 ng/mL</w:t>
-      </w:r>
-      <w:r>
-        <w:rPr>
-          <w:rStyle w:val="FootnoteReference"/>
-        </w:rPr>
-        <w:footnoteReference w:id="1"/>
-      </w:r>
-      <w:r>
-        <w:t>,</w:t>
-      </w:r>
-      <w:r>
-        <w:t xml:space="preserve"> obesity (body mass index (BMI) &gt;= 30 kg/m2, measured in the physical exam), psychosocial stress (number of days in the past 30 when mental health was not good), use of birth control pills or hormone replacement therapy, and use of sleep medications often or almost always (5 or more times per month). </w:t>
-      </w:r>
-    </w:p>
-    <w:p>
-      <w:r>
-        <w:t>We separately considered potential confounders of the r</w:t>
-      </w:r>
-      <w:r>
-        <w:t>elationship between SES and CRP,</w:t>
-      </w:r>
-      <w:r>
-        <w:t xml:space="preserve"> </w:t>
-      </w:r>
-      <w:r>
-        <w:t>which included only age</w:t>
-      </w:r>
-      <w:r>
-        <w:t>.  Although previous studies of this relationship have adjusted for serious chronic conditions,</w:t>
+        <w:t>Assessment of Mediation</w:t>
+      </w:r>
+    </w:p>
+    <w:p>
+      <w:r>
+        <w:t>We sought to assess whether sleep duration and quality were intermediate variables in the causal pathway between SES and inflammation. Therefore, data analysis focused on assessment of total indirect effect (TIE),</w:t>
       </w:r>
       <w:r>
         <w:fldChar w:fldCharType="begin"/>
       </w:r>
       <w:r>
-        <w:instrText xml:space="preserve"> ADDIN EN.CITE &lt;EndNote&gt;&lt;Cite&gt;&lt;Author&gt;Kershaw&lt;/Author&gt;&lt;Year&gt;2010&lt;/Year&gt;&lt;RecNum&gt;97&lt;/RecNum&gt;&lt;DisplayText&gt;&lt;style face="superscript"&gt;31,32&lt;/style&gt;&lt;/DisplayText&gt;&lt;record&gt;&lt;rec-number&gt;97&lt;/rec-number&gt;&lt;foreign-keys&gt;&lt;key app="EN" db-id="2s5fsavwbav05ue99avps9aiwwasstve9w0x" timestamp="1490314635"&gt;97&lt;/key&gt;&lt;/foreign-keys&gt;&lt;ref-type name="Journal Article"&gt;17&lt;/ref-type&gt;&lt;contributors&gt;&lt;authors&gt;&lt;author&gt;Kershaw, Kiarri N&lt;/author&gt;&lt;author&gt;Mezuk, Briana&lt;/author&gt;&lt;author&gt;Abdou, Cleopatra M&lt;/author&gt;&lt;author&gt;Rafferty, Jane A&lt;/author&gt;&lt;author&gt;Jackson, James S&lt;/author&gt;&lt;/authors&gt;&lt;/contributors&gt;&lt;titles&gt;&lt;title&gt;Socioeconomic position, health behaviors, and C-reactive protein: a moderated-mediation analysis&lt;/title&gt;&lt;secondary-title&gt;Health Psychology&lt;/secondary-title&gt;&lt;/titles&gt;&lt;periodical&gt;&lt;full-title&gt;Health Psychology&lt;/full-title&gt;&lt;/periodical&gt;&lt;pages&gt;307&lt;/pages&gt;&lt;volume&gt;29&lt;/volume&gt;&lt;number&gt;3&lt;/number&gt;&lt;dates&gt;&lt;year&gt;2010&lt;/year&gt;&lt;/dates&gt;&lt;isbn&gt;1930-7810&lt;/isbn&gt;&lt;urls&gt;&lt;/urls&gt;&lt;/record&gt;&lt;/Cite&gt;&lt;Cite&gt;&lt;Author&gt;Matthews&lt;/Author&gt;&lt;Year&gt;2016&lt;/Year&gt;&lt;RecNum&gt;82&lt;/RecNum&gt;&lt;record&gt;&lt;rec-number&gt;82&lt;/rec-number&gt;&lt;foreign-keys&gt;&lt;key app="EN" db-id="2s5fsavwbav05ue99avps9aiwwasstve9w0x" timestamp="1490314606"&gt;82&lt;/key&gt;&lt;/foreign-keys&gt;&lt;ref-type name="Journal Article"&gt;17&lt;/ref-type&gt;&lt;contributors&gt;&lt;authors&gt;&lt;author&gt;Matthews, Karen A&lt;/author&gt;&lt;author&gt;Chang, Yuefang&lt;/author&gt;&lt;author&gt;Bromberger, Joyce T&lt;/author&gt;&lt;author&gt;Karvonen-Gutierrez, Carrie A&lt;/author&gt;&lt;author&gt;Kravitz, Howard M&lt;/author&gt;&lt;author&gt;Thurston, Rebecca C&lt;/author&gt;&lt;author&gt;Montez, Jennifer Karas&lt;/author&gt;&lt;/authors&gt;&lt;/contributors&gt;&lt;titles&gt;&lt;title&gt;Childhood Socioeconomic Circumstances, Inflammation, and Hemostasis Among Midlife Women: Study of Women&amp;apos;s Health Across the Nation&lt;/title&gt;&lt;secondary-title&gt;Psychosomatic medicine&lt;/secondary-title&gt;&lt;/titles&gt;&lt;periodical&gt;&lt;full-title&gt;Psychosomatic Medicine&lt;/full-title&gt;&lt;/periodical&gt;&lt;pages&gt;311-318&lt;/pages&gt;&lt;volume&gt;78&lt;/volume&gt;&lt;number&gt;3&lt;/number&gt;&lt;dates&gt;&lt;year&gt;2016&lt;/year&gt;&lt;/dates&gt;&lt;isbn&gt;0033-3174&lt;/isbn&gt;&lt;urls&gt;&lt;/urls&gt;&lt;/record&gt;&lt;/Cite&gt;&lt;/EndNote&gt;</w:instrText>
+        <w:instrText xml:space="preserve"> ADDIN EN.CITE &lt;EndNote&gt;&lt;Cite&gt;&lt;Author&gt;Hafeman&lt;/Author&gt;&lt;Year&gt;2009&lt;/Year&gt;&lt;RecNum&gt;111&lt;/RecNum&gt;&lt;DisplayText&gt;&lt;style face="superscript"&gt;43&lt;/style&gt;&lt;/DisplayText&gt;&lt;record&gt;&lt;rec-number&gt;111&lt;/rec-number&gt;&lt;foreign-keys&gt;&lt;key app="EN" db-id="2s5fsavwbav05ue99avps9aiwwasstve9w0x" timestamp="1490316119"&gt;111&lt;/key&gt;&lt;/foreign-keys&gt;&lt;ref-type name="Journal Article"&gt;17&lt;/ref-type&gt;&lt;contributors&gt;&lt;authors&gt;&lt;author&gt;Hafeman, Danella M&lt;/author&gt;&lt;author&gt;Schwartz, Sharon&lt;/author&gt;&lt;/authors&gt;&lt;/contributors&gt;&lt;titles&gt;&lt;title&gt;Opening the Black Box: a motivation for the assessment of mediation&lt;/title&gt;&lt;secondary-title&gt;International Journal of Epidemiology&lt;/secondary-title&gt;&lt;/titles&gt;&lt;periodical&gt;&lt;full-title&gt;International journal of epidemiology&lt;/full-title&gt;&lt;/periodical&gt;&lt;pages&gt;dyn372&lt;/pages&gt;&lt;dates&gt;&lt;year&gt;2009&lt;/year&gt;&lt;/dates&gt;&lt;isbn&gt;0300-5771&lt;/isbn&gt;&lt;urls&gt;&lt;/urls&gt;&lt;/record&gt;&lt;/Cite&gt;&lt;/EndNote&gt;</w:instrText>
       </w:r>
       <w:r>
         <w:fldChar w:fldCharType="separate"/>
@@ -1885,73 +1950,19 @@
           <w:noProof/>
           <w:vertAlign w:val="superscript"/>
         </w:rPr>
-        <w:t>31,32</w:t>
+        <w:t>43</w:t>
       </w:r>
       <w:r>
         <w:fldChar w:fldCharType="end"/>
       </w:r>
       <w:r>
-        <w:t xml:space="preserve"> we chose to consider this variable a potential collider and not adjust for it. Final models were adjusted for all variables considered confounders of the SES → CRP and/or sleep → CRP relationships.</w:t>
-      </w:r>
-    </w:p>
-    <w:p/>
-    <w:p>
-      <w:pPr>
-        <w:pStyle w:val="Heading2"/>
-      </w:pPr>
-      <w:r>
-        <w:t>Data Analysis</w:t>
-      </w:r>
-    </w:p>
-    <w:p>
-      <w:r>
-        <w:t>We summarized al</w:t>
-      </w:r>
-      <w:r>
-        <w:t>l variables</w:t>
-      </w:r>
-      <w:r>
-        <w:t xml:space="preserve"> in total as well as stratified by sleep duration and sleep quality. All variables are presented as unweighted n, as well as weighted percent for categorical variables, and weighted </w:t>
-      </w:r>
-      <w:r>
-        <w:lastRenderedPageBreak/>
-        <w:t>mean</w:t>
-      </w:r>
-      <w:r>
-        <w:t xml:space="preserve"> </w:t>
-      </w:r>
-      <w:r>
-        <w:rPr>
-          <w:rFonts w:cstheme="minorHAnsi"/>
-        </w:rPr>
-        <w:t>±</w:t>
-      </w:r>
-      <w:r>
-        <w:rPr>
-          <w:rFonts w:cstheme="minorHAnsi"/>
-        </w:rPr>
-        <w:t xml:space="preserve"> </w:t>
-      </w:r>
-      <w:proofErr w:type="spellStart"/>
-      <w:r>
-        <w:t>sd</w:t>
-      </w:r>
-      <w:proofErr w:type="spellEnd"/>
-      <w:r>
-        <w:t xml:space="preserve"> for continuous variables that are approximately normally distributed, or median [interquartile range (IQR)] for non-normally distributed variables. Crude associations were tested using chi-square tests for categorical variables and t-tests or ANOVA for continuous variables. </w:t>
-      </w:r>
-    </w:p>
-    <w:p>
-      <w:pPr>
-        <w:pStyle w:val="Heading3"/>
-      </w:pPr>
-      <w:r>
-        <w:t>Assessment of Mediation</w:t>
-      </w:r>
-    </w:p>
-    <w:p>
-      <w:r>
-        <w:t>We sought to assess whether sleep duration and quality were intermediate variables in the causal pathway between SES and inflammation. Therefore, data analysis focused on assessment of total indirect effect (TIE),</w:t>
+        <w:t xml:space="preserve"> or </w:t>
+      </w:r>
+      <w:r>
+        <w:t>the proportion of inflammation that would be prevented if SES did not c</w:t>
+      </w:r>
+      <w:r>
+        <w:t>ause poor sleep.</w:t>
       </w:r>
       <w:r>
         <w:fldChar w:fldCharType="begin"/>
@@ -1973,19 +1984,89 @@
         <w:fldChar w:fldCharType="end"/>
       </w:r>
       <w:r>
-        <w:t xml:space="preserve"> or </w:t>
-      </w:r>
-      <w:r>
-        <w:t>the proportion of inflammation that would be prevented if SES did not c</w:t>
-      </w:r>
-      <w:r>
-        <w:t>ause poor sleep.</w:t>
+        <w:t xml:space="preserve"> </w:t>
+      </w:r>
+      <w:r>
+        <w:t xml:space="preserve">We used the product-of-coefficients method that allows for interaction between the exposure and the mediator, detailed by </w:t>
+      </w:r>
+      <w:proofErr w:type="spellStart"/>
+      <w:r>
+        <w:t>VanderWheel</w:t>
+      </w:r>
+      <w:proofErr w:type="spellEnd"/>
+      <w:r>
+        <w:t xml:space="preserve"> (2016). We determined that potential mediation existed if (a) the exposure was associated with the outcome, (b) the exposure was associated with the mediator, and (c) the mediator was associated with the outcome</w:t>
+      </w:r>
+      <w:r>
+        <w:t>, each after adjusting for all potential confounders using logistic regression for binary variables,</w:t>
+      </w:r>
+      <w:r>
+        <w:t xml:space="preserve"> and</w:t>
+      </w:r>
+      <w:r>
+        <w:t xml:space="preserve"> linear regr</w:t>
+      </w:r>
+      <w:r>
+        <w:t>ession for continuous variables</w:t>
+      </w:r>
+      <w:r>
+        <w:t xml:space="preserve">. If these conditions were met, we then fit two </w:t>
+      </w:r>
+      <w:r>
+        <w:t>least squares</w:t>
+      </w:r>
+      <w:r>
+        <w:t xml:space="preserve"> linear regression models: (1) we </w:t>
+      </w:r>
+      <w:proofErr w:type="gramStart"/>
+      <w:r>
+        <w:t>regressed</w:t>
+      </w:r>
+      <w:proofErr w:type="gramEnd"/>
+      <w:r>
+        <w:t xml:space="preserve"> the mediator on the exposure and all potential confounders, and (2) we regressed the outcome on the exposure, mediator, exposure-mediator product, and all potential confounders.  We estimated the TIE by the formula (β1θ2 + β1θ3), where </w:t>
+      </w:r>
+      <w:r>
+        <w:t>β1</w:t>
+      </w:r>
+      <w:r>
+        <w:t xml:space="preserve"> is the exposure term in (1), </w:t>
+      </w:r>
+      <w:r>
+        <w:t>θ2</w:t>
+      </w:r>
+      <w:r>
+        <w:t xml:space="preserve"> i</w:t>
+      </w:r>
+      <w:r>
+        <w:t>s the</w:t>
+      </w:r>
+      <w:r>
+        <w:t xml:space="preserve"> mediator term in (2), and</w:t>
+      </w:r>
+      <w:r>
+        <w:t xml:space="preserve"> </w:t>
+      </w:r>
+      <w:r>
+        <w:t>θ3</w:t>
+      </w:r>
+      <w:r>
+        <w:t xml:space="preserve"> is the exposure-mediator product in (2).</w:t>
+      </w:r>
+      <w:r>
+        <w:t xml:space="preserve"> We present results in terms of crude total, adjusted total, and adjusted total indirect effects. </w:t>
+      </w:r>
+      <w:r>
+        <w:t xml:space="preserve"> </w:t>
+      </w:r>
+      <w:r>
+        <w:t>Ninety-five percent confidence intervals for indirect effects were calculated via bootstrap with 1000 replications.</w:t>
       </w:r>
       <w:r>
         <w:fldChar w:fldCharType="begin"/>
       </w:r>
       <w:r>
-        <w:instrText xml:space="preserve"> ADDIN EN.CITE &lt;EndNote&gt;&lt;Cite&gt;&lt;Author&gt;Hafeman&lt;/Author&gt;&lt;Year&gt;2009&lt;/Year&gt;&lt;RecNum&gt;111&lt;/RecNum&gt;&lt;DisplayText&gt;&lt;style face="superscript"&gt;43&lt;/style&gt;&lt;/DisplayText&gt;&lt;record&gt;&lt;rec-number&gt;111&lt;/rec-number&gt;&lt;foreign-keys&gt;&lt;key app="EN" db-id="2s5fsavwbav05ue99avps9aiwwasstve9w0x" timestamp="1490316119"&gt;111&lt;/key&gt;&lt;/foreign-keys&gt;&lt;ref-type name="Journal Article"&gt;17&lt;/ref-type&gt;&lt;contributors&gt;&lt;authors&gt;&lt;author&gt;Hafeman, Danella M&lt;/author&gt;&lt;author&gt;Schwartz, Sharon&lt;/author&gt;&lt;/authors&gt;&lt;/contributors&gt;&lt;titles&gt;&lt;title&gt;Opening the Black Box: a motivation for the assessment of mediation&lt;/title&gt;&lt;secondary-title&gt;International Journal of Epidemiology&lt;/secondary-title&gt;&lt;/titles&gt;&lt;periodical&gt;&lt;full-title&gt;International journal of epidemiology&lt;/full-title&gt;&lt;/periodical&gt;&lt;pages&gt;dyn372&lt;/pages&gt;&lt;dates&gt;&lt;year&gt;2009&lt;/year&gt;&lt;/dates&gt;&lt;isbn&gt;0300-5771&lt;/isbn&gt;&lt;urls&gt;&lt;/urls&gt;&lt;/record&gt;&lt;/Cite&gt;&lt;/EndNote&gt;</w:instrText>
+        <w:instrText xml:space="preserve"> ADDIN EN.CITE &lt;EndNote&gt;&lt;Cite&gt;&lt;Author&gt;Localio&lt;/Author&gt;&lt;Year&gt;2007&lt;/Year&gt;&lt;RecNum&gt;70&lt;/RecNum&gt;&lt;DisplayText&gt;&lt;style face="superscript"&gt;44&lt;/style&gt;&lt;/DisplayText&gt;&lt;record&gt;&lt;rec-number&gt;70&lt;/rec-number&gt;&lt;foreign-keys&gt;&lt;key app="EN" db-id="2s5fsavwbav05ue99avps9aiwwasstve9w0x" timestamp="1490314572"&gt;70&lt;/key&gt;&lt;/foreign-keys&gt;&lt;ref-type name="Journal Article"&gt;17&lt;/ref-type&gt;&lt;contributors&gt;&lt;authors&gt;&lt;author&gt;Localio, A Russell&lt;/author&gt;&lt;author&gt;Margolis, David J&lt;/author&gt;&lt;author&gt;Berlin, Jesse A&lt;/author&gt;&lt;/authors&gt;&lt;/contributors&gt;&lt;titles&gt;&lt;title&gt;Relative risks and confidence intervals were easily computed indirectly from multivariable logistic regression&lt;/title&gt;&lt;secondary-title&gt;Journal of clinical epidemiology&lt;/secondary-title&gt;&lt;/titles&gt;&lt;periodical&gt;&lt;full-title&gt;Journal of clinical epidemiology&lt;/full-title&gt;&lt;/periodical&gt;&lt;pages&gt;874-882&lt;/pages&gt;&lt;volume&gt;60&lt;/volume&gt;&lt;number&gt;9&lt;/number&gt;&lt;dates&gt;&lt;year&gt;2007&lt;/year&gt;&lt;/dates&gt;&lt;isbn&gt;0895-4356&lt;/isbn&gt;&lt;urls&gt;&lt;/urls&gt;&lt;/record&gt;&lt;/Cite&gt;&lt;/EndNote&gt;</w:instrText>
       </w:r>
       <w:r>
         <w:fldChar w:fldCharType="separate"/>
@@ -1995,113 +2076,184 @@
           <w:noProof/>
           <w:vertAlign w:val="superscript"/>
         </w:rPr>
-        <w:t>43</w:t>
+        <w:t>44</w:t>
       </w:r>
       <w:r>
         <w:fldChar w:fldCharType="end"/>
       </w:r>
       <w:r>
-        <w:t xml:space="preserve"> </w:t>
-      </w:r>
-      <w:r>
-        <w:t xml:space="preserve">We used the product-of-coefficients method that allows for interaction between the exposure and the mediator, detailed by </w:t>
-      </w:r>
-      <w:proofErr w:type="spellStart"/>
-      <w:r>
-        <w:t>VanderWheel</w:t>
-      </w:r>
-      <w:proofErr w:type="spellEnd"/>
-      <w:r>
-        <w:t xml:space="preserve"> (2016). We determined that potential mediation existed if (a) the exposure was associated with the outcome, (b) the exposure was associated with the mediator, and (c) the mediator was associated with the outcome. If these conditions were met, we then fit two survey-weighted linear regression models: (1) we </w:t>
+        <w:t xml:space="preserve">  Two-sided statistical significance was determined for all tests at </w:t>
+      </w:r>
+      <w:r>
+        <w:rPr>
+          <w:rFonts w:cstheme="minorHAnsi"/>
+        </w:rPr>
+        <w:t>α</w:t>
+      </w:r>
+      <w:r>
+        <w:t>&lt;0.05.  All analyses were conducted in SAS v. 9.4 and adjusted for the complex survey design.</w:t>
+      </w:r>
+    </w:p>
+    <w:p>
+      <w:pPr>
+        <w:pStyle w:val="Heading1"/>
+      </w:pPr>
+      <w:r>
+        <w:t>Results</w:t>
+      </w:r>
+    </w:p>
+    <w:p>
+      <w:r>
+        <w:t xml:space="preserve">Key characteristics of sample participants are displayed in table 1. The median (range) age in years was 45.4 (20—85). The sample was just over half male (51.2%) and 70% Non-Hispanic White, 11.3% Non-Hispanic Black, 8.1% Mexican American, 4.4% other Hispanic, and 6.1% other race including multi-racial. </w:t>
+      </w:r>
+    </w:p>
+    <w:p>
+      <w:r>
+        <w:t>The median (IQR) plasma CRP for the entire sample was 0.17 (0.06--0.41). Approximately half the sample reported sleeping less than 6 hours per night, and 13.8% reported poor quality sleep represented by 5 or more sleep disturbances in the past month. In SES measures, 19% of the sample reported income 0-100% and 100-199% of the federal poverty level, and 26.3% had a college degree, 30.2% had completed some college or an associate’s degree, 24.5% had a high school diploma, GED, or equivalent, 12.5% had completed 9-11</w:t>
+      </w:r>
+      <w:r>
+        <w:rPr>
+          <w:vertAlign w:val="superscript"/>
+        </w:rPr>
+        <w:t>th</w:t>
+      </w:r>
+      <w:r>
+        <w:t xml:space="preserve"> grade, and 6.6% had less than 9</w:t>
+      </w:r>
+      <w:r>
+        <w:rPr>
+          <w:vertAlign w:val="superscript"/>
+        </w:rPr>
+        <w:t>th</w:t>
+      </w:r>
+      <w:r>
+        <w:t xml:space="preserve"> grade education. </w:t>
+      </w:r>
+    </w:p>
+    <w:p>
+      <w:r>
+        <w:t>Table 2 provides one-way ANOVA comparisons in mean CRP by each covariate entered into final models. Higher CRP was related to lower education, lower income, poor sleep, short sleep (&lt;</w:t>
       </w:r>
       <w:proofErr w:type="gramStart"/>
       <w:r>
-        <w:t>regressed</w:t>
+        <w:t>6  hours</w:t>
       </w:r>
       <w:proofErr w:type="gramEnd"/>
       <w:r>
-        <w:t xml:space="preserve"> the mediator on the exposure and all potential confounders, and (2) we regressed the outcome on the exposure, mediator, exposure-mediator product, and all potential confounders.  We estimated the TIE by the formula (β1θ2 + β1θ3), where </w:t>
-      </w:r>
-      <w:r>
-        <w:t>β1</w:t>
-      </w:r>
-      <w:r>
-        <w:t xml:space="preserve"> is the exposure term in (1), </w:t>
-      </w:r>
-      <w:r>
-        <w:t>θ2</w:t>
-      </w:r>
-      <w:r>
-        <w:t xml:space="preserve"> i</w:t>
-      </w:r>
-      <w:r>
-        <w:t>s the</w:t>
-      </w:r>
-      <w:r>
-        <w:t xml:space="preserve"> mediator term in (2), and</w:t>
-      </w:r>
-      <w:r>
-        <w:t xml:space="preserve"> </w:t>
-      </w:r>
-      <w:r>
-        <w:t>θ3</w:t>
-      </w:r>
-      <w:r>
-        <w:t xml:space="preserve"> is the exposure-mediator product in (2). </w:t>
-      </w:r>
-      <w:r>
-        <w:t>Ninety-five percent confidence intervals for indirect effects were calculated via bootstrap with 1000 replications.</w:t>
-      </w:r>
-      <w:r>
-        <w:fldChar w:fldCharType="begin"/>
-      </w:r>
-      <w:r>
-        <w:instrText xml:space="preserve"> ADDIN EN.CITE &lt;EndNote&gt;&lt;Cite&gt;&lt;Author&gt;Localio&lt;/Author&gt;&lt;Year&gt;2007&lt;/Year&gt;&lt;RecNum&gt;70&lt;/RecNum&gt;&lt;DisplayText&gt;&lt;style face="superscript"&gt;44&lt;/style&gt;&lt;/DisplayText&gt;&lt;record&gt;&lt;rec-number&gt;70&lt;/rec-number&gt;&lt;foreign-keys&gt;&lt;key app="EN" db-id="2s5fsavwbav05ue99avps9aiwwasstve9w0x" timestamp="1490314572"&gt;70&lt;/key&gt;&lt;/foreign-keys&gt;&lt;ref-type name="Journal Article"&gt;17&lt;/ref-type&gt;&lt;contributors&gt;&lt;authors&gt;&lt;author&gt;Localio, A Russell&lt;/author&gt;&lt;author&gt;Margolis, David J&lt;/author&gt;&lt;author&gt;Berlin, Jesse A&lt;/author&gt;&lt;/authors&gt;&lt;/contributors&gt;&lt;titles&gt;&lt;title&gt;Relative risks and confidence intervals were easily computed indirectly from multivariable logistic regression&lt;/title&gt;&lt;secondary-title&gt;Journal of clinical epidemiology&lt;/secondary-title&gt;&lt;/titles&gt;&lt;periodical&gt;&lt;full-title&gt;Journal of clinical epidemiology&lt;/full-title&gt;&lt;/periodical&gt;&lt;pages&gt;874-882&lt;/pages&gt;&lt;volume&gt;60&lt;/volume&gt;&lt;number&gt;9&lt;/number&gt;&lt;dates&gt;&lt;year&gt;2007&lt;/year&gt;&lt;/dates&gt;&lt;isbn&gt;0895-4356&lt;/isbn&gt;&lt;urls&gt;&lt;/urls&gt;&lt;/record&gt;&lt;/Cite&gt;&lt;/EndNote&gt;</w:instrText>
-      </w:r>
-      <w:r>
-        <w:fldChar w:fldCharType="separate"/>
-      </w:r>
-      <w:r>
-        <w:rPr>
-          <w:noProof/>
-          <w:vertAlign w:val="superscript"/>
-        </w:rPr>
-        <w:t>44</w:t>
-      </w:r>
-      <w:r>
-        <w:fldChar w:fldCharType="end"/>
-      </w:r>
-      <w:r>
-        <w:t xml:space="preserve">  Two-sided statistical significance was determined for all tests at </w:t>
-      </w:r>
-      <w:r>
-        <w:rPr>
-          <w:rFonts w:cstheme="minorHAnsi"/>
-        </w:rPr>
-        <w:t>α</w:t>
-      </w:r>
-      <w:r>
-        <w:t>&lt;0.05.  All analyses were conducted in SAS v. 9.4 and adjusted for the complex survey design.</w:t>
-      </w:r>
-    </w:p>
-    <w:p>
-      <w:pPr>
-        <w:pStyle w:val="Heading1"/>
-      </w:pPr>
+        <w:t xml:space="preserve">), not being physically active, female gender, Non-Hispanic Black or Mexican American race/ethnicity, older age, currently being on hormonal birth control, tobacco exposure reflected by serum cotinine 3 or more ng/mL, currently using hormone replacement therapy, and using a sleep medication (p &lt; 0.0001 for all comparisons). </w:t>
+      </w:r>
+    </w:p>
+    <w:p>
+      <w:r>
+        <w:lastRenderedPageBreak/>
+        <w:t>T</w:t>
+      </w:r>
       <w:bookmarkStart w:id="0" w:name="_GoBack"/>
       <w:bookmarkEnd w:id="0"/>
       <w:r>
-        <w:t>Results</w:t>
-      </w:r>
-    </w:p>
-    <w:p>
-      <w:r>
-        <w:t xml:space="preserve">Key characteristics of sample participants are displayed in table 1. The median (range) age in years was 45.4 (20—85). The sample was just over half male (51.2%) and 70% Non-Hispanic White, 11.3% Non-Hispanic Black, 8.1% Mexican American, 4.4% other Hispanic, and 6.1% other race including multi-racial. </w:t>
-      </w:r>
-    </w:p>
-    <w:p>
-      <w:r>
-        <w:t>The median (IQR) plasma CRP for the entire sample was 0.17 (0.06--0.41). Approximately half the sample reported sleeping less than 6 hours per night, and 13.8% reported poor quality sleep represented by 5 or more sleep disturbances in the past month. In SES measures, 19% of the sample reported income 0-100% and 100-199% of the federal poverty level, and 26.3% had a college degree, 30.2% had completed some college or an associate’s degree, 24.5% had a high school diploma, GED, or equivalent, 12.5% had completed 9-11</w:t>
+        <w:t xml:space="preserve">able 3 provides estimates of the crude and adjusted total effects, estimated with least squares linear regression. In unadjusted models estimating total effects, the arithmetic mean ratio (AMR) for 100-199% FPL was </w:t>
+      </w:r>
+      <w:r>
+        <w:t>1.21</w:t>
+      </w:r>
+      <w:r>
+        <w:t xml:space="preserve"> (95% CI, </w:t>
+      </w:r>
+      <w:r>
+        <w:t>1</w:t>
+      </w:r>
+      <w:r>
+        <w:t>.12—1.30</w:t>
+      </w:r>
+      <w:r>
+        <w:t xml:space="preserve">), </w:t>
+      </w:r>
+      <w:r>
+        <w:t>1.2</w:t>
+      </w:r>
+      <w:r>
+        <w:t>1</w:t>
+      </w:r>
+      <w:r>
+        <w:t xml:space="preserve"> (95% CI,</w:t>
+      </w:r>
+      <w:r>
+        <w:t xml:space="preserve"> 1.14—1.24</w:t>
+      </w:r>
+      <w:r>
+        <w:t xml:space="preserve">) for 0-100% FPL, </w:t>
+      </w:r>
+      <w:r>
+        <w:t>1.17</w:t>
+      </w:r>
+      <w:r>
+        <w:t xml:space="preserve"> (95% CI, </w:t>
+      </w:r>
+      <w:r>
+        <w:t>1.07</w:t>
+      </w:r>
+      <w:r>
+        <w:t>-</w:t>
+      </w:r>
+      <w:r>
+        <w:t>1.</w:t>
+      </w:r>
+      <w:r>
+        <w:t>27</w:t>
+      </w:r>
+      <w:r>
+        <w:t xml:space="preserve">) for some </w:t>
+      </w:r>
+      <w:r>
+        <w:t>college or AA degree, 1.</w:t>
+      </w:r>
+      <w:r>
+        <w:t>1</w:t>
+      </w:r>
+      <w:r>
+        <w:t>1</w:t>
+      </w:r>
+      <w:r>
+        <w:t xml:space="preserve"> (9</w:t>
+      </w:r>
+      <w:r>
+        <w:t>5</w:t>
+      </w:r>
+      <w:r>
+        <w:t xml:space="preserve">% CI, </w:t>
+      </w:r>
+      <w:r>
+        <w:t>1.0</w:t>
+      </w:r>
+      <w:r>
+        <w:t>3</w:t>
+      </w:r>
+      <w:r>
+        <w:t>—1.</w:t>
+      </w:r>
+      <w:r>
+        <w:t>19</w:t>
+      </w:r>
+      <w:r>
+        <w:t xml:space="preserve">) for high school diploma or GED, </w:t>
+      </w:r>
+      <w:r>
+        <w:t>1.18</w:t>
+      </w:r>
+      <w:r>
+        <w:t xml:space="preserve"> (95% CI, </w:t>
+      </w:r>
+      <w:r>
+        <w:t>1.07</w:t>
+      </w:r>
+      <w:r>
+        <w:t>—1.</w:t>
+      </w:r>
+      <w:r>
+        <w:t>29</w:t>
+      </w:r>
+      <w:r>
+        <w:t>) for 9-11</w:t>
       </w:r>
       <w:r>
         <w:rPr>
@@ -2110,7 +2262,25 @@
         <w:t>th</w:t>
       </w:r>
       <w:r>
-        <w:t xml:space="preserve"> grade, and 6.6% had less than 9</w:t>
+        <w:t xml:space="preserve"> grade, and </w:t>
+      </w:r>
+      <w:r>
+        <w:t>1.17</w:t>
+      </w:r>
+      <w:r>
+        <w:t xml:space="preserve"> (95% CI, </w:t>
+      </w:r>
+      <w:r>
+        <w:t>1.07</w:t>
+      </w:r>
+      <w:r>
+        <w:t>—1.</w:t>
+      </w:r>
+      <w:r>
+        <w:t>27</w:t>
+      </w:r>
+      <w:r>
+        <w:t>) for 9</w:t>
       </w:r>
       <w:r>
         <w:rPr>
@@ -2119,438 +2289,281 @@
         <w:t>th</w:t>
       </w:r>
       <w:r>
-        <w:t xml:space="preserve"> grade education. </w:t>
-      </w:r>
-    </w:p>
-    <w:p>
-      <w:r>
-        <w:t>Table 2 provides one-way ANOVA comparisons in mean CRP by each covariate entered into final models. Higher CRP was related to lower education, lower income, poor sleep, short sleep (&lt;</w:t>
+        <w:t xml:space="preserve"> grade. After adjusting the total effect models for age, gender, race/ethnicity, physical activity, birth control use, HRT use, sleep mediation use, plasma cotinine, and obesity, the AMR for 100-199% FPL was </w:t>
+      </w:r>
+      <w:r>
+        <w:t>1.11</w:t>
+      </w:r>
+      <w:r>
+        <w:t xml:space="preserve"> (95% CI, </w:t>
+      </w:r>
+      <w:r>
+        <w:t>1.05</w:t>
+      </w:r>
+      <w:r>
+        <w:t>—</w:t>
+      </w:r>
+      <w:r>
+        <w:t>1.18</w:t>
+      </w:r>
+      <w:r>
+        <w:t xml:space="preserve">), </w:t>
+      </w:r>
+      <w:r>
+        <w:t>1.17 (95% CI, 1.10—1.24</w:t>
+      </w:r>
+      <w:r>
+        <w:t xml:space="preserve">) for 0-100% FPL, </w:t>
+      </w:r>
+      <w:r>
+        <w:t>1.2</w:t>
+      </w:r>
+      <w:r>
+        <w:t xml:space="preserve"> (95% CI</w:t>
+      </w:r>
+      <w:r>
+        <w:t>. 1.1—1.31</w:t>
+      </w:r>
+      <w:r>
+        <w:t xml:space="preserve">) for some college or AA degree, </w:t>
+      </w:r>
+      <w:r>
+        <w:t>1.24</w:t>
+      </w:r>
+      <w:r>
+        <w:t xml:space="preserve"> (95% CI, </w:t>
+      </w:r>
+      <w:r>
+        <w:t>1.16—1.32</w:t>
+      </w:r>
+      <w:r>
+        <w:t xml:space="preserve">) for high school diploma or GED, </w:t>
+      </w:r>
+      <w:r>
+        <w:t>1.27</w:t>
+      </w:r>
+      <w:r>
+        <w:t xml:space="preserve"> (95% CI, </w:t>
+      </w:r>
+      <w:r>
+        <w:t>1.17—1.39</w:t>
+      </w:r>
+      <w:r>
+        <w:t>) for 9-11</w:t>
+      </w:r>
+      <w:r>
+        <w:rPr>
+          <w:vertAlign w:val="superscript"/>
+        </w:rPr>
+        <w:t>th</w:t>
+      </w:r>
+      <w:r>
+        <w:t xml:space="preserve"> grade, and </w:t>
+      </w:r>
+      <w:r>
+        <w:t>1.2</w:t>
+      </w:r>
+      <w:r>
+        <w:t xml:space="preserve"> (95% CI, </w:t>
+      </w:r>
+      <w:r>
+        <w:t>1.1—1.31</w:t>
+      </w:r>
+      <w:r>
+        <w:t>) for 9</w:t>
+      </w:r>
+      <w:r>
+        <w:rPr>
+          <w:vertAlign w:val="superscript"/>
+        </w:rPr>
+        <w:t>th</w:t>
+      </w:r>
+      <w:r>
+        <w:t xml:space="preserve"> grade.</w:t>
+      </w:r>
+    </w:p>
+    <w:p>
+      <w:r>
+        <w:t>Total indirect effect</w:t>
+      </w:r>
+      <w:r>
+        <w:t xml:space="preserve"> (TIE)</w:t>
+      </w:r>
+      <w:r>
+        <w:t xml:space="preserve"> estimate</w:t>
+      </w:r>
+      <w:r>
+        <w:t>s</w:t>
+      </w:r>
+      <w:r>
+        <w:t xml:space="preserve"> a</w:t>
+      </w:r>
+      <w:r>
+        <w:t xml:space="preserve">re also presented in table 3, adjusted for age, gender, race/ethnicity, physical activity, birth control use, HRT use, sleep mediation use, plasma cotinine, and obesity. The AMR for the TIE via poor sleep was 0.99 (95% CI, 0.99-1) for 100-199% FPL, 0.99 (95% CI, 0.98-1) for 0-100% FPL, and 0.99 (95% CI, 0.98-1) for all TIEs of education via poor sleep. The AMR for the TIE via short sleep was 1.0 (95% CI, 1—1.01) for 100-199% FPL, and 1.01 (95% CI, 1-1.01) for 0-100% FPL. TIEs were not estimated for education via short sleep as education was not associated with short sleep in the adjusted model. </w:t>
+      </w:r>
+    </w:p>
+    <w:p>
+      <w:pPr>
+        <w:pStyle w:val="Heading1"/>
+      </w:pPr>
+      <w:r>
+        <w:t>Discussion</w:t>
+      </w:r>
+    </w:p>
+    <w:p>
+      <w:r>
+        <w:t>Similarly to other studies, our study found that both lower income and lower education are associated cross-</w:t>
+      </w:r>
+      <w:proofErr w:type="spellStart"/>
+      <w:r>
+        <w:t>sectionally</w:t>
+      </w:r>
+      <w:proofErr w:type="spellEnd"/>
+      <w:r>
+        <w:t xml:space="preserve"> with higher </w:t>
       </w:r>
       <w:proofErr w:type="gramStart"/>
       <w:r>
-        <w:t>6  hours</w:t>
+        <w:t>c-reactive</w:t>
       </w:r>
       <w:proofErr w:type="gramEnd"/>
       <w:r>
-        <w:t xml:space="preserve">), not being physically active, female gender, Non-Hispanic Black or Mexican American race/ethnicity, older age, currently being on hormonal birth control, tobacco exposure reflected by serum cotinine 3 or more ng/mL, currently using hormone replacement therapy, and using a sleep medication (p &lt; 0.0001 for all comparisons). </w:t>
-      </w:r>
-    </w:p>
-    <w:p>
-      <w:r>
-        <w:t xml:space="preserve">Table 3 provides estimates of the crude and adjusted total effects, estimated with least squares linear regression. In unadjusted models estimating total effects, the arithmetic mean ratio (AMR) for 100-199% FPL was </w:t>
-      </w:r>
-      <w:r>
-        <w:t>1.21</w:t>
-      </w:r>
-      <w:r>
-        <w:t xml:space="preserve"> (95% CI, </w:t>
-      </w:r>
-      <w:r>
-        <w:t>1</w:t>
-      </w:r>
-      <w:r>
-        <w:t>.12—1.30</w:t>
+        <w:t xml:space="preserve"> protein, indicating higher inflammatory burden in lower SES groups. Additionally, we found that poor quality sleep and short duration of sleep are associated with higher CRP, reflecting experimental evidence showing that sleep disturbance and restriction lead to increased systemic inflammation. </w:t>
+      </w:r>
+    </w:p>
+    <w:p>
+      <w:r>
+        <w:t>This study adds to the literature by being the first, to our knowledge, to formally test whether socioeconomic disparities in CRP-marked inflammatory burden are mediated by sleep duration or quality</w:t>
+      </w:r>
+      <w:r>
+        <w:t xml:space="preserve"> by generating indirect effect estimates</w:t>
+      </w:r>
+      <w:r>
+        <w:t xml:space="preserve">. We were not, however, able to demonstrate that any </w:t>
+      </w:r>
+      <w:proofErr w:type="gramStart"/>
+      <w:r>
+        <w:t>portion of the effect</w:t>
+      </w:r>
+      <w:r>
+        <w:t>s</w:t>
+      </w:r>
+      <w:r>
+        <w:t xml:space="preserve"> of</w:t>
+      </w:r>
+      <w:r>
+        <w:t xml:space="preserve"> either education or income on plasma CRP are</w:t>
+      </w:r>
+      <w:proofErr w:type="gramEnd"/>
+      <w:r>
+        <w:t xml:space="preserve"> mediated by poor sleep quality or short sleep</w:t>
+      </w:r>
+      <w:r>
+        <w:t xml:space="preserve">. </w:t>
+      </w:r>
+    </w:p>
+    <w:p>
+      <w:r>
+        <w:t xml:space="preserve">Our findings are potentially attributable to a number of factors. First, it is possible that the connection between SES and CRP is entirely mediated by other causal pathways, such as BMI and physical activity as identified by previous literature. </w:t>
+      </w:r>
+    </w:p>
+    <w:p>
+      <w:r>
+        <w:t>Another limitation of our study is the use of subjective sleep measurements.</w:t>
+      </w:r>
+      <w:r>
+        <w:t xml:space="preserve"> Self-reported sleep duration and quality are limited by poor recall</w:t>
+      </w:r>
+      <w:r>
+        <w:t>, leading many recent studies in this area to utilize objective measurements such as polysomnography</w:t>
+      </w:r>
+      <w:r>
+        <w:t xml:space="preserve"> (considered the ‘gold standard’)</w:t>
+      </w:r>
+      <w:r>
+        <w:t xml:space="preserve"> and </w:t>
+      </w:r>
+      <w:proofErr w:type="spellStart"/>
+      <w:r>
+        <w:t>actigraphy</w:t>
+      </w:r>
+      <w:proofErr w:type="spellEnd"/>
+      <w:r>
+        <w:t xml:space="preserve"> (</w:t>
+      </w:r>
+      <w:proofErr w:type="spellStart"/>
+      <w:r>
+        <w:t>Kushida</w:t>
+      </w:r>
+      <w:proofErr w:type="spellEnd"/>
+      <w:r>
+        <w:t xml:space="preserve"> 2001)</w:t>
+      </w:r>
+      <w:r>
+        <w:t>.</w:t>
+      </w:r>
+      <w:r>
+        <w:t xml:space="preserve"> </w:t>
+      </w:r>
+      <w:r>
+        <w:t>Objective and subjective sleep measures have been shown to have a relatively weak correlation (r=0.28 to 0.68) (Rowe 2008</w:t>
       </w:r>
       <w:r>
         <w:t xml:space="preserve">), </w:t>
       </w:r>
       <w:r>
-        <w:t>1.2</w:t>
-      </w:r>
-      <w:r>
-        <w:t>1</w:t>
-      </w:r>
-      <w:r>
-        <w:t xml:space="preserve"> (95% CI,</w:t>
-      </w:r>
-      <w:r>
-        <w:t xml:space="preserve"> 1.14—1.24</w:t>
-      </w:r>
-      <w:r>
-        <w:t xml:space="preserve">) for 0-100% FPL, </w:t>
-      </w:r>
-      <w:r>
-        <w:t>1.17</w:t>
-      </w:r>
-      <w:r>
-        <w:t xml:space="preserve"> (95% CI, </w:t>
-      </w:r>
-      <w:r>
-        <w:t>1.07</w:t>
-      </w:r>
-      <w:r>
-        <w:t>-</w:t>
-      </w:r>
-      <w:r>
-        <w:t>1.</w:t>
-      </w:r>
-      <w:r>
-        <w:t>27</w:t>
-      </w:r>
-      <w:r>
-        <w:t xml:space="preserve">) for some </w:t>
-      </w:r>
-      <w:r>
-        <w:t>college or AA degree, 1.</w:t>
-      </w:r>
-      <w:r>
-        <w:t>1</w:t>
-      </w:r>
-      <w:r>
-        <w:t>1</w:t>
-      </w:r>
-      <w:r>
-        <w:t xml:space="preserve"> (9</w:t>
-      </w:r>
-      <w:r>
-        <w:t>5</w:t>
-      </w:r>
-      <w:r>
-        <w:t xml:space="preserve">% CI, </w:t>
-      </w:r>
-      <w:r>
-        <w:t>1.0</w:t>
-      </w:r>
-      <w:r>
-        <w:t>3</w:t>
-      </w:r>
-      <w:r>
-        <w:t>—1.</w:t>
-      </w:r>
-      <w:r>
-        <w:t>19</w:t>
-      </w:r>
-      <w:r>
-        <w:t xml:space="preserve">) for high school diploma or GED, </w:t>
-      </w:r>
-      <w:r>
-        <w:t>1.18</w:t>
-      </w:r>
-      <w:r>
-        <w:t xml:space="preserve"> (95% CI, </w:t>
-      </w:r>
-      <w:r>
-        <w:t>1.07</w:t>
-      </w:r>
-      <w:r>
-        <w:t>—1.</w:t>
-      </w:r>
-      <w:r>
-        <w:t>29</w:t>
-      </w:r>
-      <w:r>
-        <w:t>) for 9-11</w:t>
-      </w:r>
-      <w:r>
-        <w:rPr>
-          <w:vertAlign w:val="superscript"/>
-        </w:rPr>
-        <w:t>th</w:t>
-      </w:r>
-      <w:r>
-        <w:t xml:space="preserve"> grade, and </w:t>
-      </w:r>
-      <w:r>
-        <w:t>1.17</w:t>
-      </w:r>
-      <w:r>
-        <w:t xml:space="preserve"> (95% CI, </w:t>
-      </w:r>
-      <w:r>
-        <w:t>1.07</w:t>
-      </w:r>
-      <w:r>
-        <w:t>—1.</w:t>
-      </w:r>
-      <w:r>
-        <w:t>27</w:t>
-      </w:r>
-      <w:r>
-        <w:t>) for 9</w:t>
-      </w:r>
-      <w:r>
-        <w:rPr>
-          <w:vertAlign w:val="superscript"/>
-        </w:rPr>
-        <w:t>th</w:t>
-      </w:r>
-      <w:r>
-        <w:t xml:space="preserve"> grade. After adjusting the total effect models for age, gender, race/ethnicity, physical activity, birth control use, HRT use, sleep mediation use, plasma cotinine, and obesity, the AMR for 100-199% FPL was </w:t>
-      </w:r>
-      <w:r>
-        <w:t>1.11</w:t>
-      </w:r>
-      <w:r>
-        <w:t xml:space="preserve"> (95% CI, </w:t>
-      </w:r>
-      <w:r>
-        <w:t>1.05</w:t>
-      </w:r>
-      <w:r>
-        <w:t>—</w:t>
-      </w:r>
-      <w:r>
-        <w:t>1.18</w:t>
-      </w:r>
-      <w:r>
-        <w:t xml:space="preserve">), </w:t>
-      </w:r>
-      <w:r>
-        <w:t xml:space="preserve">1.17 (95% CI, </w:t>
+        <w:t>and are suggested to be used in combination for best accuracy</w:t>
+      </w:r>
+      <w:r>
+        <w:t xml:space="preserve"> as they measure different aspects of sleep</w:t>
+      </w:r>
+      <w:r>
+        <w:t xml:space="preserve"> (Zhang 2007). </w:t>
+      </w:r>
+      <w:r>
+        <w:t xml:space="preserve">A recent simulation study showed that non-differential misclassification of a mediator biases the indirect effect towards the null </w:t>
+      </w:r>
+      <w:r>
+        <w:t>much more powerfully than misclassification of the exposure (Blakey 2013)</w:t>
+      </w:r>
+      <w:r>
+        <w:t xml:space="preserve">. </w:t>
+      </w:r>
+      <w:r>
+        <w:t xml:space="preserve">Therefore, the null results of our study are unable to rule out true mediation and may be the result of misclassification. </w:t>
+      </w:r>
+      <w:r>
+        <w:t xml:space="preserve">Future studies </w:t>
       </w:r>
       <w:r>
         <w:lastRenderedPageBreak/>
-        <w:t>1.10—1.24</w:t>
-      </w:r>
-      <w:r>
-        <w:t xml:space="preserve">) for 0-100% FPL, </w:t>
-      </w:r>
-      <w:r>
-        <w:t>1.2</w:t>
-      </w:r>
-      <w:r>
-        <w:t xml:space="preserve"> (95% CI</w:t>
-      </w:r>
-      <w:r>
-        <w:t>. 1.1—1.31</w:t>
-      </w:r>
-      <w:r>
-        <w:t xml:space="preserve">) for some college or AA degree, </w:t>
-      </w:r>
-      <w:r>
-        <w:t>1.24</w:t>
-      </w:r>
-      <w:r>
-        <w:t xml:space="preserve"> (95% CI, </w:t>
-      </w:r>
-      <w:r>
-        <w:t>1.16—1.32</w:t>
-      </w:r>
-      <w:r>
-        <w:t xml:space="preserve">) for high school diploma or GED, </w:t>
-      </w:r>
-      <w:r>
-        <w:t>1.27</w:t>
-      </w:r>
-      <w:r>
-        <w:t xml:space="preserve"> (95% CI, </w:t>
-      </w:r>
-      <w:r>
-        <w:t>1.17—1.39</w:t>
-      </w:r>
-      <w:r>
-        <w:t>) for 9-11</w:t>
-      </w:r>
-      <w:r>
-        <w:rPr>
-          <w:vertAlign w:val="superscript"/>
-        </w:rPr>
-        <w:t>th</w:t>
-      </w:r>
-      <w:r>
-        <w:t xml:space="preserve"> grade, and </w:t>
-      </w:r>
-      <w:r>
-        <w:t>1.2</w:t>
-      </w:r>
-      <w:r>
-        <w:t xml:space="preserve"> (95% CI, </w:t>
-      </w:r>
-      <w:r>
-        <w:t>1.1—1.31</w:t>
-      </w:r>
-      <w:r>
-        <w:t>) for 9</w:t>
-      </w:r>
-      <w:r>
-        <w:rPr>
-          <w:vertAlign w:val="superscript"/>
-        </w:rPr>
-        <w:t>th</w:t>
-      </w:r>
-      <w:r>
-        <w:t xml:space="preserve"> grade.</w:t>
-      </w:r>
-    </w:p>
-    <w:p>
-      <w:r>
-        <w:t>Total indirect effect</w:t>
-      </w:r>
-      <w:r>
-        <w:t xml:space="preserve"> (TIE)</w:t>
-      </w:r>
-      <w:r>
-        <w:t xml:space="preserve"> estimate</w:t>
-      </w:r>
-      <w:r>
-        <w:t>s</w:t>
-      </w:r>
-      <w:r>
-        <w:t xml:space="preserve"> a</w:t>
-      </w:r>
-      <w:r>
-        <w:t xml:space="preserve">re also presented in table 3, adjusted for age, gender, race/ethnicity, physical activity, birth control use, HRT use, sleep mediation use, plasma cotinine, and obesity. The AMR for the TIE via poor sleep was 0.99 (95% CI, 0.99-1) for 100-199% FPL, 0.99 (95% CI, 0.98-1) for 0-100% FPL, and 0.99 (95% CI, 0.98-1) for all TIEs of education via poor sleep. The AMR for the TIE via short sleep was 1.0 (95% CI, 1—1.01) for 100-199% FPL, and 1.01 (95% CI, 1-1.01) for 0-100% FPL. TIEs were not estimated for education via short sleep as education was not associated with short sleep in the adjusted model. </w:t>
-      </w:r>
-    </w:p>
-    <w:p>
-      <w:pPr>
-        <w:pStyle w:val="Heading1"/>
-      </w:pPr>
-      <w:r>
-        <w:t>Discussion</w:t>
-      </w:r>
-    </w:p>
-    <w:p>
-      <w:r>
-        <w:t>Similarly to other studies, our study found that both lower income and lower education are associated cross-</w:t>
-      </w:r>
-      <w:proofErr w:type="spellStart"/>
-      <w:r>
-        <w:t>sectionally</w:t>
-      </w:r>
-      <w:proofErr w:type="spellEnd"/>
-      <w:r>
-        <w:t xml:space="preserve"> with higher </w:t>
+        <w:t>examining mediation of SES health disparities by sleep parameters should include objective measurements</w:t>
+      </w:r>
+      <w:r>
+        <w:t xml:space="preserve"> to avoid bias towards the null</w:t>
+      </w:r>
+      <w:r>
+        <w:t xml:space="preserve">. </w:t>
+      </w:r>
+      <w:r>
+        <w:t xml:space="preserve"> </w:t>
+      </w:r>
+    </w:p>
+    <w:p>
+      <w:r>
+        <w:t xml:space="preserve">Our study has a number of limitations. First, it is cross-sectional, and therefore unable to assess temporal order. For instance, it is possible that the effect of early life SES on inflammation is mediated through sleep, but not current SES. This also makes it impossible to rule out reverse causality; i.e. that sleep problems </w:t>
       </w:r>
       <w:proofErr w:type="gramStart"/>
       <w:r>
-        <w:t>c-reactive</w:t>
+        <w:t>cause</w:t>
       </w:r>
       <w:proofErr w:type="gramEnd"/>
       <w:r>
-        <w:t xml:space="preserve"> protein, indicating higher inflammatory burden in lower SES groups. Additionally, we found that poor quality sleep and short duration of sleep are associated with higher CRP, reflecting experimental evidence showing that sleep disturbance and restriction lead to increased systemic inflammation. </w:t>
-      </w:r>
-    </w:p>
-    <w:p>
-      <w:r>
-        <w:t>This study adds to the literature by being the first, to our knowledge, to formally test whether socioeconomic disparities in CRP-marked inflammatory burden are mediated by sleep duration or quality</w:t>
-      </w:r>
-      <w:r>
-        <w:t xml:space="preserve"> by generating indirect effect estimates</w:t>
-      </w:r>
-      <w:r>
-        <w:t xml:space="preserve">. We were not, however, able to demonstrate that any </w:t>
-      </w:r>
-      <w:proofErr w:type="gramStart"/>
-      <w:r>
-        <w:t>portion of the effect</w:t>
-      </w:r>
-      <w:r>
-        <w:t>s</w:t>
-      </w:r>
-      <w:r>
-        <w:t xml:space="preserve"> of</w:t>
-      </w:r>
-      <w:r>
-        <w:t xml:space="preserve"> either education or income on plasma CRP are</w:t>
-      </w:r>
-      <w:proofErr w:type="gramEnd"/>
-      <w:r>
-        <w:t xml:space="preserve"> mediated by poor sleep quality or short sleep</w:t>
-      </w:r>
-      <w:r>
-        <w:t xml:space="preserve">. </w:t>
-      </w:r>
-    </w:p>
-    <w:p>
-      <w:r>
-        <w:t xml:space="preserve">Our findings are potentially attributable to a number of factors. First, it is possible that the connection between SES and CRP is entirely mediated by other causal pathways, such as BMI and physical activity as identified by previous literature. </w:t>
-      </w:r>
-    </w:p>
-    <w:p>
-      <w:r>
-        <w:t>Another limitation of our study is the use of subjective sleep measurements.</w:t>
-      </w:r>
-      <w:r>
-        <w:t xml:space="preserve"> Self-reported sleep duration and quality are limited by poor recall</w:t>
-      </w:r>
-      <w:r>
-        <w:t>, leading many recent studies in this area to utilize objective measurements such as polysomnography</w:t>
-      </w:r>
-      <w:r>
-        <w:t xml:space="preserve"> (considered the ‘gold standard’)</w:t>
-      </w:r>
-      <w:r>
-        <w:t xml:space="preserve"> and </w:t>
-      </w:r>
-      <w:proofErr w:type="spellStart"/>
-      <w:r>
-        <w:t>actigraphy</w:t>
-      </w:r>
-      <w:proofErr w:type="spellEnd"/>
-      <w:r>
-        <w:t xml:space="preserve"> (</w:t>
-      </w:r>
-      <w:proofErr w:type="spellStart"/>
-      <w:r>
-        <w:t>Kushida</w:t>
-      </w:r>
-      <w:proofErr w:type="spellEnd"/>
-      <w:r>
-        <w:t xml:space="preserve"> 2001)</w:t>
-      </w:r>
-      <w:r>
-        <w:t>.</w:t>
-      </w:r>
-      <w:r>
-        <w:t xml:space="preserve"> </w:t>
-      </w:r>
-      <w:r>
-        <w:t>Objective and subjective sleep measures have been shown to have a relatively weak correlation (r=0.28 to 0.68) (Rowe 2008</w:t>
-      </w:r>
-      <w:r>
-        <w:t xml:space="preserve">), </w:t>
-      </w:r>
-      <w:r>
-        <w:t>and are suggested to be used in combination for best accuracy</w:t>
-      </w:r>
-      <w:r>
-        <w:t xml:space="preserve"> as they measure different aspects of sleep</w:t>
-      </w:r>
-      <w:r>
-        <w:t xml:space="preserve"> (Zhang 2007). </w:t>
-      </w:r>
-      <w:r>
-        <w:t xml:space="preserve">A recent simulation study showed that non-differential misclassification of a mediator biases the indirect effect towards the null </w:t>
-      </w:r>
-      <w:r>
-        <w:t>much more powerfully than misclassification of the exposure (Blakey 2013)</w:t>
-      </w:r>
-      <w:r>
-        <w:t xml:space="preserve">. </w:t>
-      </w:r>
-      <w:r>
-        <w:t xml:space="preserve">Therefore, the null results of our study are unable to rule out true mediation and may be the result of misclassification. </w:t>
-      </w:r>
-      <w:r>
-        <w:t>Future studies examining mediation of SES health disparities by sleep parameters should include objective measurements</w:t>
-      </w:r>
-      <w:r>
-        <w:t xml:space="preserve"> to avoid bias towards the null</w:t>
-      </w:r>
-      <w:r>
-        <w:t xml:space="preserve">. </w:t>
-      </w:r>
-      <w:r>
-        <w:t xml:space="preserve"> </w:t>
-      </w:r>
-    </w:p>
-    <w:p>
-      <w:r>
-        <w:t xml:space="preserve">Our study has a number of limitations. First, it is cross-sectional, and therefore unable to assess temporal order. For instance, it is possible that the effect of early life SES on inflammation is mediated through sleep, but not current SES. This also makes it impossible to rule out reverse causality; i.e. that sleep problems </w:t>
-      </w:r>
-      <w:proofErr w:type="gramStart"/>
-      <w:r>
-        <w:t>cause</w:t>
-      </w:r>
-      <w:proofErr w:type="gramEnd"/>
-      <w:r>
         <w:t xml:space="preserve"> socioeconomic difficulties, or that inflammation causes health problems which negatively impact SES. </w:t>
       </w:r>
     </w:p>
     <w:p>
       <w:r>
-        <w:lastRenderedPageBreak/>
         <w:t xml:space="preserve">Secondly, by nature of being an observational study, it is plausible that unmeasured confounding could have affected the results. </w:t>
       </w:r>
     </w:p>
@@ -2901,6 +2914,7 @@
         <w:ind w:left="720" w:hanging="720"/>
       </w:pPr>
       <w:r>
+        <w:lastRenderedPageBreak/>
         <w:t>15.</w:t>
       </w:r>
       <w:r>
@@ -2993,7 +3007,6 @@
         <w:ind w:left="720" w:hanging="720"/>
       </w:pPr>
       <w:r>
-        <w:lastRenderedPageBreak/>
         <w:t>19.</w:t>
       </w:r>
       <w:r>
@@ -3316,6 +3329,7 @@
         <w:ind w:left="720" w:hanging="720"/>
       </w:pPr>
       <w:r>
+        <w:lastRenderedPageBreak/>
         <w:t>33.</w:t>
       </w:r>
       <w:r>
@@ -3385,7 +3399,6 @@
         <w:ind w:left="720" w:hanging="720"/>
       </w:pPr>
       <w:r>
-        <w:lastRenderedPageBreak/>
         <w:t>36.</w:t>
       </w:r>
       <w:r>
@@ -5004,7 +5017,7 @@
 </file>
 
 <file path=customXml/itemProps1.xml><?xml version="1.0" encoding="utf-8"?>
-<ds:datastoreItem xmlns:ds="http://schemas.openxmlformats.org/officeDocument/2006/customXml" ds:itemID="{63216867-5AAC-4D02-8C75-0A9E49915C87}">
+<ds:datastoreItem xmlns:ds="http://schemas.openxmlformats.org/officeDocument/2006/customXml" ds:itemID="{BC8B1965-BB4B-442C-BD78-EB18AC50FF55}">
   <ds:schemaRefs>
     <ds:schemaRef ds:uri="http://schemas.openxmlformats.org/officeDocument/2006/bibliography"/>
   </ds:schemaRefs>

</xml_diff>

<commit_message>
updated citations to endnote
</commit_message>
<xml_diff>
--- a/AudreyRenson_Intro_Methods_edits3.30.17.docx
+++ b/AudreyRenson_Intro_Methods_edits3.30.17.docx
@@ -1,6 +1,6 @@
 
 <file path=word/document.xml><?xml version="1.0" encoding="utf-8"?>
-<w:document xmlns:wpc="http://schemas.microsoft.com/office/word/2010/wordprocessingCanvas" xmlns:mc="http://schemas.openxmlformats.org/markup-compatibility/2006" xmlns:o="urn:schemas-microsoft-com:office:office" xmlns:r="http://schemas.openxmlformats.org/officeDocument/2006/relationships" xmlns:m="http://schemas.openxmlformats.org/officeDocument/2006/math" xmlns:v="urn:schemas-microsoft-com:vml" xmlns:wp14="http://schemas.microsoft.com/office/word/2010/wordprocessingDrawing" xmlns:wp="http://schemas.openxmlformats.org/drawingml/2006/wordprocessingDrawing" xmlns:w10="urn:schemas-microsoft-com:office:word" xmlns:w="http://schemas.openxmlformats.org/wordprocessingml/2006/main" xmlns:w14="http://schemas.microsoft.com/office/word/2010/wordml" xmlns:w15="http://schemas.microsoft.com/office/word/2012/wordml" xmlns:wpg="http://schemas.microsoft.com/office/word/2010/wordprocessingGroup" xmlns:wpi="http://schemas.microsoft.com/office/word/2010/wordprocessingInk" xmlns:wne="http://schemas.microsoft.com/office/word/2006/wordml" xmlns:wps="http://schemas.microsoft.com/office/word/2010/wordprocessingShape" mc:Ignorable="w14 w15 wp14">
+<w:document xmlns:wpc="http://schemas.microsoft.com/office/word/2010/wordprocessingCanvas" xmlns:mc="http://schemas.openxmlformats.org/markup-compatibility/2006" xmlns:o="urn:schemas-microsoft-com:office:office" xmlns:r="http://schemas.openxmlformats.org/officeDocument/2006/relationships" xmlns:m="http://schemas.openxmlformats.org/officeDocument/2006/math" xmlns:v="urn:schemas-microsoft-com:vml" xmlns:wp14="http://schemas.microsoft.com/office/word/2010/wordprocessingDrawing" xmlns:wp="http://schemas.openxmlformats.org/drawingml/2006/wordprocessingDrawing" xmlns:w10="urn:schemas-microsoft-com:office:word" xmlns:w="http://schemas.openxmlformats.org/wordprocessingml/2006/main" xmlns:w14="http://schemas.microsoft.com/office/word/2010/wordml" xmlns:wpg="http://schemas.microsoft.com/office/word/2010/wordprocessingGroup" xmlns:wpi="http://schemas.microsoft.com/office/word/2010/wordprocessingInk" xmlns:wne="http://schemas.microsoft.com/office/word/2006/wordml" xmlns:wps="http://schemas.microsoft.com/office/word/2010/wordprocessingShape" mc:Ignorable="w14 wp14">
   <w:body>
     <w:p>
       <w:pPr>
@@ -1505,7 +1505,34 @@
         <w:t xml:space="preserve"> </w:t>
       </w:r>
       <w:r>
-        <w:t>In brief, approximately 5000 people were recruited each year using a stratified, multistage, probability sample. Individuals agreeing to participate completed a computer-assisted interview conducted by trained personnel, with physical and laboratory examinations conducted at the Mobile Examination Centers (MECs).</w:t>
+        <w:t xml:space="preserve">In brief, </w:t>
+      </w:r>
+      <w:r>
+        <w:t>NHANES uses</w:t>
+      </w:r>
+      <w:r>
+        <w:t xml:space="preserve"> a stratified,</w:t>
+      </w:r>
+      <w:r>
+        <w:t xml:space="preserve"> multistage, probability sample, with oversampling for Hispanics, non-Hispanic Blacks, low-income whites, and persons age 70 and over (1999-2006) or 80 and over (2007-2010).</w:t>
+      </w:r>
+      <w:r>
+        <w:t xml:space="preserve"> Individuals agreeing to participate completed a</w:t>
+      </w:r>
+      <w:r>
+        <w:t>n in-home,</w:t>
+      </w:r>
+      <w:r>
+        <w:t xml:space="preserve"> computer-assisted interview conducted by trained personnel, with physical examinations </w:t>
+      </w:r>
+      <w:r>
+        <w:t xml:space="preserve">and laboratory sample collection </w:t>
+      </w:r>
+      <w:r>
+        <w:t>conducted at the Mobile Examination Centers (MECs).</w:t>
+      </w:r>
+      <w:r>
+        <w:t xml:space="preserve"> Approximately 12,000 people were approached each two-year cycle, of whom an average of 10,000 ultimately completed the household interview and data collection at the MEC, for a response rate of approximately 83.3%. </w:t>
       </w:r>
     </w:p>
     <w:p>
@@ -1522,7 +1549,13 @@
         <w:t>which</w:t>
       </w:r>
       <w:r>
-        <w:t xml:space="preserve"> indicate acute infection.</w:t>
+        <w:t xml:space="preserve"> indicate acute infection</w:t>
+      </w:r>
+      <w:r>
+        <w:t xml:space="preserve"> or insult</w:t>
+      </w:r>
+      <w:r>
+        <w:t>.</w:t>
       </w:r>
       <w:r>
         <w:fldChar w:fldCharType="begin"/>
@@ -1544,7 +1577,10 @@
         <w:fldChar w:fldCharType="end"/>
       </w:r>
       <w:r>
-        <w:t xml:space="preserve"> We also excluded pregnancies, </w:t>
+        <w:t xml:space="preserve"> We also excluded pregnant women</w:t>
+      </w:r>
+      <w:r>
+        <w:t xml:space="preserve">, </w:t>
       </w:r>
       <w:r>
         <w:t>which demonstrate elevated and/or unstable CRP</w:t>
@@ -1601,7 +1637,7 @@
       <w:r>
         <w:t>200% FPL), according to the CDC’s Healthy People 2020 guidelines (</w:t>
       </w:r>
-      <w:hyperlink r:id="rId7" w:history="1">
+      <w:hyperlink r:id="rId8" w:history="1">
         <w:r>
           <w:rPr>
             <w:rStyle w:val="Hyperlink"/>
@@ -1615,6 +1651,7 @@
     </w:p>
     <w:p>
       <w:r>
+        <w:lastRenderedPageBreak/>
         <w:t>In addition to family income, the most commonly used measure of SES, we also used hig</w:t>
       </w:r>
       <w:r>
@@ -1658,7 +1695,6 @@
         <w:t xml:space="preserve">you have/s/he </w:t>
       </w:r>
       <w:r>
-        <w:lastRenderedPageBreak/>
         <w:t>has]</w:t>
       </w:r>
       <w:r>
@@ -1862,10 +1898,19 @@
     </w:p>
     <w:p>
       <w:r>
-        <w:t>We considered a number of potential confounders of the relationship between sleep and CRP, based on being a potential common cause (or proxy to a common cause) of both sleep and CRP. Analyses were adjusted for age (in 5-year categories), sex (male or female), race/ethnicity (non-Hispanic White, non-Hispanic Black, Mexican American, Other Hispanic, and Other Race including Multi-Racial), physical activity (number of times per week exercising enough to sweat or breathe hard), smoking in the past 30 days,</w:t>
-      </w:r>
-      <w:r>
-        <w:t xml:space="preserve"> serum cotinine cutoff at </w:t>
+        <w:t xml:space="preserve">We considered a number of potential confounders of the relationship between sleep and CRP, based on being a potential common cause (or proxy to a common cause) of both sleep and CRP. Analyses were adjusted for age (in 5-year categories), sex (male or female), race/ethnicity (non-Hispanic White, non-Hispanic Black, Mexican American, Other Hispanic, and Other Race including Multi-Racial), physical activity (number of times per week exercising enough to sweat or breathe hard), </w:t>
+      </w:r>
+      <w:r>
+        <w:t>current tobacco use indicated by</w:t>
+      </w:r>
+      <w:r>
+        <w:t xml:space="preserve"> serum cotinine </w:t>
+      </w:r>
+      <w:r>
+        <w:t>&gt;</w:t>
+      </w:r>
+      <w:r>
+        <w:t xml:space="preserve"> </w:t>
       </w:r>
       <w:r>
         <w:t>3 ng/mL</w:t>
@@ -1928,7 +1973,6 @@
         <w:pStyle w:val="Heading2"/>
       </w:pPr>
       <w:r>
-        <w:lastRenderedPageBreak/>
         <w:t>Data Analysis</w:t>
       </w:r>
     </w:p>
@@ -2032,126 +2076,19 @@
       </w:r>
       <w:proofErr w:type="spellEnd"/>
       <w:r>
-        <w:t xml:space="preserve"> (2016). </w:t>
-      </w:r>
-      <w:r>
-        <w:rPr>
-          <w:highlight w:val="yellow"/>
-        </w:rPr>
-        <w:t>We determined that potential mediation existed if (a) the exposure was associated with the outcome, (b) the exposure was associated with the mediator, and (c) the mediator was associated with the outcome</w:t>
-      </w:r>
-      <w:r>
-        <w:rPr>
-          <w:highlight w:val="yellow"/>
-        </w:rPr>
-        <w:t>, each after adjusting for all potential confounders</w:t>
-      </w:r>
-      <w:r>
-        <w:rPr>
-          <w:highlight w:val="yellow"/>
-        </w:rPr>
-        <w:t>, based on a significant likelihood ratio test</w:t>
-      </w:r>
-      <w:r>
-        <w:rPr>
-          <w:highlight w:val="yellow"/>
-        </w:rPr>
-        <w:t xml:space="preserve"> using logistic regression for binary variables,</w:t>
-      </w:r>
-      <w:r>
-        <w:rPr>
-          <w:highlight w:val="yellow"/>
-        </w:rPr>
-        <w:t xml:space="preserve"> and</w:t>
-      </w:r>
-      <w:r>
-        <w:rPr>
-          <w:highlight w:val="yellow"/>
-        </w:rPr>
         <w:t xml:space="preserve"> </w:t>
       </w:r>
       <w:r>
-        <w:rPr>
-          <w:highlight w:val="yellow"/>
-        </w:rPr>
-        <w:t>type III sum of squares f-test from multi-way ANOVA</w:t>
-      </w:r>
-      <w:r>
-        <w:rPr>
-          <w:highlight w:val="yellow"/>
-        </w:rPr>
-        <w:t xml:space="preserve"> for continuous variables</w:t>
-      </w:r>
-      <w:r>
-        <w:rPr>
-          <w:highlight w:val="yellow"/>
-        </w:rPr>
-        <w:t>.</w:t>
-      </w:r>
-      <w:r>
         <w:t xml:space="preserve"> </w:t>
       </w:r>
-    </w:p>
-    <w:p>
-      <w:r>
-        <w:t>If these conditions were met, we then</w:t>
-      </w:r>
-      <w:r>
-        <w:t xml:space="preserve"> tested for mediation by</w:t>
-      </w:r>
-      <w:r>
-        <w:t xml:space="preserve"> fit</w:t>
-      </w:r>
-      <w:r>
-        <w:t>ting</w:t>
-      </w:r>
-      <w:r>
-        <w:t xml:space="preserve"> two </w:t>
-      </w:r>
-      <w:r>
-        <w:t>least squares</w:t>
-      </w:r>
-      <w:r>
-        <w:t xml:space="preserve"> linear regression models</w:t>
-      </w:r>
-      <w:r>
-        <w:t xml:space="preserve"> for each exposure-mediator combination</w:t>
-      </w:r>
-      <w:r>
-        <w:t>: (1) we regressed the mediator on the exposure and all potential confounders, and (2) we regressed the outcome on the exposure, mediator, exposure-mediator product, and all potential confounders.  We estimated the TIE by the formula (β1θ2 + β1θ3), where β1 is the exposure term in (1), θ2</w:t>
-      </w:r>
-      <w:r>
-        <w:t xml:space="preserve"> i</w:t>
-      </w:r>
-      <w:r>
-        <w:t>s the</w:t>
-      </w:r>
-      <w:r>
-        <w:t xml:space="preserve"> mediator term in (2), and</w:t>
-      </w:r>
-      <w:r>
-        <w:t xml:space="preserve"> </w:t>
-      </w:r>
-      <w:r>
-        <w:t xml:space="preserve">θ3 is the exposure-mediator product in </w:t>
-      </w:r>
-      <w:r>
-        <w:t xml:space="preserve">model </w:t>
-      </w:r>
-      <w:r>
-        <w:t>(2).</w:t>
-      </w:r>
-      <w:r>
-        <w:t xml:space="preserve"> We present results in terms of crude total, adjusted total, and adjusted total indirect effects. </w:t>
-      </w:r>
-      <w:r>
-        <w:t xml:space="preserve"> Ninety-five percent confidence intervals for indirect effects were calculated via bootstrap with 1000 replications.</w:t>
+      <w:r>
+        <w:t>(2016).</w:t>
       </w:r>
       <w:r>
         <w:fldChar w:fldCharType="begin"/>
       </w:r>
       <w:r>
-        <w:instrText xml:space="preserve"> ADDIN EN.CITE &lt;EndNote&gt;&lt;Cite&gt;&lt;Author&gt;Localio&lt;/Author&gt;&lt;Year&gt;2007&lt;/Year&gt;&lt;RecNum&gt;70&lt;/RecNum&gt;&lt;DisplayText&gt;&lt;style face="superscript"&gt;44&lt;/style&gt;&lt;/DisplayText&gt;&lt;record&gt;&lt;rec-number&gt;70&lt;/rec-number&gt;&lt;foreign-keys&gt;&lt;key app="EN" db-id="2s5fsavwbav05ue99avps9aiwwasstve9w0x" timestamp="1490314572"&gt;70&lt;/key&gt;&lt;/foreign-keys&gt;&lt;ref-type name="Journal Article"&gt;17&lt;/ref-type&gt;&lt;contributors&gt;&lt;authors&gt;&lt;author&gt;Localio, A Russell&lt;/author&gt;&lt;author&gt;Margolis, David J&lt;/author&gt;&lt;author&gt;Berlin, Jesse A&lt;/author&gt;&lt;/authors&gt;&lt;/contributors&gt;&lt;titles&gt;&lt;title&gt;Relative risks and confidence intervals were easily computed indirectly from multivariable logistic regression&lt;/title&gt;&lt;secondary-title&gt;Journal of clinical epidemiology&lt;/secondary-title&gt;&lt;/titles&gt;&lt;periodical&gt;&lt;full-title&gt;Journal of clinical epidemiology&lt;/full-title&gt;&lt;/periodical&gt;&lt;pages&gt;874-882&lt;/pages&gt;&lt;volume&gt;60&lt;/volume&gt;&lt;number&gt;9&lt;/number&gt;&lt;dates&gt;&lt;year&gt;2007&lt;/year&gt;&lt;/dates&gt;&lt;isbn&gt;0895-4356&lt;/isbn&gt;&lt;urls&gt;&lt;/urls&gt;&lt;/record&gt;&lt;/Cite&gt;&lt;/EndNote&gt;</w:instrText>
+        <w:instrText xml:space="preserve"> ADDIN EN.CITE &lt;EndNote&gt;&lt;Cite&gt;&lt;Author&gt;VanderWeele&lt;/Author&gt;&lt;Year&gt;2016&lt;/Year&gt;&lt;RecNum&gt;687&lt;/RecNum&gt;&lt;DisplayText&gt;&lt;style face="superscript"&gt;44&lt;/style&gt;&lt;/DisplayText&gt;&lt;record&gt;&lt;rec-number&gt;687&lt;/rec-number&gt;&lt;foreign-keys&gt;&lt;key app="EN" db-id="dedvvsfs4xafd5ezfp8vx505vxt00dp52ds9" timestamp="1493300089"&gt;687&lt;/key&gt;&lt;/foreign-keys&gt;&lt;ref-type name="Journal Article"&gt;17&lt;/ref-type&gt;&lt;contributors&gt;&lt;authors&gt;&lt;author&gt;VanderWeele, Tyler J&lt;/author&gt;&lt;/authors&gt;&lt;/contributors&gt;&lt;titles&gt;&lt;title&gt;Mediation analysis: a practitioner&amp;apos;s guide&lt;/title&gt;&lt;secondary-title&gt;Annual review of public health&lt;/secondary-title&gt;&lt;/titles&gt;&lt;periodical&gt;&lt;full-title&gt;Annual review of public health&lt;/full-title&gt;&lt;/periodical&gt;&lt;pages&gt;17-32&lt;/pages&gt;&lt;volume&gt;37&lt;/volume&gt;&lt;dates&gt;&lt;year&gt;2016&lt;/year&gt;&lt;/dates&gt;&lt;isbn&gt;0163-7525&lt;/isbn&gt;&lt;urls&gt;&lt;/urls&gt;&lt;/record&gt;&lt;/Cite&gt;&lt;/EndNote&gt;</w:instrText>
       </w:r>
       <w:r>
         <w:fldChar w:fldCharType="separate"/>
@@ -2167,6 +2104,114 @@
         <w:fldChar w:fldCharType="end"/>
       </w:r>
       <w:r>
+        <w:t xml:space="preserve"> </w:t>
+      </w:r>
+      <w:r>
+        <w:t>We determined that potential mediation existed if (a) the exposure was associated with the outcome, (b) the exposure was associated with the mediator, and (c) the mediator was associated with the outcome</w:t>
+      </w:r>
+      <w:r>
+        <w:t>, each after adjusting for all potential confounders</w:t>
+      </w:r>
+      <w:r>
+        <w:t>, based on a significant likelihood ratio test</w:t>
+      </w:r>
+      <w:r>
+        <w:t xml:space="preserve"> using logistic regression for binary variables,</w:t>
+      </w:r>
+      <w:r>
+        <w:t xml:space="preserve"> and</w:t>
+      </w:r>
+      <w:r>
+        <w:t xml:space="preserve"> </w:t>
+      </w:r>
+      <w:r>
+        <w:t>type III sum of squares f-test from multi-way ANOVA</w:t>
+      </w:r>
+      <w:r>
+        <w:t xml:space="preserve"> for continuous variables</w:t>
+      </w:r>
+      <w:r>
+        <w:t>.</w:t>
+      </w:r>
+      <w:r>
+        <w:t xml:space="preserve"> </w:t>
+      </w:r>
+    </w:p>
+    <w:p>
+      <w:r>
+        <w:t>If these conditions were met, we then</w:t>
+      </w:r>
+      <w:r>
+        <w:t xml:space="preserve"> tested for mediation by</w:t>
+      </w:r>
+      <w:r>
+        <w:t xml:space="preserve"> fit</w:t>
+      </w:r>
+      <w:r>
+        <w:t>ting</w:t>
+      </w:r>
+      <w:r>
+        <w:t xml:space="preserve"> two </w:t>
+      </w:r>
+      <w:r>
+        <w:t>least squares</w:t>
+      </w:r>
+      <w:r>
+        <w:t xml:space="preserve"> linear regression models</w:t>
+      </w:r>
+      <w:r>
+        <w:t xml:space="preserve"> for each exposure-mediator combination</w:t>
+      </w:r>
+      <w:r>
+        <w:t>: (1) we regressed the mediator on the exposure and all potential confounders, and (2) we regressed the outcome on the exposure, mediator, exposure-mediator product, and all potential confounders.  We estimated the TIE by the formula (β1θ2 + β1θ3), where β1 is the exposure term in (1), θ2</w:t>
+      </w:r>
+      <w:r>
+        <w:t xml:space="preserve"> i</w:t>
+      </w:r>
+      <w:r>
+        <w:t>s the</w:t>
+      </w:r>
+      <w:r>
+        <w:t xml:space="preserve"> mediator term in (2), and</w:t>
+      </w:r>
+      <w:r>
+        <w:t xml:space="preserve"> </w:t>
+      </w:r>
+      <w:r>
+        <w:t xml:space="preserve">θ3 is the exposure-mediator product in </w:t>
+      </w:r>
+      <w:r>
+        <w:t xml:space="preserve">model </w:t>
+      </w:r>
+      <w:r>
+        <w:t>(2).</w:t>
+      </w:r>
+      <w:r>
+        <w:t xml:space="preserve"> We present results in terms of crude total, adjusted total, and adjusted total indirect effects. </w:t>
+      </w:r>
+      <w:r>
+        <w:t xml:space="preserve"> Ninety-five percent confidence intervals for indirect effects were calculated via bootstrap with 1000 replications.</w:t>
+      </w:r>
+      <w:r>
+        <w:fldChar w:fldCharType="begin"/>
+      </w:r>
+      <w:r>
+        <w:instrText xml:space="preserve"> ADDIN EN.CITE &lt;EndNote&gt;&lt;Cite&gt;&lt;Author&gt;Localio&lt;/Author&gt;&lt;Year&gt;2007&lt;/Year&gt;&lt;RecNum&gt;70&lt;/RecNum&gt;&lt;DisplayText&gt;&lt;style face="superscript"&gt;45&lt;/style&gt;&lt;/DisplayText&gt;&lt;record&gt;&lt;rec-number&gt;70&lt;/rec-number&gt;&lt;foreign-keys&gt;&lt;key app="EN" db-id="2s5fsavwbav05ue99avps9aiwwasstve9w0x" timestamp="1490314572"&gt;70&lt;/key&gt;&lt;/foreign-keys&gt;&lt;ref-type name="Journal Article"&gt;17&lt;/ref-type&gt;&lt;contributors&gt;&lt;authors&gt;&lt;author&gt;Localio, A Russell&lt;/author&gt;&lt;author&gt;Margolis, David J&lt;/author&gt;&lt;author&gt;Berlin, Jesse A&lt;/author&gt;&lt;/authors&gt;&lt;/contributors&gt;&lt;titles&gt;&lt;title&gt;Relative risks and confidence intervals were easily computed indirectly from multivariable logistic regression&lt;/title&gt;&lt;secondary-title&gt;Journal of clinical epidemiology&lt;/secondary-title&gt;&lt;/titles&gt;&lt;periodical&gt;&lt;full-title&gt;Journal of clinical epidemiology&lt;/full-title&gt;&lt;/periodical&gt;&lt;pages&gt;874-882&lt;/pages&gt;&lt;volume&gt;60&lt;/volume&gt;&lt;number&gt;9&lt;/number&gt;&lt;dates&gt;&lt;year&gt;2007&lt;/year&gt;&lt;/dates&gt;&lt;isbn&gt;0895-4356&lt;/isbn&gt;&lt;urls&gt;&lt;/urls&gt;&lt;/record&gt;&lt;/Cite&gt;&lt;/EndNote&gt;</w:instrText>
+      </w:r>
+      <w:r>
+        <w:fldChar w:fldCharType="separate"/>
+      </w:r>
+      <w:r>
+        <w:rPr>
+          <w:noProof/>
+          <w:vertAlign w:val="superscript"/>
+        </w:rPr>
+        <w:t>45</w:t>
+      </w:r>
+      <w:r>
+        <w:fldChar w:fldCharType="end"/>
+      </w:r>
+      <w:r>
         <w:t xml:space="preserve">  Two-sided statistical significance was determined for all tests at </w:t>
       </w:r>
       <w:r>
@@ -2231,11 +2276,11 @@
       </w:r>
       <w:proofErr w:type="gramEnd"/>
       <w:r>
-        <w:t xml:space="preserve">), not being physically active, female gender, Non-Hispanic Black or Mexican American race/ethnicity, older age, currently being on hormonal birth control, tobacco exposure reflected by </w:t>
+        <w:t xml:space="preserve">), not being physically active, female gender, Non-Hispanic Black or Mexican American </w:t>
       </w:r>
       <w:r>
         <w:lastRenderedPageBreak/>
-        <w:t xml:space="preserve">serum cotinine 3 or more ng/mL, currently using hormone replacement therapy, and using a sleep medication (p &lt; 0.0001 for all comparisons). </w:t>
+        <w:t xml:space="preserve">race/ethnicity, older age, currently being on hormonal birth control, tobacco exposure reflected by serum cotinine 3 or more ng/mL, currently using hormone replacement therapy, and using a sleep medication (p &lt; 0.0001 for all comparisons). </w:t>
       </w:r>
     </w:p>
     <w:p>
@@ -2506,89 +2551,517 @@
     </w:p>
     <w:p>
       <w:r>
-        <w:t xml:space="preserve">Similarly to other </w:t>
-      </w:r>
-      <w:r>
-        <w:t xml:space="preserve">prospective (Piccolo 2013) and cross-sectional  </w:t>
-      </w:r>
-      <w:r>
-        <w:t>studies, our study found that both lower income</w:t>
-      </w:r>
-      <w:r>
-        <w:t xml:space="preserve"> (Grunewald 2009—prospective,</w:t>
+        <w:t xml:space="preserve">Similarly to </w:t>
+      </w:r>
+      <w:proofErr w:type="gramStart"/>
+      <w:r>
+        <w:t xml:space="preserve">other  </w:t>
+      </w:r>
+      <w:r>
+        <w:t>studies</w:t>
+      </w:r>
+      <w:proofErr w:type="gramEnd"/>
+      <w:r>
+        <w:t>, our study found that both lower income</w:t>
+      </w:r>
+      <w:r>
+        <w:fldChar w:fldCharType="begin">
+          <w:fldData xml:space="preserve">PEVuZE5vdGU+PENpdGU+PEF1dGhvcj5HcnVlbmV3YWxkPC9BdXRob3I+PFllYXI+MjAwOTwvWWVh
+cj48UmVjTnVtPjcwNTwvUmVjTnVtPjxEaXNwbGF5VGV4dD48c3R5bGUgZmFjZT0ic3VwZXJzY3Jp
+cHQiPjQ2LTQ4PC9zdHlsZT48L0Rpc3BsYXlUZXh0PjxyZWNvcmQ+PHJlYy1udW1iZXI+NzA1PC9y
+ZWMtbnVtYmVyPjxmb3JlaWduLWtleXM+PGtleSBhcHA9IkVOIiBkYi1pZD0iZGVkdnZzZnM0eGFm
+ZDVlemZwOHZ4NTA1dnh0MDBkcDUyZHM5IiB0aW1lc3RhbXA9IjE0OTMzMDAyNjIiPjcwNTwva2V5
+PjxrZXkgYXBwPSJFTldlYiIgZGItaWQ9IiI+MDwva2V5PjwvZm9yZWlnbi1rZXlzPjxyZWYtdHlw
+ZSBuYW1lPSJKb3VybmFsIEFydGljbGUiPjE3PC9yZWYtdHlwZT48Y29udHJpYnV0b3JzPjxhdXRo
+b3JzPjxhdXRob3I+R3J1ZW5ld2FsZCwgVC4gTC48L2F1dGhvcj48YXV0aG9yPkNvaGVuLCBTLjwv
+YXV0aG9yPjxhdXRob3I+TWF0dGhld3MsIEsuIEEuPC9hdXRob3I+PGF1dGhvcj5UcmFjeSwgUi48
+L2F1dGhvcj48YXV0aG9yPlNlZW1hbiwgVC4gRS48L2F1dGhvcj48L2F1dGhvcnM+PC9jb250cmli
+dXRvcnM+PGF1dGgtYWRkcmVzcz5EZXBhcnRtZW50IG9mIE1lZGljaW5lL0dlcmlhdHJpY3MsIEdl
+ZmZlbiBTY2hvb2wgb2YgTWVkaWNpbmUgYXQgVUNMQSwgVW5pdmVyc2l0eSBvZiBDYWxpZm9ybmlh
+LUxvcyBBbmdlbGVzLCAxMDk0NSBMZSBDb250ZSBBdmUuLCBMb3MgQW5nZWxlcywgQ0EgOTAwOTUt
+MTY4NywgVVNBLiB0Z3J1ZW5ld2FsZEBtZWRuZXQudWNsYS5lZHU8L2F1dGgtYWRkcmVzcz48dGl0
+bGVzPjx0aXRsZT5Bc3NvY2lhdGlvbiBvZiBzb2Npb2Vjb25vbWljIHN0YXR1cyB3aXRoIGluZmxh
+bW1hdGlvbiBtYXJrZXJzIGluIGJsYWNrIGFuZCB3aGl0ZSBtZW4gYW5kIHdvbWVuIGluIHRoZSBD
+b3JvbmFyeSBBcnRlcnkgUmlzayBEZXZlbG9wbWVudCBpbiBZb3VuZyBBZHVsdHMgKENBUkRJQSkg
+c3R1ZHk8L3RpdGxlPjxzZWNvbmRhcnktdGl0bGU+U29jIFNjaSBNZWQ8L3NlY29uZGFyeS10aXRs
+ZT48L3RpdGxlcz48cGVyaW9kaWNhbD48ZnVsbC10aXRsZT5Tb2MgU2NpIE1lZDwvZnVsbC10aXRs
+ZT48L3BlcmlvZGljYWw+PHBhZ2VzPjQ1MS05PC9wYWdlcz48dm9sdW1lPjY5PC92b2x1bWU+PG51
+bWJlcj4zPC9udW1iZXI+PGtleXdvcmRzPjxrZXl3b3JkPkFkb2xlc2NlbnQ8L2tleXdvcmQ+PGtl
+eXdvcmQ+QWR1bHQ8L2tleXdvcmQ+PGtleXdvcmQ+QWZyaWNhbiBBbWVyaWNhbnMvKnN0YXRpc3Rp
+Y3MgJmFtcDsgbnVtZXJpY2FsIGRhdGE8L2tleXdvcmQ+PGtleXdvcmQ+QmlvbWFya2Vyczwva2V5
+d29yZD48a2V5d29yZD5DLVJlYWN0aXZlIFByb3RlaW4vKmFuYWx5c2lzPC9rZXl3b3JkPjxrZXl3
+b3JkPkNvcm9uYXJ5IEFydGVyeSBEaXNlYXNlLyplcGlkZW1pb2xvZ3k8L2tleXdvcmQ+PGtleXdv
+cmQ+RXVyb3BlYW4gQ29udGluZW50YWwgQW5jZXN0cnkgR3JvdXAvKnN0YXRpc3RpY3MgJmFtcDsg
+bnVtZXJpY2FsIGRhdGE8L2tleXdvcmQ+PGtleXdvcmQ+RmVtYWxlPC9rZXl3b3JkPjxrZXl3b3Jk
+PipIZWFsdGggU3RhdHVzIERpc3Bhcml0aWVzPC9rZXl3b3JkPjxrZXl3b3JkPkh1bWFuczwva2V5
+d29yZD48a2V5d29yZD5JbmZsYW1tYXRpb24vKmVwaWRlbWlvbG9neTwva2V5d29yZD48a2V5d29y
+ZD5JbnRlcmxldWtpbi02LyphbmFseXNpczwva2V5d29yZD48a2V5d29yZD5NYWxlPC9rZXl3b3Jk
+PjxrZXl3b3JkPk11bHRpdmFyaWF0ZSBBbmFseXNpczwva2V5d29yZD48a2V5d29yZD5SaXNrIEFz
+c2Vzc21lbnQ8L2tleXdvcmQ+PGtleXdvcmQ+KlNvY2lhbCBDbGFzczwva2V5d29yZD48a2V5d29y
+ZD5Vbml0ZWQgU3RhdGVzL2VwaWRlbWlvbG9neTwva2V5d29yZD48a2V5d29yZD5Zb3VuZyBBZHVs
+dDwva2V5d29yZD48L2tleXdvcmRzPjxkYXRlcz48eWVhcj4yMDA5PC95ZWFyPjxwdWItZGF0ZXM+
+PGRhdGU+QXVnPC9kYXRlPjwvcHViLWRhdGVzPjwvZGF0ZXM+PGlzYm4+MTg3My01MzQ3IChFbGVj
+dHJvbmljKSYjeEQ7MDI3Ny05NTM2IChMaW5raW5nKTwvaXNibj48YWNjZXNzaW9uLW51bT4xOTUy
+NDM0NjwvYWNjZXNzaW9uLW51bT48dXJscz48cmVsYXRlZC11cmxzPjx1cmw+aHR0cHM6Ly93d3cu
+bmNiaS5ubG0ubmloLmdvdi9wdWJtZWQvMTk1MjQzNDY8L3VybD48L3JlbGF0ZWQtdXJscz48L3Vy
+bHM+PGN1c3RvbTI+UE1DMjc0NzM2NTwvY3VzdG9tMj48ZWxlY3Ryb25pYy1yZXNvdXJjZS1udW0+
+MTAuMTAxNi9qLnNvY3NjaW1lZC4yMDA5LjA1LjAxODwvZWxlY3Ryb25pYy1yZXNvdXJjZS1udW0+
+PC9yZWNvcmQ+PC9DaXRlPjxDaXRlPjxBdXRob3I+U2NobWVlcjwvQXV0aG9yPjxZZWFyPjIwMTY8
+L1llYXI+PFJlY051bT42OTY8L1JlY051bT48cmVjb3JkPjxyZWMtbnVtYmVyPjY5NjwvcmVjLW51
+bWJlcj48Zm9yZWlnbi1rZXlzPjxrZXkgYXBwPSJFTiIgZGItaWQ9ImRlZHZ2c2ZzNHhhZmQ1ZXpm
+cDh2eDUwNXZ4dDAwZHA1MmRzOSIgdGltZXN0YW1wPSIxNDkzMzAwMjM4Ij42OTY8L2tleT48a2V5
+IGFwcD0iRU5XZWIiIGRiLWlkPSIiPjA8L2tleT48L2ZvcmVpZ24ta2V5cz48cmVmLXR5cGUgbmFt
+ZT0iSm91cm5hbCBBcnRpY2xlIj4xNzwvcmVmLXR5cGU+PGNvbnRyaWJ1dG9ycz48YXV0aG9ycz48
+YXV0aG9yPlNjaG1lZXIsIEsuIEsuPC9hdXRob3I+PGF1dGhvcj5Zb29uLCBBLjwvYXV0aG9yPjwv
+YXV0aG9ycz48L2NvbnRyaWJ1dG9ycz48YXV0aC1hZGRyZXNzPkRlcGFydG1lbnQgb2YgU29jaW9s
+b2d5LCBPaGlvIFN0YXRlIFVuaXZlcnNpdHksIENvbHVtYnVzLCBPaGlvLCBVU0EuPC9hdXRoLWFk
+ZHJlc3M+PHRpdGxlcz48dGl0bGU+U29jaW9lY29ub21pYyBzdGF0dXMgaW5lcXVhbGl0aWVzIGlu
+IGxvdy1ncmFkZSBpbmZsYW1tYXRpb24gZHVyaW5nIGNoaWxkaG9vZDwvdGl0bGU+PHNlY29uZGFy
+eS10aXRsZT5BcmNoIERpcyBDaGlsZDwvc2Vjb25kYXJ5LXRpdGxlPjwvdGl0bGVzPjxwZXJpb2Rp
+Y2FsPjxmdWxsLXRpdGxlPkFyY2ggRGlzIENoaWxkPC9mdWxsLXRpdGxlPjwvcGVyaW9kaWNhbD48
+cGFnZXM+MTA0My0xMDQ3PC9wYWdlcz48dm9sdW1lPjEwMTwvdm9sdW1lPjxudW1iZXI+MTE8L251
+bWJlcj48a2V5d29yZHM+PGtleXdvcmQ+Q29tbSBDaGlsZCBIZWFsdGg8L2tleXdvcmQ+PGtleXdv
+cmQ+RXBpZGVtaW9sb2d5PC9rZXl3b3JkPjwva2V5d29yZHM+PGRhdGVzPjx5ZWFyPjIwMTY8L3ll
+YXI+PHB1Yi1kYXRlcz48ZGF0ZT5Ob3Y8L2RhdGU+PC9wdWItZGF0ZXM+PC9kYXRlcz48aXNibj4x
+NDY4LTIwNDQgKEVsZWN0cm9uaWMpJiN4RDswMDAzLTk4ODggKExpbmtpbmcpPC9pc2JuPjxhY2Nl
+c3Npb24tbnVtPjI3MzcxNzA4PC9hY2Nlc3Npb24tbnVtPjx1cmxzPjxyZWxhdGVkLXVybHM+PHVy
+bD5odHRwczovL3d3dy5uY2JpLm5sbS5uaWguZ292L3B1Ym1lZC8yNzM3MTcwODwvdXJsPjwvcmVs
+YXRlZC11cmxzPjwvdXJscz48ZWxlY3Ryb25pYy1yZXNvdXJjZS1udW0+MTAuMTEzNi9hcmNoZGlz
+Y2hpbGQtMjAxNi0zMTA4Mzc8L2VsZWN0cm9uaWMtcmVzb3VyY2UtbnVtPjwvcmVjb3JkPjwvQ2l0
+ZT48Q2l0ZT48QXV0aG9yPktlcnNoYXc8L0F1dGhvcj48WWVhcj4yMDEwPC9ZZWFyPjxSZWNOdW0+
+Njk4PC9SZWNOdW0+PHJlY29yZD48cmVjLW51bWJlcj42OTg8L3JlYy1udW1iZXI+PGZvcmVpZ24t
+a2V5cz48a2V5IGFwcD0iRU4iIGRiLWlkPSJkZWR2dnNmczR4YWZkNWV6ZnA4dng1MDV2eHQwMGRw
+NTJkczkiIHRpbWVzdGFtcD0iMTQ5MzMwMDI0MyI+Njk4PC9rZXk+PGtleSBhcHA9IkVOV2ViIiBk
+Yi1pZD0iIj4wPC9rZXk+PC9mb3JlaWduLWtleXM+PHJlZi10eXBlIG5hbWU9IkpvdXJuYWwgQXJ0
+aWNsZSI+MTc8L3JlZi10eXBlPjxjb250cmlidXRvcnM+PGF1dGhvcnM+PGF1dGhvcj5LZXJzaGF3
+LCBLLiBOLjwvYXV0aG9yPjxhdXRob3I+TWV6dWssIEIuPC9hdXRob3I+PGF1dGhvcj5BYmRvdSwg
+Qy4gTS48L2F1dGhvcj48YXV0aG9yPlJhZmZlcnR5LCBKLiBBLjwvYXV0aG9yPjxhdXRob3I+SmFj
+a3NvbiwgSi4gUy48L2F1dGhvcj48L2F1dGhvcnM+PC9jb250cmlidXRvcnM+PGF1dGgtYWRkcmVz
+cz5DZW50ZXIgZm9yIFNvY2lhbCBFcGlkZW1pb2xvZ3kgYW5kIFBvcHVsYXRpb24gSGVhbHRoLCBV
+bml2ZXJzaXR5IG9mIE1pY2hpZ2FuLCAxMDkgT2JzZXJ2YXRvcnkgU3RyZWV0LCBBbm4gQXJib3Is
+IE1JIDQ4MTA5LTIwMjksIFVTQS4ga2tlcnNoYXdAdW1pY2guZWR1PC9hdXRoLWFkZHJlc3M+PHRp
+dGxlcz48dGl0bGU+U29jaW9lY29ub21pYyBwb3NpdGlvbiwgaGVhbHRoIGJlaGF2aW9ycywgYW5k
+IEMtcmVhY3RpdmUgcHJvdGVpbjogYSBtb2RlcmF0ZWQtbWVkaWF0aW9uIGFuYWx5c2lzPC90aXRs
+ZT48c2Vjb25kYXJ5LXRpdGxlPkhlYWx0aCBQc3ljaG9sPC9zZWNvbmRhcnktdGl0bGU+PC90aXRs
+ZXM+PHBlcmlvZGljYWw+PGZ1bGwtdGl0bGU+SGVhbHRoIFBzeWNob2w8L2Z1bGwtdGl0bGU+PC9w
+ZXJpb2RpY2FsPjxwYWdlcz4zMDctMTY8L3BhZ2VzPjx2b2x1bWU+Mjk8L3ZvbHVtZT48bnVtYmVy
+PjM8L251bWJlcj48a2V5d29yZHM+PGtleXdvcmQ+QWR1bHQ8L2tleXdvcmQ+PGtleXdvcmQ+QWdl
+IEZhY3RvcnM8L2tleXdvcmQ+PGtleXdvcmQ+QmlvbWFya2Vyczwva2V5d29yZD48a2V5d29yZD5D
+LVJlYWN0aXZlIFByb3RlaW4vKmFuYWx5c2lzL21ldGFib2xpc208L2tleXdvcmQ+PGtleXdvcmQ+
+Q2FyZGlvdmFzY3VsYXIgRGlzZWFzZXMvYmxvb2QvZWNvbm9taWNzLyplcGlkZW1pb2xvZ3kvcHN5
+Y2hvbG9neTwva2V5d29yZD48a2V5d29yZD5Dcm9zcy1TZWN0aW9uYWwgU3R1ZGllczwva2V5d29y
+ZD48a2V5d29yZD5EYXRhIEludGVycHJldGF0aW9uLCBTdGF0aXN0aWNhbDwva2V5d29yZD48a2V5
+d29yZD5FZHVjYXRpb25hbCBTdGF0dXM8L2tleXdvcmQ+PGtleXdvcmQ+RXRobmljIEdyb3Vwczwv
+a2V5d29yZD48a2V5d29yZD5GZW1hbGU8L2tleXdvcmQ+PGtleXdvcmQ+KkhlYWx0aCBCZWhhdmlv
+cjwva2V5d29yZD48a2V5d29yZD5IZWFsdGggU3RhdHVzIERpc3Bhcml0aWVzPC9rZXl3b3JkPjxr
+ZXl3b3JkPkh1bWFuczwva2V5d29yZD48a2V5d29yZD5NYWxlPC9rZXl3b3JkPjxrZXl3b3JkPk1p
+ZGRsZSBBZ2VkPC9rZXl3b3JkPjxrZXl3b3JkPk5lZ290aWF0aW5nPC9rZXl3b3JkPjxrZXl3b3Jk
+PipQb3ZlcnR5PC9rZXl3b3JkPjxrZXl3b3JkPlJpc2sgRmFjdG9yczwva2V5d29yZD48a2V5d29y
+ZD5TZXggRmFjdG9yczwva2V5d29yZD48a2V5d29yZD5Vbml0ZWQgU3RhdGVzL2VwaWRlbWlvbG9n
+eTwva2V5d29yZD48L2tleXdvcmRzPjxkYXRlcz48eWVhcj4yMDEwPC95ZWFyPjxwdWItZGF0ZXM+
+PGRhdGU+TWF5PC9kYXRlPjwvcHViLWRhdGVzPjwvZGF0ZXM+PGlzYm4+MTkzMC03ODEwIChFbGVj
+dHJvbmljKSYjeEQ7MDI3OC02MTMzIChMaW5raW5nKTwvaXNibj48YWNjZXNzaW9uLW51bT4yMDQ5
+Njk4NTwvYWNjZXNzaW9uLW51bT48dXJscz48cmVsYXRlZC11cmxzPjx1cmw+aHR0cHM6Ly93d3cu
+bmNiaS5ubG0ubmloLmdvdi9wdWJtZWQvMjA0OTY5ODU8L3VybD48L3JlbGF0ZWQtdXJscz48L3Vy
+bHM+PGN1c3RvbTI+UE1DMjg4MTE1ODwvY3VzdG9tMj48ZWxlY3Ryb25pYy1yZXNvdXJjZS1udW0+
+MTAuMTAzNy9hMDAxOTI4NjwvZWxlY3Ryb25pYy1yZXNvdXJjZS1udW0+PC9yZWNvcmQ+PC9DaXRl
+PjwvRW5kTm90ZT5=
+</w:fldData>
+        </w:fldChar>
+      </w:r>
+      <w:r>
+        <w:instrText xml:space="preserve"> ADDIN EN.CITE </w:instrText>
+      </w:r>
+      <w:r>
+        <w:fldChar w:fldCharType="begin">
+          <w:fldData xml:space="preserve">PEVuZE5vdGU+PENpdGU+PEF1dGhvcj5HcnVlbmV3YWxkPC9BdXRob3I+PFllYXI+MjAwOTwvWWVh
+cj48UmVjTnVtPjcwNTwvUmVjTnVtPjxEaXNwbGF5VGV4dD48c3R5bGUgZmFjZT0ic3VwZXJzY3Jp
+cHQiPjQ2LTQ4PC9zdHlsZT48L0Rpc3BsYXlUZXh0PjxyZWNvcmQ+PHJlYy1udW1iZXI+NzA1PC9y
+ZWMtbnVtYmVyPjxmb3JlaWduLWtleXM+PGtleSBhcHA9IkVOIiBkYi1pZD0iZGVkdnZzZnM0eGFm
+ZDVlemZwOHZ4NTA1dnh0MDBkcDUyZHM5IiB0aW1lc3RhbXA9IjE0OTMzMDAyNjIiPjcwNTwva2V5
+PjxrZXkgYXBwPSJFTldlYiIgZGItaWQ9IiI+MDwva2V5PjwvZm9yZWlnbi1rZXlzPjxyZWYtdHlw
+ZSBuYW1lPSJKb3VybmFsIEFydGljbGUiPjE3PC9yZWYtdHlwZT48Y29udHJpYnV0b3JzPjxhdXRo
+b3JzPjxhdXRob3I+R3J1ZW5ld2FsZCwgVC4gTC48L2F1dGhvcj48YXV0aG9yPkNvaGVuLCBTLjwv
+YXV0aG9yPjxhdXRob3I+TWF0dGhld3MsIEsuIEEuPC9hdXRob3I+PGF1dGhvcj5UcmFjeSwgUi48
+L2F1dGhvcj48YXV0aG9yPlNlZW1hbiwgVC4gRS48L2F1dGhvcj48L2F1dGhvcnM+PC9jb250cmli
+dXRvcnM+PGF1dGgtYWRkcmVzcz5EZXBhcnRtZW50IG9mIE1lZGljaW5lL0dlcmlhdHJpY3MsIEdl
+ZmZlbiBTY2hvb2wgb2YgTWVkaWNpbmUgYXQgVUNMQSwgVW5pdmVyc2l0eSBvZiBDYWxpZm9ybmlh
+LUxvcyBBbmdlbGVzLCAxMDk0NSBMZSBDb250ZSBBdmUuLCBMb3MgQW5nZWxlcywgQ0EgOTAwOTUt
+MTY4NywgVVNBLiB0Z3J1ZW5ld2FsZEBtZWRuZXQudWNsYS5lZHU8L2F1dGgtYWRkcmVzcz48dGl0
+bGVzPjx0aXRsZT5Bc3NvY2lhdGlvbiBvZiBzb2Npb2Vjb25vbWljIHN0YXR1cyB3aXRoIGluZmxh
+bW1hdGlvbiBtYXJrZXJzIGluIGJsYWNrIGFuZCB3aGl0ZSBtZW4gYW5kIHdvbWVuIGluIHRoZSBD
+b3JvbmFyeSBBcnRlcnkgUmlzayBEZXZlbG9wbWVudCBpbiBZb3VuZyBBZHVsdHMgKENBUkRJQSkg
+c3R1ZHk8L3RpdGxlPjxzZWNvbmRhcnktdGl0bGU+U29jIFNjaSBNZWQ8L3NlY29uZGFyeS10aXRs
+ZT48L3RpdGxlcz48cGVyaW9kaWNhbD48ZnVsbC10aXRsZT5Tb2MgU2NpIE1lZDwvZnVsbC10aXRs
+ZT48L3BlcmlvZGljYWw+PHBhZ2VzPjQ1MS05PC9wYWdlcz48dm9sdW1lPjY5PC92b2x1bWU+PG51
+bWJlcj4zPC9udW1iZXI+PGtleXdvcmRzPjxrZXl3b3JkPkFkb2xlc2NlbnQ8L2tleXdvcmQ+PGtl
+eXdvcmQ+QWR1bHQ8L2tleXdvcmQ+PGtleXdvcmQ+QWZyaWNhbiBBbWVyaWNhbnMvKnN0YXRpc3Rp
+Y3MgJmFtcDsgbnVtZXJpY2FsIGRhdGE8L2tleXdvcmQ+PGtleXdvcmQ+QmlvbWFya2Vyczwva2V5
+d29yZD48a2V5d29yZD5DLVJlYWN0aXZlIFByb3RlaW4vKmFuYWx5c2lzPC9rZXl3b3JkPjxrZXl3
+b3JkPkNvcm9uYXJ5IEFydGVyeSBEaXNlYXNlLyplcGlkZW1pb2xvZ3k8L2tleXdvcmQ+PGtleXdv
+cmQ+RXVyb3BlYW4gQ29udGluZW50YWwgQW5jZXN0cnkgR3JvdXAvKnN0YXRpc3RpY3MgJmFtcDsg
+bnVtZXJpY2FsIGRhdGE8L2tleXdvcmQ+PGtleXdvcmQ+RmVtYWxlPC9rZXl3b3JkPjxrZXl3b3Jk
+PipIZWFsdGggU3RhdHVzIERpc3Bhcml0aWVzPC9rZXl3b3JkPjxrZXl3b3JkPkh1bWFuczwva2V5
+d29yZD48a2V5d29yZD5JbmZsYW1tYXRpb24vKmVwaWRlbWlvbG9neTwva2V5d29yZD48a2V5d29y
+ZD5JbnRlcmxldWtpbi02LyphbmFseXNpczwva2V5d29yZD48a2V5d29yZD5NYWxlPC9rZXl3b3Jk
+PjxrZXl3b3JkPk11bHRpdmFyaWF0ZSBBbmFseXNpczwva2V5d29yZD48a2V5d29yZD5SaXNrIEFz
+c2Vzc21lbnQ8L2tleXdvcmQ+PGtleXdvcmQ+KlNvY2lhbCBDbGFzczwva2V5d29yZD48a2V5d29y
+ZD5Vbml0ZWQgU3RhdGVzL2VwaWRlbWlvbG9neTwva2V5d29yZD48a2V5d29yZD5Zb3VuZyBBZHVs
+dDwva2V5d29yZD48L2tleXdvcmRzPjxkYXRlcz48eWVhcj4yMDA5PC95ZWFyPjxwdWItZGF0ZXM+
+PGRhdGU+QXVnPC9kYXRlPjwvcHViLWRhdGVzPjwvZGF0ZXM+PGlzYm4+MTg3My01MzQ3IChFbGVj
+dHJvbmljKSYjeEQ7MDI3Ny05NTM2IChMaW5raW5nKTwvaXNibj48YWNjZXNzaW9uLW51bT4xOTUy
+NDM0NjwvYWNjZXNzaW9uLW51bT48dXJscz48cmVsYXRlZC11cmxzPjx1cmw+aHR0cHM6Ly93d3cu
+bmNiaS5ubG0ubmloLmdvdi9wdWJtZWQvMTk1MjQzNDY8L3VybD48L3JlbGF0ZWQtdXJscz48L3Vy
+bHM+PGN1c3RvbTI+UE1DMjc0NzM2NTwvY3VzdG9tMj48ZWxlY3Ryb25pYy1yZXNvdXJjZS1udW0+
+MTAuMTAxNi9qLnNvY3NjaW1lZC4yMDA5LjA1LjAxODwvZWxlY3Ryb25pYy1yZXNvdXJjZS1udW0+
+PC9yZWNvcmQ+PC9DaXRlPjxDaXRlPjxBdXRob3I+U2NobWVlcjwvQXV0aG9yPjxZZWFyPjIwMTY8
+L1llYXI+PFJlY051bT42OTY8L1JlY051bT48cmVjb3JkPjxyZWMtbnVtYmVyPjY5NjwvcmVjLW51
+bWJlcj48Zm9yZWlnbi1rZXlzPjxrZXkgYXBwPSJFTiIgZGItaWQ9ImRlZHZ2c2ZzNHhhZmQ1ZXpm
+cDh2eDUwNXZ4dDAwZHA1MmRzOSIgdGltZXN0YW1wPSIxNDkzMzAwMjM4Ij42OTY8L2tleT48a2V5
+IGFwcD0iRU5XZWIiIGRiLWlkPSIiPjA8L2tleT48L2ZvcmVpZ24ta2V5cz48cmVmLXR5cGUgbmFt
+ZT0iSm91cm5hbCBBcnRpY2xlIj4xNzwvcmVmLXR5cGU+PGNvbnRyaWJ1dG9ycz48YXV0aG9ycz48
+YXV0aG9yPlNjaG1lZXIsIEsuIEsuPC9hdXRob3I+PGF1dGhvcj5Zb29uLCBBLjwvYXV0aG9yPjwv
+YXV0aG9ycz48L2NvbnRyaWJ1dG9ycz48YXV0aC1hZGRyZXNzPkRlcGFydG1lbnQgb2YgU29jaW9s
+b2d5LCBPaGlvIFN0YXRlIFVuaXZlcnNpdHksIENvbHVtYnVzLCBPaGlvLCBVU0EuPC9hdXRoLWFk
+ZHJlc3M+PHRpdGxlcz48dGl0bGU+U29jaW9lY29ub21pYyBzdGF0dXMgaW5lcXVhbGl0aWVzIGlu
+IGxvdy1ncmFkZSBpbmZsYW1tYXRpb24gZHVyaW5nIGNoaWxkaG9vZDwvdGl0bGU+PHNlY29uZGFy
+eS10aXRsZT5BcmNoIERpcyBDaGlsZDwvc2Vjb25kYXJ5LXRpdGxlPjwvdGl0bGVzPjxwZXJpb2Rp
+Y2FsPjxmdWxsLXRpdGxlPkFyY2ggRGlzIENoaWxkPC9mdWxsLXRpdGxlPjwvcGVyaW9kaWNhbD48
+cGFnZXM+MTA0My0xMDQ3PC9wYWdlcz48dm9sdW1lPjEwMTwvdm9sdW1lPjxudW1iZXI+MTE8L251
+bWJlcj48a2V5d29yZHM+PGtleXdvcmQ+Q29tbSBDaGlsZCBIZWFsdGg8L2tleXdvcmQ+PGtleXdv
+cmQ+RXBpZGVtaW9sb2d5PC9rZXl3b3JkPjwva2V5d29yZHM+PGRhdGVzPjx5ZWFyPjIwMTY8L3ll
+YXI+PHB1Yi1kYXRlcz48ZGF0ZT5Ob3Y8L2RhdGU+PC9wdWItZGF0ZXM+PC9kYXRlcz48aXNibj4x
+NDY4LTIwNDQgKEVsZWN0cm9uaWMpJiN4RDswMDAzLTk4ODggKExpbmtpbmcpPC9pc2JuPjxhY2Nl
+c3Npb24tbnVtPjI3MzcxNzA4PC9hY2Nlc3Npb24tbnVtPjx1cmxzPjxyZWxhdGVkLXVybHM+PHVy
+bD5odHRwczovL3d3dy5uY2JpLm5sbS5uaWguZ292L3B1Ym1lZC8yNzM3MTcwODwvdXJsPjwvcmVs
+YXRlZC11cmxzPjwvdXJscz48ZWxlY3Ryb25pYy1yZXNvdXJjZS1udW0+MTAuMTEzNi9hcmNoZGlz
+Y2hpbGQtMjAxNi0zMTA4Mzc8L2VsZWN0cm9uaWMtcmVzb3VyY2UtbnVtPjwvcmVjb3JkPjwvQ2l0
+ZT48Q2l0ZT48QXV0aG9yPktlcnNoYXc8L0F1dGhvcj48WWVhcj4yMDEwPC9ZZWFyPjxSZWNOdW0+
+Njk4PC9SZWNOdW0+PHJlY29yZD48cmVjLW51bWJlcj42OTg8L3JlYy1udW1iZXI+PGZvcmVpZ24t
+a2V5cz48a2V5IGFwcD0iRU4iIGRiLWlkPSJkZWR2dnNmczR4YWZkNWV6ZnA4dng1MDV2eHQwMGRw
+NTJkczkiIHRpbWVzdGFtcD0iMTQ5MzMwMDI0MyI+Njk4PC9rZXk+PGtleSBhcHA9IkVOV2ViIiBk
+Yi1pZD0iIj4wPC9rZXk+PC9mb3JlaWduLWtleXM+PHJlZi10eXBlIG5hbWU9IkpvdXJuYWwgQXJ0
+aWNsZSI+MTc8L3JlZi10eXBlPjxjb250cmlidXRvcnM+PGF1dGhvcnM+PGF1dGhvcj5LZXJzaGF3
+LCBLLiBOLjwvYXV0aG9yPjxhdXRob3I+TWV6dWssIEIuPC9hdXRob3I+PGF1dGhvcj5BYmRvdSwg
+Qy4gTS48L2F1dGhvcj48YXV0aG9yPlJhZmZlcnR5LCBKLiBBLjwvYXV0aG9yPjxhdXRob3I+SmFj
+a3NvbiwgSi4gUy48L2F1dGhvcj48L2F1dGhvcnM+PC9jb250cmlidXRvcnM+PGF1dGgtYWRkcmVz
+cz5DZW50ZXIgZm9yIFNvY2lhbCBFcGlkZW1pb2xvZ3kgYW5kIFBvcHVsYXRpb24gSGVhbHRoLCBV
+bml2ZXJzaXR5IG9mIE1pY2hpZ2FuLCAxMDkgT2JzZXJ2YXRvcnkgU3RyZWV0LCBBbm4gQXJib3Is
+IE1JIDQ4MTA5LTIwMjksIFVTQS4ga2tlcnNoYXdAdW1pY2guZWR1PC9hdXRoLWFkZHJlc3M+PHRp
+dGxlcz48dGl0bGU+U29jaW9lY29ub21pYyBwb3NpdGlvbiwgaGVhbHRoIGJlaGF2aW9ycywgYW5k
+IEMtcmVhY3RpdmUgcHJvdGVpbjogYSBtb2RlcmF0ZWQtbWVkaWF0aW9uIGFuYWx5c2lzPC90aXRs
+ZT48c2Vjb25kYXJ5LXRpdGxlPkhlYWx0aCBQc3ljaG9sPC9zZWNvbmRhcnktdGl0bGU+PC90aXRs
+ZXM+PHBlcmlvZGljYWw+PGZ1bGwtdGl0bGU+SGVhbHRoIFBzeWNob2w8L2Z1bGwtdGl0bGU+PC9w
+ZXJpb2RpY2FsPjxwYWdlcz4zMDctMTY8L3BhZ2VzPjx2b2x1bWU+Mjk8L3ZvbHVtZT48bnVtYmVy
+PjM8L251bWJlcj48a2V5d29yZHM+PGtleXdvcmQ+QWR1bHQ8L2tleXdvcmQ+PGtleXdvcmQ+QWdl
+IEZhY3RvcnM8L2tleXdvcmQ+PGtleXdvcmQ+QmlvbWFya2Vyczwva2V5d29yZD48a2V5d29yZD5D
+LVJlYWN0aXZlIFByb3RlaW4vKmFuYWx5c2lzL21ldGFib2xpc208L2tleXdvcmQ+PGtleXdvcmQ+
+Q2FyZGlvdmFzY3VsYXIgRGlzZWFzZXMvYmxvb2QvZWNvbm9taWNzLyplcGlkZW1pb2xvZ3kvcHN5
+Y2hvbG9neTwva2V5d29yZD48a2V5d29yZD5Dcm9zcy1TZWN0aW9uYWwgU3R1ZGllczwva2V5d29y
+ZD48a2V5d29yZD5EYXRhIEludGVycHJldGF0aW9uLCBTdGF0aXN0aWNhbDwva2V5d29yZD48a2V5
+d29yZD5FZHVjYXRpb25hbCBTdGF0dXM8L2tleXdvcmQ+PGtleXdvcmQ+RXRobmljIEdyb3Vwczwv
+a2V5d29yZD48a2V5d29yZD5GZW1hbGU8L2tleXdvcmQ+PGtleXdvcmQ+KkhlYWx0aCBCZWhhdmlv
+cjwva2V5d29yZD48a2V5d29yZD5IZWFsdGggU3RhdHVzIERpc3Bhcml0aWVzPC9rZXl3b3JkPjxr
+ZXl3b3JkPkh1bWFuczwva2V5d29yZD48a2V5d29yZD5NYWxlPC9rZXl3b3JkPjxrZXl3b3JkPk1p
+ZGRsZSBBZ2VkPC9rZXl3b3JkPjxrZXl3b3JkPk5lZ290aWF0aW5nPC9rZXl3b3JkPjxrZXl3b3Jk
+PipQb3ZlcnR5PC9rZXl3b3JkPjxrZXl3b3JkPlJpc2sgRmFjdG9yczwva2V5d29yZD48a2V5d29y
+ZD5TZXggRmFjdG9yczwva2V5d29yZD48a2V5d29yZD5Vbml0ZWQgU3RhdGVzL2VwaWRlbWlvbG9n
+eTwva2V5d29yZD48L2tleXdvcmRzPjxkYXRlcz48eWVhcj4yMDEwPC95ZWFyPjxwdWItZGF0ZXM+
+PGRhdGU+TWF5PC9kYXRlPjwvcHViLWRhdGVzPjwvZGF0ZXM+PGlzYm4+MTkzMC03ODEwIChFbGVj
+dHJvbmljKSYjeEQ7MDI3OC02MTMzIChMaW5raW5nKTwvaXNibj48YWNjZXNzaW9uLW51bT4yMDQ5
+Njk4NTwvYWNjZXNzaW9uLW51bT48dXJscz48cmVsYXRlZC11cmxzPjx1cmw+aHR0cHM6Ly93d3cu
+bmNiaS5ubG0ubmloLmdvdi9wdWJtZWQvMjA0OTY5ODU8L3VybD48L3JlbGF0ZWQtdXJscz48L3Vy
+bHM+PGN1c3RvbTI+UE1DMjg4MTE1ODwvY3VzdG9tMj48ZWxlY3Ryb25pYy1yZXNvdXJjZS1udW0+
+MTAuMTAzNy9hMDAxOTI4NjwvZWxlY3Ryb25pYy1yZXNvdXJjZS1udW0+PC9yZWNvcmQ+PC9DaXRl
+PjwvRW5kTm90ZT5=
+</w:fldData>
+        </w:fldChar>
+      </w:r>
+      <w:r>
+        <w:instrText xml:space="preserve"> ADDIN EN.CITE.DATA </w:instrText>
+      </w:r>
+      <w:r>
+        <w:fldChar w:fldCharType="end"/>
+      </w:r>
+      <w:r>
+        <w:fldChar w:fldCharType="separate"/>
+      </w:r>
+      <w:r>
+        <w:rPr>
+          <w:noProof/>
+          <w:vertAlign w:val="superscript"/>
+        </w:rPr>
+        <w:t>46-48</w:t>
+      </w:r>
+      <w:r>
+        <w:fldChar w:fldCharType="end"/>
+      </w:r>
+      <w:r>
+        <w:t xml:space="preserve"> and lower education</w:t>
+      </w:r>
+      <w:r>
+        <w:fldChar w:fldCharType="begin">
+          <w:fldData xml:space="preserve">PEVuZE5vdGU+PENpdGU+PEF1dGhvcj5QaGlsbGlwczwvQXV0aG9yPjxZZWFyPjIwMDk8L1llYXI+
+PFJlY051bT4zMDwvUmVjTnVtPjxEaXNwbGF5VGV4dD48c3R5bGUgZmFjZT0ic3VwZXJzY3JpcHQi
+PjMwLDMxLDQyLDQ2PC9zdHlsZT48L0Rpc3BsYXlUZXh0PjxyZWNvcmQ+PHJlYy1udW1iZXI+MzA8
+L3JlYy1udW1iZXI+PGZvcmVpZ24ta2V5cz48a2V5IGFwcD0iRU4iIGRiLWlkPSI5cDl0MGEyZnB4
+MnIwMWV2MmVsdmEyMDU5eHNwZTIwYTk1ZWYiIHRpbWVzdGFtcD0iMTQ5MzMwMDA1OCI+MzA8L2tl
+eT48L2ZvcmVpZ24ta2V5cz48cmVmLXR5cGUgbmFtZT0iSm91cm5hbCBBcnRpY2xlIj4xNzwvcmVm
+LXR5cGU+PGNvbnRyaWJ1dG9ycz48YXV0aG9ycz48YXV0aG9yPlBoaWxsaXBzLCBKZW5uaWZlciBF
+PC9hdXRob3I+PGF1dGhvcj5NYXJzbGFuZCwgQW5uYSBMPC9hdXRob3I+PGF1dGhvcj5GbG9yeSwg
+SmFuaW5lIEQ8L2F1dGhvcj48YXV0aG9yPk11bGRvb24sIE1hdHRoZXcgRjwvYXV0aG9yPjxhdXRo
+b3I+Q29oZW4sIFNoZWxkb248L2F1dGhvcj48YXV0aG9yPk1hbnVjaywgU3RlcGhlbiBCPC9hdXRo
+b3I+PC9hdXRob3JzPjwvY29udHJpYnV0b3JzPjx0aXRsZXM+PHRpdGxlPlBhcmVudGFsIGVkdWNh
+dGlvbiBpcyByZWxhdGVkIHRvIEMtcmVhY3RpdmUgcHJvdGVpbiBhbW9uZyBmZW1hbGUgbWlkZGxl
+IGFnZWQgY29tbXVuaXR5IHZvbHVudGVlcnM8L3RpdGxlPjxzZWNvbmRhcnktdGl0bGU+QnJhaW4s
+IGJlaGF2aW9yLCBhbmQgaW1tdW5pdHk8L3NlY29uZGFyeS10aXRsZT48L3RpdGxlcz48cGFnZXM+
+Njc3LTY4MzwvcGFnZXM+PHZvbHVtZT4yMzwvdm9sdW1lPjxudW1iZXI+NTwvbnVtYmVyPjxkYXRl
+cz48eWVhcj4yMDA5PC95ZWFyPjwvZGF0ZXM+PGlzYm4+MDg4OS0xNTkxPC9pc2JuPjx1cmxzPjwv
+dXJscz48L3JlY29yZD48L0NpdGU+PENpdGU+PEF1dGhvcj5EaW53aWRkaWU8L0F1dGhvcj48WWVh
+cj4yMDE1PC9ZZWFyPjxSZWNOdW0+NDI8L1JlY051bT48cmVjb3JkPjxyZWMtbnVtYmVyPjQyPC9y
+ZWMtbnVtYmVyPjxmb3JlaWduLWtleXM+PGtleSBhcHA9IkVOIiBkYi1pZD0iOXA5dDBhMmZweDJy
+MDFldjJlbHZhMjA1OXhzcGUyMGE5NWVmIiB0aW1lc3RhbXA9IjE0OTMzMDAwNTkiPjQyPC9rZXk+
+PC9mb3JlaWduLWtleXM+PHJlZi10eXBlIG5hbWU9IkpvdXJuYWwgQXJ0aWNsZSI+MTc8L3JlZi10
+eXBlPjxjb250cmlidXRvcnM+PGF1dGhvcnM+PGF1dGhvcj5EaW53aWRkaWUsIEduaWVzaGEgWTwv
+YXV0aG9yPjxhdXRob3I+WmFtYnJhbmEsIFJ1dGggRTwvYXV0aG9yPjxhdXRob3I+RG9hbWVrcG9y
+LCBMYXVyZW4gQTwvYXV0aG9yPjxhdXRob3I+TG9wZXosIExlbm55PC9hdXRob3I+PC9hdXRob3Jz
+PjwvY29udHJpYnV0b3JzPjx0aXRsZXM+PHRpdGxlPlRoZSBJbXBhY3Qgb2YgRWR1Y2F0aW9uYWwg
+QXR0YWlubWVudCBvbiBPYnNlcnZlZCBSYWNlL0V0aG5pYyBEaXNwYXJpdGllcyBpbiBJbmZsYW1t
+YXRvcnkgUmlzayBpbiB0aGUgMjAwMeKAkzIwMDggTmF0aW9uYWwgSGVhbHRoIGFuZCBOdXRyaXRp
+b24gRXhhbWluYXRpb24gU3VydmV5PC90aXRsZT48c2Vjb25kYXJ5LXRpdGxlPkludC4gSi4gRW52
+aXJvbi4gUmVzLiBQdWJsaWMgSGVhbHRoPC9zZWNvbmRhcnktdGl0bGU+PC90aXRsZXM+PHBhZ2Vz
+PjAwNDI8L3BhZ2VzPjx2b2x1bWU+MTM8L3ZvbHVtZT48ZGF0ZXM+PHllYXI+MjAxNTwveWVhcj48
+L2RhdGVzPjx1cmxzPjwvdXJscz48L3JlY29yZD48L0NpdGU+PENpdGU+PEF1dGhvcj5HcnVlbmV3
+YWxkPC9BdXRob3I+PFllYXI+MjAwOTwvWWVhcj48UmVjTnVtPjcwNTwvUmVjTnVtPjxyZWNvcmQ+
+PHJlYy1udW1iZXI+NzA1PC9yZWMtbnVtYmVyPjxmb3JlaWduLWtleXM+PGtleSBhcHA9IkVOIiBk
+Yi1pZD0iZGVkdnZzZnM0eGFmZDVlemZwOHZ4NTA1dnh0MDBkcDUyZHM5IiB0aW1lc3RhbXA9IjE0
+OTMzMDAyNjIiPjcwNTwva2V5PjxrZXkgYXBwPSJFTldlYiIgZGItaWQ9IiI+MDwva2V5PjwvZm9y
+ZWlnbi1rZXlzPjxyZWYtdHlwZSBuYW1lPSJKb3VybmFsIEFydGljbGUiPjE3PC9yZWYtdHlwZT48
+Y29udHJpYnV0b3JzPjxhdXRob3JzPjxhdXRob3I+R3J1ZW5ld2FsZCwgVC4gTC48L2F1dGhvcj48
+YXV0aG9yPkNvaGVuLCBTLjwvYXV0aG9yPjxhdXRob3I+TWF0dGhld3MsIEsuIEEuPC9hdXRob3I+
+PGF1dGhvcj5UcmFjeSwgUi48L2F1dGhvcj48YXV0aG9yPlNlZW1hbiwgVC4gRS48L2F1dGhvcj48
+L2F1dGhvcnM+PC9jb250cmlidXRvcnM+PGF1dGgtYWRkcmVzcz5EZXBhcnRtZW50IG9mIE1lZGlj
+aW5lL0dlcmlhdHJpY3MsIEdlZmZlbiBTY2hvb2wgb2YgTWVkaWNpbmUgYXQgVUNMQSwgVW5pdmVy
+c2l0eSBvZiBDYWxpZm9ybmlhLUxvcyBBbmdlbGVzLCAxMDk0NSBMZSBDb250ZSBBdmUuLCBMb3Mg
+QW5nZWxlcywgQ0EgOTAwOTUtMTY4NywgVVNBLiB0Z3J1ZW5ld2FsZEBtZWRuZXQudWNsYS5lZHU8
+L2F1dGgtYWRkcmVzcz48dGl0bGVzPjx0aXRsZT5Bc3NvY2lhdGlvbiBvZiBzb2Npb2Vjb25vbWlj
+IHN0YXR1cyB3aXRoIGluZmxhbW1hdGlvbiBtYXJrZXJzIGluIGJsYWNrIGFuZCB3aGl0ZSBtZW4g
+YW5kIHdvbWVuIGluIHRoZSBDb3JvbmFyeSBBcnRlcnkgUmlzayBEZXZlbG9wbWVudCBpbiBZb3Vu
+ZyBBZHVsdHMgKENBUkRJQSkgc3R1ZHk8L3RpdGxlPjxzZWNvbmRhcnktdGl0bGU+U29jIFNjaSBN
+ZWQ8L3NlY29uZGFyeS10aXRsZT48L3RpdGxlcz48cGVyaW9kaWNhbD48ZnVsbC10aXRsZT5Tb2Mg
+U2NpIE1lZDwvZnVsbC10aXRsZT48L3BlcmlvZGljYWw+PHBhZ2VzPjQ1MS05PC9wYWdlcz48dm9s
+dW1lPjY5PC92b2x1bWU+PG51bWJlcj4zPC9udW1iZXI+PGtleXdvcmRzPjxrZXl3b3JkPkFkb2xl
+c2NlbnQ8L2tleXdvcmQ+PGtleXdvcmQ+QWR1bHQ8L2tleXdvcmQ+PGtleXdvcmQ+QWZyaWNhbiBB
+bWVyaWNhbnMvKnN0YXRpc3RpY3MgJmFtcDsgbnVtZXJpY2FsIGRhdGE8L2tleXdvcmQ+PGtleXdv
+cmQ+QmlvbWFya2Vyczwva2V5d29yZD48a2V5d29yZD5DLVJlYWN0aXZlIFByb3RlaW4vKmFuYWx5
+c2lzPC9rZXl3b3JkPjxrZXl3b3JkPkNvcm9uYXJ5IEFydGVyeSBEaXNlYXNlLyplcGlkZW1pb2xv
+Z3k8L2tleXdvcmQ+PGtleXdvcmQ+RXVyb3BlYW4gQ29udGluZW50YWwgQW5jZXN0cnkgR3JvdXAv
+KnN0YXRpc3RpY3MgJmFtcDsgbnVtZXJpY2FsIGRhdGE8L2tleXdvcmQ+PGtleXdvcmQ+RmVtYWxl
+PC9rZXl3b3JkPjxrZXl3b3JkPipIZWFsdGggU3RhdHVzIERpc3Bhcml0aWVzPC9rZXl3b3JkPjxr
+ZXl3b3JkPkh1bWFuczwva2V5d29yZD48a2V5d29yZD5JbmZsYW1tYXRpb24vKmVwaWRlbWlvbG9n
+eTwva2V5d29yZD48a2V5d29yZD5JbnRlcmxldWtpbi02LyphbmFseXNpczwva2V5d29yZD48a2V5
+d29yZD5NYWxlPC9rZXl3b3JkPjxrZXl3b3JkPk11bHRpdmFyaWF0ZSBBbmFseXNpczwva2V5d29y
+ZD48a2V5d29yZD5SaXNrIEFzc2Vzc21lbnQ8L2tleXdvcmQ+PGtleXdvcmQ+KlNvY2lhbCBDbGFz
+czwva2V5d29yZD48a2V5d29yZD5Vbml0ZWQgU3RhdGVzL2VwaWRlbWlvbG9neTwva2V5d29yZD48
+a2V5d29yZD5Zb3VuZyBBZHVsdDwva2V5d29yZD48L2tleXdvcmRzPjxkYXRlcz48eWVhcj4yMDA5
+PC95ZWFyPjxwdWItZGF0ZXM+PGRhdGU+QXVnPC9kYXRlPjwvcHViLWRhdGVzPjwvZGF0ZXM+PGlz
+Ym4+MTg3My01MzQ3IChFbGVjdHJvbmljKSYjeEQ7MDI3Ny05NTM2IChMaW5raW5nKTwvaXNibj48
+YWNjZXNzaW9uLW51bT4xOTUyNDM0NjwvYWNjZXNzaW9uLW51bT48dXJscz48cmVsYXRlZC11cmxz
+Pjx1cmw+aHR0cHM6Ly93d3cubmNiaS5ubG0ubmloLmdvdi9wdWJtZWQvMTk1MjQzNDY8L3VybD48
+L3JlbGF0ZWQtdXJscz48L3VybHM+PGN1c3RvbTI+UE1DMjc0NzM2NTwvY3VzdG9tMj48ZWxlY3Ry
+b25pYy1yZXNvdXJjZS1udW0+MTAuMTAxNi9qLnNvY3NjaW1lZC4yMDA5LjA1LjAxODwvZWxlY3Ry
+b25pYy1yZXNvdXJjZS1udW0+PC9yZWNvcmQ+PC9DaXRlPjxDaXRlPjxBdXRob3I+S2Vyc2hhdzwv
+QXV0aG9yPjxZZWFyPjIwMTA8L1llYXI+PFJlY051bT4zMTwvUmVjTnVtPjxyZWNvcmQ+PHJlYy1u
+dW1iZXI+MzE8L3JlYy1udW1iZXI+PGZvcmVpZ24ta2V5cz48a2V5IGFwcD0iRU4iIGRiLWlkPSI5
+cDl0MGEyZnB4MnIwMWV2MmVsdmEyMDU5eHNwZTIwYTk1ZWYiIHRpbWVzdGFtcD0iMTQ5MzMwMDA1
+OCI+MzE8L2tleT48L2ZvcmVpZ24ta2V5cz48cmVmLXR5cGUgbmFtZT0iSm91cm5hbCBBcnRpY2xl
+Ij4xNzwvcmVmLXR5cGU+PGNvbnRyaWJ1dG9ycz48YXV0aG9ycz48YXV0aG9yPktlcnNoYXcsIEtp
+YXJyaSBOPC9hdXRob3I+PGF1dGhvcj5NZXp1aywgQnJpYW5hPC9hdXRob3I+PGF1dGhvcj5BYmRv
+dSwgQ2xlb3BhdHJhIE08L2F1dGhvcj48YXV0aG9yPlJhZmZlcnR5LCBKYW5lIEE8L2F1dGhvcj48
+YXV0aG9yPkphY2tzb24sIEphbWVzIFM8L2F1dGhvcj48L2F1dGhvcnM+PC9jb250cmlidXRvcnM+
+PHRpdGxlcz48dGl0bGU+U29jaW9lY29ub21pYyBwb3NpdGlvbiwgaGVhbHRoIGJlaGF2aW9ycywg
+YW5kIEMtcmVhY3RpdmUgcHJvdGVpbjogYSBtb2RlcmF0ZWQtbWVkaWF0aW9uIGFuYWx5c2lzPC90
+aXRsZT48c2Vjb25kYXJ5LXRpdGxlPkhlYWx0aCBQc3ljaG9sb2d5PC9zZWNvbmRhcnktdGl0bGU+
+PC90aXRsZXM+PHBhZ2VzPjMwNzwvcGFnZXM+PHZvbHVtZT4yOTwvdm9sdW1lPjxudW1iZXI+Mzwv
+bnVtYmVyPjxkYXRlcz48eWVhcj4yMDEwPC95ZWFyPjwvZGF0ZXM+PGlzYm4+MTkzMC03ODEwPC9p
+c2JuPjx1cmxzPjwvdXJscz48L3JlY29yZD48L0NpdGU+PC9FbmROb3RlPn==
+</w:fldData>
+        </w:fldChar>
+      </w:r>
+      <w:r>
+        <w:instrText xml:space="preserve"> ADDIN EN.CITE </w:instrText>
+      </w:r>
+      <w:r>
+        <w:fldChar w:fldCharType="begin">
+          <w:fldData xml:space="preserve">PEVuZE5vdGU+PENpdGU+PEF1dGhvcj5QaGlsbGlwczwvQXV0aG9yPjxZZWFyPjIwMDk8L1llYXI+
+PFJlY051bT4zMDwvUmVjTnVtPjxEaXNwbGF5VGV4dD48c3R5bGUgZmFjZT0ic3VwZXJzY3JpcHQi
+PjMwLDMxLDQyLDQ2PC9zdHlsZT48L0Rpc3BsYXlUZXh0PjxyZWNvcmQ+PHJlYy1udW1iZXI+MzA8
+L3JlYy1udW1iZXI+PGZvcmVpZ24ta2V5cz48a2V5IGFwcD0iRU4iIGRiLWlkPSI5cDl0MGEyZnB4
+MnIwMWV2MmVsdmEyMDU5eHNwZTIwYTk1ZWYiIHRpbWVzdGFtcD0iMTQ5MzMwMDA1OCI+MzA8L2tl
+eT48L2ZvcmVpZ24ta2V5cz48cmVmLXR5cGUgbmFtZT0iSm91cm5hbCBBcnRpY2xlIj4xNzwvcmVm
+LXR5cGU+PGNvbnRyaWJ1dG9ycz48YXV0aG9ycz48YXV0aG9yPlBoaWxsaXBzLCBKZW5uaWZlciBF
+PC9hdXRob3I+PGF1dGhvcj5NYXJzbGFuZCwgQW5uYSBMPC9hdXRob3I+PGF1dGhvcj5GbG9yeSwg
+SmFuaW5lIEQ8L2F1dGhvcj48YXV0aG9yPk11bGRvb24sIE1hdHRoZXcgRjwvYXV0aG9yPjxhdXRo
+b3I+Q29oZW4sIFNoZWxkb248L2F1dGhvcj48YXV0aG9yPk1hbnVjaywgU3RlcGhlbiBCPC9hdXRo
+b3I+PC9hdXRob3JzPjwvY29udHJpYnV0b3JzPjx0aXRsZXM+PHRpdGxlPlBhcmVudGFsIGVkdWNh
+dGlvbiBpcyByZWxhdGVkIHRvIEMtcmVhY3RpdmUgcHJvdGVpbiBhbW9uZyBmZW1hbGUgbWlkZGxl
+IGFnZWQgY29tbXVuaXR5IHZvbHVudGVlcnM8L3RpdGxlPjxzZWNvbmRhcnktdGl0bGU+QnJhaW4s
+IGJlaGF2aW9yLCBhbmQgaW1tdW5pdHk8L3NlY29uZGFyeS10aXRsZT48L3RpdGxlcz48cGFnZXM+
+Njc3LTY4MzwvcGFnZXM+PHZvbHVtZT4yMzwvdm9sdW1lPjxudW1iZXI+NTwvbnVtYmVyPjxkYXRl
+cz48eWVhcj4yMDA5PC95ZWFyPjwvZGF0ZXM+PGlzYm4+MDg4OS0xNTkxPC9pc2JuPjx1cmxzPjwv
+dXJscz48L3JlY29yZD48L0NpdGU+PENpdGU+PEF1dGhvcj5EaW53aWRkaWU8L0F1dGhvcj48WWVh
+cj4yMDE1PC9ZZWFyPjxSZWNOdW0+NDI8L1JlY051bT48cmVjb3JkPjxyZWMtbnVtYmVyPjQyPC9y
+ZWMtbnVtYmVyPjxmb3JlaWduLWtleXM+PGtleSBhcHA9IkVOIiBkYi1pZD0iOXA5dDBhMmZweDJy
+MDFldjJlbHZhMjA1OXhzcGUyMGE5NWVmIiB0aW1lc3RhbXA9IjE0OTMzMDAwNTkiPjQyPC9rZXk+
+PC9mb3JlaWduLWtleXM+PHJlZi10eXBlIG5hbWU9IkpvdXJuYWwgQXJ0aWNsZSI+MTc8L3JlZi10
+eXBlPjxjb250cmlidXRvcnM+PGF1dGhvcnM+PGF1dGhvcj5EaW53aWRkaWUsIEduaWVzaGEgWTwv
+YXV0aG9yPjxhdXRob3I+WmFtYnJhbmEsIFJ1dGggRTwvYXV0aG9yPjxhdXRob3I+RG9hbWVrcG9y
+LCBMYXVyZW4gQTwvYXV0aG9yPjxhdXRob3I+TG9wZXosIExlbm55PC9hdXRob3I+PC9hdXRob3Jz
+PjwvY29udHJpYnV0b3JzPjx0aXRsZXM+PHRpdGxlPlRoZSBJbXBhY3Qgb2YgRWR1Y2F0aW9uYWwg
+QXR0YWlubWVudCBvbiBPYnNlcnZlZCBSYWNlL0V0aG5pYyBEaXNwYXJpdGllcyBpbiBJbmZsYW1t
+YXRvcnkgUmlzayBpbiB0aGUgMjAwMeKAkzIwMDggTmF0aW9uYWwgSGVhbHRoIGFuZCBOdXRyaXRp
+b24gRXhhbWluYXRpb24gU3VydmV5PC90aXRsZT48c2Vjb25kYXJ5LXRpdGxlPkludC4gSi4gRW52
+aXJvbi4gUmVzLiBQdWJsaWMgSGVhbHRoPC9zZWNvbmRhcnktdGl0bGU+PC90aXRsZXM+PHBhZ2Vz
+PjAwNDI8L3BhZ2VzPjx2b2x1bWU+MTM8L3ZvbHVtZT48ZGF0ZXM+PHllYXI+MjAxNTwveWVhcj48
+L2RhdGVzPjx1cmxzPjwvdXJscz48L3JlY29yZD48L0NpdGU+PENpdGU+PEF1dGhvcj5HcnVlbmV3
+YWxkPC9BdXRob3I+PFllYXI+MjAwOTwvWWVhcj48UmVjTnVtPjcwNTwvUmVjTnVtPjxyZWNvcmQ+
+PHJlYy1udW1iZXI+NzA1PC9yZWMtbnVtYmVyPjxmb3JlaWduLWtleXM+PGtleSBhcHA9IkVOIiBk
+Yi1pZD0iZGVkdnZzZnM0eGFmZDVlemZwOHZ4NTA1dnh0MDBkcDUyZHM5IiB0aW1lc3RhbXA9IjE0
+OTMzMDAyNjIiPjcwNTwva2V5PjxrZXkgYXBwPSJFTldlYiIgZGItaWQ9IiI+MDwva2V5PjwvZm9y
+ZWlnbi1rZXlzPjxyZWYtdHlwZSBuYW1lPSJKb3VybmFsIEFydGljbGUiPjE3PC9yZWYtdHlwZT48
+Y29udHJpYnV0b3JzPjxhdXRob3JzPjxhdXRob3I+R3J1ZW5ld2FsZCwgVC4gTC48L2F1dGhvcj48
+YXV0aG9yPkNvaGVuLCBTLjwvYXV0aG9yPjxhdXRob3I+TWF0dGhld3MsIEsuIEEuPC9hdXRob3I+
+PGF1dGhvcj5UcmFjeSwgUi48L2F1dGhvcj48YXV0aG9yPlNlZW1hbiwgVC4gRS48L2F1dGhvcj48
+L2F1dGhvcnM+PC9jb250cmlidXRvcnM+PGF1dGgtYWRkcmVzcz5EZXBhcnRtZW50IG9mIE1lZGlj
+aW5lL0dlcmlhdHJpY3MsIEdlZmZlbiBTY2hvb2wgb2YgTWVkaWNpbmUgYXQgVUNMQSwgVW5pdmVy
+c2l0eSBvZiBDYWxpZm9ybmlhLUxvcyBBbmdlbGVzLCAxMDk0NSBMZSBDb250ZSBBdmUuLCBMb3Mg
+QW5nZWxlcywgQ0EgOTAwOTUtMTY4NywgVVNBLiB0Z3J1ZW5ld2FsZEBtZWRuZXQudWNsYS5lZHU8
+L2F1dGgtYWRkcmVzcz48dGl0bGVzPjx0aXRsZT5Bc3NvY2lhdGlvbiBvZiBzb2Npb2Vjb25vbWlj
+IHN0YXR1cyB3aXRoIGluZmxhbW1hdGlvbiBtYXJrZXJzIGluIGJsYWNrIGFuZCB3aGl0ZSBtZW4g
+YW5kIHdvbWVuIGluIHRoZSBDb3JvbmFyeSBBcnRlcnkgUmlzayBEZXZlbG9wbWVudCBpbiBZb3Vu
+ZyBBZHVsdHMgKENBUkRJQSkgc3R1ZHk8L3RpdGxlPjxzZWNvbmRhcnktdGl0bGU+U29jIFNjaSBN
+ZWQ8L3NlY29uZGFyeS10aXRsZT48L3RpdGxlcz48cGVyaW9kaWNhbD48ZnVsbC10aXRsZT5Tb2Mg
+U2NpIE1lZDwvZnVsbC10aXRsZT48L3BlcmlvZGljYWw+PHBhZ2VzPjQ1MS05PC9wYWdlcz48dm9s
+dW1lPjY5PC92b2x1bWU+PG51bWJlcj4zPC9udW1iZXI+PGtleXdvcmRzPjxrZXl3b3JkPkFkb2xl
+c2NlbnQ8L2tleXdvcmQ+PGtleXdvcmQ+QWR1bHQ8L2tleXdvcmQ+PGtleXdvcmQ+QWZyaWNhbiBB
+bWVyaWNhbnMvKnN0YXRpc3RpY3MgJmFtcDsgbnVtZXJpY2FsIGRhdGE8L2tleXdvcmQ+PGtleXdv
+cmQ+QmlvbWFya2Vyczwva2V5d29yZD48a2V5d29yZD5DLVJlYWN0aXZlIFByb3RlaW4vKmFuYWx5
+c2lzPC9rZXl3b3JkPjxrZXl3b3JkPkNvcm9uYXJ5IEFydGVyeSBEaXNlYXNlLyplcGlkZW1pb2xv
+Z3k8L2tleXdvcmQ+PGtleXdvcmQ+RXVyb3BlYW4gQ29udGluZW50YWwgQW5jZXN0cnkgR3JvdXAv
+KnN0YXRpc3RpY3MgJmFtcDsgbnVtZXJpY2FsIGRhdGE8L2tleXdvcmQ+PGtleXdvcmQ+RmVtYWxl
+PC9rZXl3b3JkPjxrZXl3b3JkPipIZWFsdGggU3RhdHVzIERpc3Bhcml0aWVzPC9rZXl3b3JkPjxr
+ZXl3b3JkPkh1bWFuczwva2V5d29yZD48a2V5d29yZD5JbmZsYW1tYXRpb24vKmVwaWRlbWlvbG9n
+eTwva2V5d29yZD48a2V5d29yZD5JbnRlcmxldWtpbi02LyphbmFseXNpczwva2V5d29yZD48a2V5
+d29yZD5NYWxlPC9rZXl3b3JkPjxrZXl3b3JkPk11bHRpdmFyaWF0ZSBBbmFseXNpczwva2V5d29y
+ZD48a2V5d29yZD5SaXNrIEFzc2Vzc21lbnQ8L2tleXdvcmQ+PGtleXdvcmQ+KlNvY2lhbCBDbGFz
+czwva2V5d29yZD48a2V5d29yZD5Vbml0ZWQgU3RhdGVzL2VwaWRlbWlvbG9neTwva2V5d29yZD48
+a2V5d29yZD5Zb3VuZyBBZHVsdDwva2V5d29yZD48L2tleXdvcmRzPjxkYXRlcz48eWVhcj4yMDA5
+PC95ZWFyPjxwdWItZGF0ZXM+PGRhdGU+QXVnPC9kYXRlPjwvcHViLWRhdGVzPjwvZGF0ZXM+PGlz
+Ym4+MTg3My01MzQ3IChFbGVjdHJvbmljKSYjeEQ7MDI3Ny05NTM2IChMaW5raW5nKTwvaXNibj48
+YWNjZXNzaW9uLW51bT4xOTUyNDM0NjwvYWNjZXNzaW9uLW51bT48dXJscz48cmVsYXRlZC11cmxz
+Pjx1cmw+aHR0cHM6Ly93d3cubmNiaS5ubG0ubmloLmdvdi9wdWJtZWQvMTk1MjQzNDY8L3VybD48
+L3JlbGF0ZWQtdXJscz48L3VybHM+PGN1c3RvbTI+UE1DMjc0NzM2NTwvY3VzdG9tMj48ZWxlY3Ry
+b25pYy1yZXNvdXJjZS1udW0+MTAuMTAxNi9qLnNvY3NjaW1lZC4yMDA5LjA1LjAxODwvZWxlY3Ry
+b25pYy1yZXNvdXJjZS1udW0+PC9yZWNvcmQ+PC9DaXRlPjxDaXRlPjxBdXRob3I+S2Vyc2hhdzwv
+QXV0aG9yPjxZZWFyPjIwMTA8L1llYXI+PFJlY051bT4zMTwvUmVjTnVtPjxyZWNvcmQ+PHJlYy1u
+dW1iZXI+MzE8L3JlYy1udW1iZXI+PGZvcmVpZ24ta2V5cz48a2V5IGFwcD0iRU4iIGRiLWlkPSI5
+cDl0MGEyZnB4MnIwMWV2MmVsdmEyMDU5eHNwZTIwYTk1ZWYiIHRpbWVzdGFtcD0iMTQ5MzMwMDA1
+OCI+MzE8L2tleT48L2ZvcmVpZ24ta2V5cz48cmVmLXR5cGUgbmFtZT0iSm91cm5hbCBBcnRpY2xl
+Ij4xNzwvcmVmLXR5cGU+PGNvbnRyaWJ1dG9ycz48YXV0aG9ycz48YXV0aG9yPktlcnNoYXcsIEtp
+YXJyaSBOPC9hdXRob3I+PGF1dGhvcj5NZXp1aywgQnJpYW5hPC9hdXRob3I+PGF1dGhvcj5BYmRv
+dSwgQ2xlb3BhdHJhIE08L2F1dGhvcj48YXV0aG9yPlJhZmZlcnR5LCBKYW5lIEE8L2F1dGhvcj48
+YXV0aG9yPkphY2tzb24sIEphbWVzIFM8L2F1dGhvcj48L2F1dGhvcnM+PC9jb250cmlidXRvcnM+
+PHRpdGxlcz48dGl0bGU+U29jaW9lY29ub21pYyBwb3NpdGlvbiwgaGVhbHRoIGJlaGF2aW9ycywg
+YW5kIEMtcmVhY3RpdmUgcHJvdGVpbjogYSBtb2RlcmF0ZWQtbWVkaWF0aW9uIGFuYWx5c2lzPC90
+aXRsZT48c2Vjb25kYXJ5LXRpdGxlPkhlYWx0aCBQc3ljaG9sb2d5PC9zZWNvbmRhcnktdGl0bGU+
+PC90aXRsZXM+PHBhZ2VzPjMwNzwvcGFnZXM+PHZvbHVtZT4yOTwvdm9sdW1lPjxudW1iZXI+Mzwv
+bnVtYmVyPjxkYXRlcz48eWVhcj4yMDEwPC95ZWFyPjwvZGF0ZXM+PGlzYm4+MTkzMC03ODEwPC9p
+c2JuPjx1cmxzPjwvdXJscz48L3JlY29yZD48L0NpdGU+PC9FbmROb3RlPn==
+</w:fldData>
+        </w:fldChar>
+      </w:r>
+      <w:r>
+        <w:instrText xml:space="preserve"> ADDIN EN.CITE.DATA </w:instrText>
+      </w:r>
+      <w:r>
+        <w:fldChar w:fldCharType="end"/>
+      </w:r>
+      <w:r>
+        <w:fldChar w:fldCharType="separate"/>
+      </w:r>
+      <w:r>
+        <w:rPr>
+          <w:noProof/>
+          <w:vertAlign w:val="superscript"/>
+        </w:rPr>
+        <w:t>30,31,42,46</w:t>
+      </w:r>
+      <w:r>
+        <w:fldChar w:fldCharType="end"/>
       </w:r>
       <w:r>
         <w:t xml:space="preserve"> </w:t>
       </w:r>
+      <w:r>
+        <w:t xml:space="preserve"> are associated cross-</w:t>
+      </w:r>
       <w:proofErr w:type="spellStart"/>
       <w:r>
-        <w:t>Schmeer</w:t>
+        <w:t>sectionally</w:t>
       </w:r>
       <w:proofErr w:type="spellEnd"/>
       <w:r>
-        <w:t xml:space="preserve"> 2016—cross-sectional</w:t>
-      </w:r>
-      <w:r>
-        <w:t>, Kershaw 2010—cross-sectional</w:t>
-      </w:r>
-      <w:r>
-        <w:t>)</w:t>
-      </w:r>
-      <w:r>
-        <w:t xml:space="preserve"> and lower education</w:t>
-      </w:r>
-      <w:r>
-        <w:t xml:space="preserve"> (Phillips 2009—cross-sectional, </w:t>
-      </w:r>
-      <w:proofErr w:type="spellStart"/>
-      <w:r>
-        <w:t>Dinwiddle</w:t>
-      </w:r>
-      <w:proofErr w:type="spellEnd"/>
-      <w:r>
-        <w:t xml:space="preserve"> 2015—cross-sectional, Grunewald 2009</w:t>
-      </w:r>
-      <w:r>
-        <w:t>—</w:t>
-      </w:r>
-      <w:r>
-        <w:t>prospective</w:t>
-      </w:r>
-      <w:r>
-        <w:t>, Kershaw 2010—cross-sectional</w:t>
-      </w:r>
-      <w:r>
-        <w:t>)</w:t>
-      </w:r>
-      <w:r>
-        <w:t xml:space="preserve"> are associated cross-</w:t>
-      </w:r>
-      <w:proofErr w:type="spellStart"/>
-      <w:r>
-        <w:t>sectionally</w:t>
-      </w:r>
-      <w:proofErr w:type="spellEnd"/>
-      <w:r>
         <w:t xml:space="preserve"> with higher c-reactive protein, indicating higher inflammatory burden in lower SES groups. Additionally, </w:t>
       </w:r>
       <w:r>
-        <w:t>our findings reflect other observational (Prather 2013—quality, Hall 2014—duration) and experimental (Meier-</w:t>
-      </w:r>
-      <w:proofErr w:type="spellStart"/>
-      <w:r>
-        <w:t>Ewert</w:t>
-      </w:r>
-      <w:proofErr w:type="spellEnd"/>
-      <w:r>
-        <w:t xml:space="preserve"> 2004, </w:t>
-      </w:r>
-      <w:proofErr w:type="spellStart"/>
-      <w:r>
-        <w:t>Vgontzas</w:t>
-      </w:r>
-      <w:proofErr w:type="spellEnd"/>
-      <w:r>
-        <w:t xml:space="preserve"> 2004) studies showing that poor quality</w:t>
+        <w:t>our findings reflect other observational</w:t>
+      </w:r>
+      <w:r>
+        <w:fldChar w:fldCharType="begin"/>
+      </w:r>
+      <w:r>
+        <w:instrText xml:space="preserve"> ADDIN EN.CITE &lt;EndNote&gt;&lt;Cite&gt;&lt;Author&gt;Prather&lt;/Author&gt;&lt;Year&gt;2013&lt;/Year&gt;&lt;RecNum&gt;24&lt;/RecNum&gt;&lt;DisplayText&gt;&lt;style face="superscript"&gt;24,25&lt;/style&gt;&lt;/DisplayText&gt;&lt;record&gt;&lt;rec-number&gt;24&lt;/rec-number&gt;&lt;foreign-keys&gt;&lt;key app="EN" db-id="9p9t0a2fpx2r01ev2elva2059xspe20a95ef" timestamp="1493300058"&gt;24&lt;/key&gt;&lt;/foreign-keys&gt;&lt;ref-type name="Journal Article"&gt;17&lt;/ref-type&gt;&lt;contributors&gt;&lt;authors&gt;&lt;author&gt;Prather, Aric A&lt;/author&gt;&lt;author&gt;Epel, Elissa S&lt;/author&gt;&lt;author&gt;Cohen, Beth E&lt;/author&gt;&lt;author&gt;Neylan, Thomas C&lt;/author&gt;&lt;author&gt;Whooley, Mary A&lt;/author&gt;&lt;/authors&gt;&lt;/contributors&gt;&lt;titles&gt;&lt;title&gt;Gender differences in the prospective associations of self-reported sleep quality with biomarkers of systemic inflammation and coagulation: Findings from the Heart and Soul Study&lt;/title&gt;&lt;secondary-title&gt;Journal of psychiatric research&lt;/secondary-title&gt;&lt;/titles&gt;&lt;pages&gt;1228-1235&lt;/pages&gt;&lt;volume&gt;47&lt;/volume&gt;&lt;number&gt;9&lt;/number&gt;&lt;dates&gt;&lt;year&gt;2013&lt;/year&gt;&lt;/dates&gt;&lt;isbn&gt;0022-3956&lt;/isbn&gt;&lt;urls&gt;&lt;/urls&gt;&lt;/record&gt;&lt;/Cite&gt;&lt;Cite&gt;&lt;Author&gt;Hall&lt;/Author&gt;&lt;Year&gt;2015&lt;/Year&gt;&lt;RecNum&gt;25&lt;/RecNum&gt;&lt;record&gt;&lt;rec-number&gt;25&lt;/rec-number&gt;&lt;foreign-keys&gt;&lt;key app="EN" db-id="9p9t0a2fpx2r01ev2elva2059xspe20a95ef" timestamp="1493300058"&gt;25&lt;/key&gt;&lt;/foreign-keys&gt;&lt;ref-type name="Journal Article"&gt;17&lt;/ref-type&gt;&lt;contributors&gt;&lt;authors&gt;&lt;author&gt;Hall, Martica H&lt;/author&gt;&lt;author&gt;Smagula, Stephen F&lt;/author&gt;&lt;author&gt;Boudreau, Robert M&lt;/author&gt;&lt;author&gt;Ayonayon, Hilsa N&lt;/author&gt;&lt;author&gt;Goldman, Suzanne E&lt;/author&gt;&lt;author&gt;Harris, Tamara B&lt;/author&gt;&lt;author&gt;Naydeck, Barbara L&lt;/author&gt;&lt;author&gt;Rubin, Susan M&lt;/author&gt;&lt;author&gt;Samuelsson, Laura&lt;/author&gt;&lt;author&gt;Satterfield, Suzanne&lt;/author&gt;&lt;/authors&gt;&lt;/contributors&gt;&lt;titles&gt;&lt;title&gt;Association between sleep duration and mortality is mediated by markers of inflammation and health in older adults: the health, aging and body composition study&lt;/title&gt;&lt;secondary-title&gt;Sleep&lt;/secondary-title&gt;&lt;/titles&gt;&lt;pages&gt;189&lt;/pages&gt;&lt;volume&gt;38&lt;/volume&gt;&lt;number&gt;2&lt;/number&gt;&lt;dates&gt;&lt;year&gt;2015&lt;/year&gt;&lt;/dates&gt;&lt;urls&gt;&lt;/urls&gt;&lt;/record&gt;&lt;/Cite&gt;&lt;/EndNote&gt;</w:instrText>
+      </w:r>
+      <w:r>
+        <w:fldChar w:fldCharType="separate"/>
+      </w:r>
+      <w:r>
+        <w:rPr>
+          <w:noProof/>
+          <w:vertAlign w:val="superscript"/>
+        </w:rPr>
+        <w:t>24,25</w:t>
+      </w:r>
+      <w:r>
+        <w:fldChar w:fldCharType="end"/>
+      </w:r>
+      <w:r>
+        <w:t xml:space="preserve"> </w:t>
+      </w:r>
+      <w:r>
+        <w:t>and experimental</w:t>
+      </w:r>
+      <w:r>
+        <w:fldChar w:fldCharType="begin"/>
+      </w:r>
+      <w:r>
+        <w:instrText xml:space="preserve"> ADDIN EN.CITE &lt;EndNote&gt;&lt;Cite&gt;&lt;Author&gt;Meier-Ewert&lt;/Author&gt;&lt;Year&gt;2004&lt;/Year&gt;&lt;RecNum&gt;22&lt;/RecNum&gt;&lt;DisplayText&gt;&lt;style face="superscript"&gt;22,23&lt;/style&gt;&lt;/DisplayText&gt;&lt;record&gt;&lt;rec-number&gt;22&lt;/rec-number&gt;&lt;foreign-keys&gt;&lt;key app="EN" db-id="9p9t0a2fpx2r01ev2elva2059xspe20a95ef" timestamp="1493300057"&gt;22&lt;/key&gt;&lt;/foreign-keys&gt;&lt;ref-type name="Journal Article"&gt;17&lt;/ref-type&gt;&lt;contributors&gt;&lt;authors&gt;&lt;author&gt;Meier-Ewert, Hans K&lt;/author&gt;&lt;author&gt;Ridker, Paul M&lt;/author&gt;&lt;author&gt;Rifai, Nader&lt;/author&gt;&lt;author&gt;Regan, Meredith M&lt;/author&gt;&lt;author&gt;Price, Nick J&lt;/author&gt;&lt;author&gt;Dinges, David F&lt;/author&gt;&lt;author&gt;Mullington, Janet M&lt;/author&gt;&lt;/authors&gt;&lt;/contributors&gt;&lt;titles&gt;&lt;title&gt;Effect of sleep loss on C-reactive protein, an inflammatory marker of cardiovascular risk&lt;/title&gt;&lt;secondary-title&gt;Journal of the American College of Cardiology&lt;/secondary-title&gt;&lt;/titles&gt;&lt;pages&gt;678-683&lt;/pages&gt;&lt;volume&gt;43&lt;/volume&gt;&lt;number&gt;4&lt;/number&gt;&lt;dates&gt;&lt;year&gt;2004&lt;/year&gt;&lt;/dates&gt;&lt;isbn&gt;0735-1097&lt;/isbn&gt;&lt;urls&gt;&lt;/urls&gt;&lt;/record&gt;&lt;/Cite&gt;&lt;Cite&gt;&lt;Author&gt;Vgontzas&lt;/Author&gt;&lt;Year&gt;2004&lt;/Year&gt;&lt;RecNum&gt;23&lt;/RecNum&gt;&lt;record&gt;&lt;rec-number&gt;23&lt;/rec-number&gt;&lt;foreign-keys&gt;&lt;key app="EN" db-id="9p9t0a2fpx2r01ev2elva2059xspe20a95ef" timestamp="1493300057"&gt;23&lt;/key&gt;&lt;/foreign-keys&gt;&lt;ref-type name="Journal Article"&gt;17&lt;/ref-type&gt;&lt;contributors&gt;&lt;authors&gt;&lt;author&gt;Vgontzas, Alexandros N&lt;/author&gt;&lt;author&gt;Zoumakis, Emmanouil&lt;/author&gt;&lt;author&gt;Bixler, Edward O&lt;/author&gt;&lt;author&gt;Lin, H-M&lt;/author&gt;&lt;author&gt;Follett, Heather&lt;/author&gt;&lt;author&gt;Kales, Anthony&lt;/author&gt;&lt;author&gt;Chrousos, George P&lt;/author&gt;&lt;/authors&gt;&lt;/contributors&gt;&lt;titles&gt;&lt;title&gt;Adverse effects of modest sleep restriction on sleepiness, performance, and inflammatory cytokines&lt;/title&gt;&lt;secondary-title&gt;The journal of Clinical Endocrinology &amp;amp; Metabolism&lt;/secondary-title&gt;&lt;/titles&gt;&lt;pages&gt;2119-2126&lt;/pages&gt;&lt;volume&gt;89&lt;/volume&gt;&lt;number&gt;5&lt;/number&gt;&lt;dates&gt;&lt;year&gt;2004&lt;/year&gt;&lt;/dates&gt;&lt;isbn&gt;0021-972X&lt;/isbn&gt;&lt;urls&gt;&lt;/urls&gt;&lt;/record&gt;&lt;/Cite&gt;&lt;/EndNote&gt;</w:instrText>
+      </w:r>
+      <w:r>
+        <w:fldChar w:fldCharType="separate"/>
+      </w:r>
+      <w:r>
+        <w:rPr>
+          <w:noProof/>
+          <w:vertAlign w:val="superscript"/>
+        </w:rPr>
+        <w:t>22,23</w:t>
+      </w:r>
+      <w:r>
+        <w:fldChar w:fldCharType="end"/>
+      </w:r>
+      <w:r>
+        <w:t xml:space="preserve"> studies showing that poor quality</w:t>
       </w:r>
       <w:r>
         <w:t xml:space="preserve"> and short duration of sleep </w:t>
@@ -2636,7 +3109,26 @@
         <w:t xml:space="preserve"> and restless sleep</w:t>
       </w:r>
       <w:r>
-        <w:t xml:space="preserve"> do not mediate SES disparities in a number of chronic diseases (Piccolo 2013).</w:t>
+        <w:t xml:space="preserve"> do not mediate SES disparities in a number of chronic diseases.</w:t>
+      </w:r>
+      <w:r>
+        <w:fldChar w:fldCharType="begin"/>
+      </w:r>
+      <w:r>
+        <w:instrText xml:space="preserve"> ADDIN EN.CITE &lt;EndNote&gt;&lt;Cite&gt;&lt;Author&gt;Piccolo&lt;/Author&gt;&lt;Year&gt;2013&lt;/Year&gt;&lt;RecNum&gt;35&lt;/RecNum&gt;&lt;DisplayText&gt;&lt;style face="superscript"&gt;35&lt;/style&gt;&lt;/DisplayText&gt;&lt;record&gt;&lt;rec-number&gt;35&lt;/rec-number&gt;&lt;foreign-keys&gt;&lt;key app="EN" db-id="9p9t0a2fpx2r01ev2elva2059xspe20a95ef" timestamp="1493300058"&gt;35&lt;/key&gt;&lt;/foreign-keys&gt;&lt;ref-type name="Journal Article"&gt;17&lt;/ref-type&gt;&lt;contributors&gt;&lt;authors&gt;&lt;author&gt;Piccolo, Rebecca S&lt;/author&gt;&lt;author&gt;Yang, May&lt;/author&gt;&lt;author&gt;Bliwise, Donald L&lt;/author&gt;&lt;author&gt;Yaggi, H Klar&lt;/author&gt;&lt;author&gt;Araujo, Andre B&lt;/author&gt;&lt;/authors&gt;&lt;/contributors&gt;&lt;titles&gt;&lt;title&gt;Racial and socioeconomic disparities in sleep and chronic disease: results of a longitudinal investigation&lt;/title&gt;&lt;secondary-title&gt;Ethnicity &amp;amp; disease&lt;/secondary-title&gt;&lt;/titles&gt;&lt;pages&gt;499&lt;/pages&gt;&lt;volume&gt;23&lt;/volume&gt;&lt;number&gt;4&lt;/number&gt;&lt;dates&gt;&lt;year&gt;2013&lt;/year&gt;&lt;/dates&gt;&lt;urls&gt;&lt;/urls&gt;&lt;/record&gt;&lt;/Cite&gt;&lt;/EndNote&gt;</w:instrText>
+      </w:r>
+      <w:r>
+        <w:fldChar w:fldCharType="separate"/>
+      </w:r>
+      <w:r>
+        <w:rPr>
+          <w:noProof/>
+          <w:vertAlign w:val="superscript"/>
+        </w:rPr>
+        <w:t>35</w:t>
+      </w:r>
+      <w:r>
+        <w:fldChar w:fldCharType="end"/>
       </w:r>
     </w:p>
     <w:p>
@@ -2644,32 +3136,141 @@
         <w:t xml:space="preserve">Our findings are potentially attributable to a number of factors. First, it is possible that the connection between SES and CRP is entirely mediated by other causal pathways, such as BMI and physical activity as identified by previous literature. </w:t>
       </w:r>
       <w:r>
-        <w:t xml:space="preserve"> For instance, one study found that 56% of the total effect of poverty </w:t>
-      </w:r>
-      <w:r>
-        <w:lastRenderedPageBreak/>
-        <w:t>and 88% of the total effect of education on CRP was mediated by exercise, cigarette smoking, poor diet, and heavy alcohol use (Kershaw 2010).</w:t>
+        <w:t xml:space="preserve"> For instance, one study found that 56% of the total effect of poverty and 88% of the total effect of education on CRP was mediated by exercise, cigarette smoking, p</w:t>
+      </w:r>
+      <w:r>
+        <w:t>oor diet, and heavy alcohol use</w:t>
+      </w:r>
+      <w:r>
+        <w:t>.</w:t>
+      </w:r>
+      <w:r>
+        <w:fldChar w:fldCharType="begin"/>
+      </w:r>
+      <w:r>
+        <w:instrText xml:space="preserve"> ADDIN EN.CITE &lt;EndNote&gt;&lt;Cite&gt;&lt;Author&gt;Kershaw&lt;/Author&gt;&lt;Year&gt;2010&lt;/Year&gt;&lt;RecNum&gt;31&lt;/RecNum&gt;&lt;DisplayText&gt;&lt;style face="superscript"&gt;31&lt;/style&gt;&lt;/DisplayText&gt;&lt;record&gt;&lt;rec-number&gt;31&lt;/rec-number&gt;&lt;foreign-keys&gt;&lt;key app="EN" db-id="9p9t0a2fpx2r01ev2elva2059xspe20a95ef" timestamp="1493300058"&gt;31&lt;/key&gt;&lt;/foreign-keys&gt;&lt;ref-type name="Journal Article"&gt;17&lt;/ref-type&gt;&lt;contributors&gt;&lt;authors&gt;&lt;author&gt;Kershaw, Kiarri N&lt;/author&gt;&lt;author&gt;Mezuk, Briana&lt;/author&gt;&lt;author&gt;Abdou, Cleopatra M&lt;/author&gt;&lt;author&gt;Rafferty, Jane A&lt;/author&gt;&lt;author&gt;Jackson, James S&lt;/author&gt;&lt;/authors&gt;&lt;/contributors&gt;&lt;titles&gt;&lt;title&gt;Socioeconomic position, health behaviors, and C-reactive protein: a moderated-mediation analysis&lt;/title&gt;&lt;secondary-title&gt;Health Psychology&lt;/secondary-title&gt;&lt;/titles&gt;&lt;pages&gt;307&lt;/pages&gt;&lt;volume&gt;29&lt;/volume&gt;&lt;number&gt;3&lt;/number&gt;&lt;dates&gt;&lt;year&gt;2010&lt;/year&gt;&lt;/dates&gt;&lt;isbn&gt;1930-7810&lt;/isbn&gt;&lt;urls&gt;&lt;/urls&gt;&lt;/record&gt;&lt;/Cite&gt;&lt;/EndNote&gt;</w:instrText>
+      </w:r>
+      <w:r>
+        <w:fldChar w:fldCharType="separate"/>
+      </w:r>
+      <w:r>
+        <w:rPr>
+          <w:noProof/>
+          <w:vertAlign w:val="superscript"/>
+        </w:rPr>
+        <w:t>31</w:t>
+      </w:r>
+      <w:r>
+        <w:fldChar w:fldCharType="end"/>
       </w:r>
     </w:p>
     <w:p>
       <w:r>
-        <w:t xml:space="preserve">Our finding of no mediation by sleep parameters may also be explained by measurement error. Self-reported sleep duration and quality are limited by poor recall, leading many recent studies in this area to utilize objective measurements such as polysomnography (considered the ‘gold standard’) and </w:t>
-      </w:r>
-      <w:proofErr w:type="spellStart"/>
-      <w:r>
-        <w:t>actigraphy</w:t>
-      </w:r>
-      <w:proofErr w:type="spellEnd"/>
-      <w:r>
-        <w:t xml:space="preserve"> (</w:t>
-      </w:r>
-      <w:proofErr w:type="spellStart"/>
-      <w:r>
-        <w:t>Kushida</w:t>
-      </w:r>
-      <w:proofErr w:type="spellEnd"/>
-      <w:r>
-        <w:t xml:space="preserve"> 2001). Objective and subjective sleep measures have been shown to have a relatively weak correlation (r=0.28 to 0.68) (Rowe 2008), and are suggested to be used in combination for best accuracy as they measure different aspects of sleep (Zhang 2007). A recent simulation study showed that non-differential misclassification of a mediator biases the indirect effect towards the null much more powerfully than misclassification of the exposure (Blakey 2013). Therefore, the null results of our study are unable to rule out true mediation and may be the result of misclassification. </w:t>
+        <w:lastRenderedPageBreak/>
+        <w:t>Our finding of no mediation by sleep parameters may also be explained by measurement error. Self-reported sleep duration and quality are limited by poor recall, leading many recent studies in this area to utilize objective measurements such as polysomnography (considered the ‘</w:t>
+      </w:r>
+      <w:r>
+        <w:t>gold standard’) and actigraphy</w:t>
+      </w:r>
+      <w:r>
+        <w:t>.</w:t>
+      </w:r>
+      <w:r>
+        <w:fldChar w:fldCharType="begin"/>
+      </w:r>
+      <w:r>
+        <w:instrText xml:space="preserve"> ADDIN EN.CITE &lt;EndNote&gt;&lt;Cite&gt;&lt;Author&gt;Kushida&lt;/Author&gt;&lt;Year&gt;2001&lt;/Year&gt;&lt;RecNum&gt;719&lt;/RecNum&gt;&lt;DisplayText&gt;&lt;style face="superscript"&gt;49&lt;/style&gt;&lt;/DisplayText&gt;&lt;record&gt;&lt;rec-number&gt;719&lt;/rec-number&gt;&lt;foreign-keys&gt;&lt;key app="EN" db-id="dedvvsfs4xafd5ezfp8vx505vxt00dp52ds9" timestamp="1493301687"&gt;719&lt;/key&gt;&lt;/foreign-keys&gt;&lt;ref-type name="Journal Article"&gt;17&lt;/ref-type&gt;&lt;contributors&gt;&lt;authors&gt;&lt;author&gt;Kushida, Clete A&lt;/author&gt;&lt;author&gt;Chang, Arthur&lt;/author&gt;&lt;author&gt;Gadkary, Chirag&lt;/author&gt;&lt;author&gt;Guilleminault, Christian&lt;/author&gt;&lt;author&gt;Carrillo, Oscar&lt;/author&gt;&lt;author&gt;Dement, William C&lt;/author&gt;&lt;/authors&gt;&lt;/contributors&gt;&lt;titles&gt;&lt;title&gt;Comparison of actigraphic, polysomnographic, and subjective assessment of sleep parameters in sleep-disordered patients&lt;/title&gt;&lt;secondary-title&gt;Sleep medicine&lt;/secondary-title&gt;&lt;/titles&gt;&lt;periodical&gt;&lt;full-title&gt;Sleep medicine&lt;/full-title&gt;&lt;/periodical&gt;&lt;pages&gt;389-396&lt;/pages&gt;&lt;volume&gt;2&lt;/volume&gt;&lt;number&gt;5&lt;/number&gt;&lt;dates&gt;&lt;year&gt;2001&lt;/year&gt;&lt;/dates&gt;&lt;isbn&gt;1389-9457&lt;/isbn&gt;&lt;urls&gt;&lt;/urls&gt;&lt;/record&gt;&lt;/Cite&gt;&lt;/EndNote&gt;</w:instrText>
+      </w:r>
+      <w:r>
+        <w:fldChar w:fldCharType="separate"/>
+      </w:r>
+      <w:r>
+        <w:rPr>
+          <w:noProof/>
+          <w:vertAlign w:val="superscript"/>
+        </w:rPr>
+        <w:t>49</w:t>
+      </w:r>
+      <w:r>
+        <w:fldChar w:fldCharType="end"/>
+      </w:r>
+      <w:r>
+        <w:t xml:space="preserve"> Objective and subjective sleep measures have been shown to have a relatively we</w:t>
+      </w:r>
+      <w:r>
+        <w:t>ak correlation (r=0.28 to 0.68),</w:t>
+      </w:r>
+      <w:r>
+        <w:fldChar w:fldCharType="begin"/>
+      </w:r>
+      <w:r>
+        <w:instrText xml:space="preserve"> ADDIN EN.CITE &lt;EndNote&gt;&lt;Cite&gt;&lt;Author&gt;Rowe&lt;/Author&gt;&lt;Year&gt;2008&lt;/Year&gt;&lt;RecNum&gt;720&lt;/RecNum&gt;&lt;DisplayText&gt;&lt;style face="superscript"&gt;50&lt;/style&gt;&lt;/DisplayText&gt;&lt;record&gt;&lt;rec-number&gt;720&lt;/rec-number&gt;&lt;foreign-keys&gt;&lt;key app="EN" db-id="dedvvsfs4xafd5ezfp8vx505vxt00dp52ds9" timestamp="1493301705"&gt;720&lt;/key&gt;&lt;/foreign-keys&gt;&lt;ref-type name="Journal Article"&gt;17&lt;/ref-type&gt;&lt;contributors&gt;&lt;authors&gt;&lt;author&gt;Rowe, Meredeth A&lt;/author&gt;&lt;author&gt;McCrae, Christina S&lt;/author&gt;&lt;author&gt;Campbell, Judy M&lt;/author&gt;&lt;author&gt;Benito, Andrea Pe&lt;/author&gt;&lt;author&gt;Cheng, Jing&lt;/author&gt;&lt;/authors&gt;&lt;/contributors&gt;&lt;titles&gt;&lt;title&gt;Sleep pattern differences between older adult dementia caregivers and older adult noncaregivers using objective and subjective measures&lt;/title&gt;&lt;secondary-title&gt;Journal of Clinical Sleep Medicine&lt;/secondary-title&gt;&lt;/titles&gt;&lt;periodical&gt;&lt;full-title&gt;Journal of Clinical Sleep Medicine&lt;/full-title&gt;&lt;/periodical&gt;&lt;pages&gt;362-369&lt;/pages&gt;&lt;volume&gt;4&lt;/volume&gt;&lt;number&gt;4&lt;/number&gt;&lt;dates&gt;&lt;year&gt;2008&lt;/year&gt;&lt;/dates&gt;&lt;urls&gt;&lt;/urls&gt;&lt;/record&gt;&lt;/Cite&gt;&lt;/EndNote&gt;</w:instrText>
+      </w:r>
+      <w:r>
+        <w:fldChar w:fldCharType="separate"/>
+      </w:r>
+      <w:r>
+        <w:rPr>
+          <w:noProof/>
+          <w:vertAlign w:val="superscript"/>
+        </w:rPr>
+        <w:t>50</w:t>
+      </w:r>
+      <w:r>
+        <w:fldChar w:fldCharType="end"/>
+      </w:r>
+      <w:r>
+        <w:t xml:space="preserve"> and are suggested to be used in combination for best accuracy as they measure different aspects of sleep.</w:t>
+      </w:r>
+      <w:r>
+        <w:fldChar w:fldCharType="begin"/>
+      </w:r>
+      <w:r>
+        <w:instrText xml:space="preserve"> ADDIN EN.CITE &lt;EndNote&gt;&lt;Cite&gt;&lt;Author&gt;Zhang&lt;/Author&gt;&lt;Year&gt;2007&lt;/Year&gt;&lt;RecNum&gt;658&lt;/RecNum&gt;&lt;DisplayText&gt;&lt;style face="superscript"&gt;51&lt;/style&gt;&lt;/DisplayText&gt;&lt;record&gt;&lt;rec-number&gt;658&lt;/rec-number&gt;&lt;foreign-keys&gt;&lt;key app="EN" db-id="dedvvsfs4xafd5ezfp8vx505vxt00dp52ds9" timestamp="1493060791"&gt;658&lt;/key&gt;&lt;/foreign-keys&gt;&lt;ref-type name="Journal Article"&gt;17&lt;/ref-type&gt;&lt;contributors&gt;&lt;authors&gt;&lt;author&gt;Zhang, Lin&lt;/author&gt;&lt;author&gt;Zhao, Zhong-Xin&lt;/author&gt;&lt;/authors&gt;&lt;/contributors&gt;&lt;titles&gt;&lt;title&gt;Objective and subjective measures for sleep disorders&lt;/title&gt;&lt;secondary-title&gt;Neuroscience Bulletin&lt;/secondary-title&gt;&lt;/titles&gt;&lt;periodical&gt;&lt;full-title&gt;Neuroscience Bulletin&lt;/full-title&gt;&lt;/periodical&gt;&lt;pages&gt;236-240&lt;/pages&gt;&lt;volume&gt;23&lt;/volume&gt;&lt;number&gt;4&lt;/number&gt;&lt;dates&gt;&lt;year&gt;2007&lt;/year&gt;&lt;/dates&gt;&lt;isbn&gt;1995-8218&lt;/isbn&gt;&lt;label&gt;Zhang2007&lt;/label&gt;&lt;work-type&gt;journal article&lt;/work-type&gt;&lt;urls&gt;&lt;related-urls&gt;&lt;url&gt;http://dx.doi.org/10.1007/s12264-007-0035-9&lt;/url&gt;&lt;/related-urls&gt;&lt;/urls&gt;&lt;electronic-resource-num&gt;10.1007/s12264-007-0035-9&lt;/electronic-resource-num&gt;&lt;/record&gt;&lt;/Cite&gt;&lt;/EndNote&gt;</w:instrText>
+      </w:r>
+      <w:r>
+        <w:fldChar w:fldCharType="separate"/>
+      </w:r>
+      <w:r>
+        <w:rPr>
+          <w:noProof/>
+          <w:vertAlign w:val="superscript"/>
+        </w:rPr>
+        <w:t>51</w:t>
+      </w:r>
+      <w:r>
+        <w:fldChar w:fldCharType="end"/>
+      </w:r>
+      <w:r>
+        <w:t xml:space="preserve"> A recent simulation study showed that non-differential misclassification of a mediator biases the indirect effect towards the null much more powerfully than mi</w:t>
+      </w:r>
+      <w:r>
+        <w:t>sclassification of the exposure</w:t>
+      </w:r>
+      <w:r>
+        <w:t>.</w:t>
+      </w:r>
+      <w:r>
+        <w:fldChar w:fldCharType="begin"/>
+      </w:r>
+      <w:r>
+        <w:instrText xml:space="preserve"> ADDIN EN.CITE &lt;EndNote&gt;&lt;Cite&gt;&lt;Author&gt;Blakely&lt;/Author&gt;&lt;Year&gt;2013&lt;/Year&gt;&lt;RecNum&gt;722&lt;/RecNum&gt;&lt;DisplayText&gt;&lt;style face="superscript"&gt;52&lt;/style&gt;&lt;/DisplayText&gt;&lt;record&gt;&lt;rec-number&gt;722&lt;/rec-number&gt;&lt;foreign-keys&gt;&lt;key app="EN" db-id="dedvvsfs4xafd5ezfp8vx505vxt00dp52ds9" timestamp="1493301747"&gt;722&lt;/key&gt;&lt;/foreign-keys&gt;&lt;ref-type name="Journal Article"&gt;17&lt;/ref-type&gt;&lt;contributors&gt;&lt;authors&gt;&lt;author&gt;Blakely, Tony&lt;/author&gt;&lt;author&gt;McKenzie, Sarah&lt;/author&gt;&lt;author&gt;Carter, Kristie&lt;/author&gt;&lt;/authors&gt;&lt;/contributors&gt;&lt;titles&gt;&lt;title&gt;Misclassification of the mediator matters when estimating indirect effects&lt;/title&gt;&lt;secondary-title&gt;Journal of epidemiology and community health&lt;/secondary-title&gt;&lt;/titles&gt;&lt;periodical&gt;&lt;full-title&gt;Journal of Epidemiology and Community Health&lt;/full-title&gt;&lt;/periodical&gt;&lt;pages&gt;jech-2012-201813&lt;/pages&gt;&lt;dates&gt;&lt;year&gt;2013&lt;/year&gt;&lt;/dates&gt;&lt;isbn&gt;1470-2738&lt;/isbn&gt;&lt;urls&gt;&lt;/urls&gt;&lt;/record&gt;&lt;/Cite&gt;&lt;/EndNote&gt;</w:instrText>
+      </w:r>
+      <w:r>
+        <w:fldChar w:fldCharType="separate"/>
+      </w:r>
+      <w:r>
+        <w:rPr>
+          <w:noProof/>
+          <w:vertAlign w:val="superscript"/>
+        </w:rPr>
+        <w:t>52</w:t>
+      </w:r>
+      <w:r>
+        <w:fldChar w:fldCharType="end"/>
+      </w:r>
+      <w:r>
+        <w:t xml:space="preserve"> Therefore, the null results of our study are unable to rule out true mediation and may be the result of misclassification. </w:t>
       </w:r>
       <w:r>
         <w:t>Our study is limited by a number of factors.</w:t>
@@ -2693,41 +3294,42 @@
         <w:t xml:space="preserve"> and not reflective of acute infection</w:t>
       </w:r>
       <w:r>
-        <w:t xml:space="preserve"> (</w:t>
-      </w:r>
-      <w:proofErr w:type="spellStart"/>
-      <w:r>
-        <w:t>Ridker</w:t>
-      </w:r>
-      <w:proofErr w:type="spellEnd"/>
-      <w:r>
-        <w:t xml:space="preserve"> 2003).</w:t>
-      </w:r>
-      <w:r>
-        <w:t xml:space="preserve"> We were limited to cross-sectional measures of SES; mediation effects may be present with respect to life course SES that are not present in current SES.  Being an observational study, unmeasured confounding may have altered our results. </w:t>
+        <w:t>.</w:t>
+      </w:r>
+      <w:r>
+        <w:fldChar w:fldCharType="begin"/>
+      </w:r>
+      <w:r>
+        <w:instrText xml:space="preserve"> ADDIN EN.CITE &lt;EndNote&gt;&lt;Cite&gt;&lt;Author&gt;Ridker&lt;/Author&gt;&lt;Year&gt;2003&lt;/Year&gt;&lt;RecNum&gt;17&lt;/RecNum&gt;&lt;DisplayText&gt;&lt;style face="superscript"&gt;17&lt;/style&gt;&lt;/DisplayText&gt;&lt;record&gt;&lt;rec-number&gt;17&lt;/rec-number&gt;&lt;foreign-keys&gt;&lt;key app="EN" db-id="9p9t0a2fpx2r01ev2elva2059xspe20a95ef" timestamp="1493300057"&gt;17&lt;/key&gt;&lt;/foreign-keys&gt;&lt;ref-type name="Journal Article"&gt;17&lt;/ref-type&gt;&lt;contributors&gt;&lt;authors&gt;&lt;author&gt;Ridker, Paul M&lt;/author&gt;&lt;/authors&gt;&lt;/contributors&gt;&lt;titles&gt;&lt;title&gt;Clinical application of C-reactive protein for cardiovascular disease detection and prevention&lt;/title&gt;&lt;secondary-title&gt;Circulation&lt;/secondary-title&gt;&lt;/titles&gt;&lt;pages&gt;363-369&lt;/pages&gt;&lt;volume&gt;107&lt;/volume&gt;&lt;number&gt;3&lt;/number&gt;&lt;dates&gt;&lt;year&gt;2003&lt;/year&gt;&lt;/dates&gt;&lt;isbn&gt;0009-7322&lt;/isbn&gt;&lt;urls&gt;&lt;/urls&gt;&lt;/record&gt;&lt;/Cite&gt;&lt;/EndNote&gt;</w:instrText>
+      </w:r>
+      <w:r>
+        <w:fldChar w:fldCharType="separate"/>
+      </w:r>
+      <w:r>
+        <w:rPr>
+          <w:noProof/>
+          <w:vertAlign w:val="superscript"/>
+        </w:rPr>
+        <w:t>17</w:t>
+      </w:r>
+      <w:r>
+        <w:fldChar w:fldCharType="end"/>
+      </w:r>
+      <w:r>
+        <w:t xml:space="preserve"> We were limited to cross-sectional measures of SES; mediation effects may be present with respect to life course SES that </w:t>
+      </w:r>
+      <w:proofErr w:type="gramStart"/>
+      <w:r>
+        <w:t>are</w:t>
+      </w:r>
+      <w:proofErr w:type="gramEnd"/>
+      <w:r>
+        <w:t xml:space="preserve"> not present in current SES.  Being an observational study, unmeasured confounding may have altered our results. </w:t>
       </w:r>
     </w:p>
     <w:p>
       <w:r>
-        <w:t>Despite these limitations, t</w:t>
-      </w:r>
-      <w:r>
-        <w:t>his study adds to the literature by being the first, to our knowledge, to formally test whether socioeconomic disparities in CRP-marked inflammatory burden are mediated by sleep duration or quality by generating indirect effect estimates.</w:t>
-      </w:r>
-      <w:r>
-        <w:t xml:space="preserve"> Because of the limitations of our study, we were not able to conclusively rule out mediation by sleep length and quality, and this topic warrants further investigation. </w:t>
-      </w:r>
-      <w:r>
-        <w:t xml:space="preserve">Future studies examining mediation of SES health disparities by sleep parameters </w:t>
-      </w:r>
-      <w:r>
-        <w:t>would be improved by prospectively examining potential mediation of life-course socioeconomic status by sleep parameters, and by including</w:t>
-      </w:r>
-      <w:r>
-        <w:t xml:space="preserve"> objective measurements</w:t>
-      </w:r>
-      <w:r>
-        <w:t xml:space="preserve"> such as polysomnography and </w:t>
+        <w:t xml:space="preserve">Despite these limitations, this study adds to the literature by being the first, to our knowledge, to formally test whether socioeconomic disparities in CRP-marked inflammatory burden are mediated by sleep duration or quality by generating indirect effect estimates. Because of the limitations of our study, we were not able to conclusively rule out mediation by sleep length and quality, and this topic warrants further investigation. Future studies examining mediation of SES health disparities by sleep parameters would be improved by prospectively examining potential mediation of life-course socioeconomic status by sleep parameters, and by including objective measurements such as polysomnography and </w:t>
       </w:r>
       <w:proofErr w:type="spellStart"/>
       <w:r>
@@ -2735,24 +3337,19 @@
       </w:r>
       <w:proofErr w:type="spellEnd"/>
       <w:r>
-        <w:t xml:space="preserve"> to avoid bias towards the null.  </w:t>
-      </w:r>
-      <w:r>
-        <w:t xml:space="preserve">Interventions are needed to reduce socioeconomic disparities in inflammatory burden, and the development of effective interventions necessitates the elucidation of modifiable mediators such as sleep. </w:t>
-      </w:r>
-      <w:bookmarkStart w:id="0" w:name="_GoBack"/>
-      <w:bookmarkEnd w:id="0"/>
+        <w:t xml:space="preserve"> to avoid bias towards the null.  Interventions are needed to reduce socioeconomic disparities in inflammatory burden, and the development of effective interventions necessitates the elucidation of modifiable mediators such as sleep. </w:t>
+      </w:r>
     </w:p>
     <w:p/>
     <w:p/>
     <w:tbl>
       <w:tblPr>
-        <w:tblW w:w="10718" w:type="dxa"/>
+        <w:tblW w:w="10268" w:type="dxa"/>
         <w:tblInd w:w="-432" w:type="dxa"/>
         <w:tblLook w:val="04A0" w:firstRow="1" w:lastRow="0" w:firstColumn="1" w:lastColumn="0" w:noHBand="0" w:noVBand="1"/>
       </w:tblPr>
       <w:tblGrid>
-        <w:gridCol w:w="900"/>
+        <w:gridCol w:w="450"/>
         <w:gridCol w:w="3843"/>
         <w:gridCol w:w="723"/>
         <w:gridCol w:w="1284"/>
@@ -2767,7 +3364,7 @@
         </w:trPr>
         <w:tc>
           <w:tcPr>
-            <w:tcW w:w="10718" w:type="dxa"/>
+            <w:tcW w:w="10268" w:type="dxa"/>
             <w:gridSpan w:val="8"/>
             <w:tcBorders>
               <w:top w:val="nil"/>
@@ -2808,11 +3405,10 @@
         </w:trPr>
         <w:tc>
           <w:tcPr>
-            <w:tcW w:w="900" w:type="dxa"/>
-            <w:tcBorders>
-              <w:top w:val="nil"/>
-              <w:left w:val="nil"/>
-              <w:bottom w:val="nil"/>
+            <w:tcW w:w="450" w:type="dxa"/>
+            <w:tcBorders>
+              <w:top w:val="nil"/>
+              <w:left w:val="nil"/>
               <w:right w:val="nil"/>
             </w:tcBorders>
             <w:shd w:val="clear" w:color="auto" w:fill="auto"/>
@@ -2838,7 +3434,6 @@
             <w:tcBorders>
               <w:top w:val="nil"/>
               <w:left w:val="nil"/>
-              <w:bottom w:val="nil"/>
               <w:right w:val="nil"/>
             </w:tcBorders>
             <w:shd w:val="clear" w:color="auto" w:fill="auto"/>
@@ -2975,17 +3570,15 @@
         </w:trPr>
         <w:tc>
           <w:tcPr>
-            <w:tcW w:w="900" w:type="dxa"/>
-            <w:tcBorders>
-              <w:top w:val="nil"/>
-              <w:left w:val="nil"/>
-              <w:bottom w:val="single" w:sz="4" w:space="0" w:color="auto"/>
-              <w:right w:val="nil"/>
-            </w:tcBorders>
-            <w:shd w:val="clear" w:color="auto" w:fill="auto"/>
-            <w:noWrap/>
-            <w:vAlign w:val="bottom"/>
-            <w:hideMark/>
+            <w:tcW w:w="450" w:type="dxa"/>
+            <w:tcBorders>
+              <w:top w:val="nil"/>
+              <w:left w:val="nil"/>
+              <w:right w:val="nil"/>
+            </w:tcBorders>
+            <w:shd w:val="clear" w:color="auto" w:fill="auto"/>
+            <w:noWrap/>
+            <w:vAlign w:val="bottom"/>
           </w:tcPr>
           <w:p>
             <w:pPr>
@@ -2998,15 +3591,6 @@
                 <w:szCs w:val="20"/>
               </w:rPr>
             </w:pPr>
-            <w:r>
-              <w:rPr>
-                <w:rFonts w:ascii="Calibri" w:eastAsia="Times New Roman" w:hAnsi="Calibri" w:cs="Calibri"/>
-                <w:color w:val="000000"/>
-                <w:sz w:val="20"/>
-                <w:szCs w:val="20"/>
-              </w:rPr>
-              <w:t>Variable</w:t>
-            </w:r>
           </w:p>
         </w:tc>
         <w:tc>
@@ -3015,13 +3599,11 @@
             <w:tcBorders>
               <w:top w:val="nil"/>
               <w:left w:val="nil"/>
-              <w:bottom w:val="single" w:sz="4" w:space="0" w:color="auto"/>
-              <w:right w:val="nil"/>
-            </w:tcBorders>
-            <w:shd w:val="clear" w:color="auto" w:fill="auto"/>
-            <w:noWrap/>
-            <w:vAlign w:val="bottom"/>
-            <w:hideMark/>
+              <w:right w:val="nil"/>
+            </w:tcBorders>
+            <w:shd w:val="clear" w:color="auto" w:fill="auto"/>
+            <w:noWrap/>
+            <w:vAlign w:val="bottom"/>
           </w:tcPr>
           <w:p>
             <w:pPr>
@@ -3034,15 +3616,6 @@
                 <w:szCs w:val="20"/>
               </w:rPr>
             </w:pPr>
-            <w:r>
-              <w:rPr>
-                <w:rFonts w:ascii="Calibri" w:eastAsia="Times New Roman" w:hAnsi="Calibri" w:cs="Calibri"/>
-                <w:color w:val="000000"/>
-                <w:sz w:val="20"/>
-                <w:szCs w:val="20"/>
-              </w:rPr>
-              <w:t>Value</w:t>
-            </w:r>
           </w:p>
         </w:tc>
         <w:tc>
@@ -3268,10 +3841,9 @@
         </w:trPr>
         <w:tc>
           <w:tcPr>
-            <w:tcW w:w="4743" w:type="dxa"/>
+            <w:tcW w:w="4293" w:type="dxa"/>
             <w:gridSpan w:val="2"/>
             <w:tcBorders>
-              <w:top w:val="nil"/>
               <w:left w:val="nil"/>
               <w:bottom w:val="nil"/>
               <w:right w:val="nil"/>
@@ -3525,7 +4097,7 @@
         </w:trPr>
         <w:tc>
           <w:tcPr>
-            <w:tcW w:w="4743" w:type="dxa"/>
+            <w:tcW w:w="4293" w:type="dxa"/>
             <w:gridSpan w:val="2"/>
             <w:tcBorders>
               <w:top w:val="nil"/>
@@ -3555,7 +4127,16 @@
                 <w:sz w:val="20"/>
                 <w:szCs w:val="20"/>
               </w:rPr>
-              <w:t>Age - Median (range)</w:t>
+              <w:t>Age - m</w:t>
+            </w:r>
+            <w:r>
+              <w:rPr>
+                <w:rFonts w:ascii="Calibri" w:eastAsia="Times New Roman" w:hAnsi="Calibri" w:cs="Calibri"/>
+                <w:color w:val="000000"/>
+                <w:sz w:val="20"/>
+                <w:szCs w:val="20"/>
+              </w:rPr>
+              <w:t>edian (range)</w:t>
             </w:r>
           </w:p>
         </w:tc>
@@ -3782,7 +4363,7 @@
         </w:trPr>
         <w:tc>
           <w:tcPr>
-            <w:tcW w:w="4743" w:type="dxa"/>
+            <w:tcW w:w="4293" w:type="dxa"/>
             <w:gridSpan w:val="2"/>
             <w:tcBorders>
               <w:top w:val="nil"/>
@@ -4039,7 +4620,7 @@
         </w:trPr>
         <w:tc>
           <w:tcPr>
-            <w:tcW w:w="4743" w:type="dxa"/>
+            <w:tcW w:w="4293" w:type="dxa"/>
             <w:gridSpan w:val="2"/>
             <w:tcBorders>
               <w:top w:val="nil"/>
@@ -4231,7 +4812,7 @@
         </w:trPr>
         <w:tc>
           <w:tcPr>
-            <w:tcW w:w="900" w:type="dxa"/>
+            <w:tcW w:w="450" w:type="dxa"/>
             <w:tcBorders>
               <w:top w:val="nil"/>
               <w:left w:val="nil"/>
@@ -4512,7 +5093,7 @@
         </w:trPr>
         <w:tc>
           <w:tcPr>
-            <w:tcW w:w="900" w:type="dxa"/>
+            <w:tcW w:w="450" w:type="dxa"/>
             <w:tcBorders>
               <w:top w:val="nil"/>
               <w:left w:val="nil"/>
@@ -4795,7 +5376,7 @@
         </w:trPr>
         <w:tc>
           <w:tcPr>
-            <w:tcW w:w="900" w:type="dxa"/>
+            <w:tcW w:w="450" w:type="dxa"/>
             <w:tcBorders>
               <w:top w:val="nil"/>
               <w:left w:val="nil"/>
@@ -5078,7 +5659,7 @@
         </w:trPr>
         <w:tc>
           <w:tcPr>
-            <w:tcW w:w="900" w:type="dxa"/>
+            <w:tcW w:w="450" w:type="dxa"/>
             <w:tcBorders>
               <w:top w:val="nil"/>
               <w:left w:val="nil"/>
@@ -5361,7 +5942,7 @@
         </w:trPr>
         <w:tc>
           <w:tcPr>
-            <w:tcW w:w="900" w:type="dxa"/>
+            <w:tcW w:w="450" w:type="dxa"/>
             <w:tcBorders>
               <w:top w:val="nil"/>
               <w:left w:val="nil"/>
@@ -5644,7 +6225,7 @@
         </w:trPr>
         <w:tc>
           <w:tcPr>
-            <w:tcW w:w="4743" w:type="dxa"/>
+            <w:tcW w:w="4293" w:type="dxa"/>
             <w:gridSpan w:val="2"/>
             <w:tcBorders>
               <w:top w:val="nil"/>
@@ -5674,7 +6255,6 @@
                 <w:sz w:val="20"/>
                 <w:szCs w:val="20"/>
               </w:rPr>
-              <w:lastRenderedPageBreak/>
               <w:t>Gender</w:t>
             </w:r>
           </w:p>
@@ -5837,7 +6417,7 @@
         </w:trPr>
         <w:tc>
           <w:tcPr>
-            <w:tcW w:w="900" w:type="dxa"/>
+            <w:tcW w:w="450" w:type="dxa"/>
             <w:tcBorders>
               <w:top w:val="nil"/>
               <w:left w:val="nil"/>
@@ -6118,7 +6698,7 @@
         </w:trPr>
         <w:tc>
           <w:tcPr>
-            <w:tcW w:w="900" w:type="dxa"/>
+            <w:tcW w:w="450" w:type="dxa"/>
             <w:tcBorders>
               <w:top w:val="nil"/>
               <w:left w:val="nil"/>
@@ -6401,7 +6981,7 @@
         </w:trPr>
         <w:tc>
           <w:tcPr>
-            <w:tcW w:w="4743" w:type="dxa"/>
+            <w:tcW w:w="4293" w:type="dxa"/>
             <w:gridSpan w:val="2"/>
             <w:tcBorders>
               <w:top w:val="nil"/>
@@ -6593,7 +7173,7 @@
         </w:trPr>
         <w:tc>
           <w:tcPr>
-            <w:tcW w:w="900" w:type="dxa"/>
+            <w:tcW w:w="450" w:type="dxa"/>
             <w:tcBorders>
               <w:top w:val="nil"/>
               <w:left w:val="nil"/>
@@ -6874,7 +7454,7 @@
         </w:trPr>
         <w:tc>
           <w:tcPr>
-            <w:tcW w:w="900" w:type="dxa"/>
+            <w:tcW w:w="450" w:type="dxa"/>
             <w:tcBorders>
               <w:top w:val="nil"/>
               <w:left w:val="nil"/>
@@ -7157,7 +7737,7 @@
         </w:trPr>
         <w:tc>
           <w:tcPr>
-            <w:tcW w:w="900" w:type="dxa"/>
+            <w:tcW w:w="450" w:type="dxa"/>
             <w:tcBorders>
               <w:top w:val="nil"/>
               <w:left w:val="nil"/>
@@ -7440,7 +8020,7 @@
         </w:trPr>
         <w:tc>
           <w:tcPr>
-            <w:tcW w:w="900" w:type="dxa"/>
+            <w:tcW w:w="450" w:type="dxa"/>
             <w:tcBorders>
               <w:top w:val="nil"/>
               <w:left w:val="nil"/>
@@ -7723,7 +8303,7 @@
         </w:trPr>
         <w:tc>
           <w:tcPr>
-            <w:tcW w:w="900" w:type="dxa"/>
+            <w:tcW w:w="450" w:type="dxa"/>
             <w:tcBorders>
               <w:top w:val="nil"/>
               <w:left w:val="nil"/>
@@ -8006,7 +8586,7 @@
         </w:trPr>
         <w:tc>
           <w:tcPr>
-            <w:tcW w:w="4743" w:type="dxa"/>
+            <w:tcW w:w="4293" w:type="dxa"/>
             <w:gridSpan w:val="2"/>
             <w:tcBorders>
               <w:top w:val="nil"/>
@@ -8198,7 +8778,7 @@
         </w:trPr>
         <w:tc>
           <w:tcPr>
-            <w:tcW w:w="900" w:type="dxa"/>
+            <w:tcW w:w="450" w:type="dxa"/>
             <w:tcBorders>
               <w:top w:val="nil"/>
               <w:left w:val="nil"/>
@@ -8479,7 +9059,7 @@
         </w:trPr>
         <w:tc>
           <w:tcPr>
-            <w:tcW w:w="900" w:type="dxa"/>
+            <w:tcW w:w="450" w:type="dxa"/>
             <w:tcBorders>
               <w:top w:val="nil"/>
               <w:left w:val="nil"/>
@@ -8762,7 +9342,7 @@
         </w:trPr>
         <w:tc>
           <w:tcPr>
-            <w:tcW w:w="900" w:type="dxa"/>
+            <w:tcW w:w="450" w:type="dxa"/>
             <w:tcBorders>
               <w:top w:val="nil"/>
               <w:left w:val="nil"/>
@@ -9045,7 +9625,7 @@
         </w:trPr>
         <w:tc>
           <w:tcPr>
-            <w:tcW w:w="900" w:type="dxa"/>
+            <w:tcW w:w="450" w:type="dxa"/>
             <w:tcBorders>
               <w:top w:val="nil"/>
               <w:left w:val="nil"/>
@@ -9328,7 +9908,7 @@
         </w:trPr>
         <w:tc>
           <w:tcPr>
-            <w:tcW w:w="4743" w:type="dxa"/>
+            <w:tcW w:w="4293" w:type="dxa"/>
             <w:gridSpan w:val="2"/>
             <w:tcBorders>
               <w:top w:val="nil"/>
@@ -9520,7 +10100,7 @@
         </w:trPr>
         <w:tc>
           <w:tcPr>
-            <w:tcW w:w="900" w:type="dxa"/>
+            <w:tcW w:w="450" w:type="dxa"/>
             <w:tcBorders>
               <w:top w:val="nil"/>
               <w:left w:val="nil"/>
@@ -9801,7 +10381,7 @@
         </w:trPr>
         <w:tc>
           <w:tcPr>
-            <w:tcW w:w="900" w:type="dxa"/>
+            <w:tcW w:w="450" w:type="dxa"/>
             <w:tcBorders>
               <w:top w:val="nil"/>
               <w:left w:val="nil"/>
@@ -10084,7 +10664,7 @@
         </w:trPr>
         <w:tc>
           <w:tcPr>
-            <w:tcW w:w="6750" w:type="dxa"/>
+            <w:tcW w:w="6300" w:type="dxa"/>
             <w:gridSpan w:val="4"/>
             <w:tcBorders>
               <w:top w:val="nil"/>
@@ -10226,7 +10806,7 @@
         </w:trPr>
         <w:tc>
           <w:tcPr>
-            <w:tcW w:w="900" w:type="dxa"/>
+            <w:tcW w:w="450" w:type="dxa"/>
             <w:tcBorders>
               <w:top w:val="nil"/>
               <w:left w:val="nil"/>
@@ -10507,7 +11087,7 @@
         </w:trPr>
         <w:tc>
           <w:tcPr>
-            <w:tcW w:w="900" w:type="dxa"/>
+            <w:tcW w:w="450" w:type="dxa"/>
             <w:tcBorders>
               <w:top w:val="nil"/>
               <w:left w:val="nil"/>
@@ -10790,7 +11370,7 @@
         </w:trPr>
         <w:tc>
           <w:tcPr>
-            <w:tcW w:w="900" w:type="dxa"/>
+            <w:tcW w:w="450" w:type="dxa"/>
             <w:tcBorders>
               <w:top w:val="nil"/>
               <w:left w:val="nil"/>
@@ -11073,7 +11653,7 @@
         </w:trPr>
         <w:tc>
           <w:tcPr>
-            <w:tcW w:w="900" w:type="dxa"/>
+            <w:tcW w:w="450" w:type="dxa"/>
             <w:tcBorders>
               <w:top w:val="nil"/>
               <w:left w:val="nil"/>
@@ -11356,7 +11936,7 @@
         </w:trPr>
         <w:tc>
           <w:tcPr>
-            <w:tcW w:w="4743" w:type="dxa"/>
+            <w:tcW w:w="4293" w:type="dxa"/>
             <w:gridSpan w:val="2"/>
             <w:tcBorders>
               <w:top w:val="nil"/>
@@ -11548,7 +12128,7 @@
         </w:trPr>
         <w:tc>
           <w:tcPr>
-            <w:tcW w:w="900" w:type="dxa"/>
+            <w:tcW w:w="450" w:type="dxa"/>
             <w:tcBorders>
               <w:top w:val="nil"/>
               <w:left w:val="nil"/>
@@ -11829,7 +12409,7 @@
         </w:trPr>
         <w:tc>
           <w:tcPr>
-            <w:tcW w:w="900" w:type="dxa"/>
+            <w:tcW w:w="450" w:type="dxa"/>
             <w:tcBorders>
               <w:top w:val="nil"/>
               <w:left w:val="nil"/>
@@ -12112,7 +12692,7 @@
         </w:trPr>
         <w:tc>
           <w:tcPr>
-            <w:tcW w:w="8730" w:type="dxa"/>
+            <w:tcW w:w="8280" w:type="dxa"/>
             <w:gridSpan w:val="6"/>
             <w:tcBorders>
               <w:top w:val="nil"/>
@@ -12204,7 +12784,7 @@
         </w:trPr>
         <w:tc>
           <w:tcPr>
-            <w:tcW w:w="900" w:type="dxa"/>
+            <w:tcW w:w="450" w:type="dxa"/>
             <w:tcBorders>
               <w:top w:val="nil"/>
               <w:left w:val="nil"/>
@@ -12485,7 +13065,7 @@
         </w:trPr>
         <w:tc>
           <w:tcPr>
-            <w:tcW w:w="900" w:type="dxa"/>
+            <w:tcW w:w="450" w:type="dxa"/>
             <w:tcBorders>
               <w:top w:val="nil"/>
               <w:left w:val="nil"/>
@@ -12768,7 +13348,7 @@
         </w:trPr>
         <w:tc>
           <w:tcPr>
-            <w:tcW w:w="900" w:type="dxa"/>
+            <w:tcW w:w="450" w:type="dxa"/>
             <w:tcBorders>
               <w:top w:val="nil"/>
               <w:left w:val="nil"/>
@@ -13051,7 +13631,7 @@
         </w:trPr>
         <w:tc>
           <w:tcPr>
-            <w:tcW w:w="4743" w:type="dxa"/>
+            <w:tcW w:w="4293" w:type="dxa"/>
             <w:gridSpan w:val="2"/>
             <w:tcBorders>
               <w:top w:val="nil"/>
@@ -13243,7 +13823,7 @@
         </w:trPr>
         <w:tc>
           <w:tcPr>
-            <w:tcW w:w="900" w:type="dxa"/>
+            <w:tcW w:w="450" w:type="dxa"/>
             <w:tcBorders>
               <w:top w:val="nil"/>
               <w:left w:val="nil"/>
@@ -13524,7 +14104,7 @@
         </w:trPr>
         <w:tc>
           <w:tcPr>
-            <w:tcW w:w="900" w:type="dxa"/>
+            <w:tcW w:w="450" w:type="dxa"/>
             <w:tcBorders>
               <w:top w:val="nil"/>
               <w:left w:val="nil"/>
@@ -13807,7 +14387,7 @@
         </w:trPr>
         <w:tc>
           <w:tcPr>
-            <w:tcW w:w="900" w:type="dxa"/>
+            <w:tcW w:w="450" w:type="dxa"/>
             <w:tcBorders>
               <w:top w:val="nil"/>
               <w:left w:val="nil"/>
@@ -14090,7 +14670,7 @@
         </w:trPr>
         <w:tc>
           <w:tcPr>
-            <w:tcW w:w="8730" w:type="dxa"/>
+            <w:tcW w:w="8280" w:type="dxa"/>
             <w:gridSpan w:val="6"/>
             <w:tcBorders>
               <w:top w:val="nil"/>
@@ -14182,7 +14762,7 @@
         </w:trPr>
         <w:tc>
           <w:tcPr>
-            <w:tcW w:w="900" w:type="dxa"/>
+            <w:tcW w:w="450" w:type="dxa"/>
             <w:tcBorders>
               <w:top w:val="nil"/>
               <w:left w:val="nil"/>
@@ -14463,7 +15043,7 @@
         </w:trPr>
         <w:tc>
           <w:tcPr>
-            <w:tcW w:w="900" w:type="dxa"/>
+            <w:tcW w:w="450" w:type="dxa"/>
             <w:tcBorders>
               <w:top w:val="nil"/>
               <w:left w:val="nil"/>
@@ -14746,7 +15326,7 @@
         </w:trPr>
         <w:tc>
           <w:tcPr>
-            <w:tcW w:w="900" w:type="dxa"/>
+            <w:tcW w:w="450" w:type="dxa"/>
             <w:tcBorders>
               <w:top w:val="nil"/>
               <w:left w:val="nil"/>
@@ -15484,7 +16064,6 @@
                 <w:sz w:val="20"/>
                 <w:szCs w:val="20"/>
               </w:rPr>
-              <w:lastRenderedPageBreak/>
               <w:t>Education</w:t>
             </w:r>
           </w:p>
@@ -23325,7 +23904,25 @@
                 <w:sz w:val="20"/>
                 <w:szCs w:val="20"/>
               </w:rPr>
-              <w:t>*ANOVA models fit using CRP transformed by the natural logarithm.</w:t>
+              <w:t>*</w:t>
+            </w:r>
+            <w:r>
+              <w:rPr>
+                <w:rFonts w:ascii="Calibri" w:eastAsia="Times New Roman" w:hAnsi="Calibri" w:cs="Calibri"/>
+                <w:color w:val="000000"/>
+                <w:sz w:val="20"/>
+                <w:szCs w:val="20"/>
+              </w:rPr>
+              <w:t xml:space="preserve">Type III sum of squares F-test from </w:t>
+            </w:r>
+            <w:r>
+              <w:rPr>
+                <w:rFonts w:ascii="Calibri" w:eastAsia="Times New Roman" w:hAnsi="Calibri" w:cs="Calibri"/>
+                <w:color w:val="000000"/>
+                <w:sz w:val="20"/>
+                <w:szCs w:val="20"/>
+              </w:rPr>
+              <w:t>ANOVA models fit using CRP transformed by the natural logarithm.</w:t>
             </w:r>
           </w:p>
         </w:tc>
@@ -23423,7 +24020,18 @@
                 <w:sz w:val="20"/>
                 <w:szCs w:val="20"/>
               </w:rPr>
-              <w:t xml:space="preserve">Total and indirect effects estimates of income and education on natural logarithm-transformed c-reactive protein, mediated by poor sleep and short sleep. Estimates are presented as </w:t>
+              <w:t>Total and indirect effects estimates of income</w:t>
+            </w:r>
+            <w:bookmarkStart w:id="0" w:name="_GoBack"/>
+            <w:bookmarkEnd w:id="0"/>
+            <w:r>
+              <w:rPr>
+                <w:rFonts w:ascii="Calibri" w:eastAsia="Times New Roman" w:hAnsi="Calibri" w:cs="Calibri"/>
+                <w:color w:val="000000"/>
+                <w:sz w:val="20"/>
+                <w:szCs w:val="20"/>
+              </w:rPr>
+              <w:t xml:space="preserve"> and education on natural logarithm-transformed c-reactive protein, mediated by poor sleep and short sleep. Estimates are presented as </w:t>
             </w:r>
             <w:r>
               <w:rPr>
@@ -27706,7 +28314,6 @@
                 <w:sz w:val="20"/>
                 <w:szCs w:val="20"/>
               </w:rPr>
-              <w:lastRenderedPageBreak/>
               <w:t>*Models fit using least squares linear regression adjusted for the survey design. Adjusted model include terms for age (continuous), gender, race/ethnicity, physical activity, birth control use, HRT use, sleep medication use, plasma cotinine, and obesity (BMI &gt; 30).</w:t>
             </w:r>
           </w:p>
@@ -27748,6 +28355,7 @@
                 <w:sz w:val="20"/>
                 <w:szCs w:val="20"/>
               </w:rPr>
+              <w:lastRenderedPageBreak/>
               <w:t>ǂ TIE = Total indirect effect</w:t>
             </w:r>
           </w:p>
@@ -30909,10 +31517,34 @@
     <w:p>
       <w:pPr>
         <w:pStyle w:val="EndNoteBibliography"/>
+        <w:spacing w:after="0"/>
         <w:ind w:left="720" w:hanging="720"/>
       </w:pPr>
       <w:r>
         <w:t>44.</w:t>
+      </w:r>
+      <w:r>
+        <w:tab/>
+        <w:t xml:space="preserve">VanderWeele TJ. Mediation analysis: a practitioner's guide. </w:t>
+      </w:r>
+      <w:r>
+        <w:rPr>
+          <w:i/>
+        </w:rPr>
+        <w:t xml:space="preserve">Annual review of public health. </w:t>
+      </w:r>
+      <w:r>
+        <w:t>2016;37:17-32.</w:t>
+      </w:r>
+    </w:p>
+    <w:p>
+      <w:pPr>
+        <w:pStyle w:val="EndNoteBibliography"/>
+        <w:spacing w:after="0"/>
+        <w:ind w:left="720" w:hanging="720"/>
+      </w:pPr>
+      <w:r>
+        <w:t>45.</w:t>
       </w:r>
       <w:r>
         <w:tab/>
@@ -30926,6 +31558,167 @@
       </w:r>
       <w:r>
         <w:t>2007;60(9):874-882.</w:t>
+      </w:r>
+    </w:p>
+    <w:p>
+      <w:pPr>
+        <w:pStyle w:val="EndNoteBibliography"/>
+        <w:spacing w:after="0"/>
+        <w:ind w:left="720" w:hanging="720"/>
+      </w:pPr>
+      <w:r>
+        <w:t>46.</w:t>
+      </w:r>
+      <w:r>
+        <w:tab/>
+        <w:t xml:space="preserve">Gruenewald TL, Cohen S, Matthews KA, Tracy R, Seeman TE. Association of socioeconomic status with inflammation markers in black and white men and women in the Coronary Artery Risk Development in Young Adults (CARDIA) study. </w:t>
+      </w:r>
+      <w:r>
+        <w:rPr>
+          <w:i/>
+        </w:rPr>
+        <w:t xml:space="preserve">Soc Sci Med. </w:t>
+      </w:r>
+      <w:r>
+        <w:t>2009;69(3):451-459.</w:t>
+      </w:r>
+    </w:p>
+    <w:p>
+      <w:pPr>
+        <w:pStyle w:val="EndNoteBibliography"/>
+        <w:spacing w:after="0"/>
+        <w:ind w:left="720" w:hanging="720"/>
+      </w:pPr>
+      <w:r>
+        <w:t>47.</w:t>
+      </w:r>
+      <w:r>
+        <w:tab/>
+        <w:t xml:space="preserve">Schmeer KK, Yoon A. Socioeconomic status inequalities in low-grade inflammation during childhood. </w:t>
+      </w:r>
+      <w:r>
+        <w:rPr>
+          <w:i/>
+        </w:rPr>
+        <w:t xml:space="preserve">Arch Dis Child. </w:t>
+      </w:r>
+      <w:r>
+        <w:t>2016;101(11):1043-1047.</w:t>
+      </w:r>
+    </w:p>
+    <w:p>
+      <w:pPr>
+        <w:pStyle w:val="EndNoteBibliography"/>
+        <w:spacing w:after="0"/>
+        <w:ind w:left="720" w:hanging="720"/>
+      </w:pPr>
+      <w:r>
+        <w:lastRenderedPageBreak/>
+        <w:t>48.</w:t>
+      </w:r>
+      <w:r>
+        <w:tab/>
+        <w:t xml:space="preserve">Kershaw KN, Mezuk B, Abdou CM, Rafferty JA, Jackson JS. Socioeconomic position, health behaviors, and C-reactive protein: a moderated-mediation analysis. </w:t>
+      </w:r>
+      <w:r>
+        <w:rPr>
+          <w:i/>
+        </w:rPr>
+        <w:t xml:space="preserve">Health Psychol. </w:t>
+      </w:r>
+      <w:r>
+        <w:t>2010;29(3):307-316.</w:t>
+      </w:r>
+    </w:p>
+    <w:p>
+      <w:pPr>
+        <w:pStyle w:val="EndNoteBibliography"/>
+        <w:spacing w:after="0"/>
+        <w:ind w:left="720" w:hanging="720"/>
+      </w:pPr>
+      <w:r>
+        <w:t>49.</w:t>
+      </w:r>
+      <w:r>
+        <w:tab/>
+        <w:t xml:space="preserve">Kushida CA, Chang A, Gadkary C, Guilleminault C, Carrillo O, Dement WC. Comparison of actigraphic, polysomnographic, and subjective assessment of sleep parameters in sleep-disordered patients. </w:t>
+      </w:r>
+      <w:r>
+        <w:rPr>
+          <w:i/>
+        </w:rPr>
+        <w:t xml:space="preserve">Sleep medicine. </w:t>
+      </w:r>
+      <w:r>
+        <w:t>2001;2(5):389-396.</w:t>
+      </w:r>
+    </w:p>
+    <w:p>
+      <w:pPr>
+        <w:pStyle w:val="EndNoteBibliography"/>
+        <w:spacing w:after="0"/>
+        <w:ind w:left="720" w:hanging="720"/>
+      </w:pPr>
+      <w:r>
+        <w:t>50.</w:t>
+      </w:r>
+      <w:r>
+        <w:tab/>
+        <w:t xml:space="preserve">Rowe MA, McCrae CS, Campbell JM, Benito AP, Cheng J. Sleep pattern differences between older adult dementia caregivers and older adult noncaregivers using objective and subjective measures. </w:t>
+      </w:r>
+      <w:r>
+        <w:rPr>
+          <w:i/>
+        </w:rPr>
+        <w:t xml:space="preserve">Journal of Clinical Sleep Medicine. </w:t>
+      </w:r>
+      <w:r>
+        <w:t>2008;4(4):362-369.</w:t>
+      </w:r>
+    </w:p>
+    <w:p>
+      <w:pPr>
+        <w:pStyle w:val="EndNoteBibliography"/>
+        <w:spacing w:after="0"/>
+        <w:ind w:left="720" w:hanging="720"/>
+      </w:pPr>
+      <w:r>
+        <w:t>51.</w:t>
+      </w:r>
+      <w:r>
+        <w:tab/>
+        <w:t xml:space="preserve">Zhang L, Zhao Z-X. Objective and subjective measures for sleep disorders. </w:t>
+      </w:r>
+      <w:r>
+        <w:rPr>
+          <w:i/>
+        </w:rPr>
+        <w:t xml:space="preserve">Neuroscience Bulletin. </w:t>
+      </w:r>
+      <w:r>
+        <w:t>2007;23(4):236-240.</w:t>
+      </w:r>
+    </w:p>
+    <w:p>
+      <w:pPr>
+        <w:pStyle w:val="EndNoteBibliography"/>
+        <w:ind w:left="720" w:hanging="720"/>
+      </w:pPr>
+      <w:r>
+        <w:t>52.</w:t>
+      </w:r>
+      <w:r>
+        <w:tab/>
+        <w:t xml:space="preserve">Blakely T, McKenzie S, Carter K. Misclassification of the mediator matters when estimating indirect effects. </w:t>
+      </w:r>
+      <w:r>
+        <w:rPr>
+          <w:i/>
+        </w:rPr>
+        <w:t xml:space="preserve">Journal of epidemiology and community health. </w:t>
+      </w:r>
+      <w:r>
+        <w:t>2013:jech-2012-201813.</w:t>
       </w:r>
     </w:p>
     <w:p>
@@ -30944,7 +31737,7 @@
 </file>
 
 <file path=word/endnotes.xml><?xml version="1.0" encoding="utf-8"?>
-<w:endnotes xmlns:wpc="http://schemas.microsoft.com/office/word/2010/wordprocessingCanvas" xmlns:mc="http://schemas.openxmlformats.org/markup-compatibility/2006" xmlns:o="urn:schemas-microsoft-com:office:office" xmlns:r="http://schemas.openxmlformats.org/officeDocument/2006/relationships" xmlns:m="http://schemas.openxmlformats.org/officeDocument/2006/math" xmlns:v="urn:schemas-microsoft-com:vml" xmlns:wp14="http://schemas.microsoft.com/office/word/2010/wordprocessingDrawing" xmlns:wp="http://schemas.openxmlformats.org/drawingml/2006/wordprocessingDrawing" xmlns:w10="urn:schemas-microsoft-com:office:word" xmlns:w="http://schemas.openxmlformats.org/wordprocessingml/2006/main" xmlns:w14="http://schemas.microsoft.com/office/word/2010/wordml" xmlns:w15="http://schemas.microsoft.com/office/word/2012/wordml" xmlns:wpg="http://schemas.microsoft.com/office/word/2010/wordprocessingGroup" xmlns:wpi="http://schemas.microsoft.com/office/word/2010/wordprocessingInk" xmlns:wne="http://schemas.microsoft.com/office/word/2006/wordml" xmlns:wps="http://schemas.microsoft.com/office/word/2010/wordprocessingShape" mc:Ignorable="w14 w15 wp14">
+<w:endnotes xmlns:wpc="http://schemas.microsoft.com/office/word/2010/wordprocessingCanvas" xmlns:mc="http://schemas.openxmlformats.org/markup-compatibility/2006" xmlns:o="urn:schemas-microsoft-com:office:office" xmlns:r="http://schemas.openxmlformats.org/officeDocument/2006/relationships" xmlns:m="http://schemas.openxmlformats.org/officeDocument/2006/math" xmlns:v="urn:schemas-microsoft-com:vml" xmlns:wp14="http://schemas.microsoft.com/office/word/2010/wordprocessingDrawing" xmlns:wp="http://schemas.openxmlformats.org/drawingml/2006/wordprocessingDrawing" xmlns:w10="urn:schemas-microsoft-com:office:word" xmlns:w="http://schemas.openxmlformats.org/wordprocessingml/2006/main" xmlns:w14="http://schemas.microsoft.com/office/word/2010/wordml" xmlns:wpg="http://schemas.microsoft.com/office/word/2010/wordprocessingGroup" xmlns:wpi="http://schemas.microsoft.com/office/word/2010/wordprocessingInk" xmlns:wne="http://schemas.microsoft.com/office/word/2006/wordml" xmlns:wps="http://schemas.microsoft.com/office/word/2010/wordprocessingShape" mc:Ignorable="w14 wp14">
   <w:endnote w:type="separator" w:id="-1">
     <w:p>
       <w:pPr>
@@ -30969,7 +31762,7 @@
 </file>
 
 <file path=word/footnotes.xml><?xml version="1.0" encoding="utf-8"?>
-<w:footnotes xmlns:wpc="http://schemas.microsoft.com/office/word/2010/wordprocessingCanvas" xmlns:mc="http://schemas.openxmlformats.org/markup-compatibility/2006" xmlns:o="urn:schemas-microsoft-com:office:office" xmlns:r="http://schemas.openxmlformats.org/officeDocument/2006/relationships" xmlns:m="http://schemas.openxmlformats.org/officeDocument/2006/math" xmlns:v="urn:schemas-microsoft-com:vml" xmlns:wp14="http://schemas.microsoft.com/office/word/2010/wordprocessingDrawing" xmlns:wp="http://schemas.openxmlformats.org/drawingml/2006/wordprocessingDrawing" xmlns:w10="urn:schemas-microsoft-com:office:word" xmlns:w="http://schemas.openxmlformats.org/wordprocessingml/2006/main" xmlns:w14="http://schemas.microsoft.com/office/word/2010/wordml" xmlns:w15="http://schemas.microsoft.com/office/word/2012/wordml" xmlns:wpg="http://schemas.microsoft.com/office/word/2010/wordprocessingGroup" xmlns:wpi="http://schemas.microsoft.com/office/word/2010/wordprocessingInk" xmlns:wne="http://schemas.microsoft.com/office/word/2006/wordml" xmlns:wps="http://schemas.microsoft.com/office/word/2010/wordprocessingShape" mc:Ignorable="w14 w15 wp14">
+<w:footnotes xmlns:wpc="http://schemas.microsoft.com/office/word/2010/wordprocessingCanvas" xmlns:mc="http://schemas.openxmlformats.org/markup-compatibility/2006" xmlns:o="urn:schemas-microsoft-com:office:office" xmlns:r="http://schemas.openxmlformats.org/officeDocument/2006/relationships" xmlns:m="http://schemas.openxmlformats.org/officeDocument/2006/math" xmlns:v="urn:schemas-microsoft-com:vml" xmlns:wp14="http://schemas.microsoft.com/office/word/2010/wordprocessingDrawing" xmlns:wp="http://schemas.openxmlformats.org/drawingml/2006/wordprocessingDrawing" xmlns:w10="urn:schemas-microsoft-com:office:word" xmlns:w="http://schemas.openxmlformats.org/wordprocessingml/2006/main" xmlns:w14="http://schemas.microsoft.com/office/word/2010/wordml" xmlns:wpg="http://schemas.microsoft.com/office/word/2010/wordprocessingGroup" xmlns:wpi="http://schemas.microsoft.com/office/word/2010/wordprocessingInk" xmlns:wne="http://schemas.microsoft.com/office/word/2006/wordml" xmlns:wps="http://schemas.microsoft.com/office/word/2010/wordprocessingShape" mc:Ignorable="w14 wp14">
   <w:footnote w:type="separator" w:id="-1">
     <w:p>
       <w:pPr>
@@ -31144,7 +31937,7 @@
 </file>
 
 <file path=word/styles.xml><?xml version="1.0" encoding="utf-8"?>
-<w:styles xmlns:mc="http://schemas.openxmlformats.org/markup-compatibility/2006" xmlns:r="http://schemas.openxmlformats.org/officeDocument/2006/relationships" xmlns:w="http://schemas.openxmlformats.org/wordprocessingml/2006/main" xmlns:w14="http://schemas.microsoft.com/office/word/2010/wordml" xmlns:w15="http://schemas.microsoft.com/office/word/2012/wordml" mc:Ignorable="w14 w15">
+<w:styles xmlns:mc="http://schemas.openxmlformats.org/markup-compatibility/2006" xmlns:r="http://schemas.openxmlformats.org/officeDocument/2006/relationships" xmlns:w="http://schemas.openxmlformats.org/wordprocessingml/2006/main" xmlns:w14="http://schemas.microsoft.com/office/word/2010/wordml" mc:Ignorable="w14">
   <w:docDefaults>
     <w:rPrDefault>
       <w:rPr>
@@ -31160,378 +31953,144 @@
       </w:pPr>
     </w:pPrDefault>
   </w:docDefaults>
-  <w:latentStyles w:defLockedState="0" w:defUIPriority="99" w:defSemiHidden="0" w:defUnhideWhenUsed="0" w:defQFormat="0" w:count="371">
-    <w:lsdException w:name="Normal" w:uiPriority="0" w:qFormat="1"/>
-    <w:lsdException w:name="heading 1" w:uiPriority="9" w:qFormat="1"/>
-    <w:lsdException w:name="heading 2" w:semiHidden="1" w:uiPriority="9" w:unhideWhenUsed="1" w:qFormat="1"/>
-    <w:lsdException w:name="heading 3" w:semiHidden="1" w:uiPriority="9" w:unhideWhenUsed="1" w:qFormat="1"/>
-    <w:lsdException w:name="heading 4" w:semiHidden="1" w:uiPriority="9" w:unhideWhenUsed="1" w:qFormat="1"/>
-    <w:lsdException w:name="heading 5" w:semiHidden="1" w:uiPriority="9" w:unhideWhenUsed="1" w:qFormat="1"/>
-    <w:lsdException w:name="heading 6" w:semiHidden="1" w:uiPriority="9" w:unhideWhenUsed="1" w:qFormat="1"/>
-    <w:lsdException w:name="heading 7" w:semiHidden="1" w:uiPriority="9" w:unhideWhenUsed="1" w:qFormat="1"/>
-    <w:lsdException w:name="heading 8" w:semiHidden="1" w:uiPriority="9" w:unhideWhenUsed="1" w:qFormat="1"/>
-    <w:lsdException w:name="heading 9" w:semiHidden="1" w:uiPriority="9" w:unhideWhenUsed="1" w:qFormat="1"/>
-    <w:lsdException w:name="index 1" w:semiHidden="1" w:unhideWhenUsed="1"/>
-    <w:lsdException w:name="index 2" w:semiHidden="1" w:unhideWhenUsed="1"/>
-    <w:lsdException w:name="index 3" w:semiHidden="1" w:unhideWhenUsed="1"/>
-    <w:lsdException w:name="index 4" w:semiHidden="1" w:unhideWhenUsed="1"/>
-    <w:lsdException w:name="index 5" w:semiHidden="1" w:unhideWhenUsed="1"/>
-    <w:lsdException w:name="index 6" w:semiHidden="1" w:unhideWhenUsed="1"/>
-    <w:lsdException w:name="index 7" w:semiHidden="1" w:unhideWhenUsed="1"/>
-    <w:lsdException w:name="index 8" w:semiHidden="1" w:unhideWhenUsed="1"/>
-    <w:lsdException w:name="index 9" w:semiHidden="1" w:unhideWhenUsed="1"/>
-    <w:lsdException w:name="toc 1" w:semiHidden="1" w:uiPriority="39" w:unhideWhenUsed="1"/>
-    <w:lsdException w:name="toc 2" w:semiHidden="1" w:uiPriority="39" w:unhideWhenUsed="1"/>
-    <w:lsdException w:name="toc 3" w:semiHidden="1" w:uiPriority="39" w:unhideWhenUsed="1"/>
-    <w:lsdException w:name="toc 4" w:semiHidden="1" w:uiPriority="39" w:unhideWhenUsed="1"/>
-    <w:lsdException w:name="toc 5" w:semiHidden="1" w:uiPriority="39" w:unhideWhenUsed="1"/>
-    <w:lsdException w:name="toc 6" w:semiHidden="1" w:uiPriority="39" w:unhideWhenUsed="1"/>
-    <w:lsdException w:name="toc 7" w:semiHidden="1" w:uiPriority="39" w:unhideWhenUsed="1"/>
-    <w:lsdException w:name="toc 8" w:semiHidden="1" w:uiPriority="39" w:unhideWhenUsed="1"/>
-    <w:lsdException w:name="toc 9" w:semiHidden="1" w:uiPriority="39" w:unhideWhenUsed="1"/>
-    <w:lsdException w:name="Normal Indent" w:semiHidden="1" w:unhideWhenUsed="1"/>
-    <w:lsdException w:name="footnote text" w:semiHidden="1" w:unhideWhenUsed="1"/>
-    <w:lsdException w:name="annotation text" w:semiHidden="1" w:unhideWhenUsed="1"/>
-    <w:lsdException w:name="header" w:semiHidden="1" w:unhideWhenUsed="1"/>
-    <w:lsdException w:name="footer" w:semiHidden="1" w:unhideWhenUsed="1"/>
-    <w:lsdException w:name="index heading" w:semiHidden="1" w:unhideWhenUsed="1"/>
-    <w:lsdException w:name="caption" w:semiHidden="1" w:uiPriority="35" w:unhideWhenUsed="1" w:qFormat="1"/>
-    <w:lsdException w:name="table of figures" w:semiHidden="1" w:unhideWhenUsed="1"/>
-    <w:lsdException w:name="envelope address" w:semiHidden="1" w:unhideWhenUsed="1"/>
-    <w:lsdException w:name="envelope return" w:semiHidden="1" w:unhideWhenUsed="1"/>
-    <w:lsdException w:name="footnote reference" w:semiHidden="1" w:unhideWhenUsed="1"/>
-    <w:lsdException w:name="annotation reference" w:semiHidden="1" w:unhideWhenUsed="1"/>
-    <w:lsdException w:name="line number" w:semiHidden="1" w:unhideWhenUsed="1"/>
-    <w:lsdException w:name="page number" w:semiHidden="1" w:unhideWhenUsed="1"/>
-    <w:lsdException w:name="endnote reference" w:semiHidden="1" w:unhideWhenUsed="1"/>
-    <w:lsdException w:name="endnote text" w:semiHidden="1" w:unhideWhenUsed="1"/>
-    <w:lsdException w:name="table of authorities" w:semiHidden="1" w:unhideWhenUsed="1"/>
-    <w:lsdException w:name="macro" w:semiHidden="1" w:unhideWhenUsed="1"/>
-    <w:lsdException w:name="toa heading" w:semiHidden="1" w:unhideWhenUsed="1"/>
-    <w:lsdException w:name="List" w:semiHidden="1" w:unhideWhenUsed="1"/>
-    <w:lsdException w:name="List Bullet" w:semiHidden="1" w:unhideWhenUsed="1"/>
-    <w:lsdException w:name="List Number" w:semiHidden="1" w:unhideWhenUsed="1"/>
-    <w:lsdException w:name="List 2" w:semiHidden="1" w:unhideWhenUsed="1"/>
-    <w:lsdException w:name="List 3" w:semiHidden="1" w:unhideWhenUsed="1"/>
-    <w:lsdException w:name="List 4" w:semiHidden="1" w:unhideWhenUsed="1"/>
-    <w:lsdException w:name="List 5" w:semiHidden="1" w:unhideWhenUsed="1"/>
-    <w:lsdException w:name="List Bullet 2" w:semiHidden="1" w:unhideWhenUsed="1"/>
-    <w:lsdException w:name="List Bullet 3" w:semiHidden="1" w:unhideWhenUsed="1"/>
-    <w:lsdException w:name="List Bullet 4" w:semiHidden="1" w:unhideWhenUsed="1"/>
-    <w:lsdException w:name="List Bullet 5" w:semiHidden="1" w:unhideWhenUsed="1"/>
-    <w:lsdException w:name="List Number 2" w:semiHidden="1" w:unhideWhenUsed="1"/>
-    <w:lsdException w:name="List Number 3" w:semiHidden="1" w:unhideWhenUsed="1"/>
-    <w:lsdException w:name="List Number 4" w:semiHidden="1" w:unhideWhenUsed="1"/>
-    <w:lsdException w:name="List Number 5" w:semiHidden="1" w:unhideWhenUsed="1"/>
-    <w:lsdException w:name="Title" w:uiPriority="10" w:qFormat="1"/>
-    <w:lsdException w:name="Closing" w:semiHidden="1" w:unhideWhenUsed="1"/>
-    <w:lsdException w:name="Signature" w:semiHidden="1" w:unhideWhenUsed="1"/>
-    <w:lsdException w:name="Default Paragraph Font" w:semiHidden="1" w:uiPriority="1" w:unhideWhenUsed="1"/>
-    <w:lsdException w:name="Body Text" w:semiHidden="1" w:unhideWhenUsed="1"/>
-    <w:lsdException w:name="Body Text Indent" w:semiHidden="1" w:unhideWhenUsed="1"/>
-    <w:lsdException w:name="List Continue" w:semiHidden="1" w:unhideWhenUsed="1"/>
-    <w:lsdException w:name="List Continue 2" w:semiHidden="1" w:unhideWhenUsed="1"/>
-    <w:lsdException w:name="List Continue 3" w:semiHidden="1" w:unhideWhenUsed="1"/>
-    <w:lsdException w:name="List Continue 4" w:semiHidden="1" w:unhideWhenUsed="1"/>
-    <w:lsdException w:name="List Continue 5" w:semiHidden="1" w:unhideWhenUsed="1"/>
-    <w:lsdException w:name="Message Header" w:semiHidden="1" w:unhideWhenUsed="1"/>
-    <w:lsdException w:name="Subtitle" w:uiPriority="11" w:qFormat="1"/>
-    <w:lsdException w:name="Salutation" w:semiHidden="1" w:unhideWhenUsed="1"/>
-    <w:lsdException w:name="Date" w:semiHidden="1" w:unhideWhenUsed="1"/>
-    <w:lsdException w:name="Body Text First Indent" w:semiHidden="1" w:unhideWhenUsed="1"/>
-    <w:lsdException w:name="Body Text First Indent 2" w:semiHidden="1" w:unhideWhenUsed="1"/>
-    <w:lsdException w:name="Note Heading" w:semiHidden="1" w:unhideWhenUsed="1"/>
-    <w:lsdException w:name="Body Text 2" w:semiHidden="1" w:unhideWhenUsed="1"/>
-    <w:lsdException w:name="Body Text 3" w:semiHidden="1" w:unhideWhenUsed="1"/>
-    <w:lsdException w:name="Body Text Indent 2" w:semiHidden="1" w:unhideWhenUsed="1"/>
-    <w:lsdException w:name="Body Text Indent 3" w:semiHidden="1" w:unhideWhenUsed="1"/>
-    <w:lsdException w:name="Block Text" w:semiHidden="1" w:unhideWhenUsed="1"/>
-    <w:lsdException w:name="Hyperlink" w:semiHidden="1" w:unhideWhenUsed="1"/>
-    <w:lsdException w:name="FollowedHyperlink" w:semiHidden="1" w:unhideWhenUsed="1"/>
-    <w:lsdException w:name="Strong" w:uiPriority="22" w:qFormat="1"/>
-    <w:lsdException w:name="Emphasis" w:uiPriority="20" w:qFormat="1"/>
-    <w:lsdException w:name="Document Map" w:semiHidden="1" w:unhideWhenUsed="1"/>
-    <w:lsdException w:name="Plain Text" w:semiHidden="1" w:unhideWhenUsed="1"/>
-    <w:lsdException w:name="E-mail Signature" w:semiHidden="1" w:unhideWhenUsed="1"/>
-    <w:lsdException w:name="HTML Top of Form" w:semiHidden="1" w:unhideWhenUsed="1"/>
-    <w:lsdException w:name="HTML Bottom of Form" w:semiHidden="1" w:unhideWhenUsed="1"/>
-    <w:lsdException w:name="Normal (Web)" w:semiHidden="1" w:unhideWhenUsed="1"/>
-    <w:lsdException w:name="HTML Acronym" w:semiHidden="1" w:unhideWhenUsed="1"/>
-    <w:lsdException w:name="HTML Address" w:semiHidden="1" w:unhideWhenUsed="1"/>
-    <w:lsdException w:name="HTML Cite" w:semiHidden="1" w:unhideWhenUsed="1"/>
-    <w:lsdException w:name="HTML Code" w:semiHidden="1" w:unhideWhenUsed="1"/>
-    <w:lsdException w:name="HTML Definition" w:semiHidden="1" w:unhideWhenUsed="1"/>
-    <w:lsdException w:name="HTML Keyboard" w:semiHidden="1" w:unhideWhenUsed="1"/>
-    <w:lsdException w:name="HTML Preformatted" w:semiHidden="1" w:unhideWhenUsed="1"/>
-    <w:lsdException w:name="HTML Sample" w:semiHidden="1" w:unhideWhenUsed="1"/>
-    <w:lsdException w:name="HTML Typewriter" w:semiHidden="1" w:unhideWhenUsed="1"/>
-    <w:lsdException w:name="HTML Variable" w:semiHidden="1" w:unhideWhenUsed="1"/>
-    <w:lsdException w:name="Normal Table" w:semiHidden="1" w:unhideWhenUsed="1"/>
-    <w:lsdException w:name="annotation subject" w:semiHidden="1" w:unhideWhenUsed="1"/>
-    <w:lsdException w:name="No List" w:semiHidden="1" w:unhideWhenUsed="1"/>
-    <w:lsdException w:name="Outline List 1" w:semiHidden="1" w:unhideWhenUsed="1"/>
-    <w:lsdException w:name="Outline List 2" w:semiHidden="1" w:unhideWhenUsed="1"/>
-    <w:lsdException w:name="Outline List 3" w:semiHidden="1" w:unhideWhenUsed="1"/>
-    <w:lsdException w:name="Table Simple 1" w:semiHidden="1" w:unhideWhenUsed="1"/>
-    <w:lsdException w:name="Table Simple 2" w:semiHidden="1" w:unhideWhenUsed="1"/>
-    <w:lsdException w:name="Table Simple 3" w:semiHidden="1" w:unhideWhenUsed="1"/>
-    <w:lsdException w:name="Table Classic 1" w:semiHidden="1" w:unhideWhenUsed="1"/>
-    <w:lsdException w:name="Table Classic 2" w:semiHidden="1" w:unhideWhenUsed="1"/>
-    <w:lsdException w:name="Table Classic 3" w:semiHidden="1" w:unhideWhenUsed="1"/>
-    <w:lsdException w:name="Table Classic 4" w:semiHidden="1" w:unhideWhenUsed="1"/>
-    <w:lsdException w:name="Table Colorful 1" w:semiHidden="1" w:unhideWhenUsed="1"/>
-    <w:lsdException w:name="Table Colorful 2" w:semiHidden="1" w:unhideWhenUsed="1"/>
-    <w:lsdException w:name="Table Colorful 3" w:semiHidden="1" w:unhideWhenUsed="1"/>
-    <w:lsdException w:name="Table Columns 1" w:semiHidden="1" w:unhideWhenUsed="1"/>
-    <w:lsdException w:name="Table Columns 2" w:semiHidden="1" w:unhideWhenUsed="1"/>
-    <w:lsdException w:name="Table Columns 3" w:semiHidden="1" w:unhideWhenUsed="1"/>
-    <w:lsdException w:name="Table Columns 4" w:semiHidden="1" w:unhideWhenUsed="1"/>
-    <w:lsdException w:name="Table Columns 5" w:semiHidden="1" w:unhideWhenUsed="1"/>
-    <w:lsdException w:name="Table Grid 1" w:semiHidden="1" w:unhideWhenUsed="1"/>
-    <w:lsdException w:name="Table Grid 2" w:semiHidden="1" w:unhideWhenUsed="1"/>
-    <w:lsdException w:name="Table Grid 3" w:semiHidden="1" w:unhideWhenUsed="1"/>
-    <w:lsdException w:name="Table Grid 4" w:semiHidden="1" w:unhideWhenUsed="1"/>
-    <w:lsdException w:name="Table Grid 5" w:semiHidden="1" w:unhideWhenUsed="1"/>
-    <w:lsdException w:name="Table Grid 6" w:semiHidden="1" w:unhideWhenUsed="1"/>
-    <w:lsdException w:name="Table Grid 7" w:semiHidden="1" w:unhideWhenUsed="1"/>
-    <w:lsdException w:name="Table Grid 8" w:semiHidden="1" w:unhideWhenUsed="1"/>
-    <w:lsdException w:name="Table List 1" w:semiHidden="1" w:unhideWhenUsed="1"/>
-    <w:lsdException w:name="Table List 2" w:semiHidden="1" w:unhideWhenUsed="1"/>
-    <w:lsdException w:name="Table List 3" w:semiHidden="1" w:unhideWhenUsed="1"/>
-    <w:lsdException w:name="Table List 4" w:semiHidden="1" w:unhideWhenUsed="1"/>
-    <w:lsdException w:name="Table List 5" w:semiHidden="1" w:unhideWhenUsed="1"/>
-    <w:lsdException w:name="Table List 6" w:semiHidden="1" w:unhideWhenUsed="1"/>
-    <w:lsdException w:name="Table List 7" w:semiHidden="1" w:unhideWhenUsed="1"/>
-    <w:lsdException w:name="Table List 8" w:semiHidden="1" w:unhideWhenUsed="1"/>
-    <w:lsdException w:name="Table 3D effects 1" w:semiHidden="1" w:unhideWhenUsed="1"/>
-    <w:lsdException w:name="Table 3D effects 2" w:semiHidden="1" w:unhideWhenUsed="1"/>
-    <w:lsdException w:name="Table 3D effects 3" w:semiHidden="1" w:unhideWhenUsed="1"/>
-    <w:lsdException w:name="Table Contemporary" w:semiHidden="1" w:unhideWhenUsed="1"/>
-    <w:lsdException w:name="Table Elegant" w:semiHidden="1" w:unhideWhenUsed="1"/>
-    <w:lsdException w:name="Table Professional" w:semiHidden="1" w:unhideWhenUsed="1"/>
-    <w:lsdException w:name="Table Subtle 1" w:semiHidden="1" w:unhideWhenUsed="1"/>
-    <w:lsdException w:name="Table Subtle 2" w:semiHidden="1" w:unhideWhenUsed="1"/>
-    <w:lsdException w:name="Table Web 1" w:semiHidden="1" w:unhideWhenUsed="1"/>
-    <w:lsdException w:name="Table Web 2" w:semiHidden="1" w:unhideWhenUsed="1"/>
-    <w:lsdException w:name="Table Web 3" w:semiHidden="1" w:unhideWhenUsed="1"/>
-    <w:lsdException w:name="Balloon Text" w:semiHidden="1" w:unhideWhenUsed="1"/>
-    <w:lsdException w:name="Table Grid" w:uiPriority="39"/>
-    <w:lsdException w:name="Table Theme" w:semiHidden="1" w:unhideWhenUsed="1"/>
-    <w:lsdException w:name="Placeholder Text" w:semiHidden="1"/>
-    <w:lsdException w:name="No Spacing" w:uiPriority="1" w:qFormat="1"/>
-    <w:lsdException w:name="Light Shading" w:uiPriority="60"/>
-    <w:lsdException w:name="Light List" w:uiPriority="61"/>
-    <w:lsdException w:name="Light Grid" w:uiPriority="62"/>
-    <w:lsdException w:name="Medium Shading 1" w:uiPriority="63"/>
-    <w:lsdException w:name="Medium Shading 2" w:uiPriority="64"/>
-    <w:lsdException w:name="Medium List 1" w:uiPriority="65"/>
-    <w:lsdException w:name="Medium List 2" w:uiPriority="66"/>
-    <w:lsdException w:name="Medium Grid 1" w:uiPriority="67"/>
-    <w:lsdException w:name="Medium Grid 2" w:uiPriority="68"/>
-    <w:lsdException w:name="Medium Grid 3" w:uiPriority="69"/>
-    <w:lsdException w:name="Dark List" w:uiPriority="70"/>
-    <w:lsdException w:name="Colorful Shading" w:uiPriority="71"/>
-    <w:lsdException w:name="Colorful List" w:uiPriority="72"/>
-    <w:lsdException w:name="Colorful Grid" w:uiPriority="73"/>
-    <w:lsdException w:name="Light Shading Accent 1" w:uiPriority="60"/>
-    <w:lsdException w:name="Light List Accent 1" w:uiPriority="61"/>
-    <w:lsdException w:name="Light Grid Accent 1" w:uiPriority="62"/>
-    <w:lsdException w:name="Medium Shading 1 Accent 1" w:uiPriority="63"/>
-    <w:lsdException w:name="Medium Shading 2 Accent 1" w:uiPriority="64"/>
-    <w:lsdException w:name="Medium List 1 Accent 1" w:uiPriority="65"/>
-    <w:lsdException w:name="Revision" w:semiHidden="1"/>
-    <w:lsdException w:name="List Paragraph" w:uiPriority="34" w:qFormat="1"/>
-    <w:lsdException w:name="Quote" w:uiPriority="29" w:qFormat="1"/>
-    <w:lsdException w:name="Intense Quote" w:uiPriority="30" w:qFormat="1"/>
-    <w:lsdException w:name="Medium List 2 Accent 1" w:uiPriority="66"/>
-    <w:lsdException w:name="Medium Grid 1 Accent 1" w:uiPriority="67"/>
-    <w:lsdException w:name="Medium Grid 2 Accent 1" w:uiPriority="68"/>
-    <w:lsdException w:name="Medium Grid 3 Accent 1" w:uiPriority="69"/>
-    <w:lsdException w:name="Dark List Accent 1" w:uiPriority="70"/>
-    <w:lsdException w:name="Colorful Shading Accent 1" w:uiPriority="71"/>
-    <w:lsdException w:name="Colorful List Accent 1" w:uiPriority="72"/>
-    <w:lsdException w:name="Colorful Grid Accent 1" w:uiPriority="73"/>
-    <w:lsdException w:name="Light Shading Accent 2" w:uiPriority="60"/>
-    <w:lsdException w:name="Light List Accent 2" w:uiPriority="61"/>
-    <w:lsdException w:name="Light Grid Accent 2" w:uiPriority="62"/>
-    <w:lsdException w:name="Medium Shading 1 Accent 2" w:uiPriority="63"/>
-    <w:lsdException w:name="Medium Shading 2 Accent 2" w:uiPriority="64"/>
-    <w:lsdException w:name="Medium List 1 Accent 2" w:uiPriority="65"/>
-    <w:lsdException w:name="Medium List 2 Accent 2" w:uiPriority="66"/>
-    <w:lsdException w:name="Medium Grid 1 Accent 2" w:uiPriority="67"/>
-    <w:lsdException w:name="Medium Grid 2 Accent 2" w:uiPriority="68"/>
-    <w:lsdException w:name="Medium Grid 3 Accent 2" w:uiPriority="69"/>
-    <w:lsdException w:name="Dark List Accent 2" w:uiPriority="70"/>
-    <w:lsdException w:name="Colorful Shading Accent 2" w:uiPriority="71"/>
-    <w:lsdException w:name="Colorful List Accent 2" w:uiPriority="72"/>
-    <w:lsdException w:name="Colorful Grid Accent 2" w:uiPriority="73"/>
-    <w:lsdException w:name="Light Shading Accent 3" w:uiPriority="60"/>
-    <w:lsdException w:name="Light List Accent 3" w:uiPriority="61"/>
-    <w:lsdException w:name="Light Grid Accent 3" w:uiPriority="62"/>
-    <w:lsdException w:name="Medium Shading 1 Accent 3" w:uiPriority="63"/>
-    <w:lsdException w:name="Medium Shading 2 Accent 3" w:uiPriority="64"/>
-    <w:lsdException w:name="Medium List 1 Accent 3" w:uiPriority="65"/>
-    <w:lsdException w:name="Medium List 2 Accent 3" w:uiPriority="66"/>
-    <w:lsdException w:name="Medium Grid 1 Accent 3" w:uiPriority="67"/>
-    <w:lsdException w:name="Medium Grid 2 Accent 3" w:uiPriority="68"/>
-    <w:lsdException w:name="Medium Grid 3 Accent 3" w:uiPriority="69"/>
-    <w:lsdException w:name="Dark List Accent 3" w:uiPriority="70"/>
-    <w:lsdException w:name="Colorful Shading Accent 3" w:uiPriority="71"/>
-    <w:lsdException w:name="Colorful List Accent 3" w:uiPriority="72"/>
-    <w:lsdException w:name="Colorful Grid Accent 3" w:uiPriority="73"/>
-    <w:lsdException w:name="Light Shading Accent 4" w:uiPriority="60"/>
-    <w:lsdException w:name="Light List Accent 4" w:uiPriority="61"/>
-    <w:lsdException w:name="Light Grid Accent 4" w:uiPriority="62"/>
-    <w:lsdException w:name="Medium Shading 1 Accent 4" w:uiPriority="63"/>
-    <w:lsdException w:name="Medium Shading 2 Accent 4" w:uiPriority="64"/>
-    <w:lsdException w:name="Medium List 1 Accent 4" w:uiPriority="65"/>
-    <w:lsdException w:name="Medium List 2 Accent 4" w:uiPriority="66"/>
-    <w:lsdException w:name="Medium Grid 1 Accent 4" w:uiPriority="67"/>
-    <w:lsdException w:name="Medium Grid 2 Accent 4" w:uiPriority="68"/>
-    <w:lsdException w:name="Medium Grid 3 Accent 4" w:uiPriority="69"/>
-    <w:lsdException w:name="Dark List Accent 4" w:uiPriority="70"/>
-    <w:lsdException w:name="Colorful Shading Accent 4" w:uiPriority="71"/>
-    <w:lsdException w:name="Colorful List Accent 4" w:uiPriority="72"/>
-    <w:lsdException w:name="Colorful Grid Accent 4" w:uiPriority="73"/>
-    <w:lsdException w:name="Light Shading Accent 5" w:uiPriority="60"/>
-    <w:lsdException w:name="Light List Accent 5" w:uiPriority="61"/>
-    <w:lsdException w:name="Light Grid Accent 5" w:uiPriority="62"/>
-    <w:lsdException w:name="Medium Shading 1 Accent 5" w:uiPriority="63"/>
-    <w:lsdException w:name="Medium Shading 2 Accent 5" w:uiPriority="64"/>
-    <w:lsdException w:name="Medium List 1 Accent 5" w:uiPriority="65"/>
-    <w:lsdException w:name="Medium List 2 Accent 5" w:uiPriority="66"/>
-    <w:lsdException w:name="Medium Grid 1 Accent 5" w:uiPriority="67"/>
-    <w:lsdException w:name="Medium Grid 2 Accent 5" w:uiPriority="68"/>
-    <w:lsdException w:name="Medium Grid 3 Accent 5" w:uiPriority="69"/>
-    <w:lsdException w:name="Dark List Accent 5" w:uiPriority="70"/>
-    <w:lsdException w:name="Colorful Shading Accent 5" w:uiPriority="71"/>
-    <w:lsdException w:name="Colorful List Accent 5" w:uiPriority="72"/>
-    <w:lsdException w:name="Colorful Grid Accent 5" w:uiPriority="73"/>
-    <w:lsdException w:name="Light Shading Accent 6" w:uiPriority="60"/>
-    <w:lsdException w:name="Light List Accent 6" w:uiPriority="61"/>
-    <w:lsdException w:name="Light Grid Accent 6" w:uiPriority="62"/>
-    <w:lsdException w:name="Medium Shading 1 Accent 6" w:uiPriority="63"/>
-    <w:lsdException w:name="Medium Shading 2 Accent 6" w:uiPriority="64"/>
-    <w:lsdException w:name="Medium List 1 Accent 6" w:uiPriority="65"/>
-    <w:lsdException w:name="Medium List 2 Accent 6" w:uiPriority="66"/>
-    <w:lsdException w:name="Medium Grid 1 Accent 6" w:uiPriority="67"/>
-    <w:lsdException w:name="Medium Grid 2 Accent 6" w:uiPriority="68"/>
-    <w:lsdException w:name="Medium Grid 3 Accent 6" w:uiPriority="69"/>
-    <w:lsdException w:name="Dark List Accent 6" w:uiPriority="70"/>
-    <w:lsdException w:name="Colorful Shading Accent 6" w:uiPriority="71"/>
-    <w:lsdException w:name="Colorful List Accent 6" w:uiPriority="72"/>
-    <w:lsdException w:name="Colorful Grid Accent 6" w:uiPriority="73"/>
-    <w:lsdException w:name="Subtle Emphasis" w:uiPriority="19" w:qFormat="1"/>
-    <w:lsdException w:name="Intense Emphasis" w:uiPriority="21" w:qFormat="1"/>
-    <w:lsdException w:name="Subtle Reference" w:uiPriority="31" w:qFormat="1"/>
-    <w:lsdException w:name="Intense Reference" w:uiPriority="32" w:qFormat="1"/>
-    <w:lsdException w:name="Book Title" w:uiPriority="33" w:qFormat="1"/>
-    <w:lsdException w:name="Bibliography" w:semiHidden="1" w:uiPriority="37" w:unhideWhenUsed="1"/>
-    <w:lsdException w:name="TOC Heading" w:semiHidden="1" w:uiPriority="39" w:unhideWhenUsed="1" w:qFormat="1"/>
-    <w:lsdException w:name="Plain Table 1" w:uiPriority="41"/>
-    <w:lsdException w:name="Plain Table 2" w:uiPriority="42"/>
-    <w:lsdException w:name="Plain Table 3" w:uiPriority="43"/>
-    <w:lsdException w:name="Plain Table 4" w:uiPriority="44"/>
-    <w:lsdException w:name="Plain Table 5" w:uiPriority="45"/>
-    <w:lsdException w:name="Grid Table Light" w:uiPriority="40"/>
-    <w:lsdException w:name="Grid Table 1 Light" w:uiPriority="46"/>
-    <w:lsdException w:name="Grid Table 2" w:uiPriority="47"/>
-    <w:lsdException w:name="Grid Table 3" w:uiPriority="48"/>
-    <w:lsdException w:name="Grid Table 4" w:uiPriority="49"/>
-    <w:lsdException w:name="Grid Table 5 Dark" w:uiPriority="50"/>
-    <w:lsdException w:name="Grid Table 6 Colorful" w:uiPriority="51"/>
-    <w:lsdException w:name="Grid Table 7 Colorful" w:uiPriority="52"/>
-    <w:lsdException w:name="Grid Table 1 Light Accent 1" w:uiPriority="46"/>
-    <w:lsdException w:name="Grid Table 2 Accent 1" w:uiPriority="47"/>
-    <w:lsdException w:name="Grid Table 3 Accent 1" w:uiPriority="48"/>
-    <w:lsdException w:name="Grid Table 4 Accent 1" w:uiPriority="49"/>
-    <w:lsdException w:name="Grid Table 5 Dark Accent 1" w:uiPriority="50"/>
-    <w:lsdException w:name="Grid Table 6 Colorful Accent 1" w:uiPriority="51"/>
-    <w:lsdException w:name="Grid Table 7 Colorful Accent 1" w:uiPriority="52"/>
-    <w:lsdException w:name="Grid Table 1 Light Accent 2" w:uiPriority="46"/>
-    <w:lsdException w:name="Grid Table 2 Accent 2" w:uiPriority="47"/>
-    <w:lsdException w:name="Grid Table 3 Accent 2" w:uiPriority="48"/>
-    <w:lsdException w:name="Grid Table 4 Accent 2" w:uiPriority="49"/>
-    <w:lsdException w:name="Grid Table 5 Dark Accent 2" w:uiPriority="50"/>
-    <w:lsdException w:name="Grid Table 6 Colorful Accent 2" w:uiPriority="51"/>
-    <w:lsdException w:name="Grid Table 7 Colorful Accent 2" w:uiPriority="52"/>
-    <w:lsdException w:name="Grid Table 1 Light Accent 3" w:uiPriority="46"/>
-    <w:lsdException w:name="Grid Table 2 Accent 3" w:uiPriority="47"/>
-    <w:lsdException w:name="Grid Table 3 Accent 3" w:uiPriority="48"/>
-    <w:lsdException w:name="Grid Table 4 Accent 3" w:uiPriority="49"/>
-    <w:lsdException w:name="Grid Table 5 Dark Accent 3" w:uiPriority="50"/>
-    <w:lsdException w:name="Grid Table 6 Colorful Accent 3" w:uiPriority="51"/>
-    <w:lsdException w:name="Grid Table 7 Colorful Accent 3" w:uiPriority="52"/>
-    <w:lsdException w:name="Grid Table 1 Light Accent 4" w:uiPriority="46"/>
-    <w:lsdException w:name="Grid Table 2 Accent 4" w:uiPriority="47"/>
-    <w:lsdException w:name="Grid Table 3 Accent 4" w:uiPriority="48"/>
-    <w:lsdException w:name="Grid Table 4 Accent 4" w:uiPriority="49"/>
-    <w:lsdException w:name="Grid Table 5 Dark Accent 4" w:uiPriority="50"/>
-    <w:lsdException w:name="Grid Table 6 Colorful Accent 4" w:uiPriority="51"/>
-    <w:lsdException w:name="Grid Table 7 Colorful Accent 4" w:uiPriority="52"/>
-    <w:lsdException w:name="Grid Table 1 Light Accent 5" w:uiPriority="46"/>
-    <w:lsdException w:name="Grid Table 2 Accent 5" w:uiPriority="47"/>
-    <w:lsdException w:name="Grid Table 3 Accent 5" w:uiPriority="48"/>
-    <w:lsdException w:name="Grid Table 4 Accent 5" w:uiPriority="49"/>
-    <w:lsdException w:name="Grid Table 5 Dark Accent 5" w:uiPriority="50"/>
-    <w:lsdException w:name="Grid Table 6 Colorful Accent 5" w:uiPriority="51"/>
-    <w:lsdException w:name="Grid Table 7 Colorful Accent 5" w:uiPriority="52"/>
-    <w:lsdException w:name="Grid Table 1 Light Accent 6" w:uiPriority="46"/>
-    <w:lsdException w:name="Grid Table 2 Accent 6" w:uiPriority="47"/>
-    <w:lsdException w:name="Grid Table 3 Accent 6" w:uiPriority="48"/>
-    <w:lsdException w:name="Grid Table 4 Accent 6" w:uiPriority="49"/>
-    <w:lsdException w:name="Grid Table 5 Dark Accent 6" w:uiPriority="50"/>
-    <w:lsdException w:name="Grid Table 6 Colorful Accent 6" w:uiPriority="51"/>
-    <w:lsdException w:name="Grid Table 7 Colorful Accent 6" w:uiPriority="52"/>
-    <w:lsdException w:name="List Table 1 Light" w:uiPriority="46"/>
-    <w:lsdException w:name="List Table 2" w:uiPriority="47"/>
-    <w:lsdException w:name="List Table 3" w:uiPriority="48"/>
-    <w:lsdException w:name="List Table 4" w:uiPriority="49"/>
-    <w:lsdException w:name="List Table 5 Dark" w:uiPriority="50"/>
-    <w:lsdException w:name="List Table 6 Colorful" w:uiPriority="51"/>
-    <w:lsdException w:name="List Table 7 Colorful" w:uiPriority="52"/>
-    <w:lsdException w:name="List Table 1 Light Accent 1" w:uiPriority="46"/>
-    <w:lsdException w:name="List Table 2 Accent 1" w:uiPriority="47"/>
-    <w:lsdException w:name="List Table 3 Accent 1" w:uiPriority="48"/>
-    <w:lsdException w:name="List Table 4 Accent 1" w:uiPriority="49"/>
-    <w:lsdException w:name="List Table 5 Dark Accent 1" w:uiPriority="50"/>
-    <w:lsdException w:name="List Table 6 Colorful Accent 1" w:uiPriority="51"/>
-    <w:lsdException w:name="List Table 7 Colorful Accent 1" w:uiPriority="52"/>
-    <w:lsdException w:name="List Table 1 Light Accent 2" w:uiPriority="46"/>
-    <w:lsdException w:name="List Table 2 Accent 2" w:uiPriority="47"/>
-    <w:lsdException w:name="List Table 3 Accent 2" w:uiPriority="48"/>
-    <w:lsdException w:name="List Table 4 Accent 2" w:uiPriority="49"/>
-    <w:lsdException w:name="List Table 5 Dark Accent 2" w:uiPriority="50"/>
-    <w:lsdException w:name="List Table 6 Colorful Accent 2" w:uiPriority="51"/>
-    <w:lsdException w:name="List Table 7 Colorful Accent 2" w:uiPriority="52"/>
-    <w:lsdException w:name="List Table 1 Light Accent 3" w:uiPriority="46"/>
-    <w:lsdException w:name="List Table 2 Accent 3" w:uiPriority="47"/>
-    <w:lsdException w:name="List Table 3 Accent 3" w:uiPriority="48"/>
-    <w:lsdException w:name="List Table 4 Accent 3" w:uiPriority="49"/>
-    <w:lsdException w:name="List Table 5 Dark Accent 3" w:uiPriority="50"/>
-    <w:lsdException w:name="List Table 6 Colorful Accent 3" w:uiPriority="51"/>
-    <w:lsdException w:name="List Table 7 Colorful Accent 3" w:uiPriority="52"/>
-    <w:lsdException w:name="List Table 1 Light Accent 4" w:uiPriority="46"/>
-    <w:lsdException w:name="List Table 2 Accent 4" w:uiPriority="47"/>
-    <w:lsdException w:name="List Table 3 Accent 4" w:uiPriority="48"/>
-    <w:lsdException w:name="List Table 4 Accent 4" w:uiPriority="49"/>
-    <w:lsdException w:name="List Table 5 Dark Accent 4" w:uiPriority="50"/>
-    <w:lsdException w:name="List Table 6 Colorful Accent 4" w:uiPriority="51"/>
-    <w:lsdException w:name="List Table 7 Colorful Accent 4" w:uiPriority="52"/>
-    <w:lsdException w:name="List Table 1 Light Accent 5" w:uiPriority="46"/>
-    <w:lsdException w:name="List Table 2 Accent 5" w:uiPriority="47"/>
-    <w:lsdException w:name="List Table 3 Accent 5" w:uiPriority="48"/>
-    <w:lsdException w:name="List Table 4 Accent 5" w:uiPriority="49"/>
-    <w:lsdException w:name="List Table 5 Dark Accent 5" w:uiPriority="50"/>
-    <w:lsdException w:name="List Table 6 Colorful Accent 5" w:uiPriority="51"/>
-    <w:lsdException w:name="List Table 7 Colorful Accent 5" w:uiPriority="52"/>
-    <w:lsdException w:name="List Table 1 Light Accent 6" w:uiPriority="46"/>
-    <w:lsdException w:name="List Table 2 Accent 6" w:uiPriority="47"/>
-    <w:lsdException w:name="List Table 3 Accent 6" w:uiPriority="48"/>
-    <w:lsdException w:name="List Table 4 Accent 6" w:uiPriority="49"/>
-    <w:lsdException w:name="List Table 5 Dark Accent 6" w:uiPriority="50"/>
-    <w:lsdException w:name="List Table 6 Colorful Accent 6" w:uiPriority="51"/>
-    <w:lsdException w:name="List Table 7 Colorful Accent 6" w:uiPriority="52"/>
+  <w:latentStyles w:defLockedState="0" w:defUIPriority="99" w:defSemiHidden="1" w:defUnhideWhenUsed="1" w:defQFormat="0" w:count="267">
+    <w:lsdException w:name="Normal" w:semiHidden="0" w:uiPriority="0" w:unhideWhenUsed="0" w:qFormat="1"/>
+    <w:lsdException w:name="heading 1" w:semiHidden="0" w:uiPriority="9" w:unhideWhenUsed="0" w:qFormat="1"/>
+    <w:lsdException w:name="heading 2" w:uiPriority="9" w:qFormat="1"/>
+    <w:lsdException w:name="heading 3" w:uiPriority="9" w:qFormat="1"/>
+    <w:lsdException w:name="heading 4" w:uiPriority="9" w:qFormat="1"/>
+    <w:lsdException w:name="heading 5" w:uiPriority="9" w:qFormat="1"/>
+    <w:lsdException w:name="heading 6" w:uiPriority="9" w:qFormat="1"/>
+    <w:lsdException w:name="heading 7" w:uiPriority="9" w:qFormat="1"/>
+    <w:lsdException w:name="heading 8" w:uiPriority="9" w:qFormat="1"/>
+    <w:lsdException w:name="heading 9" w:uiPriority="9" w:qFormat="1"/>
+    <w:lsdException w:name="toc 1" w:uiPriority="39"/>
+    <w:lsdException w:name="toc 2" w:uiPriority="39"/>
+    <w:lsdException w:name="toc 3" w:uiPriority="39"/>
+    <w:lsdException w:name="toc 4" w:uiPriority="39"/>
+    <w:lsdException w:name="toc 5" w:uiPriority="39"/>
+    <w:lsdException w:name="toc 6" w:uiPriority="39"/>
+    <w:lsdException w:name="toc 7" w:uiPriority="39"/>
+    <w:lsdException w:name="toc 8" w:uiPriority="39"/>
+    <w:lsdException w:name="toc 9" w:uiPriority="39"/>
+    <w:lsdException w:name="caption" w:uiPriority="35" w:qFormat="1"/>
+    <w:lsdException w:name="Title" w:semiHidden="0" w:uiPriority="10" w:unhideWhenUsed="0" w:qFormat="1"/>
+    <w:lsdException w:name="Default Paragraph Font" w:uiPriority="1"/>
+    <w:lsdException w:name="Subtitle" w:semiHidden="0" w:uiPriority="11" w:unhideWhenUsed="0" w:qFormat="1"/>
+    <w:lsdException w:name="Strong" w:semiHidden="0" w:uiPriority="22" w:unhideWhenUsed="0" w:qFormat="1"/>
+    <w:lsdException w:name="Emphasis" w:semiHidden="0" w:uiPriority="20" w:unhideWhenUsed="0" w:qFormat="1"/>
+    <w:lsdException w:name="Table Grid" w:semiHidden="0" w:uiPriority="39" w:unhideWhenUsed="0"/>
+    <w:lsdException w:name="Placeholder Text" w:unhideWhenUsed="0"/>
+    <w:lsdException w:name="No Spacing" w:semiHidden="0" w:uiPriority="1" w:unhideWhenUsed="0" w:qFormat="1"/>
+    <w:lsdException w:name="Light Shading" w:semiHidden="0" w:uiPriority="60" w:unhideWhenUsed="0"/>
+    <w:lsdException w:name="Light List" w:semiHidden="0" w:uiPriority="61" w:unhideWhenUsed="0"/>
+    <w:lsdException w:name="Light Grid" w:semiHidden="0" w:uiPriority="62" w:unhideWhenUsed="0"/>
+    <w:lsdException w:name="Medium Shading 1" w:semiHidden="0" w:uiPriority="63" w:unhideWhenUsed="0"/>
+    <w:lsdException w:name="Medium Shading 2" w:semiHidden="0" w:uiPriority="64" w:unhideWhenUsed="0"/>
+    <w:lsdException w:name="Medium List 1" w:semiHidden="0" w:uiPriority="65" w:unhideWhenUsed="0"/>
+    <w:lsdException w:name="Medium List 2" w:semiHidden="0" w:uiPriority="66" w:unhideWhenUsed="0"/>
+    <w:lsdException w:name="Medium Grid 1" w:semiHidden="0" w:uiPriority="67" w:unhideWhenUsed="0"/>
+    <w:lsdException w:name="Medium Grid 2" w:semiHidden="0" w:uiPriority="68" w:unhideWhenUsed="0"/>
+    <w:lsdException w:name="Medium Grid 3" w:semiHidden="0" w:uiPriority="69" w:unhideWhenUsed="0"/>
+    <w:lsdException w:name="Dark List" w:semiHidden="0" w:uiPriority="70" w:unhideWhenUsed="0"/>
+    <w:lsdException w:name="Colorful Shading" w:semiHidden="0" w:uiPriority="71" w:unhideWhenUsed="0"/>
+    <w:lsdException w:name="Colorful List" w:semiHidden="0" w:uiPriority="72" w:unhideWhenUsed="0"/>
+    <w:lsdException w:name="Colorful Grid" w:semiHidden="0" w:uiPriority="73" w:unhideWhenUsed="0"/>
+    <w:lsdException w:name="Light Shading Accent 1" w:semiHidden="0" w:uiPriority="60" w:unhideWhenUsed="0"/>
+    <w:lsdException w:name="Light List Accent 1" w:semiHidden="0" w:uiPriority="61" w:unhideWhenUsed="0"/>
+    <w:lsdException w:name="Light Grid Accent 1" w:semiHidden="0" w:uiPriority="62" w:unhideWhenUsed="0"/>
+    <w:lsdException w:name="Medium Shading 1 Accent 1" w:semiHidden="0" w:uiPriority="63" w:unhideWhenUsed="0"/>
+    <w:lsdException w:name="Medium Shading 2 Accent 1" w:semiHidden="0" w:uiPriority="64" w:unhideWhenUsed="0"/>
+    <w:lsdException w:name="Medium List 1 Accent 1" w:semiHidden="0" w:uiPriority="65" w:unhideWhenUsed="0"/>
+    <w:lsdException w:name="Revision" w:unhideWhenUsed="0"/>
+    <w:lsdException w:name="List Paragraph" w:semiHidden="0" w:uiPriority="34" w:unhideWhenUsed="0" w:qFormat="1"/>
+    <w:lsdException w:name="Quote" w:semiHidden="0" w:uiPriority="29" w:unhideWhenUsed="0" w:qFormat="1"/>
+    <w:lsdException w:name="Intense Quote" w:semiHidden="0" w:uiPriority="30" w:unhideWhenUsed="0" w:qFormat="1"/>
+    <w:lsdException w:name="Medium List 2 Accent 1" w:semiHidden="0" w:uiPriority="66" w:unhideWhenUsed="0"/>
+    <w:lsdException w:name="Medium Grid 1 Accent 1" w:semiHidden="0" w:uiPriority="67" w:unhideWhenUsed="0"/>
+    <w:lsdException w:name="Medium Grid 2 Accent 1" w:semiHidden="0" w:uiPriority="68" w:unhideWhenUsed="0"/>
+    <w:lsdException w:name="Medium Grid 3 Accent 1" w:semiHidden="0" w:uiPriority="69" w:unhideWhenUsed="0"/>
+    <w:lsdException w:name="Dark List Accent 1" w:semiHidden="0" w:uiPriority="70" w:unhideWhenUsed="0"/>
+    <w:lsdException w:name="Colorful Shading Accent 1" w:semiHidden="0" w:uiPriority="71" w:unhideWhenUsed="0"/>
+    <w:lsdException w:name="Colorful List Accent 1" w:semiHidden="0" w:uiPriority="72" w:unhideWhenUsed="0"/>
+    <w:lsdException w:name="Colorful Grid Accent 1" w:semiHidden="0" w:uiPriority="73" w:unhideWhenUsed="0"/>
+    <w:lsdException w:name="Light Shading Accent 2" w:semiHidden="0" w:uiPriority="60" w:unhideWhenUsed="0"/>
+    <w:lsdException w:name="Light List Accent 2" w:semiHidden="0" w:uiPriority="61" w:unhideWhenUsed="0"/>
+    <w:lsdException w:name="Light Grid Accent 2" w:semiHidden="0" w:uiPriority="62" w:unhideWhenUsed="0"/>
+    <w:lsdException w:name="Medium Shading 1 Accent 2" w:semiHidden="0" w:uiPriority="63" w:unhideWhenUsed="0"/>
+    <w:lsdException w:name="Medium Shading 2 Accent 2" w:semiHidden="0" w:uiPriority="64" w:unhideWhenUsed="0"/>
+    <w:lsdException w:name="Medium List 1 Accent 2" w:semiHidden="0" w:uiPriority="65" w:unhideWhenUsed="0"/>
+    <w:lsdException w:name="Medium List 2 Accent 2" w:semiHidden="0" w:uiPriority="66" w:unhideWhenUsed="0"/>
+    <w:lsdException w:name="Medium Grid 1 Accent 2" w:semiHidden="0" w:uiPriority="67" w:unhideWhenUsed="0"/>
+    <w:lsdException w:name="Medium Grid 2 Accent 2" w:semiHidden="0" w:uiPriority="68" w:unhideWhenUsed="0"/>
+    <w:lsdException w:name="Medium Grid 3 Accent 2" w:semiHidden="0" w:uiPriority="69" w:unhideWhenUsed="0"/>
+    <w:lsdException w:name="Dark List Accent 2" w:semiHidden="0" w:uiPriority="70" w:unhideWhenUsed="0"/>
+    <w:lsdException w:name="Colorful Shading Accent 2" w:semiHidden="0" w:uiPriority="71" w:unhideWhenUsed="0"/>
+    <w:lsdException w:name="Colorful List Accent 2" w:semiHidden="0" w:uiPriority="72" w:unhideWhenUsed="0"/>
+    <w:lsdException w:name="Colorful Grid Accent 2" w:semiHidden="0" w:uiPriority="73" w:unhideWhenUsed="0"/>
+    <w:lsdException w:name="Light Shading Accent 3" w:semiHidden="0" w:uiPriority="60" w:unhideWhenUsed="0"/>
+    <w:lsdException w:name="Light List Accent 3" w:semiHidden="0" w:uiPriority="61" w:unhideWhenUsed="0"/>
+    <w:lsdException w:name="Light Grid Accent 3" w:semiHidden="0" w:uiPriority="62" w:unhideWhenUsed="0"/>
+    <w:lsdException w:name="Medium Shading 1 Accent 3" w:semiHidden="0" w:uiPriority="63" w:unhideWhenUsed="0"/>
+    <w:lsdException w:name="Medium Shading 2 Accent 3" w:semiHidden="0" w:uiPriority="64" w:unhideWhenUsed="0"/>
+    <w:lsdException w:name="Medium List 1 Accent 3" w:semiHidden="0" w:uiPriority="65" w:unhideWhenUsed="0"/>
+    <w:lsdException w:name="Medium List 2 Accent 3" w:semiHidden="0" w:uiPriority="66" w:unhideWhenUsed="0"/>
+    <w:lsdException w:name="Medium Grid 1 Accent 3" w:semiHidden="0" w:uiPriority="67" w:unhideWhenUsed="0"/>
+    <w:lsdException w:name="Medium Grid 2 Accent 3" w:semiHidden="0" w:uiPriority="68" w:unhideWhenUsed="0"/>
+    <w:lsdException w:name="Medium Grid 3 Accent 3" w:semiHidden="0" w:uiPriority="69" w:unhideWhenUsed="0"/>
+    <w:lsdException w:name="Dark List Accent 3" w:semiHidden="0" w:uiPriority="70" w:unhideWhenUsed="0"/>
+    <w:lsdException w:name="Colorful Shading Accent 3" w:semiHidden="0" w:uiPriority="71" w:unhideWhenUsed="0"/>
+    <w:lsdException w:name="Colorful List Accent 3" w:semiHidden="0" w:uiPriority="72" w:unhideWhenUsed="0"/>
+    <w:lsdException w:name="Colorful Grid Accent 3" w:semiHidden="0" w:uiPriority="73" w:unhideWhenUsed="0"/>
+    <w:lsdException w:name="Light Shading Accent 4" w:semiHidden="0" w:uiPriority="60" w:unhideWhenUsed="0"/>
+    <w:lsdException w:name="Light List Accent 4" w:semiHidden="0" w:uiPriority="61" w:unhideWhenUsed="0"/>
+    <w:lsdException w:name="Light Grid Accent 4" w:semiHidden="0" w:uiPriority="62" w:unhideWhenUsed="0"/>
+    <w:lsdException w:name="Medium Shading 1 Accent 4" w:semiHidden="0" w:uiPriority="63" w:unhideWhenUsed="0"/>
+    <w:lsdException w:name="Medium Shading 2 Accent 4" w:semiHidden="0" w:uiPriority="64" w:unhideWhenUsed="0"/>
+    <w:lsdException w:name="Medium List 1 Accent 4" w:semiHidden="0" w:uiPriority="65" w:unhideWhenUsed="0"/>
+    <w:lsdException w:name="Medium List 2 Accent 4" w:semiHidden="0" w:uiPriority="66" w:unhideWhenUsed="0"/>
+    <w:lsdException w:name="Medium Grid 1 Accent 4" w:semiHidden="0" w:uiPriority="67" w:unhideWhenUsed="0"/>
+    <w:lsdException w:name="Medium Grid 2 Accent 4" w:semiHidden="0" w:uiPriority="68" w:unhideWhenUsed="0"/>
+    <w:lsdException w:name="Medium Grid 3 Accent 4" w:semiHidden="0" w:uiPriority="69" w:unhideWhenUsed="0"/>
+    <w:lsdException w:name="Dark List Accent 4" w:semiHidden="0" w:uiPriority="70" w:unhideWhenUsed="0"/>
+    <w:lsdException w:name="Colorful Shading Accent 4" w:semiHidden="0" w:uiPriority="71" w:unhideWhenUsed="0"/>
+    <w:lsdException w:name="Colorful List Accent 4" w:semiHidden="0" w:uiPriority="72" w:unhideWhenUsed="0"/>
+    <w:lsdException w:name="Colorful Grid Accent 4" w:semiHidden="0" w:uiPriority="73" w:unhideWhenUsed="0"/>
+    <w:lsdException w:name="Light Shading Accent 5" w:semiHidden="0" w:uiPriority="60" w:unhideWhenUsed="0"/>
+    <w:lsdException w:name="Light List Accent 5" w:semiHidden="0" w:uiPriority="61" w:unhideWhenUsed="0"/>
+    <w:lsdException w:name="Light Grid Accent 5" w:semiHidden="0" w:uiPriority="62" w:unhideWhenUsed="0"/>
+    <w:lsdException w:name="Medium Shading 1 Accent 5" w:semiHidden="0" w:uiPriority="63" w:unhideWhenUsed="0"/>
+    <w:lsdException w:name="Medium Shading 2 Accent 5" w:semiHidden="0" w:uiPriority="64" w:unhideWhenUsed="0"/>
+    <w:lsdException w:name="Medium List 1 Accent 5" w:semiHidden="0" w:uiPriority="65" w:unhideWhenUsed="0"/>
+    <w:lsdException w:name="Medium List 2 Accent 5" w:semiHidden="0" w:uiPriority="66" w:unhideWhenUsed="0"/>
+    <w:lsdException w:name="Medium Grid 1 Accent 5" w:semiHidden="0" w:uiPriority="67" w:unhideWhenUsed="0"/>
+    <w:lsdException w:name="Medium Grid 2 Accent 5" w:semiHidden="0" w:uiPriority="68" w:unhideWhenUsed="0"/>
+    <w:lsdException w:name="Medium Grid 3 Accent 5" w:semiHidden="0" w:uiPriority="69" w:unhideWhenUsed="0"/>
+    <w:lsdException w:name="Dark List Accent 5" w:semiHidden="0" w:uiPriority="70" w:unhideWhenUsed="0"/>
+    <w:lsdException w:name="Colorful Shading Accent 5" w:semiHidden="0" w:uiPriority="71" w:unhideWhenUsed="0"/>
+    <w:lsdException w:name="Colorful List Accent 5" w:semiHidden="0" w:uiPriority="72" w:unhideWhenUsed="0"/>
+    <w:lsdException w:name="Colorful Grid Accent 5" w:semiHidden="0" w:uiPriority="73" w:unhideWhenUsed="0"/>
+    <w:lsdException w:name="Light Shading Accent 6" w:semiHidden="0" w:uiPriority="60" w:unhideWhenUsed="0"/>
+    <w:lsdException w:name="Light List Accent 6" w:semiHidden="0" w:uiPriority="61" w:unhideWhenUsed="0"/>
+    <w:lsdException w:name="Light Grid Accent 6" w:semiHidden="0" w:uiPriority="62" w:unhideWhenUsed="0"/>
+    <w:lsdException w:name="Medium Shading 1 Accent 6" w:semiHidden="0" w:uiPriority="63" w:unhideWhenUsed="0"/>
+    <w:lsdException w:name="Medium Shading 2 Accent 6" w:semiHidden="0" w:uiPriority="64" w:unhideWhenUsed="0"/>
+    <w:lsdException w:name="Medium List 1 Accent 6" w:semiHidden="0" w:uiPriority="65" w:unhideWhenUsed="0"/>
+    <w:lsdException w:name="Medium List 2 Accent 6" w:semiHidden="0" w:uiPriority="66" w:unhideWhenUsed="0"/>
+    <w:lsdException w:name="Medium Grid 1 Accent 6" w:semiHidden="0" w:uiPriority="67" w:unhideWhenUsed="0"/>
+    <w:lsdException w:name="Medium Grid 2 Accent 6" w:semiHidden="0" w:uiPriority="68" w:unhideWhenUsed="0"/>
+    <w:lsdException w:name="Medium Grid 3 Accent 6" w:semiHidden="0" w:uiPriority="69" w:unhideWhenUsed="0"/>
+    <w:lsdException w:name="Dark List Accent 6" w:semiHidden="0" w:uiPriority="70" w:unhideWhenUsed="0"/>
+    <w:lsdException w:name="Colorful Shading Accent 6" w:semiHidden="0" w:uiPriority="71" w:unhideWhenUsed="0"/>
+    <w:lsdException w:name="Colorful List Accent 6" w:semiHidden="0" w:uiPriority="72" w:unhideWhenUsed="0"/>
+    <w:lsdException w:name="Colorful Grid Accent 6" w:semiHidden="0" w:uiPriority="73" w:unhideWhenUsed="0"/>
+    <w:lsdException w:name="Subtle Emphasis" w:semiHidden="0" w:uiPriority="19" w:unhideWhenUsed="0" w:qFormat="1"/>
+    <w:lsdException w:name="Intense Emphasis" w:semiHidden="0" w:uiPriority="21" w:unhideWhenUsed="0" w:qFormat="1"/>
+    <w:lsdException w:name="Subtle Reference" w:semiHidden="0" w:uiPriority="31" w:unhideWhenUsed="0" w:qFormat="1"/>
+    <w:lsdException w:name="Intense Reference" w:semiHidden="0" w:uiPriority="32" w:unhideWhenUsed="0" w:qFormat="1"/>
+    <w:lsdException w:name="Book Title" w:semiHidden="0" w:uiPriority="33" w:unhideWhenUsed="0" w:qFormat="1"/>
+    <w:lsdException w:name="Bibliography" w:uiPriority="37"/>
+    <w:lsdException w:name="TOC Heading" w:uiPriority="39" w:qFormat="1"/>
   </w:latentStyles>
   <w:style w:type="paragraph" w:default="1" w:styleId="Normal">
     <w:name w:val="Normal"/>
@@ -31605,7 +32164,475 @@
   <w:style w:type="character" w:default="1" w:styleId="DefaultParagraphFont">
     <w:name w:val="Default Paragraph Font"/>
     <w:uiPriority w:val="1"/>
+    <w:unhideWhenUsed/>
+  </w:style>
+  <w:style w:type="table" w:default="1" w:styleId="TableNormal">
+    <w:name w:val="Normal Table"/>
+    <w:uiPriority w:val="99"/>
     <w:semiHidden/>
+    <w:unhideWhenUsed/>
+    <w:tblPr>
+      <w:tblInd w:w="0" w:type="dxa"/>
+      <w:tblCellMar>
+        <w:top w:w="0" w:type="dxa"/>
+        <w:left w:w="108" w:type="dxa"/>
+        <w:bottom w:w="0" w:type="dxa"/>
+        <w:right w:w="108" w:type="dxa"/>
+      </w:tblCellMar>
+    </w:tblPr>
+  </w:style>
+  <w:style w:type="numbering" w:default="1" w:styleId="NoList">
+    <w:name w:val="No List"/>
+    <w:uiPriority w:val="99"/>
+    <w:semiHidden/>
+    <w:unhideWhenUsed/>
+  </w:style>
+  <w:style w:type="paragraph" w:customStyle="1" w:styleId="EndNoteBibliographyTitle">
+    <w:name w:val="EndNote Bibliography Title"/>
+    <w:basedOn w:val="Normal"/>
+    <w:link w:val="EndNoteBibliographyTitleChar"/>
+    <w:rsid w:val="00500835"/>
+    <w:pPr>
+      <w:spacing w:after="0"/>
+      <w:jc w:val="center"/>
+    </w:pPr>
+    <w:rPr>
+      <w:rFonts w:ascii="Calibri" w:hAnsi="Calibri" w:cs="Calibri"/>
+      <w:noProof/>
+    </w:rPr>
+  </w:style>
+  <w:style w:type="character" w:customStyle="1" w:styleId="EndNoteBibliographyTitleChar">
+    <w:name w:val="EndNote Bibliography Title Char"/>
+    <w:basedOn w:val="DefaultParagraphFont"/>
+    <w:link w:val="EndNoteBibliographyTitle"/>
+    <w:rsid w:val="00500835"/>
+    <w:rPr>
+      <w:rFonts w:ascii="Calibri" w:hAnsi="Calibri" w:cs="Calibri"/>
+      <w:noProof/>
+    </w:rPr>
+  </w:style>
+  <w:style w:type="paragraph" w:customStyle="1" w:styleId="EndNoteBibliography">
+    <w:name w:val="EndNote Bibliography"/>
+    <w:basedOn w:val="Normal"/>
+    <w:link w:val="EndNoteBibliographyChar"/>
+    <w:rsid w:val="00500835"/>
+    <w:pPr>
+      <w:spacing w:line="240" w:lineRule="auto"/>
+    </w:pPr>
+    <w:rPr>
+      <w:rFonts w:ascii="Calibri" w:hAnsi="Calibri" w:cs="Calibri"/>
+      <w:noProof/>
+    </w:rPr>
+  </w:style>
+  <w:style w:type="character" w:customStyle="1" w:styleId="EndNoteBibliographyChar">
+    <w:name w:val="EndNote Bibliography Char"/>
+    <w:basedOn w:val="DefaultParagraphFont"/>
+    <w:link w:val="EndNoteBibliography"/>
+    <w:rsid w:val="00500835"/>
+    <w:rPr>
+      <w:rFonts w:ascii="Calibri" w:hAnsi="Calibri" w:cs="Calibri"/>
+      <w:noProof/>
+    </w:rPr>
+  </w:style>
+  <w:style w:type="character" w:customStyle="1" w:styleId="Heading1Char">
+    <w:name w:val="Heading 1 Char"/>
+    <w:basedOn w:val="DefaultParagraphFont"/>
+    <w:link w:val="Heading1"/>
+    <w:uiPriority w:val="9"/>
+    <w:rsid w:val="00E22EF9"/>
+    <w:rPr>
+      <w:rFonts w:asciiTheme="majorHAnsi" w:eastAsiaTheme="majorEastAsia" w:hAnsiTheme="majorHAnsi" w:cstheme="majorBidi"/>
+      <w:color w:val="2E74B5" w:themeColor="accent1" w:themeShade="BF"/>
+      <w:sz w:val="32"/>
+      <w:szCs w:val="32"/>
+    </w:rPr>
+  </w:style>
+  <w:style w:type="character" w:customStyle="1" w:styleId="Heading2Char">
+    <w:name w:val="Heading 2 Char"/>
+    <w:basedOn w:val="DefaultParagraphFont"/>
+    <w:link w:val="Heading2"/>
+    <w:uiPriority w:val="9"/>
+    <w:rsid w:val="00E22EF9"/>
+    <w:rPr>
+      <w:rFonts w:asciiTheme="majorHAnsi" w:eastAsiaTheme="majorEastAsia" w:hAnsiTheme="majorHAnsi" w:cstheme="majorBidi"/>
+      <w:color w:val="2E74B5" w:themeColor="accent1" w:themeShade="BF"/>
+      <w:sz w:val="26"/>
+      <w:szCs w:val="26"/>
+    </w:rPr>
+  </w:style>
+  <w:style w:type="character" w:customStyle="1" w:styleId="Heading3Char">
+    <w:name w:val="Heading 3 Char"/>
+    <w:basedOn w:val="DefaultParagraphFont"/>
+    <w:link w:val="Heading3"/>
+    <w:uiPriority w:val="9"/>
+    <w:rsid w:val="00E22EF9"/>
+    <w:rPr>
+      <w:rFonts w:asciiTheme="majorHAnsi" w:eastAsiaTheme="majorEastAsia" w:hAnsiTheme="majorHAnsi" w:cstheme="majorBidi"/>
+      <w:i/>
+      <w:color w:val="1F4D78" w:themeColor="accent1" w:themeShade="7F"/>
+      <w:szCs w:val="24"/>
+    </w:rPr>
+  </w:style>
+  <w:style w:type="paragraph" w:styleId="Title">
+    <w:name w:val="Title"/>
+    <w:basedOn w:val="Normal"/>
+    <w:next w:val="Normal"/>
+    <w:link w:val="TitleChar"/>
+    <w:uiPriority w:val="10"/>
+    <w:qFormat/>
+    <w:rsid w:val="005B7D8E"/>
+    <w:pPr>
+      <w:spacing w:after="0" w:line="240" w:lineRule="auto"/>
+      <w:contextualSpacing/>
+    </w:pPr>
+    <w:rPr>
+      <w:rFonts w:asciiTheme="majorHAnsi" w:eastAsiaTheme="majorEastAsia" w:hAnsiTheme="majorHAnsi" w:cstheme="majorBidi"/>
+      <w:spacing w:val="-10"/>
+      <w:kern w:val="28"/>
+      <w:sz w:val="56"/>
+      <w:szCs w:val="56"/>
+    </w:rPr>
+  </w:style>
+  <w:style w:type="character" w:customStyle="1" w:styleId="TitleChar">
+    <w:name w:val="Title Char"/>
+    <w:basedOn w:val="DefaultParagraphFont"/>
+    <w:link w:val="Title"/>
+    <w:uiPriority w:val="10"/>
+    <w:rsid w:val="005B7D8E"/>
+    <w:rPr>
+      <w:rFonts w:asciiTheme="majorHAnsi" w:eastAsiaTheme="majorEastAsia" w:hAnsiTheme="majorHAnsi" w:cstheme="majorBidi"/>
+      <w:spacing w:val="-10"/>
+      <w:kern w:val="28"/>
+      <w:sz w:val="56"/>
+      <w:szCs w:val="56"/>
+    </w:rPr>
+  </w:style>
+  <w:style w:type="character" w:styleId="Hyperlink">
+    <w:name w:val="Hyperlink"/>
+    <w:basedOn w:val="DefaultParagraphFont"/>
+    <w:uiPriority w:val="99"/>
+    <w:unhideWhenUsed/>
+    <w:rsid w:val="00BF10D6"/>
+    <w:rPr>
+      <w:color w:val="0563C1" w:themeColor="hyperlink"/>
+      <w:u w:val="single"/>
+    </w:rPr>
+  </w:style>
+  <w:style w:type="character" w:styleId="PlaceholderText">
+    <w:name w:val="Placeholder Text"/>
+    <w:basedOn w:val="DefaultParagraphFont"/>
+    <w:uiPriority w:val="99"/>
+    <w:semiHidden/>
+    <w:rsid w:val="00BF10D6"/>
+    <w:rPr>
+      <w:color w:val="808080"/>
+    </w:rPr>
+  </w:style>
+  <w:style w:type="paragraph" w:styleId="FootnoteText">
+    <w:name w:val="footnote text"/>
+    <w:basedOn w:val="Normal"/>
+    <w:link w:val="FootnoteTextChar"/>
+    <w:uiPriority w:val="99"/>
+    <w:semiHidden/>
+    <w:unhideWhenUsed/>
+    <w:rsid w:val="00707131"/>
+    <w:pPr>
+      <w:spacing w:after="0" w:line="240" w:lineRule="auto"/>
+    </w:pPr>
+    <w:rPr>
+      <w:sz w:val="20"/>
+      <w:szCs w:val="20"/>
+    </w:rPr>
+  </w:style>
+  <w:style w:type="character" w:customStyle="1" w:styleId="FootnoteTextChar">
+    <w:name w:val="Footnote Text Char"/>
+    <w:basedOn w:val="DefaultParagraphFont"/>
+    <w:link w:val="FootnoteText"/>
+    <w:uiPriority w:val="99"/>
+    <w:semiHidden/>
+    <w:rsid w:val="00707131"/>
+    <w:rPr>
+      <w:sz w:val="20"/>
+      <w:szCs w:val="20"/>
+    </w:rPr>
+  </w:style>
+  <w:style w:type="character" w:styleId="FootnoteReference">
+    <w:name w:val="footnote reference"/>
+    <w:basedOn w:val="DefaultParagraphFont"/>
+    <w:uiPriority w:val="99"/>
+    <w:semiHidden/>
+    <w:unhideWhenUsed/>
+    <w:rsid w:val="00707131"/>
+    <w:rPr>
+      <w:vertAlign w:val="superscript"/>
+    </w:rPr>
+  </w:style>
+  <w:style w:type="character" w:customStyle="1" w:styleId="ref-overlay">
+    <w:name w:val="ref-overlay"/>
+    <w:basedOn w:val="DefaultParagraphFont"/>
+    <w:rsid w:val="00707131"/>
+  </w:style>
+  <w:style w:type="character" w:customStyle="1" w:styleId="hlfld-contribauthor">
+    <w:name w:val="hlfld-contribauthor"/>
+    <w:basedOn w:val="DefaultParagraphFont"/>
+    <w:rsid w:val="00707131"/>
+  </w:style>
+  <w:style w:type="character" w:customStyle="1" w:styleId="nlmgiven-names">
+    <w:name w:val="nlm_given-names"/>
+    <w:basedOn w:val="DefaultParagraphFont"/>
+    <w:rsid w:val="00707131"/>
+  </w:style>
+  <w:style w:type="character" w:customStyle="1" w:styleId="nlmyear">
+    <w:name w:val="nlm_year"/>
+    <w:basedOn w:val="DefaultParagraphFont"/>
+    <w:rsid w:val="00707131"/>
+  </w:style>
+  <w:style w:type="character" w:customStyle="1" w:styleId="nlmarticle-title">
+    <w:name w:val="nlm_article-title"/>
+    <w:basedOn w:val="DefaultParagraphFont"/>
+    <w:rsid w:val="00707131"/>
+  </w:style>
+  <w:style w:type="character" w:customStyle="1" w:styleId="nlmfpage">
+    <w:name w:val="nlm_fpage"/>
+    <w:basedOn w:val="DefaultParagraphFont"/>
+    <w:rsid w:val="00707131"/>
+  </w:style>
+  <w:style w:type="character" w:customStyle="1" w:styleId="nlmlpage">
+    <w:name w:val="nlm_lpage"/>
+    <w:basedOn w:val="DefaultParagraphFont"/>
+    <w:rsid w:val="00707131"/>
+  </w:style>
+</w:styles>
+</file>
+
+<file path=word/stylesWithEffects.xml><?xml version="1.0" encoding="utf-8"?>
+<w:styles xmlns:wpc="http://schemas.microsoft.com/office/word/2010/wordprocessingCanvas" xmlns:mc="http://schemas.openxmlformats.org/markup-compatibility/2006" xmlns:o="urn:schemas-microsoft-com:office:office" xmlns:r="http://schemas.openxmlformats.org/officeDocument/2006/relationships" xmlns:m="http://schemas.openxmlformats.org/officeDocument/2006/math" xmlns:v="urn:schemas-microsoft-com:vml" xmlns:wp14="http://schemas.microsoft.com/office/word/2010/wordprocessingDrawing" xmlns:wp="http://schemas.openxmlformats.org/drawingml/2006/wordprocessingDrawing" xmlns:w10="urn:schemas-microsoft-com:office:word" xmlns:w="http://schemas.openxmlformats.org/wordprocessingml/2006/main" xmlns:w14="http://schemas.microsoft.com/office/word/2010/wordml" xmlns:wpg="http://schemas.microsoft.com/office/word/2010/wordprocessingGroup" xmlns:wpi="http://schemas.microsoft.com/office/word/2010/wordprocessingInk" xmlns:wne="http://schemas.microsoft.com/office/word/2006/wordml" xmlns:wps="http://schemas.microsoft.com/office/word/2010/wordprocessingShape" mc:Ignorable="w14 wp14">
+  <w:docDefaults>
+    <w:rPrDefault>
+      <w:rPr>
+        <w:rFonts w:asciiTheme="minorHAnsi" w:eastAsiaTheme="minorHAnsi" w:hAnsiTheme="minorHAnsi" w:cstheme="minorBidi"/>
+        <w:sz w:val="22"/>
+        <w:szCs w:val="22"/>
+        <w:lang w:val="en-US" w:eastAsia="en-US" w:bidi="ar-SA"/>
+      </w:rPr>
+    </w:rPrDefault>
+    <w:pPrDefault>
+      <w:pPr>
+        <w:spacing w:after="160" w:line="259" w:lineRule="auto"/>
+      </w:pPr>
+    </w:pPrDefault>
+  </w:docDefaults>
+  <w:latentStyles w:defLockedState="0" w:defUIPriority="99" w:defSemiHidden="1" w:defUnhideWhenUsed="1" w:defQFormat="0" w:count="267">
+    <w:lsdException w:name="Normal" w:semiHidden="0" w:uiPriority="0" w:unhideWhenUsed="0" w:qFormat="1"/>
+    <w:lsdException w:name="heading 1" w:semiHidden="0" w:uiPriority="9" w:unhideWhenUsed="0" w:qFormat="1"/>
+    <w:lsdException w:name="heading 2" w:uiPriority="9" w:qFormat="1"/>
+    <w:lsdException w:name="heading 3" w:uiPriority="9" w:qFormat="1"/>
+    <w:lsdException w:name="heading 4" w:uiPriority="9" w:qFormat="1"/>
+    <w:lsdException w:name="heading 5" w:uiPriority="9" w:qFormat="1"/>
+    <w:lsdException w:name="heading 6" w:uiPriority="9" w:qFormat="1"/>
+    <w:lsdException w:name="heading 7" w:uiPriority="9" w:qFormat="1"/>
+    <w:lsdException w:name="heading 8" w:uiPriority="9" w:qFormat="1"/>
+    <w:lsdException w:name="heading 9" w:uiPriority="9" w:qFormat="1"/>
+    <w:lsdException w:name="toc 1" w:uiPriority="39"/>
+    <w:lsdException w:name="toc 2" w:uiPriority="39"/>
+    <w:lsdException w:name="toc 3" w:uiPriority="39"/>
+    <w:lsdException w:name="toc 4" w:uiPriority="39"/>
+    <w:lsdException w:name="toc 5" w:uiPriority="39"/>
+    <w:lsdException w:name="toc 6" w:uiPriority="39"/>
+    <w:lsdException w:name="toc 7" w:uiPriority="39"/>
+    <w:lsdException w:name="toc 8" w:uiPriority="39"/>
+    <w:lsdException w:name="toc 9" w:uiPriority="39"/>
+    <w:lsdException w:name="caption" w:uiPriority="35" w:qFormat="1"/>
+    <w:lsdException w:name="Title" w:semiHidden="0" w:uiPriority="10" w:unhideWhenUsed="0" w:qFormat="1"/>
+    <w:lsdException w:name="Default Paragraph Font" w:uiPriority="1"/>
+    <w:lsdException w:name="Subtitle" w:semiHidden="0" w:uiPriority="11" w:unhideWhenUsed="0" w:qFormat="1"/>
+    <w:lsdException w:name="Strong" w:semiHidden="0" w:uiPriority="22" w:unhideWhenUsed="0" w:qFormat="1"/>
+    <w:lsdException w:name="Emphasis" w:semiHidden="0" w:uiPriority="20" w:unhideWhenUsed="0" w:qFormat="1"/>
+    <w:lsdException w:name="Table Grid" w:semiHidden="0" w:uiPriority="39" w:unhideWhenUsed="0"/>
+    <w:lsdException w:name="Placeholder Text" w:unhideWhenUsed="0"/>
+    <w:lsdException w:name="No Spacing" w:semiHidden="0" w:uiPriority="1" w:unhideWhenUsed="0" w:qFormat="1"/>
+    <w:lsdException w:name="Light Shading" w:semiHidden="0" w:uiPriority="60" w:unhideWhenUsed="0"/>
+    <w:lsdException w:name="Light List" w:semiHidden="0" w:uiPriority="61" w:unhideWhenUsed="0"/>
+    <w:lsdException w:name="Light Grid" w:semiHidden="0" w:uiPriority="62" w:unhideWhenUsed="0"/>
+    <w:lsdException w:name="Medium Shading 1" w:semiHidden="0" w:uiPriority="63" w:unhideWhenUsed="0"/>
+    <w:lsdException w:name="Medium Shading 2" w:semiHidden="0" w:uiPriority="64" w:unhideWhenUsed="0"/>
+    <w:lsdException w:name="Medium List 1" w:semiHidden="0" w:uiPriority="65" w:unhideWhenUsed="0"/>
+    <w:lsdException w:name="Medium List 2" w:semiHidden="0" w:uiPriority="66" w:unhideWhenUsed="0"/>
+    <w:lsdException w:name="Medium Grid 1" w:semiHidden="0" w:uiPriority="67" w:unhideWhenUsed="0"/>
+    <w:lsdException w:name="Medium Grid 2" w:semiHidden="0" w:uiPriority="68" w:unhideWhenUsed="0"/>
+    <w:lsdException w:name="Medium Grid 3" w:semiHidden="0" w:uiPriority="69" w:unhideWhenUsed="0"/>
+    <w:lsdException w:name="Dark List" w:semiHidden="0" w:uiPriority="70" w:unhideWhenUsed="0"/>
+    <w:lsdException w:name="Colorful Shading" w:semiHidden="0" w:uiPriority="71" w:unhideWhenUsed="0"/>
+    <w:lsdException w:name="Colorful List" w:semiHidden="0" w:uiPriority="72" w:unhideWhenUsed="0"/>
+    <w:lsdException w:name="Colorful Grid" w:semiHidden="0" w:uiPriority="73" w:unhideWhenUsed="0"/>
+    <w:lsdException w:name="Light Shading Accent 1" w:semiHidden="0" w:uiPriority="60" w:unhideWhenUsed="0"/>
+    <w:lsdException w:name="Light List Accent 1" w:semiHidden="0" w:uiPriority="61" w:unhideWhenUsed="0"/>
+    <w:lsdException w:name="Light Grid Accent 1" w:semiHidden="0" w:uiPriority="62" w:unhideWhenUsed="0"/>
+    <w:lsdException w:name="Medium Shading 1 Accent 1" w:semiHidden="0" w:uiPriority="63" w:unhideWhenUsed="0"/>
+    <w:lsdException w:name="Medium Shading 2 Accent 1" w:semiHidden="0" w:uiPriority="64" w:unhideWhenUsed="0"/>
+    <w:lsdException w:name="Medium List 1 Accent 1" w:semiHidden="0" w:uiPriority="65" w:unhideWhenUsed="0"/>
+    <w:lsdException w:name="Revision" w:unhideWhenUsed="0"/>
+    <w:lsdException w:name="List Paragraph" w:semiHidden="0" w:uiPriority="34" w:unhideWhenUsed="0" w:qFormat="1"/>
+    <w:lsdException w:name="Quote" w:semiHidden="0" w:uiPriority="29" w:unhideWhenUsed="0" w:qFormat="1"/>
+    <w:lsdException w:name="Intense Quote" w:semiHidden="0" w:uiPriority="30" w:unhideWhenUsed="0" w:qFormat="1"/>
+    <w:lsdException w:name="Medium List 2 Accent 1" w:semiHidden="0" w:uiPriority="66" w:unhideWhenUsed="0"/>
+    <w:lsdException w:name="Medium Grid 1 Accent 1" w:semiHidden="0" w:uiPriority="67" w:unhideWhenUsed="0"/>
+    <w:lsdException w:name="Medium Grid 2 Accent 1" w:semiHidden="0" w:uiPriority="68" w:unhideWhenUsed="0"/>
+    <w:lsdException w:name="Medium Grid 3 Accent 1" w:semiHidden="0" w:uiPriority="69" w:unhideWhenUsed="0"/>
+    <w:lsdException w:name="Dark List Accent 1" w:semiHidden="0" w:uiPriority="70" w:unhideWhenUsed="0"/>
+    <w:lsdException w:name="Colorful Shading Accent 1" w:semiHidden="0" w:uiPriority="71" w:unhideWhenUsed="0"/>
+    <w:lsdException w:name="Colorful List Accent 1" w:semiHidden="0" w:uiPriority="72" w:unhideWhenUsed="0"/>
+    <w:lsdException w:name="Colorful Grid Accent 1" w:semiHidden="0" w:uiPriority="73" w:unhideWhenUsed="0"/>
+    <w:lsdException w:name="Light Shading Accent 2" w:semiHidden="0" w:uiPriority="60" w:unhideWhenUsed="0"/>
+    <w:lsdException w:name="Light List Accent 2" w:semiHidden="0" w:uiPriority="61" w:unhideWhenUsed="0"/>
+    <w:lsdException w:name="Light Grid Accent 2" w:semiHidden="0" w:uiPriority="62" w:unhideWhenUsed="0"/>
+    <w:lsdException w:name="Medium Shading 1 Accent 2" w:semiHidden="0" w:uiPriority="63" w:unhideWhenUsed="0"/>
+    <w:lsdException w:name="Medium Shading 2 Accent 2" w:semiHidden="0" w:uiPriority="64" w:unhideWhenUsed="0"/>
+    <w:lsdException w:name="Medium List 1 Accent 2" w:semiHidden="0" w:uiPriority="65" w:unhideWhenUsed="0"/>
+    <w:lsdException w:name="Medium List 2 Accent 2" w:semiHidden="0" w:uiPriority="66" w:unhideWhenUsed="0"/>
+    <w:lsdException w:name="Medium Grid 1 Accent 2" w:semiHidden="0" w:uiPriority="67" w:unhideWhenUsed="0"/>
+    <w:lsdException w:name="Medium Grid 2 Accent 2" w:semiHidden="0" w:uiPriority="68" w:unhideWhenUsed="0"/>
+    <w:lsdException w:name="Medium Grid 3 Accent 2" w:semiHidden="0" w:uiPriority="69" w:unhideWhenUsed="0"/>
+    <w:lsdException w:name="Dark List Accent 2" w:semiHidden="0" w:uiPriority="70" w:unhideWhenUsed="0"/>
+    <w:lsdException w:name="Colorful Shading Accent 2" w:semiHidden="0" w:uiPriority="71" w:unhideWhenUsed="0"/>
+    <w:lsdException w:name="Colorful List Accent 2" w:semiHidden="0" w:uiPriority="72" w:unhideWhenUsed="0"/>
+    <w:lsdException w:name="Colorful Grid Accent 2" w:semiHidden="0" w:uiPriority="73" w:unhideWhenUsed="0"/>
+    <w:lsdException w:name="Light Shading Accent 3" w:semiHidden="0" w:uiPriority="60" w:unhideWhenUsed="0"/>
+    <w:lsdException w:name="Light List Accent 3" w:semiHidden="0" w:uiPriority="61" w:unhideWhenUsed="0"/>
+    <w:lsdException w:name="Light Grid Accent 3" w:semiHidden="0" w:uiPriority="62" w:unhideWhenUsed="0"/>
+    <w:lsdException w:name="Medium Shading 1 Accent 3" w:semiHidden="0" w:uiPriority="63" w:unhideWhenUsed="0"/>
+    <w:lsdException w:name="Medium Shading 2 Accent 3" w:semiHidden="0" w:uiPriority="64" w:unhideWhenUsed="0"/>
+    <w:lsdException w:name="Medium List 1 Accent 3" w:semiHidden="0" w:uiPriority="65" w:unhideWhenUsed="0"/>
+    <w:lsdException w:name="Medium List 2 Accent 3" w:semiHidden="0" w:uiPriority="66" w:unhideWhenUsed="0"/>
+    <w:lsdException w:name="Medium Grid 1 Accent 3" w:semiHidden="0" w:uiPriority="67" w:unhideWhenUsed="0"/>
+    <w:lsdException w:name="Medium Grid 2 Accent 3" w:semiHidden="0" w:uiPriority="68" w:unhideWhenUsed="0"/>
+    <w:lsdException w:name="Medium Grid 3 Accent 3" w:semiHidden="0" w:uiPriority="69" w:unhideWhenUsed="0"/>
+    <w:lsdException w:name="Dark List Accent 3" w:semiHidden="0" w:uiPriority="70" w:unhideWhenUsed="0"/>
+    <w:lsdException w:name="Colorful Shading Accent 3" w:semiHidden="0" w:uiPriority="71" w:unhideWhenUsed="0"/>
+    <w:lsdException w:name="Colorful List Accent 3" w:semiHidden="0" w:uiPriority="72" w:unhideWhenUsed="0"/>
+    <w:lsdException w:name="Colorful Grid Accent 3" w:semiHidden="0" w:uiPriority="73" w:unhideWhenUsed="0"/>
+    <w:lsdException w:name="Light Shading Accent 4" w:semiHidden="0" w:uiPriority="60" w:unhideWhenUsed="0"/>
+    <w:lsdException w:name="Light List Accent 4" w:semiHidden="0" w:uiPriority="61" w:unhideWhenUsed="0"/>
+    <w:lsdException w:name="Light Grid Accent 4" w:semiHidden="0" w:uiPriority="62" w:unhideWhenUsed="0"/>
+    <w:lsdException w:name="Medium Shading 1 Accent 4" w:semiHidden="0" w:uiPriority="63" w:unhideWhenUsed="0"/>
+    <w:lsdException w:name="Medium Shading 2 Accent 4" w:semiHidden="0" w:uiPriority="64" w:unhideWhenUsed="0"/>
+    <w:lsdException w:name="Medium List 1 Accent 4" w:semiHidden="0" w:uiPriority="65" w:unhideWhenUsed="0"/>
+    <w:lsdException w:name="Medium List 2 Accent 4" w:semiHidden="0" w:uiPriority="66" w:unhideWhenUsed="0"/>
+    <w:lsdException w:name="Medium Grid 1 Accent 4" w:semiHidden="0" w:uiPriority="67" w:unhideWhenUsed="0"/>
+    <w:lsdException w:name="Medium Grid 2 Accent 4" w:semiHidden="0" w:uiPriority="68" w:unhideWhenUsed="0"/>
+    <w:lsdException w:name="Medium Grid 3 Accent 4" w:semiHidden="0" w:uiPriority="69" w:unhideWhenUsed="0"/>
+    <w:lsdException w:name="Dark List Accent 4" w:semiHidden="0" w:uiPriority="70" w:unhideWhenUsed="0"/>
+    <w:lsdException w:name="Colorful Shading Accent 4" w:semiHidden="0" w:uiPriority="71" w:unhideWhenUsed="0"/>
+    <w:lsdException w:name="Colorful List Accent 4" w:semiHidden="0" w:uiPriority="72" w:unhideWhenUsed="0"/>
+    <w:lsdException w:name="Colorful Grid Accent 4" w:semiHidden="0" w:uiPriority="73" w:unhideWhenUsed="0"/>
+    <w:lsdException w:name="Light Shading Accent 5" w:semiHidden="0" w:uiPriority="60" w:unhideWhenUsed="0"/>
+    <w:lsdException w:name="Light List Accent 5" w:semiHidden="0" w:uiPriority="61" w:unhideWhenUsed="0"/>
+    <w:lsdException w:name="Light Grid Accent 5" w:semiHidden="0" w:uiPriority="62" w:unhideWhenUsed="0"/>
+    <w:lsdException w:name="Medium Shading 1 Accent 5" w:semiHidden="0" w:uiPriority="63" w:unhideWhenUsed="0"/>
+    <w:lsdException w:name="Medium Shading 2 Accent 5" w:semiHidden="0" w:uiPriority="64" w:unhideWhenUsed="0"/>
+    <w:lsdException w:name="Medium List 1 Accent 5" w:semiHidden="0" w:uiPriority="65" w:unhideWhenUsed="0"/>
+    <w:lsdException w:name="Medium List 2 Accent 5" w:semiHidden="0" w:uiPriority="66" w:unhideWhenUsed="0"/>
+    <w:lsdException w:name="Medium Grid 1 Accent 5" w:semiHidden="0" w:uiPriority="67" w:unhideWhenUsed="0"/>
+    <w:lsdException w:name="Medium Grid 2 Accent 5" w:semiHidden="0" w:uiPriority="68" w:unhideWhenUsed="0"/>
+    <w:lsdException w:name="Medium Grid 3 Accent 5" w:semiHidden="0" w:uiPriority="69" w:unhideWhenUsed="0"/>
+    <w:lsdException w:name="Dark List Accent 5" w:semiHidden="0" w:uiPriority="70" w:unhideWhenUsed="0"/>
+    <w:lsdException w:name="Colorful Shading Accent 5" w:semiHidden="0" w:uiPriority="71" w:unhideWhenUsed="0"/>
+    <w:lsdException w:name="Colorful List Accent 5" w:semiHidden="0" w:uiPriority="72" w:unhideWhenUsed="0"/>
+    <w:lsdException w:name="Colorful Grid Accent 5" w:semiHidden="0" w:uiPriority="73" w:unhideWhenUsed="0"/>
+    <w:lsdException w:name="Light Shading Accent 6" w:semiHidden="0" w:uiPriority="60" w:unhideWhenUsed="0"/>
+    <w:lsdException w:name="Light List Accent 6" w:semiHidden="0" w:uiPriority="61" w:unhideWhenUsed="0"/>
+    <w:lsdException w:name="Light Grid Accent 6" w:semiHidden="0" w:uiPriority="62" w:unhideWhenUsed="0"/>
+    <w:lsdException w:name="Medium Shading 1 Accent 6" w:semiHidden="0" w:uiPriority="63" w:unhideWhenUsed="0"/>
+    <w:lsdException w:name="Medium Shading 2 Accent 6" w:semiHidden="0" w:uiPriority="64" w:unhideWhenUsed="0"/>
+    <w:lsdException w:name="Medium List 1 Accent 6" w:semiHidden="0" w:uiPriority="65" w:unhideWhenUsed="0"/>
+    <w:lsdException w:name="Medium List 2 Accent 6" w:semiHidden="0" w:uiPriority="66" w:unhideWhenUsed="0"/>
+    <w:lsdException w:name="Medium Grid 1 Accent 6" w:semiHidden="0" w:uiPriority="67" w:unhideWhenUsed="0"/>
+    <w:lsdException w:name="Medium Grid 2 Accent 6" w:semiHidden="0" w:uiPriority="68" w:unhideWhenUsed="0"/>
+    <w:lsdException w:name="Medium Grid 3 Accent 6" w:semiHidden="0" w:uiPriority="69" w:unhideWhenUsed="0"/>
+    <w:lsdException w:name="Dark List Accent 6" w:semiHidden="0" w:uiPriority="70" w:unhideWhenUsed="0"/>
+    <w:lsdException w:name="Colorful Shading Accent 6" w:semiHidden="0" w:uiPriority="71" w:unhideWhenUsed="0"/>
+    <w:lsdException w:name="Colorful List Accent 6" w:semiHidden="0" w:uiPriority="72" w:unhideWhenUsed="0"/>
+    <w:lsdException w:name="Colorful Grid Accent 6" w:semiHidden="0" w:uiPriority="73" w:unhideWhenUsed="0"/>
+    <w:lsdException w:name="Subtle Emphasis" w:semiHidden="0" w:uiPriority="19" w:unhideWhenUsed="0" w:qFormat="1"/>
+    <w:lsdException w:name="Intense Emphasis" w:semiHidden="0" w:uiPriority="21" w:unhideWhenUsed="0" w:qFormat="1"/>
+    <w:lsdException w:name="Subtle Reference" w:semiHidden="0" w:uiPriority="31" w:unhideWhenUsed="0" w:qFormat="1"/>
+    <w:lsdException w:name="Intense Reference" w:semiHidden="0" w:uiPriority="32" w:unhideWhenUsed="0" w:qFormat="1"/>
+    <w:lsdException w:name="Book Title" w:semiHidden="0" w:uiPriority="33" w:unhideWhenUsed="0" w:qFormat="1"/>
+    <w:lsdException w:name="Bibliography" w:uiPriority="37"/>
+    <w:lsdException w:name="TOC Heading" w:uiPriority="39" w:qFormat="1"/>
+  </w:latentStyles>
+  <w:style w:type="paragraph" w:default="1" w:styleId="Normal">
+    <w:name w:val="Normal"/>
+    <w:qFormat/>
+  </w:style>
+  <w:style w:type="paragraph" w:styleId="Heading1">
+    <w:name w:val="heading 1"/>
+    <w:basedOn w:val="Normal"/>
+    <w:next w:val="Normal"/>
+    <w:link w:val="Heading1Char"/>
+    <w:uiPriority w:val="9"/>
+    <w:qFormat/>
+    <w:rsid w:val="00E22EF9"/>
+    <w:pPr>
+      <w:keepNext/>
+      <w:keepLines/>
+      <w:spacing w:before="240" w:after="0"/>
+      <w:outlineLvl w:val="0"/>
+    </w:pPr>
+    <w:rPr>
+      <w:rFonts w:asciiTheme="majorHAnsi" w:eastAsiaTheme="majorEastAsia" w:hAnsiTheme="majorHAnsi" w:cstheme="majorBidi"/>
+      <w:color w:val="2E74B5" w:themeColor="accent1" w:themeShade="BF"/>
+      <w:sz w:val="32"/>
+      <w:szCs w:val="32"/>
+    </w:rPr>
+  </w:style>
+  <w:style w:type="paragraph" w:styleId="Heading2">
+    <w:name w:val="heading 2"/>
+    <w:basedOn w:val="Normal"/>
+    <w:next w:val="Normal"/>
+    <w:link w:val="Heading2Char"/>
+    <w:uiPriority w:val="9"/>
+    <w:unhideWhenUsed/>
+    <w:qFormat/>
+    <w:rsid w:val="00E22EF9"/>
+    <w:pPr>
+      <w:keepNext/>
+      <w:keepLines/>
+      <w:spacing w:before="40" w:after="0"/>
+      <w:outlineLvl w:val="1"/>
+    </w:pPr>
+    <w:rPr>
+      <w:rFonts w:asciiTheme="majorHAnsi" w:eastAsiaTheme="majorEastAsia" w:hAnsiTheme="majorHAnsi" w:cstheme="majorBidi"/>
+      <w:color w:val="2E74B5" w:themeColor="accent1" w:themeShade="BF"/>
+      <w:sz w:val="26"/>
+      <w:szCs w:val="26"/>
+    </w:rPr>
+  </w:style>
+  <w:style w:type="paragraph" w:styleId="Heading3">
+    <w:name w:val="heading 3"/>
+    <w:basedOn w:val="Normal"/>
+    <w:next w:val="Normal"/>
+    <w:link w:val="Heading3Char"/>
+    <w:uiPriority w:val="9"/>
+    <w:unhideWhenUsed/>
+    <w:qFormat/>
+    <w:rsid w:val="00E22EF9"/>
+    <w:pPr>
+      <w:keepNext/>
+      <w:keepLines/>
+      <w:spacing w:before="40" w:after="0"/>
+      <w:outlineLvl w:val="2"/>
+    </w:pPr>
+    <w:rPr>
+      <w:rFonts w:asciiTheme="majorHAnsi" w:eastAsiaTheme="majorEastAsia" w:hAnsiTheme="majorHAnsi" w:cstheme="majorBidi"/>
+      <w:i/>
+      <w:color w:val="1F4D78" w:themeColor="accent1" w:themeShade="7F"/>
+      <w:szCs w:val="24"/>
+    </w:rPr>
+  </w:style>
+  <w:style w:type="character" w:default="1" w:styleId="DefaultParagraphFont">
+    <w:name w:val="Default Paragraph Font"/>
+    <w:uiPriority w:val="1"/>
     <w:unhideWhenUsed/>
   </w:style>
   <w:style w:type="table" w:default="1" w:styleId="TableNormal">
@@ -32102,7 +33129,7 @@
   <a:extraClrSchemeLst/>
   <a:extLst>
     <a:ext uri="{05A4C25C-085E-4340-85A3-A5531E510DB2}">
-      <thm15:themeFamily xmlns:thm15="http://schemas.microsoft.com/office/thememl/2012/main" name="Office Theme" id="{62F939B6-93AF-4DB8-9C6B-D6C7DFDC589F}" vid="{4A3C46E8-61CC-4603-A589-7422A47A8E4A}"/>
+      <thm15:themeFamily xmlns:thm15="http://schemas.microsoft.com/office/thememl/2012/main" xmlns="" name="Office Theme" id="{62F939B6-93AF-4DB8-9C6B-D6C7DFDC589F}" vid="{4A3C46E8-61CC-4603-A589-7422A47A8E4A}"/>
     </a:ext>
   </a:extLst>
 </a:theme>
@@ -32113,7 +33140,7 @@
 </file>
 
 <file path=customXml/itemProps1.xml><?xml version="1.0" encoding="utf-8"?>
-<ds:datastoreItem xmlns:ds="http://schemas.openxmlformats.org/officeDocument/2006/customXml" ds:itemID="{02DA7CAF-C7A2-4CE0-A104-14D1696560AC}">
+<ds:datastoreItem xmlns:ds="http://schemas.openxmlformats.org/officeDocument/2006/customXml" ds:itemID="{935EB1B2-6ECA-4E71-8D46-60DC0E61A658}">
   <ds:schemaRefs>
     <ds:schemaRef ds:uri="http://schemas.openxmlformats.org/officeDocument/2006/bibliography"/>
   </ds:schemaRefs>

</xml_diff>